<commit_message>
correção lista de siglas e abreviaturas
</commit_message>
<xml_diff>
--- a/documents/life_cycle/pré-banca/Entrega-pre-banca.docx
+++ b/documents/life_cycle/pré-banca/Entrega-pre-banca.docx
@@ -5141,8 +5141,6 @@
         </w:rPr>
       </w:pPr>
     </w:p>
-    <w:bookmarkStart w:id="3" w:name="_GoBack"/>
-    <w:bookmarkEnd w:id="3"/>
     <w:p>
       <w:pPr>
         <w:pStyle w:val="ndicedeilustraes"/>
@@ -5717,6 +5715,52 @@
     <w:p>
       <w:pPr>
         <w:ind w:firstLine="0"/>
+        <w:jc w:val="left"/>
+        <w:rPr>
+          <w:rFonts w:cs="Times New Roman"/>
+          <w:szCs w:val="28"/>
+        </w:rPr>
+      </w:pPr>
+      <w:r>
+        <w:rPr>
+          <w:rFonts w:cs="Times New Roman"/>
+          <w:szCs w:val="28"/>
+        </w:rPr>
+        <w:t>ANEEL</w:t>
+      </w:r>
+      <w:r>
+        <w:rPr>
+          <w:rFonts w:cs="Times New Roman"/>
+          <w:szCs w:val="28"/>
+        </w:rPr>
+        <w:tab/>
+        <w:t>Ag</w:t>
+      </w:r>
+      <w:r>
+        <w:rPr>
+          <w:rFonts w:cs="Times New Roman"/>
+          <w:szCs w:val="28"/>
+        </w:rPr>
+        <w:t>ência Nacional de E</w:t>
+      </w:r>
+      <w:r>
+        <w:rPr>
+          <w:rFonts w:cs="Times New Roman"/>
+          <w:szCs w:val="28"/>
+        </w:rPr>
+        <w:t>nergia El</w:t>
+      </w:r>
+      <w:r>
+        <w:rPr>
+          <w:rFonts w:cs="Times New Roman"/>
+          <w:szCs w:val="28"/>
+        </w:rPr>
+        <w:t>étrica</w:t>
+      </w:r>
+    </w:p>
+    <w:p>
+      <w:pPr>
+        <w:ind w:firstLine="0"/>
         <w:rPr>
           <w:rFonts w:cs="Times New Roman"/>
           <w:szCs w:val="24"/>
@@ -5899,6 +5943,105 @@
         <w:rPr>
           <w:rFonts w:cs="Times New Roman"/>
           <w:i/>
+          <w:szCs w:val="28"/>
+          <w:lang w:val="en-US"/>
+        </w:rPr>
+      </w:pPr>
+      <w:r>
+        <w:rPr>
+          <w:rFonts w:cs="Times New Roman"/>
+          <w:szCs w:val="28"/>
+          <w:lang w:val="en-US"/>
+        </w:rPr>
+        <w:t>CRUD</w:t>
+      </w:r>
+      <w:r>
+        <w:rPr>
+          <w:rFonts w:cs="Times New Roman"/>
+          <w:szCs w:val="28"/>
+          <w:lang w:val="en-US"/>
+        </w:rPr>
+        <w:tab/>
+      </w:r>
+      <w:r>
+        <w:rPr>
+          <w:rFonts w:cs="Times New Roman"/>
+          <w:szCs w:val="28"/>
+          <w:lang w:val="en-US"/>
+        </w:rPr>
+        <w:tab/>
+      </w:r>
+      <w:r>
+        <w:rPr>
+          <w:rFonts w:cs="Times New Roman"/>
+          <w:i/>
+          <w:szCs w:val="28"/>
+          <w:lang w:val="en-US"/>
+        </w:rPr>
+        <w:t xml:space="preserve">Create </w:t>
+      </w:r>
+      <w:r>
+        <w:rPr>
+          <w:rFonts w:cs="Times New Roman"/>
+          <w:i/>
+          <w:szCs w:val="28"/>
+          <w:lang w:val="en-US"/>
+        </w:rPr>
+        <w:t>R</w:t>
+      </w:r>
+      <w:r>
+        <w:rPr>
+          <w:rFonts w:cs="Times New Roman"/>
+          <w:i/>
+          <w:szCs w:val="28"/>
+          <w:lang w:val="en-US"/>
+        </w:rPr>
+        <w:t>etrieve</w:t>
+      </w:r>
+      <w:r>
+        <w:rPr>
+          <w:rFonts w:cs="Times New Roman"/>
+          <w:i/>
+          <w:szCs w:val="28"/>
+          <w:lang w:val="en-US"/>
+        </w:rPr>
+        <w:t xml:space="preserve"> U</w:t>
+      </w:r>
+      <w:r>
+        <w:rPr>
+          <w:rFonts w:cs="Times New Roman"/>
+          <w:i/>
+          <w:szCs w:val="28"/>
+          <w:lang w:val="en-US"/>
+        </w:rPr>
+        <w:t xml:space="preserve">pdate </w:t>
+      </w:r>
+      <w:r>
+        <w:rPr>
+          <w:rFonts w:cs="Times New Roman"/>
+          <w:i/>
+          <w:szCs w:val="28"/>
+          <w:lang w:val="en-US"/>
+        </w:rPr>
+        <w:t>D</w:t>
+      </w:r>
+      <w:r>
+        <w:rPr>
+          <w:rFonts w:cs="Times New Roman"/>
+          <w:i/>
+          <w:szCs w:val="28"/>
+          <w:lang w:val="en-US"/>
+        </w:rPr>
+        <w:t>elete</w:t>
+      </w:r>
+    </w:p>
+    <w:p>
+      <w:pPr>
+        <w:ind w:firstLine="0"/>
+        <w:jc w:val="left"/>
+        <w:rPr>
+          <w:rFonts w:cs="Times New Roman"/>
+          <w:i/>
           <w:szCs w:val="24"/>
           <w:lang w:val="en-US"/>
         </w:rPr>
@@ -5943,6 +6086,152 @@
         <w:jc w:val="left"/>
         <w:rPr>
           <w:rFonts w:cs="Times New Roman"/>
+          <w:szCs w:val="28"/>
+        </w:rPr>
+      </w:pPr>
+      <w:r>
+        <w:rPr>
+          <w:rFonts w:cs="Times New Roman"/>
+        </w:rPr>
+        <w:t>ECMA</w:t>
+      </w:r>
+      <w:r>
+        <w:rPr>
+          <w:rFonts w:cs="Times New Roman"/>
+        </w:rPr>
+        <w:tab/>
+      </w:r>
+      <w:r>
+        <w:rPr>
+          <w:rFonts w:cs="Times New Roman"/>
+        </w:rPr>
+        <w:tab/>
+      </w:r>
+      <w:proofErr w:type="spellStart"/>
+      <w:r>
+        <w:rPr>
+          <w:rFonts w:cs="Times New Roman"/>
+          <w:i/>
+        </w:rPr>
+        <w:t>European</w:t>
+      </w:r>
+      <w:proofErr w:type="spellEnd"/>
+      <w:r>
+        <w:rPr>
+          <w:rFonts w:cs="Times New Roman"/>
+          <w:i/>
+        </w:rPr>
+        <w:t xml:space="preserve"> Computer </w:t>
+      </w:r>
+      <w:proofErr w:type="spellStart"/>
+      <w:r>
+        <w:rPr>
+          <w:rFonts w:cs="Times New Roman"/>
+          <w:i/>
+        </w:rPr>
+        <w:t>Manufacturers</w:t>
+      </w:r>
+      <w:proofErr w:type="spellEnd"/>
+      <w:r>
+        <w:rPr>
+          <w:rFonts w:cs="Times New Roman"/>
+          <w:i/>
+        </w:rPr>
+        <w:t xml:space="preserve"> </w:t>
+      </w:r>
+      <w:proofErr w:type="spellStart"/>
+      <w:r>
+        <w:rPr>
+          <w:rFonts w:cs="Times New Roman"/>
+          <w:i/>
+        </w:rPr>
+        <w:t>Association</w:t>
+      </w:r>
+      <w:proofErr w:type="spellEnd"/>
+    </w:p>
+    <w:p>
+      <w:pPr>
+        <w:ind w:firstLine="0"/>
+        <w:jc w:val="left"/>
+        <w:rPr>
+          <w:rFonts w:cs="Times New Roman"/>
+          <w:szCs w:val="28"/>
+        </w:rPr>
+      </w:pPr>
+      <w:r>
+        <w:rPr>
+          <w:rFonts w:cs="Times New Roman"/>
+          <w:szCs w:val="28"/>
+        </w:rPr>
+        <w:t>EPE</w:t>
+      </w:r>
+      <w:r>
+        <w:rPr>
+          <w:rFonts w:cs="Times New Roman"/>
+          <w:szCs w:val="28"/>
+        </w:rPr>
+        <w:tab/>
+      </w:r>
+      <w:r>
+        <w:rPr>
+          <w:rFonts w:cs="Times New Roman"/>
+          <w:szCs w:val="28"/>
+        </w:rPr>
+        <w:tab/>
+        <w:t>Empresa de Pesquisa Energética</w:t>
+      </w:r>
+    </w:p>
+    <w:p>
+      <w:pPr>
+        <w:ind w:firstLine="0"/>
+        <w:jc w:val="left"/>
+        <w:rPr>
+          <w:rFonts w:cs="Times New Roman"/>
+          <w:i/>
+          <w:szCs w:val="28"/>
+          <w:lang w:val="en-US"/>
+        </w:rPr>
+      </w:pPr>
+      <w:r>
+        <w:rPr>
+          <w:rFonts w:cs="Times New Roman"/>
+          <w:szCs w:val="28"/>
+          <w:lang w:val="en-US"/>
+        </w:rPr>
+        <w:t>GB</w:t>
+      </w:r>
+      <w:r>
+        <w:rPr>
+          <w:rFonts w:cs="Times New Roman"/>
+          <w:szCs w:val="28"/>
+          <w:lang w:val="en-US"/>
+        </w:rPr>
+        <w:tab/>
+      </w:r>
+      <w:r>
+        <w:rPr>
+          <w:rFonts w:cs="Times New Roman"/>
+          <w:szCs w:val="28"/>
+          <w:lang w:val="en-US"/>
+        </w:rPr>
+        <w:tab/>
+      </w:r>
+      <w:r>
+        <w:rPr>
+          <w:rFonts w:cs="Times New Roman"/>
+          <w:i/>
+          <w:szCs w:val="28"/>
+          <w:lang w:val="en-US"/>
+        </w:rPr>
+        <w:t>Gigabyte</w:t>
+      </w:r>
+    </w:p>
+    <w:p>
+      <w:pPr>
+        <w:ind w:firstLine="0"/>
+        <w:jc w:val="left"/>
+        <w:rPr>
+          <w:rFonts w:cs="Times New Roman"/>
           <w:i/>
           <w:szCs w:val="24"/>
           <w:lang w:val="en-US"/>
@@ -5988,6 +6277,142 @@
         <w:jc w:val="left"/>
         <w:rPr>
           <w:rFonts w:cs="Times New Roman"/>
+          <w:szCs w:val="28"/>
+          <w:lang w:val="en-US"/>
+        </w:rPr>
+      </w:pPr>
+      <w:r>
+        <w:rPr>
+          <w:rFonts w:cs="Times New Roman"/>
+          <w:szCs w:val="28"/>
+          <w:lang w:val="en-US"/>
+        </w:rPr>
+        <w:t>GPL</w:t>
+      </w:r>
+      <w:r>
+        <w:rPr>
+          <w:rFonts w:cs="Times New Roman"/>
+          <w:szCs w:val="28"/>
+          <w:lang w:val="en-US"/>
+        </w:rPr>
+        <w:tab/>
+      </w:r>
+      <w:r>
+        <w:rPr>
+          <w:rFonts w:cs="Times New Roman"/>
+          <w:szCs w:val="28"/>
+          <w:lang w:val="en-US"/>
+        </w:rPr>
+        <w:tab/>
+      </w:r>
+      <w:r>
+        <w:rPr>
+          <w:rFonts w:cs="Times New Roman"/>
+          <w:i/>
+          <w:szCs w:val="28"/>
+          <w:lang w:val="en-US"/>
+        </w:rPr>
+        <w:t>Gnu General Public License</w:t>
+      </w:r>
+    </w:p>
+    <w:p>
+      <w:pPr>
+        <w:ind w:firstLine="0"/>
+        <w:jc w:val="left"/>
+        <w:rPr>
+          <w:rFonts w:cs="Times New Roman"/>
+          <w:i/>
+          <w:szCs w:val="28"/>
+          <w:lang w:val="en-US"/>
+        </w:rPr>
+      </w:pPr>
+      <w:r>
+        <w:rPr>
+          <w:rFonts w:cs="Times New Roman"/>
+          <w:szCs w:val="28"/>
+          <w:lang w:val="en-US"/>
+        </w:rPr>
+        <w:t>HD</w:t>
+      </w:r>
+      <w:r>
+        <w:rPr>
+          <w:rFonts w:cs="Times New Roman"/>
+          <w:szCs w:val="28"/>
+          <w:lang w:val="en-US"/>
+        </w:rPr>
+        <w:tab/>
+      </w:r>
+      <w:r>
+        <w:rPr>
+          <w:rFonts w:cs="Times New Roman"/>
+          <w:szCs w:val="28"/>
+          <w:lang w:val="en-US"/>
+        </w:rPr>
+        <w:tab/>
+      </w:r>
+      <w:r>
+        <w:rPr>
+          <w:rFonts w:cs="Times New Roman"/>
+          <w:i/>
+          <w:szCs w:val="28"/>
+          <w:lang w:val="en-US"/>
+        </w:rPr>
+        <w:t>Hard disk</w:t>
+      </w:r>
+    </w:p>
+    <w:p>
+      <w:pPr>
+        <w:ind w:firstLine="0"/>
+        <w:jc w:val="left"/>
+        <w:rPr>
+          <w:rFonts w:cs="Times New Roman"/>
+          <w:szCs w:val="28"/>
+        </w:rPr>
+      </w:pPr>
+      <w:r>
+        <w:rPr>
+          <w:rFonts w:cs="Times New Roman"/>
+          <w:szCs w:val="28"/>
+        </w:rPr>
+        <w:t>HDMI</w:t>
+      </w:r>
+      <w:r>
+        <w:rPr>
+          <w:rFonts w:cs="Times New Roman"/>
+          <w:szCs w:val="28"/>
+        </w:rPr>
+        <w:tab/>
+      </w:r>
+      <w:r>
+        <w:rPr>
+          <w:rFonts w:cs="Times New Roman"/>
+          <w:szCs w:val="28"/>
+        </w:rPr>
+        <w:tab/>
+      </w:r>
+      <w:r>
+        <w:rPr>
+          <w:rFonts w:cs="Times New Roman"/>
+          <w:szCs w:val="28"/>
+        </w:rPr>
+        <w:t xml:space="preserve">Interface Multimídia de Alta </w:t>
+      </w:r>
+      <w:proofErr w:type="spellStart"/>
+      <w:r>
+        <w:rPr>
+          <w:rFonts w:cs="Times New Roman"/>
+          <w:szCs w:val="28"/>
+        </w:rPr>
+        <w:t>Definifição</w:t>
+      </w:r>
+      <w:proofErr w:type="spellEnd"/>
+    </w:p>
+    <w:p>
+      <w:pPr>
+        <w:ind w:firstLine="0"/>
+        <w:jc w:val="left"/>
+        <w:rPr>
+          <w:rFonts w:cs="Times New Roman"/>
           <w:i/>
           <w:szCs w:val="24"/>
           <w:lang w:val="en-US"/>
@@ -6090,7 +6515,6 @@
         <w:ind w:firstLine="0"/>
         <w:rPr>
           <w:rFonts w:cs="Times New Roman"/>
-          <w:i/>
           <w:szCs w:val="24"/>
           <w:lang w:val="en-US"/>
         </w:rPr>
@@ -6101,7 +6525,7 @@
           <w:szCs w:val="24"/>
           <w:lang w:val="en-US"/>
         </w:rPr>
-        <w:t>IDE</w:t>
+        <w:t>I/O</w:t>
       </w:r>
       <w:r>
         <w:rPr>
@@ -6119,6 +6543,7 @@
         </w:rPr>
         <w:tab/>
       </w:r>
+      <w:proofErr w:type="spellStart"/>
       <w:r>
         <w:rPr>
           <w:rFonts w:cs="Times New Roman"/>
@@ -6126,25 +6551,35 @@
           <w:szCs w:val="24"/>
           <w:lang w:val="en-US"/>
         </w:rPr>
-        <w:t>Integrated Development Environment</w:t>
-      </w:r>
+        <w:t>Input/Output</w:t>
+      </w:r>
+      <w:proofErr w:type="spellEnd"/>
     </w:p>
     <w:p>
       <w:pPr>
         <w:ind w:firstLine="0"/>
+        <w:rPr>
+          <w:rFonts w:cs="Times New Roman"/>
+          <w:i/>
+          <w:szCs w:val="24"/>
+          <w:lang w:val="en-US"/>
+        </w:rPr>
+      </w:pPr>
+      <w:r>
         <w:rPr>
           <w:rFonts w:cs="Times New Roman"/>
           <w:szCs w:val="24"/>
           <w:lang w:val="en-US"/>
         </w:rPr>
-      </w:pPr>
+        <w:t>IDE</w:t>
+      </w:r>
       <w:r>
         <w:rPr>
           <w:rFonts w:cs="Times New Roman"/>
           <w:szCs w:val="24"/>
           <w:lang w:val="en-US"/>
         </w:rPr>
-        <w:t>I/O</w:t>
+        <w:tab/>
       </w:r>
       <w:r>
         <w:rPr>
@@ -6157,22 +6592,12 @@
       <w:r>
         <w:rPr>
           <w:rFonts w:cs="Times New Roman"/>
+          <w:i/>
           <w:szCs w:val="24"/>
           <w:lang w:val="en-US"/>
         </w:rPr>
-        <w:tab/>
-      </w:r>
-      <w:proofErr w:type="spellStart"/>
-      <w:r>
-        <w:rPr>
-          <w:rFonts w:cs="Times New Roman"/>
-          <w:i/>
-          <w:szCs w:val="24"/>
-          <w:lang w:val="en-US"/>
-        </w:rPr>
-        <w:t>Input/Output</w:t>
-      </w:r>
-      <w:proofErr w:type="spellEnd"/>
+        <w:t>Integrated Development Environment</w:t>
+      </w:r>
     </w:p>
     <w:p>
       <w:pPr>
@@ -6190,7 +6615,7 @@
           <w:szCs w:val="24"/>
           <w:lang w:val="en-US"/>
         </w:rPr>
-        <w:t>Io</w:t>
+        <w:t>IoT</w:t>
       </w:r>
       <w:r>
         <w:rPr>
@@ -6198,7 +6623,7 @@
           <w:szCs w:val="24"/>
           <w:lang w:val="en-US"/>
         </w:rPr>
-        <w:t>T</w:t>
+        <w:tab/>
       </w:r>
       <w:r>
         <w:rPr>
@@ -6211,19 +6636,110 @@
       <w:r>
         <w:rPr>
           <w:rFonts w:cs="Times New Roman"/>
+          <w:i/>
           <w:szCs w:val="24"/>
           <w:lang w:val="en-US"/>
         </w:rPr>
+        <w:t>Internet of Things</w:t>
+      </w:r>
+    </w:p>
+    <w:p>
+      <w:pPr>
+        <w:ind w:firstLine="0"/>
+        <w:jc w:val="left"/>
+        <w:rPr>
+          <w:rFonts w:cs="Times New Roman"/>
+          <w:i/>
+          <w:szCs w:val="28"/>
+          <w:lang w:val="en-US"/>
+        </w:rPr>
+      </w:pPr>
+      <w:r>
+        <w:rPr>
+          <w:rFonts w:cs="Times New Roman"/>
+          <w:szCs w:val="28"/>
+          <w:lang w:val="en-US"/>
+        </w:rPr>
+        <w:t>ISO</w:t>
+      </w:r>
+      <w:r>
+        <w:rPr>
+          <w:rFonts w:cs="Times New Roman"/>
+          <w:szCs w:val="28"/>
+          <w:lang w:val="en-US"/>
+        </w:rPr>
         <w:tab/>
       </w:r>
       <w:r>
         <w:rPr>
           <w:rFonts w:cs="Times New Roman"/>
-          <w:i/>
-          <w:szCs w:val="24"/>
+          <w:szCs w:val="28"/>
           <w:lang w:val="en-US"/>
         </w:rPr>
-        <w:t>Internet of Things</w:t>
+        <w:tab/>
+      </w:r>
+      <w:r>
+        <w:rPr>
+          <w:rFonts w:cs="Times New Roman"/>
+          <w:i/>
+          <w:szCs w:val="28"/>
+          <w:lang w:val="en-US"/>
+        </w:rPr>
+        <w:t>International Organization for Standardization</w:t>
+      </w:r>
+    </w:p>
+    <w:p>
+      <w:pPr>
+        <w:ind w:firstLine="0"/>
+        <w:jc w:val="left"/>
+        <w:rPr>
+          <w:rFonts w:cs="Times New Roman"/>
+          <w:i/>
+          <w:szCs w:val="28"/>
+          <w:lang w:val="en-US"/>
+        </w:rPr>
+      </w:pPr>
+      <w:r>
+        <w:rPr>
+          <w:rFonts w:cs="Times New Roman"/>
+          <w:szCs w:val="28"/>
+          <w:lang w:val="en-US"/>
+        </w:rPr>
+        <w:lastRenderedPageBreak/>
+        <w:t>JSON</w:t>
+      </w:r>
+      <w:r>
+        <w:rPr>
+          <w:rFonts w:cs="Times New Roman"/>
+          <w:szCs w:val="28"/>
+          <w:lang w:val="en-US"/>
+        </w:rPr>
+        <w:tab/>
+      </w:r>
+      <w:r>
+        <w:rPr>
+          <w:rFonts w:cs="Times New Roman"/>
+          <w:szCs w:val="28"/>
+          <w:lang w:val="en-US"/>
+        </w:rPr>
+        <w:tab/>
+      </w:r>
+      <w:r>
+        <w:rPr>
+          <w:rFonts w:cs="Times New Roman"/>
+          <w:szCs w:val="28"/>
+          <w:lang w:val="en-US"/>
+        </w:rPr>
+        <w:t>JavaScript</w:t>
+      </w:r>
+      <w:r>
+        <w:rPr>
+          <w:rFonts w:cs="Times New Roman"/>
+          <w:i/>
+          <w:szCs w:val="28"/>
+          <w:lang w:val="en-US"/>
+        </w:rPr>
+        <w:t xml:space="preserve"> Object Notation</w:t>
       </w:r>
     </w:p>
     <w:p>
@@ -6349,16 +6865,7 @@
           <w:szCs w:val="24"/>
           <w:lang w:val="en-US"/>
         </w:rPr>
-        <w:t>Model View Control</w:t>
-      </w:r>
-      <w:r>
-        <w:rPr>
-          <w:rFonts w:cs="Times New Roman"/>
-          <w:i/>
-          <w:szCs w:val="24"/>
-          <w:lang w:val="en-US"/>
-        </w:rPr>
-        <w:t>ler</w:t>
+        <w:t>Model View Controller</w:t>
       </w:r>
     </w:p>
     <w:p>
@@ -6486,6 +6993,148 @@
         <w:jc w:val="left"/>
         <w:rPr>
           <w:rFonts w:cs="Times New Roman"/>
+          <w:szCs w:val="28"/>
+          <w:lang w:val="en-US"/>
+        </w:rPr>
+      </w:pPr>
+      <w:r>
+        <w:rPr>
+          <w:rFonts w:cs="Times New Roman"/>
+          <w:szCs w:val="28"/>
+          <w:lang w:val="en-US"/>
+        </w:rPr>
+        <w:t>NPM</w:t>
+      </w:r>
+      <w:r>
+        <w:rPr>
+          <w:rFonts w:cs="Times New Roman"/>
+          <w:szCs w:val="28"/>
+          <w:lang w:val="en-US"/>
+        </w:rPr>
+        <w:tab/>
+      </w:r>
+      <w:r>
+        <w:rPr>
+          <w:rFonts w:cs="Times New Roman"/>
+          <w:szCs w:val="28"/>
+          <w:lang w:val="en-US"/>
+        </w:rPr>
+        <w:tab/>
+      </w:r>
+      <w:r>
+        <w:rPr>
+          <w:rFonts w:cs="Times New Roman"/>
+          <w:szCs w:val="28"/>
+          <w:lang w:val="en-US"/>
+        </w:rPr>
+        <w:t>Node</w:t>
+      </w:r>
+      <w:r>
+        <w:rPr>
+          <w:rFonts w:cs="Times New Roman"/>
+          <w:i/>
+          <w:szCs w:val="28"/>
+          <w:lang w:val="en-US"/>
+        </w:rPr>
+        <w:t xml:space="preserve"> Package Manager</w:t>
+      </w:r>
+    </w:p>
+    <w:p>
+      <w:pPr>
+        <w:ind w:firstLine="0"/>
+        <w:jc w:val="left"/>
+        <w:rPr>
+          <w:rFonts w:cs="Times New Roman"/>
+          <w:i/>
+          <w:szCs w:val="28"/>
+          <w:lang w:val="en-US"/>
+        </w:rPr>
+      </w:pPr>
+      <w:r>
+        <w:rPr>
+          <w:rFonts w:cs="Times New Roman"/>
+          <w:szCs w:val="28"/>
+          <w:lang w:val="en-US"/>
+        </w:rPr>
+        <w:t>NTSC</w:t>
+      </w:r>
+      <w:r>
+        <w:rPr>
+          <w:rFonts w:cs="Times New Roman"/>
+          <w:szCs w:val="28"/>
+          <w:lang w:val="en-US"/>
+        </w:rPr>
+        <w:tab/>
+      </w:r>
+      <w:r>
+        <w:rPr>
+          <w:rFonts w:cs="Times New Roman"/>
+          <w:szCs w:val="28"/>
+          <w:lang w:val="en-US"/>
+        </w:rPr>
+        <w:tab/>
+      </w:r>
+      <w:r>
+        <w:rPr>
+          <w:rFonts w:cs="Times New Roman"/>
+          <w:i/>
+          <w:szCs w:val="28"/>
+          <w:lang w:val="en-US"/>
+        </w:rPr>
+        <w:t>National Television System(s) Committee</w:t>
+      </w:r>
+    </w:p>
+    <w:p>
+      <w:pPr>
+        <w:ind w:firstLine="0"/>
+        <w:jc w:val="left"/>
+        <w:rPr>
+          <w:rFonts w:cs="Times New Roman"/>
+          <w:i/>
+          <w:szCs w:val="28"/>
+          <w:lang w:val="en-US"/>
+        </w:rPr>
+      </w:pPr>
+      <w:r>
+        <w:rPr>
+          <w:rFonts w:cs="Times New Roman"/>
+          <w:szCs w:val="28"/>
+          <w:lang w:val="en-US"/>
+        </w:rPr>
+        <w:t>PAL</w:t>
+      </w:r>
+      <w:r>
+        <w:rPr>
+          <w:rFonts w:cs="Times New Roman"/>
+          <w:szCs w:val="28"/>
+          <w:lang w:val="en-US"/>
+        </w:rPr>
+        <w:tab/>
+      </w:r>
+      <w:r>
+        <w:rPr>
+          <w:rFonts w:cs="Times New Roman"/>
+          <w:szCs w:val="28"/>
+          <w:lang w:val="en-US"/>
+        </w:rPr>
+        <w:tab/>
+      </w:r>
+      <w:r>
+        <w:rPr>
+          <w:rFonts w:cs="Times New Roman"/>
+          <w:i/>
+          <w:szCs w:val="28"/>
+          <w:lang w:val="en-US"/>
+        </w:rPr>
+        <w:t>Phase Alternating Line</w:t>
+      </w:r>
+    </w:p>
+    <w:p>
+      <w:pPr>
+        <w:ind w:firstLine="0"/>
+        <w:jc w:val="left"/>
+        <w:rPr>
+          <w:rFonts w:cs="Times New Roman"/>
           <w:i/>
           <w:szCs w:val="24"/>
           <w:lang w:val="en-US"/>
@@ -6531,25 +7180,62 @@
         <w:jc w:val="left"/>
         <w:rPr>
           <w:rFonts w:cs="Times New Roman"/>
-          <w:szCs w:val="24"/>
+          <w:i/>
+          <w:szCs w:val="28"/>
           <w:lang w:val="en-US"/>
         </w:rPr>
       </w:pPr>
       <w:r>
+        <w:rPr>
+          <w:rFonts w:cs="Times New Roman"/>
+          <w:szCs w:val="28"/>
+          <w:lang w:val="en-US"/>
+        </w:rPr>
+        <w:t>SD</w:t>
+      </w:r>
+      <w:r>
+        <w:rPr>
+          <w:rFonts w:cs="Times New Roman"/>
+          <w:szCs w:val="28"/>
+          <w:lang w:val="en-US"/>
+        </w:rPr>
+        <w:tab/>
+      </w:r>
+      <w:r>
+        <w:rPr>
+          <w:rFonts w:cs="Times New Roman"/>
+          <w:szCs w:val="28"/>
+          <w:lang w:val="en-US"/>
+        </w:rPr>
+        <w:tab/>
+      </w:r>
+      <w:r>
+        <w:rPr>
+          <w:rFonts w:cs="Times New Roman"/>
+          <w:i/>
+          <w:szCs w:val="28"/>
+          <w:lang w:val="en-US"/>
+        </w:rPr>
+        <w:t>Secure Digital</w:t>
+      </w:r>
+    </w:p>
+    <w:p>
+      <w:pPr>
+        <w:ind w:firstLine="0"/>
+        <w:jc w:val="left"/>
         <w:rPr>
           <w:rFonts w:cs="Times New Roman"/>
           <w:szCs w:val="24"/>
           <w:lang w:val="en-US"/>
         </w:rPr>
-        <w:t>SQL</w:t>
-      </w:r>
+      </w:pPr>
       <w:r>
         <w:rPr>
           <w:rFonts w:cs="Times New Roman"/>
           <w:szCs w:val="24"/>
           <w:lang w:val="en-US"/>
         </w:rPr>
-        <w:tab/>
+        <w:t>SQL</w:t>
       </w:r>
       <w:r>
         <w:rPr>
@@ -6562,6 +7248,14 @@
       <w:r>
         <w:rPr>
           <w:rFonts w:cs="Times New Roman"/>
+          <w:szCs w:val="24"/>
+          <w:lang w:val="en-US"/>
+        </w:rPr>
+        <w:tab/>
+      </w:r>
+      <w:r>
+        <w:rPr>
+          <w:rFonts w:cs="Times New Roman"/>
           <w:i/>
           <w:color w:val="222222"/>
           <w:shd w:val="clear" w:color="auto" w:fill="FFFFFF"/>
@@ -6678,7 +7372,6 @@
           <w:szCs w:val="24"/>
           <w:lang w:val="en-US"/>
         </w:rPr>
-        <w:lastRenderedPageBreak/>
         <w:t>URL</w:t>
       </w:r>
       <w:r>
@@ -6847,7 +7540,79 @@
         <w:jc w:val="left"/>
         <w:rPr>
           <w:rFonts w:cs="Times New Roman"/>
+          <w:i/>
+        </w:rPr>
+      </w:pPr>
+      <w:r>
+        <w:rPr>
+          <w:rFonts w:cs="Times New Roman"/>
+        </w:rPr>
+        <w:t>XML</w:t>
+      </w:r>
+      <w:r>
+        <w:rPr>
+          <w:rFonts w:cs="Times New Roman"/>
+          <w:i/>
+        </w:rPr>
+        <w:tab/>
+      </w:r>
+      <w:r>
+        <w:rPr>
+          <w:rFonts w:cs="Times New Roman"/>
+          <w:i/>
+        </w:rPr>
+        <w:tab/>
+      </w:r>
+      <w:proofErr w:type="spellStart"/>
+      <w:r>
+        <w:rPr>
+          <w:rFonts w:cs="Times New Roman"/>
+          <w:i/>
+        </w:rPr>
+        <w:t>eXtensible</w:t>
+      </w:r>
+      <w:proofErr w:type="spellEnd"/>
+      <w:r>
+        <w:rPr>
+          <w:rFonts w:cs="Times New Roman"/>
+          <w:i/>
+        </w:rPr>
+        <w:t xml:space="preserve"> </w:t>
+      </w:r>
+      <w:proofErr w:type="spellStart"/>
+      <w:r>
+        <w:rPr>
+          <w:rFonts w:cs="Times New Roman"/>
+          <w:i/>
+        </w:rPr>
+        <w:t>Markup</w:t>
+      </w:r>
+      <w:proofErr w:type="spellEnd"/>
+      <w:r>
+        <w:rPr>
+          <w:rFonts w:cs="Times New Roman"/>
+          <w:i/>
+        </w:rPr>
+        <w:t xml:space="preserve"> </w:t>
+      </w:r>
+      <w:proofErr w:type="spellStart"/>
+      <w:r>
+        <w:rPr>
+          <w:rFonts w:cs="Times New Roman"/>
+          <w:i/>
+        </w:rPr>
+        <w:t>Language</w:t>
+      </w:r>
+      <w:proofErr w:type="spellEnd"/>
+    </w:p>
+    <w:p>
+      <w:pPr>
+        <w:ind w:firstLine="0"/>
+        <w:jc w:val="left"/>
+        <w:rPr>
+          <w:rFonts w:cs="Times New Roman"/>
           <w:szCs w:val="28"/>
+          <w:lang w:val="en-US"/>
         </w:rPr>
         <w:sectPr>
           <w:headerReference w:type="default" r:id="rId8"/>
@@ -6863,68 +7628,8 @@
       <w:r>
         <w:rPr>
           <w:rFonts w:cs="Times New Roman"/>
-        </w:rPr>
-        <w:t>XML</w:t>
-      </w:r>
-      <w:r>
-        <w:rPr>
-          <w:rFonts w:cs="Times New Roman"/>
-          <w:i/>
-        </w:rPr>
-        <w:tab/>
-      </w:r>
-      <w:r>
-        <w:rPr>
-          <w:rFonts w:cs="Times New Roman"/>
-          <w:i/>
-        </w:rPr>
-        <w:tab/>
-      </w:r>
-      <w:proofErr w:type="spellStart"/>
-      <w:r>
-        <w:rPr>
-          <w:rFonts w:cs="Times New Roman"/>
-          <w:i/>
-        </w:rPr>
-        <w:t>eXtensible</w:t>
-      </w:r>
-      <w:proofErr w:type="spellEnd"/>
-      <w:r>
-        <w:rPr>
-          <w:rFonts w:cs="Times New Roman"/>
-          <w:i/>
-        </w:rPr>
-        <w:t xml:space="preserve"> </w:t>
-      </w:r>
-      <w:proofErr w:type="spellStart"/>
-      <w:r>
-        <w:rPr>
-          <w:rFonts w:cs="Times New Roman"/>
-          <w:i/>
-        </w:rPr>
-        <w:t>Markup</w:t>
-      </w:r>
-      <w:proofErr w:type="spellEnd"/>
-      <w:r>
-        <w:rPr>
-          <w:rFonts w:cs="Times New Roman"/>
-          <w:i/>
-        </w:rPr>
-        <w:t xml:space="preserve"> </w:t>
-      </w:r>
-      <w:proofErr w:type="spellStart"/>
-      <w:r>
-        <w:rPr>
-          <w:rFonts w:cs="Times New Roman"/>
-          <w:i/>
-        </w:rPr>
-        <w:t>Language</w:t>
-      </w:r>
-      <w:proofErr w:type="spellEnd"/>
-      <w:r>
-        <w:rPr>
-          <w:rFonts w:cs="Times New Roman"/>
           <w:szCs w:val="28"/>
+          <w:lang w:val="en-US"/>
         </w:rPr>
         <w:br w:type="page"/>
       </w:r>
@@ -6972,7 +7677,7 @@
             <mc:AlternateContent>
               <mc:Choice Requires="wps">
                 <w:drawing>
-                  <wp:anchor distT="0" distB="0" distL="114300" distR="114300" simplePos="0" relativeHeight="251639296" behindDoc="0" locked="0" layoutInCell="1" allowOverlap="1" wp14:anchorId="0620261C" wp14:editId="1A62BE37">
+                  <wp:anchor distT="0" distB="0" distL="114300" distR="114300" simplePos="0" relativeHeight="251639296" behindDoc="0" locked="0" layoutInCell="1" allowOverlap="1" wp14:anchorId="503A2DF7" wp14:editId="6302355E">
                     <wp:simplePos x="0" y="0"/>
                     <wp:positionH relativeFrom="column">
                       <wp:posOffset>5486400</wp:posOffset>
@@ -7093,6 +7798,8 @@
             </w:rPr>
             <w:fldChar w:fldCharType="separate"/>
           </w:r>
+          <w:bookmarkStart w:id="3" w:name="_GoBack"/>
+          <w:bookmarkEnd w:id="3"/>
           <w:r>
             <w:rPr>
               <w:noProof/>
@@ -7132,7 +7839,7 @@
             <w:rPr>
               <w:noProof/>
             </w:rPr>
-            <w:instrText xml:space="preserve"> PAGEREF _Toc462599790 \h </w:instrText>
+            <w:instrText xml:space="preserve"> PAGEREF _Toc462602515 \h </w:instrText>
           </w:r>
           <w:r>
             <w:rPr>
@@ -7197,7 +7904,7 @@
             <w:fldChar w:fldCharType="begin"/>
           </w:r>
           <w:r>
-            <w:instrText xml:space="preserve"> PAGEREF _Toc462599793 \h </w:instrText>
+            <w:instrText xml:space="preserve"> PAGEREF _Toc462602518 \h </w:instrText>
           </w:r>
           <w:r>
             <w:fldChar w:fldCharType="separate"/>
@@ -7248,7 +7955,7 @@
             <w:fldChar w:fldCharType="begin"/>
           </w:r>
           <w:r>
-            <w:instrText xml:space="preserve"> PAGEREF _Toc462599794 \h </w:instrText>
+            <w:instrText xml:space="preserve"> PAGEREF _Toc462602519 \h </w:instrText>
           </w:r>
           <w:r>
             <w:fldChar w:fldCharType="separate"/>
@@ -7314,7 +8021,7 @@
             <w:rPr>
               <w:noProof/>
             </w:rPr>
-            <w:instrText xml:space="preserve"> PAGEREF _Toc462599795 \h </w:instrText>
+            <w:instrText xml:space="preserve"> PAGEREF _Toc462602520 \h </w:instrText>
           </w:r>
           <w:r>
             <w:rPr>
@@ -7394,7 +8101,7 @@
             <w:rPr>
               <w:noProof/>
             </w:rPr>
-            <w:instrText xml:space="preserve"> PAGEREF _Toc462599796 \h </w:instrText>
+            <w:instrText xml:space="preserve"> PAGEREF _Toc462602521 \h </w:instrText>
           </w:r>
           <w:r>
             <w:rPr>
@@ -7474,7 +8181,7 @@
             <w:rPr>
               <w:noProof/>
             </w:rPr>
-            <w:instrText xml:space="preserve"> PAGEREF _Toc462599797 \h </w:instrText>
+            <w:instrText xml:space="preserve"> PAGEREF _Toc462602522 \h </w:instrText>
           </w:r>
           <w:r>
             <w:rPr>
@@ -7539,7 +8246,7 @@
             <w:fldChar w:fldCharType="begin"/>
           </w:r>
           <w:r>
-            <w:instrText xml:space="preserve"> PAGEREF _Toc462599798 \h </w:instrText>
+            <w:instrText xml:space="preserve"> PAGEREF _Toc462602523 \h </w:instrText>
           </w:r>
           <w:r>
             <w:fldChar w:fldCharType="separate"/>
@@ -7605,7 +8312,7 @@
             <w:rPr>
               <w:noProof/>
             </w:rPr>
-            <w:instrText xml:space="preserve"> PAGEREF _Toc462599799 \h </w:instrText>
+            <w:instrText xml:space="preserve"> PAGEREF _Toc462602524 \h </w:instrText>
           </w:r>
           <w:r>
             <w:rPr>
@@ -7685,7 +8392,7 @@
             <w:rPr>
               <w:noProof/>
             </w:rPr>
-            <w:instrText xml:space="preserve"> PAGEREF _Toc462599800 \h </w:instrText>
+            <w:instrText xml:space="preserve"> PAGEREF _Toc462602525 \h </w:instrText>
           </w:r>
           <w:r>
             <w:rPr>
@@ -7765,7 +8472,7 @@
             <w:rPr>
               <w:noProof/>
             </w:rPr>
-            <w:instrText xml:space="preserve"> PAGEREF _Toc462599801 \h </w:instrText>
+            <w:instrText xml:space="preserve"> PAGEREF _Toc462602526 \h </w:instrText>
           </w:r>
           <w:r>
             <w:rPr>
@@ -7830,7 +8537,7 @@
             <w:fldChar w:fldCharType="begin"/>
           </w:r>
           <w:r>
-            <w:instrText xml:space="preserve"> PAGEREF _Toc462599802 \h </w:instrText>
+            <w:instrText xml:space="preserve"> PAGEREF _Toc462602527 \h </w:instrText>
           </w:r>
           <w:r>
             <w:fldChar w:fldCharType="separate"/>
@@ -7900,7 +8607,7 @@
               <w:noProof/>
               <w:lang w:val="en-US"/>
             </w:rPr>
-            <w:instrText xml:space="preserve"> PAGEREF _Toc462599803 \h </w:instrText>
+            <w:instrText xml:space="preserve"> PAGEREF _Toc462602528 \h </w:instrText>
           </w:r>
           <w:r>
             <w:rPr>
@@ -7985,7 +8692,7 @@
               <w:noProof/>
               <w:lang w:val="en-US"/>
             </w:rPr>
-            <w:instrText xml:space="preserve"> PAGEREF _Toc462599804 \h </w:instrText>
+            <w:instrText xml:space="preserve"> PAGEREF _Toc462602529 \h </w:instrText>
           </w:r>
           <w:r>
             <w:rPr>
@@ -8070,7 +8777,7 @@
               <w:noProof/>
               <w:lang w:val="en-US"/>
             </w:rPr>
-            <w:instrText xml:space="preserve"> PAGEREF _Toc462599805 \h </w:instrText>
+            <w:instrText xml:space="preserve"> PAGEREF _Toc462602530 \h </w:instrText>
           </w:r>
           <w:r>
             <w:rPr>
@@ -8155,7 +8862,7 @@
               <w:noProof/>
               <w:lang w:val="en-US"/>
             </w:rPr>
-            <w:instrText xml:space="preserve"> PAGEREF _Toc462599806 \h </w:instrText>
+            <w:instrText xml:space="preserve"> PAGEREF _Toc462602531 \h </w:instrText>
           </w:r>
           <w:r>
             <w:rPr>
@@ -8240,7 +8947,7 @@
               <w:noProof/>
               <w:lang w:val="en-US"/>
             </w:rPr>
-            <w:instrText xml:space="preserve"> PAGEREF _Toc462599807 \h </w:instrText>
+            <w:instrText xml:space="preserve"> PAGEREF _Toc462602532 \h </w:instrText>
           </w:r>
           <w:r>
             <w:rPr>
@@ -8306,7 +9013,7 @@
             <w:fldChar w:fldCharType="begin"/>
           </w:r>
           <w:r>
-            <w:instrText xml:space="preserve"> PAGEREF _Toc462599808 \h </w:instrText>
+            <w:instrText xml:space="preserve"> PAGEREF _Toc462602533 \h </w:instrText>
           </w:r>
           <w:r>
             <w:fldChar w:fldCharType="separate"/>
@@ -8372,7 +9079,7 @@
             <w:rPr>
               <w:noProof/>
             </w:rPr>
-            <w:instrText xml:space="preserve"> PAGEREF _Toc462599809 \h </w:instrText>
+            <w:instrText xml:space="preserve"> PAGEREF _Toc462602534 \h </w:instrText>
           </w:r>
           <w:r>
             <w:rPr>
@@ -8452,7 +9159,7 @@
             <w:rPr>
               <w:noProof/>
             </w:rPr>
-            <w:instrText xml:space="preserve"> PAGEREF _Toc462599810 \h </w:instrText>
+            <w:instrText xml:space="preserve"> PAGEREF _Toc462602535 \h </w:instrText>
           </w:r>
           <w:r>
             <w:rPr>
@@ -8517,7 +9224,7 @@
             <w:fldChar w:fldCharType="begin"/>
           </w:r>
           <w:r>
-            <w:instrText xml:space="preserve"> PAGEREF _Toc462599811 \h </w:instrText>
+            <w:instrText xml:space="preserve"> PAGEREF _Toc462602536 \h </w:instrText>
           </w:r>
           <w:r>
             <w:fldChar w:fldCharType="separate"/>
@@ -8587,7 +9294,7 @@
               <w:noProof/>
               <w:lang w:val="en-US"/>
             </w:rPr>
-            <w:instrText xml:space="preserve"> PAGEREF _Toc462599812 \h </w:instrText>
+            <w:instrText xml:space="preserve"> PAGEREF _Toc462602537 \h </w:instrText>
           </w:r>
           <w:r>
             <w:rPr>
@@ -8672,7 +9379,7 @@
               <w:noProof/>
               <w:lang w:val="en-US"/>
             </w:rPr>
-            <w:instrText xml:space="preserve"> PAGEREF _Toc462599813 \h </w:instrText>
+            <w:instrText xml:space="preserve"> PAGEREF _Toc462602538 \h </w:instrText>
           </w:r>
           <w:r>
             <w:rPr>
@@ -8767,7 +9474,7 @@
             <w:rPr>
               <w:noProof/>
             </w:rPr>
-            <w:instrText xml:space="preserve"> PAGEREF _Toc462599815 \h </w:instrText>
+            <w:instrText xml:space="preserve"> PAGEREF _Toc462602540 \h </w:instrText>
           </w:r>
           <w:r>
             <w:rPr>
@@ -8832,7 +9539,7 @@
             <w:fldChar w:fldCharType="begin"/>
           </w:r>
           <w:r>
-            <w:instrText xml:space="preserve"> PAGEREF _Toc462599816 \h </w:instrText>
+            <w:instrText xml:space="preserve"> PAGEREF _Toc462602541 \h </w:instrText>
           </w:r>
           <w:r>
             <w:fldChar w:fldCharType="separate"/>
@@ -8883,7 +9590,7 @@
             <w:fldChar w:fldCharType="begin"/>
           </w:r>
           <w:r>
-            <w:instrText xml:space="preserve"> PAGEREF _Toc462599817 \h </w:instrText>
+            <w:instrText xml:space="preserve"> PAGEREF _Toc462602542 \h </w:instrText>
           </w:r>
           <w:r>
             <w:fldChar w:fldCharType="separate"/>
@@ -8934,7 +9641,7 @@
             <w:fldChar w:fldCharType="begin"/>
           </w:r>
           <w:r>
-            <w:instrText xml:space="preserve"> PAGEREF _Toc462599818 \h </w:instrText>
+            <w:instrText xml:space="preserve"> PAGEREF _Toc462602543 \h </w:instrText>
           </w:r>
           <w:r>
             <w:fldChar w:fldCharType="separate"/>
@@ -8985,7 +9692,7 @@
             <w:fldChar w:fldCharType="begin"/>
           </w:r>
           <w:r>
-            <w:instrText xml:space="preserve"> PAGEREF _Toc462599819 \h </w:instrText>
+            <w:instrText xml:space="preserve"> PAGEREF _Toc462602544 \h </w:instrText>
           </w:r>
           <w:r>
             <w:fldChar w:fldCharType="separate"/>
@@ -9051,7 +9758,7 @@
             <w:rPr>
               <w:noProof/>
             </w:rPr>
-            <w:instrText xml:space="preserve"> PAGEREF _Toc462599820 \h </w:instrText>
+            <w:instrText xml:space="preserve"> PAGEREF _Toc462602545 \h </w:instrText>
           </w:r>
           <w:r>
             <w:rPr>
@@ -9116,7 +9823,7 @@
             <w:fldChar w:fldCharType="begin"/>
           </w:r>
           <w:r>
-            <w:instrText xml:space="preserve"> PAGEREF _Toc462599821 \h </w:instrText>
+            <w:instrText xml:space="preserve"> PAGEREF _Toc462602546 \h </w:instrText>
           </w:r>
           <w:r>
             <w:fldChar w:fldCharType="separate"/>
@@ -9182,7 +9889,7 @@
             <w:rPr>
               <w:noProof/>
             </w:rPr>
-            <w:instrText xml:space="preserve"> PAGEREF _Toc462599822 \h </w:instrText>
+            <w:instrText xml:space="preserve"> PAGEREF _Toc462602547 \h </w:instrText>
           </w:r>
           <w:r>
             <w:rPr>
@@ -9262,7 +9969,7 @@
             <w:rPr>
               <w:noProof/>
             </w:rPr>
-            <w:instrText xml:space="preserve"> PAGEREF _Toc462599823 \h </w:instrText>
+            <w:instrText xml:space="preserve"> PAGEREF _Toc462602548 \h </w:instrText>
           </w:r>
           <w:r>
             <w:rPr>
@@ -9343,7 +10050,7 @@
             <w:rPr>
               <w:noProof/>
             </w:rPr>
-            <w:instrText xml:space="preserve"> PAGEREF _Toc462599824 \h </w:instrText>
+            <w:instrText xml:space="preserve"> PAGEREF _Toc462602549 \h </w:instrText>
           </w:r>
           <w:r>
             <w:rPr>
@@ -9423,7 +10130,7 @@
             <w:rPr>
               <w:noProof/>
             </w:rPr>
-            <w:instrText xml:space="preserve"> PAGEREF _Toc462599825 \h </w:instrText>
+            <w:instrText xml:space="preserve"> PAGEREF _Toc462602550 \h </w:instrText>
           </w:r>
           <w:r>
             <w:rPr>
@@ -9503,7 +10210,7 @@
             <w:rPr>
               <w:noProof/>
             </w:rPr>
-            <w:instrText xml:space="preserve"> PAGEREF _Toc462599826 \h </w:instrText>
+            <w:instrText xml:space="preserve"> PAGEREF _Toc462602551 \h </w:instrText>
           </w:r>
           <w:r>
             <w:rPr>
@@ -9583,7 +10290,7 @@
             <w:rPr>
               <w:noProof/>
             </w:rPr>
-            <w:instrText xml:space="preserve"> PAGEREF _Toc462599827 \h </w:instrText>
+            <w:instrText xml:space="preserve"> PAGEREF _Toc462602552 \h </w:instrText>
           </w:r>
           <w:r>
             <w:rPr>
@@ -9663,7 +10370,7 @@
             <w:rPr>
               <w:noProof/>
             </w:rPr>
-            <w:instrText xml:space="preserve"> PAGEREF _Toc462599828 \h </w:instrText>
+            <w:instrText xml:space="preserve"> PAGEREF _Toc462602553 \h </w:instrText>
           </w:r>
           <w:r>
             <w:rPr>
@@ -9743,7 +10450,7 @@
             <w:rPr>
               <w:noProof/>
             </w:rPr>
-            <w:instrText xml:space="preserve"> PAGEREF _Toc462599829 \h </w:instrText>
+            <w:instrText xml:space="preserve"> PAGEREF _Toc462602554 \h </w:instrText>
           </w:r>
           <w:r>
             <w:rPr>
@@ -9823,7 +10530,7 @@
             <w:rPr>
               <w:noProof/>
             </w:rPr>
-            <w:instrText xml:space="preserve"> PAGEREF _Toc462599830 \h </w:instrText>
+            <w:instrText xml:space="preserve"> PAGEREF _Toc462602555 \h </w:instrText>
           </w:r>
           <w:r>
             <w:rPr>
@@ -9903,7 +10610,7 @@
             <w:rPr>
               <w:noProof/>
             </w:rPr>
-            <w:instrText xml:space="preserve"> PAGEREF _Toc462599831 \h </w:instrText>
+            <w:instrText xml:space="preserve"> PAGEREF _Toc462602556 \h </w:instrText>
           </w:r>
           <w:r>
             <w:rPr>
@@ -9963,7 +10670,7 @@
             <w:rPr>
               <w:noProof/>
             </w:rPr>
-            <w:instrText xml:space="preserve"> PAGEREF _Toc462599832 \h </w:instrText>
+            <w:instrText xml:space="preserve"> PAGEREF _Toc462602557 \h </w:instrText>
           </w:r>
           <w:r>
             <w:rPr>
@@ -10011,7 +10718,7 @@
         </w:p>
       </w:sdtContent>
     </w:sdt>
-    <w:bookmarkStart w:id="4" w:name="_Toc462599790"/>
+    <w:bookmarkStart w:id="4" w:name="_Toc462602515"/>
     <w:p>
       <w:pPr>
         <w:pStyle w:val="Ttulo1"/>
@@ -10028,7 +10735,7 @@
         <mc:AlternateContent>
           <mc:Choice Requires="wps">
             <w:drawing>
-              <wp:anchor distT="0" distB="0" distL="114300" distR="114300" simplePos="0" relativeHeight="251667968" behindDoc="0" locked="0" layoutInCell="1" allowOverlap="1" wp14:anchorId="592806BE" wp14:editId="6F977ACA">
+              <wp:anchor distT="0" distB="0" distL="114300" distR="114300" simplePos="0" relativeHeight="251667968" behindDoc="0" locked="0" layoutInCell="1" allowOverlap="1" wp14:anchorId="66C652C7" wp14:editId="61629141">
                 <wp:simplePos x="0" y="0"/>
                 <wp:positionH relativeFrom="column">
                   <wp:posOffset>5485765</wp:posOffset>
@@ -10115,7 +10822,7 @@
         <mc:AlternateContent>
           <mc:Choice Requires="wps">
             <w:drawing>
-              <wp:anchor distT="0" distB="0" distL="114300" distR="114300" simplePos="0" relativeHeight="251653632" behindDoc="0" locked="0" layoutInCell="1" allowOverlap="1" wp14:anchorId="214E9A6F" wp14:editId="5F876253">
+              <wp:anchor distT="0" distB="0" distL="114300" distR="114300" simplePos="0" relativeHeight="251653632" behindDoc="0" locked="0" layoutInCell="1" allowOverlap="1" wp14:anchorId="1D6B5936" wp14:editId="3A4A23FD">
                 <wp:simplePos x="0" y="0"/>
                 <wp:positionH relativeFrom="column">
                   <wp:posOffset>5486400</wp:posOffset>
@@ -10291,6 +10998,7 @@
       <w:bookmarkStart w:id="15" w:name="_Toc462593486"/>
       <w:bookmarkStart w:id="16" w:name="_Toc462598010"/>
       <w:bookmarkStart w:id="17" w:name="_Toc462599791"/>
+      <w:bookmarkStart w:id="18" w:name="_Toc462602516"/>
       <w:bookmarkEnd w:id="5"/>
       <w:bookmarkEnd w:id="6"/>
       <w:bookmarkEnd w:id="7"/>
@@ -10304,6 +11012,7 @@
       <w:bookmarkEnd w:id="15"/>
       <w:bookmarkEnd w:id="16"/>
       <w:bookmarkEnd w:id="17"/>
+      <w:bookmarkEnd w:id="18"/>
     </w:p>
     <w:p>
       <w:pPr>
@@ -10326,20 +11035,20 @@
           <w:szCs w:val="26"/>
         </w:rPr>
       </w:pPr>
-      <w:bookmarkStart w:id="18" w:name="_Toc461549095"/>
-      <w:bookmarkStart w:id="19" w:name="_Toc461551045"/>
-      <w:bookmarkStart w:id="20" w:name="_Toc461829002"/>
-      <w:bookmarkStart w:id="21" w:name="_Toc462141568"/>
-      <w:bookmarkStart w:id="22" w:name="_Toc462142737"/>
-      <w:bookmarkStart w:id="23" w:name="_Toc462142940"/>
-      <w:bookmarkStart w:id="24" w:name="_Toc462143018"/>
-      <w:bookmarkStart w:id="25" w:name="_Toc462143123"/>
-      <w:bookmarkStart w:id="26" w:name="_Toc462143498"/>
-      <w:bookmarkStart w:id="27" w:name="_Toc462590800"/>
-      <w:bookmarkStart w:id="28" w:name="_Toc462593487"/>
-      <w:bookmarkStart w:id="29" w:name="_Toc462598011"/>
-      <w:bookmarkStart w:id="30" w:name="_Toc462599792"/>
-      <w:bookmarkEnd w:id="18"/>
+      <w:bookmarkStart w:id="19" w:name="_Toc461549095"/>
+      <w:bookmarkStart w:id="20" w:name="_Toc461551045"/>
+      <w:bookmarkStart w:id="21" w:name="_Toc461829002"/>
+      <w:bookmarkStart w:id="22" w:name="_Toc462141568"/>
+      <w:bookmarkStart w:id="23" w:name="_Toc462142737"/>
+      <w:bookmarkStart w:id="24" w:name="_Toc462142940"/>
+      <w:bookmarkStart w:id="25" w:name="_Toc462143018"/>
+      <w:bookmarkStart w:id="26" w:name="_Toc462143123"/>
+      <w:bookmarkStart w:id="27" w:name="_Toc462143498"/>
+      <w:bookmarkStart w:id="28" w:name="_Toc462590800"/>
+      <w:bookmarkStart w:id="29" w:name="_Toc462593487"/>
+      <w:bookmarkStart w:id="30" w:name="_Toc462598011"/>
+      <w:bookmarkStart w:id="31" w:name="_Toc462599792"/>
+      <w:bookmarkStart w:id="32" w:name="_Toc462602517"/>
       <w:bookmarkEnd w:id="19"/>
       <w:bookmarkEnd w:id="20"/>
       <w:bookmarkEnd w:id="21"/>
@@ -10352,6 +11061,8 @@
       <w:bookmarkEnd w:id="28"/>
       <w:bookmarkEnd w:id="29"/>
       <w:bookmarkEnd w:id="30"/>
+      <w:bookmarkEnd w:id="31"/>
+      <w:bookmarkEnd w:id="32"/>
     </w:p>
     <w:p>
       <w:pPr>
@@ -10366,11 +11077,11 @@
       <w:r>
         <w:t xml:space="preserve"> </w:t>
       </w:r>
-      <w:bookmarkStart w:id="31" w:name="_Toc462599793"/>
+      <w:bookmarkStart w:id="33" w:name="_Toc462602518"/>
       <w:r>
         <w:t>Internet das Coisas</w:t>
       </w:r>
-      <w:bookmarkEnd w:id="31"/>
+      <w:bookmarkEnd w:id="33"/>
     </w:p>
     <w:p>
       <w:pPr>
@@ -11030,11 +11741,11 @@
       <w:r>
         <w:t xml:space="preserve"> </w:t>
       </w:r>
-      <w:bookmarkStart w:id="32" w:name="_Toc462599794"/>
+      <w:bookmarkStart w:id="34" w:name="_Toc462602519"/>
       <w:r>
         <w:t>Microcomputador, sensores e prototipação</w:t>
       </w:r>
-      <w:bookmarkEnd w:id="32"/>
+      <w:bookmarkEnd w:id="34"/>
       <w:r>
         <w:t xml:space="preserve"> </w:t>
       </w:r>
@@ -11108,11 +11819,11 @@
       <w:r>
         <w:t xml:space="preserve"> </w:t>
       </w:r>
-      <w:bookmarkStart w:id="33" w:name="_Toc462599795"/>
+      <w:bookmarkStart w:id="35" w:name="_Toc462602520"/>
       <w:r>
         <w:t>Raspberry Pi</w:t>
       </w:r>
-      <w:bookmarkEnd w:id="33"/>
+      <w:bookmarkEnd w:id="35"/>
     </w:p>
     <w:p>
       <w:pPr>
@@ -11403,10 +12114,22 @@
         <w:t>Raspberry Pi</w:t>
       </w:r>
       <w:r>
-        <w:t>: Modelo A e Modelo B. A diferença entre eles é que o modelo B possui uma placa Ethern</w:t>
-      </w:r>
-      <w:r>
-        <w:t>et e duas portas USB, enquanto o</w:t>
+        <w:t xml:space="preserve">: Modelo A e Modelo B. A diferença entre eles é que o modelo B possui uma placa </w:t>
+      </w:r>
+      <w:r>
+        <w:rPr>
+          <w:i/>
+        </w:rPr>
+        <w:t>Ethern</w:t>
+      </w:r>
+      <w:r>
+        <w:rPr>
+          <w:i/>
+        </w:rPr>
+        <w:t>et</w:t>
+      </w:r>
+      <w:r>
+        <w:t xml:space="preserve"> e duas portas USB, enquanto o</w:t>
       </w:r>
       <w:r>
         <w:t xml:space="preserve"> modelo A, contém apenas uma porta USB e nenhuma Ethernet. </w:t>
@@ -11529,7 +12252,7 @@
           <w:i/>
         </w:rPr>
       </w:pPr>
-      <w:bookmarkStart w:id="34" w:name="_Toc462599751"/>
+      <w:bookmarkStart w:id="36" w:name="_Toc462599751"/>
       <w:r>
         <w:rPr>
           <w:b/>
@@ -11576,7 +12299,7 @@
         </w:rPr>
         <w:t xml:space="preserve"> Raspberry Pi 2</w:t>
       </w:r>
-      <w:bookmarkEnd w:id="34"/>
+      <w:bookmarkEnd w:id="36"/>
     </w:p>
     <w:p>
       <w:pPr>
@@ -11588,7 +12311,7 @@
           <w:lang w:eastAsia="pt-BR"/>
         </w:rPr>
         <w:drawing>
-          <wp:inline distT="0" distB="0" distL="0" distR="0" wp14:anchorId="67D3E75C" wp14:editId="475FB320">
+          <wp:inline distT="0" distB="0" distL="0" distR="0" wp14:anchorId="495383AA" wp14:editId="23EEFA09">
             <wp:extent cx="2993781" cy="1696730"/>
             <wp:effectExtent l="0" t="0" r="0" b="0"/>
             <wp:docPr id="6" name="Imagem 6"/>
@@ -11739,11 +12462,11 @@
       <w:r>
         <w:t xml:space="preserve"> </w:t>
       </w:r>
-      <w:bookmarkStart w:id="35" w:name="_Toc462599796"/>
+      <w:bookmarkStart w:id="37" w:name="_Toc462602521"/>
       <w:r>
         <w:t>Arduino</w:t>
       </w:r>
-      <w:bookmarkEnd w:id="35"/>
+      <w:bookmarkEnd w:id="37"/>
     </w:p>
     <w:p>
       <w:pPr>
@@ -12106,7 +12829,7 @@
       <w:pPr>
         <w:pStyle w:val="Legenda"/>
       </w:pPr>
-      <w:bookmarkStart w:id="36" w:name="_Toc462599752"/>
+      <w:bookmarkStart w:id="38" w:name="_Toc462599752"/>
       <w:r>
         <w:rPr>
           <w:b/>
@@ -12150,7 +12873,7 @@
       <w:r>
         <w:t>Modelo plataforma Arduino UNO REV 3.</w:t>
       </w:r>
-      <w:bookmarkEnd w:id="36"/>
+      <w:bookmarkEnd w:id="38"/>
     </w:p>
     <w:p>
       <w:pPr>
@@ -12165,7 +12888,7 @@
           <w:lang w:eastAsia="pt-BR"/>
         </w:rPr>
         <w:drawing>
-          <wp:inline distT="0" distB="0" distL="0" distR="0" wp14:anchorId="3D67B262" wp14:editId="4E3338AF">
+          <wp:inline distT="0" distB="0" distL="0" distR="0" wp14:anchorId="21FAE69D" wp14:editId="316DE97B">
             <wp:extent cx="2523490" cy="1769997"/>
             <wp:effectExtent l="0" t="0" r="0" b="1905"/>
             <wp:docPr id="1" name="Imagem 1" descr="C:\Users\Guilherme_Sanches\AppData\Local\Microsoft\Windows\INetCache\Content.Word\imagem_01.png"/>
@@ -12580,11 +13303,11 @@
       <w:r>
         <w:t xml:space="preserve"> </w:t>
       </w:r>
-      <w:bookmarkStart w:id="37" w:name="_Toc462599797"/>
+      <w:bookmarkStart w:id="39" w:name="_Toc462602522"/>
       <w:r>
         <w:t>Sensor de corrente</w:t>
       </w:r>
-      <w:bookmarkEnd w:id="37"/>
+      <w:bookmarkEnd w:id="39"/>
       <w:r>
         <w:t xml:space="preserve"> </w:t>
       </w:r>
@@ -12649,13 +13372,19 @@
         <w:t>Ele é</w:t>
       </w:r>
       <w:r>
-        <w:t xml:space="preserve"> um componente extremamente útil, que oferece informações importantes aos </w:t>
-      </w:r>
-      <w:proofErr w:type="spellStart"/>
-      <w:r>
-        <w:t>microcontroladores</w:t>
-      </w:r>
-      <w:proofErr w:type="spellEnd"/>
+        <w:t xml:space="preserve"> um componente extremamente útil, que oferece informações importantes </w:t>
+      </w:r>
+      <w:proofErr w:type="gramStart"/>
+      <w:r>
+        <w:t xml:space="preserve">aos </w:t>
+      </w:r>
+      <w:r>
+        <w:t>micro</w:t>
+      </w:r>
+      <w:proofErr w:type="gramEnd"/>
+      <w:r>
+        <w:t xml:space="preserve"> controladores</w:t>
+      </w:r>
       <w:r>
         <w:t xml:space="preserve">, </w:t>
       </w:r>
@@ -12742,23 +13471,9 @@
       <w:r>
         <w:t xml:space="preserve">Este modelo foi escolhido devido sua facilidade de ser </w:t>
       </w:r>
-      <w:proofErr w:type="spellStart"/>
-      <w:r>
-        <w:t>c</w:t>
-      </w:r>
-      <w:r>
-        <w:t>r</w:t>
-      </w:r>
-      <w:r>
-        <w:t>i</w:t>
-      </w:r>
-      <w:r>
-        <w:t>m</w:t>
-      </w:r>
-      <w:r>
-        <w:t>pado</w:t>
-      </w:r>
-      <w:proofErr w:type="spellEnd"/>
+      <w:r>
+        <w:t>incluso</w:t>
+      </w:r>
       <w:r>
         <w:t xml:space="preserve"> ao circu</w:t>
       </w:r>
@@ -12795,7 +13510,7 @@
       <w:pPr>
         <w:pStyle w:val="Legenda"/>
       </w:pPr>
-      <w:bookmarkStart w:id="38" w:name="_Toc462599753"/>
+      <w:bookmarkStart w:id="40" w:name="_Toc462599753"/>
       <w:r>
         <w:rPr>
           <w:b/>
@@ -12840,7 +13555,7 @@
       <w:r>
         <w:t>Modelo de Sensor de Corrente TC SCT 013-000</w:t>
       </w:r>
-      <w:bookmarkEnd w:id="38"/>
+      <w:bookmarkEnd w:id="40"/>
     </w:p>
     <w:p>
       <w:pPr>
@@ -12854,7 +13569,7 @@
           <w:lang w:eastAsia="pt-BR"/>
         </w:rPr>
         <w:drawing>
-          <wp:inline distT="0" distB="0" distL="0" distR="0" wp14:anchorId="1E127EAC" wp14:editId="469251F1">
+          <wp:inline distT="0" distB="0" distL="0" distR="0" wp14:anchorId="60A2E25B" wp14:editId="63D2B29F">
             <wp:extent cx="1466490" cy="1466490"/>
             <wp:effectExtent l="0" t="0" r="635" b="635"/>
             <wp:docPr id="2" name="Imagem 11" descr="C:\Users\Guilherme_Sanches\AppData\Local\Microsoft\Windows\INetCache\Content.Word\sensorTCjpg.jpg"/>
@@ -13142,11 +13857,11 @@
       <w:r>
         <w:t xml:space="preserve"> </w:t>
       </w:r>
-      <w:bookmarkStart w:id="39" w:name="_Toc462599798"/>
+      <w:bookmarkStart w:id="41" w:name="_Toc462602523"/>
       <w:r>
         <w:t>Linguagens de programação</w:t>
       </w:r>
-      <w:bookmarkEnd w:id="39"/>
+      <w:bookmarkEnd w:id="41"/>
     </w:p>
     <w:p>
       <w:pPr>
@@ -13208,11 +13923,11 @@
       <w:r>
         <w:t xml:space="preserve"> </w:t>
       </w:r>
-      <w:bookmarkStart w:id="40" w:name="_Toc462599799"/>
+      <w:bookmarkStart w:id="42" w:name="_Toc462602524"/>
       <w:r>
         <w:t>NodeJS</w:t>
       </w:r>
-      <w:bookmarkEnd w:id="40"/>
+      <w:bookmarkEnd w:id="42"/>
     </w:p>
     <w:p>
       <w:pPr>
@@ -13684,7 +14399,13 @@
         <w:t xml:space="preserve">Na figura 4 é possível observar </w:t>
       </w:r>
       <w:r>
-        <w:t>o ciclo de funcionamento interno do node.js:</w:t>
+        <w:t>o ciclo d</w:t>
+      </w:r>
+      <w:r>
+        <w:t>e funcionamento interno do NodeJS</w:t>
+      </w:r>
+      <w:r>
+        <w:t>:</w:t>
       </w:r>
     </w:p>
     <w:p>
@@ -13696,7 +14417,7 @@
       <w:pPr>
         <w:pStyle w:val="Legenda"/>
       </w:pPr>
-      <w:bookmarkStart w:id="41" w:name="_Toc462599754"/>
+      <w:bookmarkStart w:id="43" w:name="_Toc462599754"/>
       <w:r>
         <w:rPr>
           <w:b/>
@@ -13740,7 +14461,7 @@
       <w:r>
         <w:t>Ciclo de funcionamento interno Node.js</w:t>
       </w:r>
-      <w:bookmarkEnd w:id="41"/>
+      <w:bookmarkEnd w:id="43"/>
     </w:p>
     <w:p>
       <w:pPr>
@@ -13754,7 +14475,7 @@
           <w:lang w:eastAsia="pt-BR"/>
         </w:rPr>
         <w:drawing>
-          <wp:inline distT="0" distB="0" distL="0" distR="0" wp14:anchorId="765E72FF" wp14:editId="206EA8C9">
+          <wp:inline distT="0" distB="0" distL="0" distR="0" wp14:anchorId="251B5761" wp14:editId="24F3E102">
             <wp:extent cx="5598543" cy="3345177"/>
             <wp:effectExtent l="0" t="0" r="2540" b="8255"/>
             <wp:docPr id="3" name="Imagem 3"/>
@@ -13826,16 +14547,13 @@
         <w:t xml:space="preserve">suários de sistemas </w:t>
       </w:r>
       <w:r>
-        <w:rPr>
-          <w:i/>
-        </w:rPr>
-        <w:t>Node</w:t>
-      </w:r>
-      <w:r>
-        <w:rPr>
-          <w:i/>
-        </w:rPr>
-        <w:t>.js</w:t>
+        <w:t>N</w:t>
+      </w:r>
+      <w:r>
+        <w:t>ode</w:t>
+      </w:r>
+      <w:r>
+        <w:t>JS</w:t>
       </w:r>
       <w:r>
         <w:t xml:space="preserve"> estão livres de aguardarem por muito temp</w:t>
@@ -13946,6 +14664,11 @@
       <w:r>
         <w:t>.</w:t>
       </w:r>
+    </w:p>
+    <w:p>
+      <w:pPr>
+        <w:pStyle w:val="CorpoTexto"/>
+      </w:pPr>
     </w:p>
     <w:p>
       <w:pPr>
@@ -13959,11 +14682,11 @@
       <w:r>
         <w:t xml:space="preserve"> </w:t>
       </w:r>
-      <w:bookmarkStart w:id="42" w:name="_Toc462599800"/>
+      <w:bookmarkStart w:id="44" w:name="_Toc462602525"/>
       <w:r>
         <w:t>JavaScript</w:t>
       </w:r>
-      <w:bookmarkEnd w:id="42"/>
+      <w:bookmarkEnd w:id="44"/>
     </w:p>
     <w:p>
       <w:pPr>
@@ -14438,11 +15161,11 @@
       <w:r>
         <w:t xml:space="preserve"> </w:t>
       </w:r>
-      <w:bookmarkStart w:id="43" w:name="_Toc462599801"/>
+      <w:bookmarkStart w:id="45" w:name="_Toc462602526"/>
       <w:r>
         <w:t>Linguagem C</w:t>
       </w:r>
-      <w:bookmarkEnd w:id="43"/>
+      <w:bookmarkEnd w:id="45"/>
     </w:p>
     <w:p>
       <w:pPr>
@@ -14728,11 +15451,11 @@
       <w:r>
         <w:t xml:space="preserve"> </w:t>
       </w:r>
-      <w:bookmarkStart w:id="44" w:name="_Toc462599802"/>
+      <w:bookmarkStart w:id="46" w:name="_Toc462602527"/>
       <w:r>
         <w:t>Frameworks e bibliotecas</w:t>
       </w:r>
-      <w:bookmarkEnd w:id="44"/>
+      <w:bookmarkEnd w:id="46"/>
     </w:p>
     <w:p>
       <w:pPr>
@@ -14878,11 +15601,11 @@
       <w:r>
         <w:t xml:space="preserve"> </w:t>
       </w:r>
-      <w:bookmarkStart w:id="45" w:name="_Toc462599803"/>
+      <w:bookmarkStart w:id="47" w:name="_Toc462602528"/>
       <w:r>
         <w:t>AngularJS</w:t>
       </w:r>
-      <w:bookmarkEnd w:id="45"/>
+      <w:bookmarkEnd w:id="47"/>
     </w:p>
     <w:p>
       <w:pPr>
@@ -15409,11 +16132,11 @@
       <w:r>
         <w:t xml:space="preserve"> </w:t>
       </w:r>
-      <w:bookmarkStart w:id="46" w:name="_Toc462599804"/>
+      <w:bookmarkStart w:id="48" w:name="_Toc462602529"/>
       <w:r>
         <w:t>Materialize</w:t>
       </w:r>
-      <w:bookmarkEnd w:id="46"/>
+      <w:bookmarkEnd w:id="48"/>
     </w:p>
     <w:p>
       <w:pPr>
@@ -15941,7 +16664,7 @@
       <w:r>
         <w:t xml:space="preserve"> </w:t>
       </w:r>
-      <w:bookmarkStart w:id="47" w:name="_Toc462599805"/>
+      <w:bookmarkStart w:id="49" w:name="_Toc462602530"/>
       <w:proofErr w:type="spellStart"/>
       <w:r>
         <w:t>Express</w:t>
@@ -15949,7 +16672,7 @@
       <w:r>
         <w:t>JS</w:t>
       </w:r>
-      <w:bookmarkEnd w:id="47"/>
+      <w:bookmarkEnd w:id="49"/>
       <w:proofErr w:type="spellEnd"/>
     </w:p>
     <w:p>
@@ -16795,21 +17518,7 @@
         <w:rPr>
           <w:szCs w:val="24"/>
         </w:rPr>
-        <w:t xml:space="preserve">Integração com SQL e </w:t>
-      </w:r>
-      <w:proofErr w:type="spellStart"/>
-      <w:r>
-        <w:rPr>
-          <w:szCs w:val="24"/>
-        </w:rPr>
-        <w:t>NoSQL</w:t>
-      </w:r>
-      <w:proofErr w:type="spellEnd"/>
-      <w:r>
-        <w:rPr>
-          <w:szCs w:val="24"/>
-        </w:rPr>
-        <w:t>;</w:t>
+        <w:t>Integração com SQL e NoSQL;</w:t>
       </w:r>
     </w:p>
     <w:p>
@@ -17153,7 +17862,7 @@
       <w:r>
         <w:t xml:space="preserve"> </w:t>
       </w:r>
-      <w:bookmarkStart w:id="48" w:name="_Toc462599806"/>
+      <w:bookmarkStart w:id="50" w:name="_Toc462602531"/>
       <w:proofErr w:type="gramStart"/>
       <w:r>
         <w:t>j</w:t>
@@ -17161,7 +17870,7 @@
       <w:r>
         <w:t>Query</w:t>
       </w:r>
-      <w:bookmarkEnd w:id="48"/>
+      <w:bookmarkEnd w:id="50"/>
       <w:proofErr w:type="gramEnd"/>
     </w:p>
     <w:p>
@@ -17503,12 +18212,12 @@
         <w:lastRenderedPageBreak/>
         <w:t xml:space="preserve"> </w:t>
       </w:r>
-      <w:bookmarkStart w:id="49" w:name="_Toc462599807"/>
+      <w:bookmarkStart w:id="51" w:name="_Toc462602532"/>
       <w:proofErr w:type="spellStart"/>
       <w:r>
         <w:t>Highcharts</w:t>
       </w:r>
-      <w:bookmarkEnd w:id="49"/>
+      <w:bookmarkEnd w:id="51"/>
       <w:proofErr w:type="spellEnd"/>
     </w:p>
     <w:p>
@@ -17852,7 +18561,7 @@
           <w:lang w:val="en-US"/>
         </w:rPr>
       </w:pPr>
-      <w:bookmarkStart w:id="50" w:name="_Toc462599755"/>
+      <w:bookmarkStart w:id="52" w:name="_Toc462599755"/>
       <w:proofErr w:type="spellStart"/>
       <w:r>
         <w:rPr>
@@ -17975,7 +18684,7 @@
         </w:rPr>
         <w:t xml:space="preserve"> and pie</w:t>
       </w:r>
-      <w:bookmarkEnd w:id="50"/>
+      <w:bookmarkEnd w:id="52"/>
     </w:p>
     <w:p>
       <w:pPr>
@@ -17988,7 +18697,7 @@
           <w:lang w:eastAsia="pt-BR"/>
         </w:rPr>
         <w:drawing>
-          <wp:inline distT="0" distB="0" distL="0" distR="0" wp14:anchorId="504DDC25" wp14:editId="560348F6">
+          <wp:inline distT="0" distB="0" distL="0" distR="0" wp14:anchorId="3B0BC91E" wp14:editId="4E2F5100">
             <wp:extent cx="4543673" cy="3028950"/>
             <wp:effectExtent l="0" t="0" r="9525" b="0"/>
             <wp:docPr id="7" name="Imagem 7"/>
@@ -18137,7 +18846,7 @@
       <w:r>
         <w:t xml:space="preserve"> </w:t>
       </w:r>
-      <w:bookmarkStart w:id="51" w:name="_Toc462599808"/>
+      <w:bookmarkStart w:id="53" w:name="_Toc462602533"/>
       <w:r>
         <w:t xml:space="preserve">Armazenamento </w:t>
       </w:r>
@@ -18147,7 +18856,7 @@
       <w:r>
         <w:t>de dados</w:t>
       </w:r>
-      <w:bookmarkEnd w:id="51"/>
+      <w:bookmarkEnd w:id="53"/>
     </w:p>
     <w:p>
       <w:pPr>
@@ -18209,11 +18918,11 @@
       <w:r>
         <w:t xml:space="preserve"> </w:t>
       </w:r>
-      <w:bookmarkStart w:id="52" w:name="_Toc462599809"/>
+      <w:bookmarkStart w:id="54" w:name="_Toc462602534"/>
       <w:r>
         <w:t>MySQL</w:t>
       </w:r>
-      <w:bookmarkEnd w:id="52"/>
+      <w:bookmarkEnd w:id="54"/>
     </w:p>
     <w:p>
       <w:pPr>
@@ -18266,12 +18975,11 @@
         <w:lastRenderedPageBreak/>
         <w:t xml:space="preserve">Além da facilidade de uso, do alto desempenho e da confiabilidade do </w:t>
       </w:r>
-      <w:proofErr w:type="spellStart"/>
-      <w:r>
-        <w:rPr>
-          <w:i/>
-        </w:rPr>
-        <w:t>m</w:t>
+      <w:r>
+        <w:rPr>
+          <w:i/>
+        </w:rPr>
+        <w:t>M</w:t>
       </w:r>
       <w:r>
         <w:rPr>
@@ -18279,7 +18987,6 @@
         </w:rPr>
         <w:t>ySQL</w:t>
       </w:r>
-      <w:proofErr w:type="spellEnd"/>
       <w:r>
         <w:t>, pode</w:t>
       </w:r>
@@ -18348,16 +19055,16 @@
         </w:numPr>
         <w:ind w:left="426" w:firstLine="0"/>
       </w:pPr>
-      <w:bookmarkStart w:id="53" w:name="_Toc458453963"/>
+      <w:bookmarkStart w:id="55" w:name="_Toc458453963"/>
       <w:r>
         <w:t xml:space="preserve"> </w:t>
       </w:r>
-      <w:bookmarkStart w:id="54" w:name="_Toc462599810"/>
+      <w:bookmarkStart w:id="56" w:name="_Toc462602535"/>
       <w:r>
         <w:t>MongoDB</w:t>
       </w:r>
-      <w:bookmarkEnd w:id="53"/>
-      <w:bookmarkEnd w:id="54"/>
+      <w:bookmarkEnd w:id="55"/>
+      <w:bookmarkEnd w:id="56"/>
     </w:p>
     <w:p>
       <w:pPr>
@@ -18404,61 +19111,40 @@
         <w:t>É</w:t>
       </w:r>
       <w:r>
-        <w:t xml:space="preserve"> um banco de dados </w:t>
-      </w:r>
-      <w:proofErr w:type="spellStart"/>
-      <w:r>
-        <w:t>multi-plataforma</w:t>
-      </w:r>
-      <w:proofErr w:type="spellEnd"/>
-      <w:r>
-        <w:t xml:space="preserve"> </w:t>
-      </w:r>
-      <w:proofErr w:type="spellStart"/>
-      <w:r>
-        <w:t>No</w:t>
-      </w:r>
-      <w:r>
-        <w:t>SQL</w:t>
-      </w:r>
-      <w:proofErr w:type="spellEnd"/>
-      <w:r>
-        <w:t xml:space="preserve">, mantido pela empresa 10gen e foi escrito em linguagem C++. Utiliza </w:t>
-      </w:r>
-      <w:proofErr w:type="spellStart"/>
-      <w:r>
-        <w:t>javascript</w:t>
-      </w:r>
-      <w:proofErr w:type="spellEnd"/>
+        <w:t xml:space="preserve"> um banco de dados multi-plataforma No</w:t>
+      </w:r>
+      <w:r>
+        <w:t xml:space="preserve">SQL, mantido pela empresa 10gen e foi escrito em linguagem C++. Utiliza </w:t>
+      </w:r>
+      <w:r>
+        <w:t>JavaScript</w:t>
+      </w:r>
       <w:r>
         <w:t xml:space="preserve"> como interface para manipulação de dados. Pode ser executado em </w:t>
       </w:r>
-      <w:proofErr w:type="spellStart"/>
-      <w:r>
-        <w:t>windows</w:t>
-      </w:r>
-      <w:proofErr w:type="spellEnd"/>
+      <w:r>
+        <w:t>Windows</w:t>
+      </w:r>
       <w:r>
         <w:t xml:space="preserve">, </w:t>
       </w:r>
-      <w:proofErr w:type="spellStart"/>
-      <w:r>
-        <w:t>linux</w:t>
-      </w:r>
-      <w:proofErr w:type="spellEnd"/>
+      <w:r>
+        <w:t>Linux</w:t>
+      </w:r>
       <w:r>
         <w:t xml:space="preserve">, </w:t>
       </w:r>
-      <w:proofErr w:type="spellStart"/>
-      <w:r>
-        <w:t>m</w:t>
+      <w:r>
+        <w:t>M</w:t>
       </w:r>
       <w:r>
         <w:t>ac</w:t>
       </w:r>
-      <w:proofErr w:type="spellEnd"/>
-      <w:r>
-        <w:t xml:space="preserve"> e solares</w:t>
+      <w:r>
+        <w:t xml:space="preserve"> e S</w:t>
+      </w:r>
+      <w:r>
+        <w:t>olares</w:t>
       </w:r>
       <w:r>
         <w:t xml:space="preserve">. </w:t>
@@ -18481,19 +19167,15 @@
       <w:r>
         <w:t xml:space="preserve">ava, PHP, </w:t>
       </w:r>
-      <w:proofErr w:type="spellStart"/>
-      <w:r>
-        <w:t>Javascript</w:t>
-      </w:r>
-      <w:proofErr w:type="spellEnd"/>
+      <w:r>
+        <w:t>JavaScript</w:t>
+      </w:r>
       <w:r>
         <w:t xml:space="preserve">, </w:t>
       </w:r>
-      <w:proofErr w:type="spellStart"/>
-      <w:r>
-        <w:t>NodeJs</w:t>
-      </w:r>
-      <w:proofErr w:type="spellEnd"/>
+      <w:r>
+        <w:t>NodeJS</w:t>
+      </w:r>
       <w:r>
         <w:t xml:space="preserve">, Ruby e Python. </w:t>
       </w:r>
@@ -18513,75 +19195,45 @@
       <w:r>
         <w:t xml:space="preserve">Nele trabalhamos com o conceito </w:t>
       </w:r>
-      <w:proofErr w:type="spellStart"/>
-      <w:r>
+      <w:r>
+        <w:rPr>
+          <w:i/>
+        </w:rPr>
         <w:t>schema-less</w:t>
       </w:r>
-      <w:proofErr w:type="spellEnd"/>
-      <w:r>
-        <w:t xml:space="preserve">, ou seja, não existem relacionamentos de tabelas, nem chaves primárias ou estrangeiras e sim </w:t>
-      </w:r>
-      <w:proofErr w:type="spellStart"/>
-      <w:r>
-        <w:t>documents</w:t>
-      </w:r>
-      <w:proofErr w:type="spellEnd"/>
-      <w:r>
-        <w:t xml:space="preserve"> que possuem </w:t>
-      </w:r>
-      <w:proofErr w:type="spellStart"/>
-      <w:r>
-        <w:t>embedded</w:t>
-      </w:r>
-      <w:proofErr w:type="spellEnd"/>
-      <w:r>
-        <w:t xml:space="preserve"> </w:t>
-      </w:r>
-      <w:proofErr w:type="spellStart"/>
-      <w:r>
-        <w:t>documents</w:t>
-      </w:r>
-      <w:proofErr w:type="spellEnd"/>
-      <w:r>
-        <w:t xml:space="preserve"> e tudo mantido dentro de uma </w:t>
-      </w:r>
-      <w:proofErr w:type="spellStart"/>
-      <w:r>
-        <w:t>collection</w:t>
-      </w:r>
-      <w:proofErr w:type="spellEnd"/>
+      <w:r>
+        <w:t>, ou seja, não existem relacionamentos de tabelas, nem chaves primárias ou estrangeiras e sim document</w:t>
+      </w:r>
+      <w:r>
+        <w:t xml:space="preserve">os que possuem documentos embutidos </w:t>
+      </w:r>
+      <w:r>
+        <w:t xml:space="preserve">e tudo mantido dentro de uma </w:t>
+      </w:r>
+      <w:r>
+        <w:t>coleção</w:t>
+      </w:r>
       <w:r>
         <w:t xml:space="preserve">. Outra vantagem do </w:t>
       </w:r>
-      <w:proofErr w:type="spellStart"/>
-      <w:r>
+      <w:r>
+        <w:rPr>
+          <w:i/>
+        </w:rPr>
         <w:t>schema-less</w:t>
       </w:r>
-      <w:proofErr w:type="spellEnd"/>
-      <w:r>
-        <w:t xml:space="preserve"> é que os atributos são inseridos ou removidos em </w:t>
-      </w:r>
-      <w:proofErr w:type="spellStart"/>
-      <w:r>
-        <w:t>runtime</w:t>
-      </w:r>
-      <w:proofErr w:type="spellEnd"/>
-      <w:r>
-        <w:t xml:space="preserve">, sem a necessidade de travar uma </w:t>
-      </w:r>
-      <w:proofErr w:type="spellStart"/>
-      <w:r>
-        <w:t>collection</w:t>
-      </w:r>
-      <w:proofErr w:type="spellEnd"/>
+      <w:r>
+        <w:t xml:space="preserve"> é que os atributos são inseridos ou removidos em runtime, sem a nece</w:t>
+      </w:r>
+      <w:r>
+        <w:t>ssidade de travar uma coleção</w:t>
+      </w:r>
       <w:r>
         <w:t xml:space="preserve">, tornando este banco de dados flexível a grandes mudanças. Isso diminui o número de consultas complexas no banco de dados e principalmente evita criar </w:t>
       </w:r>
-      <w:proofErr w:type="spellStart"/>
-      <w:r>
-        <w:t>joins</w:t>
-      </w:r>
-      <w:proofErr w:type="spellEnd"/>
+      <w:r>
+        <w:t>junções</w:t>
+      </w:r>
       <w:r>
         <w:t xml:space="preserve"> para carregar diversas informações de uma vez (PEREIRA, 2013).</w:t>
       </w:r>
@@ -18603,7 +19255,13 @@
         <w:spacing w:after="0"/>
       </w:pPr>
       <w:r>
-        <w:t>A grande vantagem de trabalhar com esse modelo de banco de dados é a grande compatibilidade e suporte mantido pela comunidade própria Node.js.</w:t>
+        <w:t>A grande vantagem de trabalhar com esse modelo de banco de dados é a grande compatibilidade e suporte mantid</w:t>
+      </w:r>
+      <w:r>
+        <w:t>o pela comunidade própria NodeJS</w:t>
+      </w:r>
+      <w:r>
+        <w:t>.</w:t>
       </w:r>
     </w:p>
     <w:p>
@@ -18624,11 +19282,11 @@
       <w:r>
         <w:t xml:space="preserve"> </w:t>
       </w:r>
-      <w:bookmarkStart w:id="55" w:name="_Toc462599811"/>
+      <w:bookmarkStart w:id="57" w:name="_Toc462602536"/>
       <w:r>
         <w:t>Métodos de integração e suas tecnologias</w:t>
       </w:r>
-      <w:bookmarkEnd w:id="55"/>
+      <w:bookmarkEnd w:id="57"/>
     </w:p>
     <w:p>
       <w:pPr>
@@ -18677,7 +19335,7 @@
       <w:r>
         <w:t xml:space="preserve"> </w:t>
       </w:r>
-      <w:bookmarkStart w:id="56" w:name="_Toc462599812"/>
+      <w:bookmarkStart w:id="58" w:name="_Toc462602537"/>
       <w:r>
         <w:t>R</w:t>
       </w:r>
@@ -18687,7 +19345,7 @@
       <w:r>
         <w:t>ul</w:t>
       </w:r>
-      <w:bookmarkEnd w:id="56"/>
+      <w:bookmarkEnd w:id="58"/>
     </w:p>
     <w:p>
       <w:pPr>
@@ -19402,7 +20060,7 @@
       <w:r>
         <w:t xml:space="preserve"> </w:t>
       </w:r>
-      <w:bookmarkStart w:id="57" w:name="_Toc462599813"/>
+      <w:bookmarkStart w:id="59" w:name="_Toc462602538"/>
       <w:r>
         <w:t xml:space="preserve">JavaScript </w:t>
       </w:r>
@@ -19428,7 +20086,7 @@
       <w:r>
         <w:t>)</w:t>
       </w:r>
-      <w:bookmarkEnd w:id="57"/>
+      <w:bookmarkEnd w:id="59"/>
     </w:p>
     <w:p>
       <w:pPr>
@@ -19617,18 +20275,20 @@
           <w:szCs w:val="32"/>
         </w:rPr>
       </w:pPr>
-      <w:bookmarkStart w:id="58" w:name="_Toc462143145"/>
-      <w:bookmarkStart w:id="59" w:name="_Toc462143520"/>
-      <w:bookmarkStart w:id="60" w:name="_Toc462590822"/>
-      <w:bookmarkStart w:id="61" w:name="_Toc462593509"/>
-      <w:bookmarkStart w:id="62" w:name="_Toc462598033"/>
-      <w:bookmarkStart w:id="63" w:name="_Toc462599814"/>
-      <w:bookmarkEnd w:id="58"/>
-      <w:bookmarkEnd w:id="59"/>
+      <w:bookmarkStart w:id="60" w:name="_Toc462143145"/>
+      <w:bookmarkStart w:id="61" w:name="_Toc462143520"/>
+      <w:bookmarkStart w:id="62" w:name="_Toc462590822"/>
+      <w:bookmarkStart w:id="63" w:name="_Toc462593509"/>
+      <w:bookmarkStart w:id="64" w:name="_Toc462598033"/>
+      <w:bookmarkStart w:id="65" w:name="_Toc462599814"/>
+      <w:bookmarkStart w:id="66" w:name="_Toc462602539"/>
       <w:bookmarkEnd w:id="60"/>
       <w:bookmarkEnd w:id="61"/>
       <w:bookmarkEnd w:id="62"/>
       <w:bookmarkEnd w:id="63"/>
+      <w:bookmarkEnd w:id="64"/>
+      <w:bookmarkEnd w:id="65"/>
+      <w:bookmarkEnd w:id="66"/>
     </w:p>
     <w:p>
       <w:pPr>
@@ -19648,12 +20308,12 @@
       <w:r>
         <w:br w:type="page"/>
       </w:r>
-      <w:bookmarkStart w:id="64" w:name="_Toc459306640"/>
+      <w:bookmarkStart w:id="67" w:name="_Toc459306640"/>
       <w:r>
         <w:lastRenderedPageBreak/>
         <w:t xml:space="preserve"> </w:t>
       </w:r>
-      <w:bookmarkStart w:id="65" w:name="_Toc462599815"/>
+      <w:bookmarkStart w:id="68" w:name="_Toc462602540"/>
       <w:r>
         <w:t>QUADRO</w:t>
       </w:r>
@@ -19666,8 +20326,8 @@
       <w:r>
         <w:t>METODOLÓGICO</w:t>
       </w:r>
-      <w:bookmarkEnd w:id="64"/>
-      <w:bookmarkEnd w:id="65"/>
+      <w:bookmarkEnd w:id="67"/>
+      <w:bookmarkEnd w:id="68"/>
     </w:p>
     <w:p>
       <w:pPr>
@@ -19697,20 +20357,20 @@
         <w:ind w:left="284" w:firstLine="0"/>
         <w:jc w:val="left"/>
       </w:pPr>
-      <w:bookmarkStart w:id="66" w:name="_Toc450496136"/>
-      <w:bookmarkStart w:id="67" w:name="_Toc459242193"/>
+      <w:bookmarkStart w:id="69" w:name="_Toc450496136"/>
+      <w:bookmarkStart w:id="70" w:name="_Toc459242193"/>
       <w:r>
         <w:t xml:space="preserve"> </w:t>
       </w:r>
-      <w:bookmarkStart w:id="68" w:name="_Toc459306641"/>
-      <w:bookmarkStart w:id="69" w:name="_Toc462599816"/>
+      <w:bookmarkStart w:id="71" w:name="_Toc459306641"/>
+      <w:bookmarkStart w:id="72" w:name="_Toc462602541"/>
       <w:r>
         <w:t>Tipo de pesquisa</w:t>
       </w:r>
-      <w:bookmarkEnd w:id="66"/>
-      <w:bookmarkEnd w:id="67"/>
-      <w:bookmarkEnd w:id="68"/>
       <w:bookmarkEnd w:id="69"/>
+      <w:bookmarkEnd w:id="70"/>
+      <w:bookmarkEnd w:id="71"/>
+      <w:bookmarkEnd w:id="72"/>
     </w:p>
     <w:p>
       <w:pPr>
@@ -19871,21 +20531,21 @@
         <w:ind w:left="284" w:firstLine="0"/>
         <w:jc w:val="left"/>
       </w:pPr>
-      <w:bookmarkStart w:id="70" w:name="_Toc450496137"/>
-      <w:bookmarkStart w:id="71" w:name="_Toc459242194"/>
+      <w:bookmarkStart w:id="73" w:name="_Toc450496137"/>
+      <w:bookmarkStart w:id="74" w:name="_Toc459242194"/>
       <w:r>
         <w:lastRenderedPageBreak/>
         <w:t xml:space="preserve"> </w:t>
       </w:r>
-      <w:bookmarkStart w:id="72" w:name="_Toc459306642"/>
-      <w:bookmarkStart w:id="73" w:name="_Toc462599817"/>
+      <w:bookmarkStart w:id="75" w:name="_Toc459306642"/>
+      <w:bookmarkStart w:id="76" w:name="_Toc462602542"/>
       <w:r>
         <w:t>Contexto de pesquisa</w:t>
       </w:r>
-      <w:bookmarkEnd w:id="70"/>
-      <w:bookmarkEnd w:id="71"/>
-      <w:bookmarkEnd w:id="72"/>
       <w:bookmarkEnd w:id="73"/>
+      <w:bookmarkEnd w:id="74"/>
+      <w:bookmarkEnd w:id="75"/>
+      <w:bookmarkEnd w:id="76"/>
     </w:p>
     <w:p>
       <w:pPr>
@@ -20085,23 +20745,23 @@
         <w:ind w:left="284" w:firstLine="0"/>
         <w:jc w:val="left"/>
       </w:pPr>
-      <w:bookmarkStart w:id="74" w:name="_Toc450496138"/>
-      <w:bookmarkStart w:id="75" w:name="_Toc459242195"/>
+      <w:bookmarkStart w:id="77" w:name="_Toc450496138"/>
+      <w:bookmarkStart w:id="78" w:name="_Toc459242195"/>
       <w:r>
         <w:t xml:space="preserve"> </w:t>
       </w:r>
-      <w:bookmarkStart w:id="76" w:name="_Toc459306643"/>
-      <w:bookmarkStart w:id="77" w:name="_Toc462599818"/>
+      <w:bookmarkStart w:id="79" w:name="_Toc459306643"/>
+      <w:bookmarkStart w:id="80" w:name="_Toc462602543"/>
       <w:r>
         <w:t>Instrumento</w:t>
       </w:r>
       <w:r>
         <w:t>s</w:t>
       </w:r>
-      <w:bookmarkEnd w:id="74"/>
-      <w:bookmarkEnd w:id="75"/>
-      <w:bookmarkEnd w:id="76"/>
       <w:bookmarkEnd w:id="77"/>
+      <w:bookmarkEnd w:id="78"/>
+      <w:bookmarkEnd w:id="79"/>
+      <w:bookmarkEnd w:id="80"/>
     </w:p>
     <w:p>
       <w:pPr>
@@ -20194,13 +20854,13 @@
         <w:lastRenderedPageBreak/>
         <w:t xml:space="preserve"> </w:t>
       </w:r>
-      <w:bookmarkStart w:id="78" w:name="_Toc459306644"/>
-      <w:bookmarkStart w:id="79" w:name="_Toc462599819"/>
+      <w:bookmarkStart w:id="81" w:name="_Toc459306644"/>
+      <w:bookmarkStart w:id="82" w:name="_Toc462602544"/>
       <w:r>
         <w:t>Diagramas</w:t>
       </w:r>
-      <w:bookmarkEnd w:id="78"/>
-      <w:bookmarkEnd w:id="79"/>
+      <w:bookmarkEnd w:id="81"/>
+      <w:bookmarkEnd w:id="82"/>
     </w:p>
     <w:p>
       <w:pPr>
@@ -20241,13 +20901,13 @@
       <w:r>
         <w:t xml:space="preserve"> </w:t>
       </w:r>
-      <w:bookmarkStart w:id="80" w:name="_Toc459306645"/>
-      <w:bookmarkStart w:id="81" w:name="_Toc462599820"/>
+      <w:bookmarkStart w:id="83" w:name="_Toc459306645"/>
+      <w:bookmarkStart w:id="84" w:name="_Toc462602545"/>
       <w:r>
         <w:t>Casos de uso</w:t>
       </w:r>
-      <w:bookmarkEnd w:id="80"/>
-      <w:bookmarkEnd w:id="81"/>
+      <w:bookmarkEnd w:id="83"/>
+      <w:bookmarkEnd w:id="84"/>
     </w:p>
     <w:p>
       <w:pPr>
@@ -20373,7 +21033,7 @@
       <w:pPr>
         <w:pStyle w:val="Legenda"/>
       </w:pPr>
-      <w:bookmarkStart w:id="82" w:name="_Toc462599756"/>
+      <w:bookmarkStart w:id="85" w:name="_Toc462599756"/>
       <w:r>
         <w:rPr>
           <w:b/>
@@ -20415,7 +21075,7 @@
       <w:r>
         <w:t xml:space="preserve"> - Caso de uso</w:t>
       </w:r>
-      <w:bookmarkEnd w:id="82"/>
+      <w:bookmarkEnd w:id="85"/>
     </w:p>
     <w:p>
       <w:pPr>
@@ -20429,7 +21089,7 @@
           <w:lang w:eastAsia="pt-BR"/>
         </w:rPr>
         <w:drawing>
-          <wp:inline distT="0" distB="0" distL="0" distR="0" wp14:anchorId="5712F72F" wp14:editId="0DA19C8B">
+          <wp:inline distT="0" distB="0" distL="0" distR="0" wp14:anchorId="08434352" wp14:editId="177A5DDC">
             <wp:extent cx="5753735" cy="3027680"/>
             <wp:effectExtent l="0" t="0" r="0" b="1270"/>
             <wp:docPr id="46" name="Imagem 46" descr="C:\Users\Guilherme Sanches\Desktop\diagrama.JPG"/>
@@ -20536,16 +21196,16 @@
       <w:r>
         <w:t xml:space="preserve"> </w:t>
       </w:r>
-      <w:bookmarkStart w:id="83" w:name="_Toc459306646"/>
-      <w:bookmarkStart w:id="84" w:name="_Toc462599821"/>
+      <w:bookmarkStart w:id="86" w:name="_Toc459306646"/>
+      <w:bookmarkStart w:id="87" w:name="_Toc462602546"/>
       <w:r>
         <w:t>Procedimentos</w:t>
       </w:r>
       <w:r>
         <w:t xml:space="preserve"> e resultados</w:t>
       </w:r>
-      <w:bookmarkEnd w:id="83"/>
-      <w:bookmarkEnd w:id="84"/>
+      <w:bookmarkEnd w:id="86"/>
+      <w:bookmarkEnd w:id="87"/>
     </w:p>
     <w:p>
       <w:pPr>
@@ -20574,16 +21234,16 @@
         </w:numPr>
         <w:ind w:left="0" w:firstLine="0"/>
       </w:pPr>
-      <w:bookmarkStart w:id="85" w:name="_Toc459306647"/>
+      <w:bookmarkStart w:id="88" w:name="_Toc459306647"/>
       <w:r>
         <w:t xml:space="preserve"> </w:t>
       </w:r>
-      <w:bookmarkStart w:id="86" w:name="_Toc462599822"/>
+      <w:bookmarkStart w:id="89" w:name="_Toc462602547"/>
       <w:r>
         <w:t>Modelagem da arquitetura</w:t>
       </w:r>
-      <w:bookmarkEnd w:id="85"/>
-      <w:bookmarkEnd w:id="86"/>
+      <w:bookmarkEnd w:id="88"/>
+      <w:bookmarkEnd w:id="89"/>
     </w:p>
     <w:p>
       <w:pPr>
@@ -20637,7 +21297,7 @@
       <w:pPr>
         <w:pStyle w:val="Legenda"/>
       </w:pPr>
-      <w:bookmarkStart w:id="87" w:name="_Toc462599757"/>
+      <w:bookmarkStart w:id="90" w:name="_Toc462599757"/>
       <w:r>
         <w:rPr>
           <w:b/>
@@ -20678,7 +21338,7 @@
       <w:r>
         <w:t xml:space="preserve"> - Arquitetura final da solução</w:t>
       </w:r>
-      <w:bookmarkEnd w:id="87"/>
+      <w:bookmarkEnd w:id="90"/>
     </w:p>
     <w:p>
       <w:pPr>
@@ -20692,7 +21352,7 @@
           <w:lang w:eastAsia="pt-BR"/>
         </w:rPr>
         <w:drawing>
-          <wp:inline distT="0" distB="0" distL="0" distR="0" wp14:anchorId="0BFF4B81" wp14:editId="5C004085">
+          <wp:inline distT="0" distB="0" distL="0" distR="0" wp14:anchorId="4C6F75D2" wp14:editId="6B07DC44">
             <wp:extent cx="5760085" cy="4712970"/>
             <wp:effectExtent l="0" t="0" r="0" b="0"/>
             <wp:docPr id="8" name="Imagem 8"/>
@@ -20808,11 +21468,11 @@
         <w:lastRenderedPageBreak/>
         <w:t xml:space="preserve"> </w:t>
       </w:r>
-      <w:bookmarkStart w:id="88" w:name="_Toc462599823"/>
+      <w:bookmarkStart w:id="91" w:name="_Toc462602548"/>
       <w:r>
         <w:t>Aquisição dos equipamentos e componentes</w:t>
       </w:r>
-      <w:bookmarkEnd w:id="88"/>
+      <w:bookmarkEnd w:id="91"/>
     </w:p>
     <w:p>
       <w:pPr>
@@ -20848,7 +21508,7 @@
       <w:pPr>
         <w:pStyle w:val="Legenda"/>
       </w:pPr>
-      <w:bookmarkStart w:id="89" w:name="_Toc462599701"/>
+      <w:bookmarkStart w:id="92" w:name="_Toc462599701"/>
       <w:r>
         <w:rPr>
           <w:b/>
@@ -20889,7 +21549,7 @@
       <w:r>
         <w:t xml:space="preserve"> - Custo de materiais adquiridos</w:t>
       </w:r>
-      <w:bookmarkEnd w:id="89"/>
+      <w:bookmarkEnd w:id="92"/>
     </w:p>
     <w:tbl>
       <w:tblPr>
@@ -21736,13 +22396,13 @@
       <w:r>
         <w:t xml:space="preserve"> </w:t>
       </w:r>
-      <w:bookmarkStart w:id="90" w:name="_Toc459306648"/>
-      <w:bookmarkStart w:id="91" w:name="_Toc462599824"/>
+      <w:bookmarkStart w:id="93" w:name="_Toc459306648"/>
+      <w:bookmarkStart w:id="94" w:name="_Toc462602549"/>
       <w:r>
         <w:t>Configuração de ambiente da aplicação web e API RESTful</w:t>
       </w:r>
-      <w:bookmarkEnd w:id="90"/>
-      <w:bookmarkEnd w:id="91"/>
+      <w:bookmarkEnd w:id="93"/>
+      <w:bookmarkEnd w:id="94"/>
     </w:p>
     <w:p>
       <w:pPr>
@@ -21798,7 +22458,7 @@
       <w:pPr>
         <w:pStyle w:val="Legenda"/>
       </w:pPr>
-      <w:bookmarkStart w:id="92" w:name="_Toc462599731"/>
+      <w:bookmarkStart w:id="95" w:name="_Toc462599731"/>
       <w:r>
         <w:rPr>
           <w:b/>
@@ -21840,7 +22500,7 @@
       <w:r>
         <w:t xml:space="preserve"> - Listagem de ferramentas</w:t>
       </w:r>
-      <w:bookmarkEnd w:id="92"/>
+      <w:bookmarkEnd w:id="95"/>
     </w:p>
     <w:tbl>
       <w:tblPr>
@@ -22326,13 +22986,13 @@
       <w:r>
         <w:t xml:space="preserve"> </w:t>
       </w:r>
-      <w:bookmarkStart w:id="93" w:name="_Toc459306649"/>
-      <w:bookmarkStart w:id="94" w:name="_Toc462599825"/>
+      <w:bookmarkStart w:id="96" w:name="_Toc459306649"/>
+      <w:bookmarkStart w:id="97" w:name="_Toc462602550"/>
       <w:r>
         <w:t>Configuração de ambiente da Raspberry</w:t>
       </w:r>
-      <w:bookmarkEnd w:id="93"/>
-      <w:bookmarkEnd w:id="94"/>
+      <w:bookmarkEnd w:id="96"/>
+      <w:bookmarkEnd w:id="97"/>
     </w:p>
     <w:p>
       <w:pPr>
@@ -22487,7 +23147,7 @@
       <w:pPr>
         <w:pStyle w:val="Legenda"/>
       </w:pPr>
-      <w:bookmarkStart w:id="95" w:name="_Toc462599732"/>
+      <w:bookmarkStart w:id="98" w:name="_Toc462599732"/>
       <w:r>
         <w:rPr>
           <w:b/>
@@ -22528,7 +23188,7 @@
       <w:r>
         <w:t xml:space="preserve"> - Listagem de ferramentas para Raspberry</w:t>
       </w:r>
-      <w:bookmarkEnd w:id="95"/>
+      <w:bookmarkEnd w:id="98"/>
     </w:p>
     <w:tbl>
       <w:tblPr>
@@ -22935,7 +23595,7 @@
       <w:pPr>
         <w:pStyle w:val="Legenda"/>
       </w:pPr>
-      <w:bookmarkStart w:id="96" w:name="_Toc462599758"/>
+      <w:bookmarkStart w:id="99" w:name="_Toc462599758"/>
       <w:r>
         <w:rPr>
           <w:b/>
@@ -22985,7 +23645,7 @@
       <w:r>
         <w:t xml:space="preserve"> 4</w:t>
       </w:r>
-      <w:bookmarkEnd w:id="96"/>
+      <w:bookmarkEnd w:id="99"/>
     </w:p>
     <w:p>
       <w:pPr>
@@ -22997,7 +23657,7 @@
           <w:lang w:eastAsia="pt-BR"/>
         </w:rPr>
         <w:drawing>
-          <wp:inline distT="0" distB="0" distL="0" distR="0" wp14:anchorId="10B8120D" wp14:editId="00992723">
+          <wp:inline distT="0" distB="0" distL="0" distR="0" wp14:anchorId="279A1AE2" wp14:editId="5E062572">
             <wp:extent cx="3305175" cy="2493900"/>
             <wp:effectExtent l="0" t="0" r="0" b="1905"/>
             <wp:docPr id="22" name="Imagem 22" descr="C:\Users\Guilherme Sanches\Desktop\formatado.jpg"/>
@@ -23132,7 +23792,7 @@
       <w:pPr>
         <w:pStyle w:val="Legenda"/>
       </w:pPr>
-      <w:bookmarkStart w:id="97" w:name="_Toc462599759"/>
+      <w:bookmarkStart w:id="100" w:name="_Toc462599759"/>
       <w:r>
         <w:rPr>
           <w:b/>
@@ -23177,7 +23837,7 @@
       <w:r>
         <w:t>SDFormatter</w:t>
       </w:r>
-      <w:bookmarkEnd w:id="97"/>
+      <w:bookmarkEnd w:id="100"/>
       <w:proofErr w:type="spellEnd"/>
     </w:p>
     <w:p>
@@ -23190,7 +23850,7 @@
           <w:lang w:eastAsia="pt-BR"/>
         </w:rPr>
         <w:drawing>
-          <wp:inline distT="0" distB="0" distL="0" distR="0" wp14:anchorId="0E7F15DA" wp14:editId="3C75FF26">
+          <wp:inline distT="0" distB="0" distL="0" distR="0" wp14:anchorId="2CD75BFC" wp14:editId="5CF096A8">
             <wp:extent cx="1956391" cy="1270281"/>
             <wp:effectExtent l="0" t="0" r="6350" b="6350"/>
             <wp:docPr id="23" name="Imagem 23" descr="C:\Users\Guilherme Sanches\Desktop\opcao.jpg"/>
@@ -23319,7 +23979,7 @@
       <w:pPr>
         <w:pStyle w:val="Legenda"/>
       </w:pPr>
-      <w:bookmarkStart w:id="98" w:name="_Toc462599760"/>
+      <w:bookmarkStart w:id="101" w:name="_Toc462599760"/>
       <w:r>
         <w:rPr>
           <w:b/>
@@ -23361,7 +24021,7 @@
       <w:r>
         <w:t xml:space="preserve"> - Diretório raiz</w:t>
       </w:r>
-      <w:bookmarkEnd w:id="98"/>
+      <w:bookmarkEnd w:id="101"/>
     </w:p>
     <w:p>
       <w:pPr>
@@ -23374,7 +24034,7 @@
           <w:lang w:eastAsia="pt-BR"/>
         </w:rPr>
         <w:drawing>
-          <wp:inline distT="0" distB="0" distL="0" distR="0" wp14:anchorId="15CA2791" wp14:editId="075C9DE0">
+          <wp:inline distT="0" distB="0" distL="0" distR="0" wp14:anchorId="14D08925" wp14:editId="1F2A0950">
             <wp:extent cx="5166557" cy="3600450"/>
             <wp:effectExtent l="0" t="0" r="0" b="0"/>
             <wp:docPr id="24" name="Imagem 24" descr="C:\Users\Guilherme Sanches\Desktop\raiz.jpg"/>
@@ -23610,7 +24270,7 @@
       <w:pPr>
         <w:pStyle w:val="Legenda"/>
       </w:pPr>
-      <w:bookmarkStart w:id="99" w:name="_Toc462599761"/>
+      <w:bookmarkStart w:id="102" w:name="_Toc462599761"/>
       <w:r>
         <w:rPr>
           <w:b/>
@@ -23652,7 +24312,7 @@
       <w:r>
         <w:t xml:space="preserve"> - Tela de seleção do Sistema Operacional</w:t>
       </w:r>
-      <w:bookmarkEnd w:id="99"/>
+      <w:bookmarkEnd w:id="102"/>
     </w:p>
     <w:p>
       <w:pPr>
@@ -23665,7 +24325,7 @@
           <w:lang w:eastAsia="pt-BR"/>
         </w:rPr>
         <w:drawing>
-          <wp:inline distT="0" distB="0" distL="0" distR="0" wp14:anchorId="072156B2" wp14:editId="2507A69C">
+          <wp:inline distT="0" distB="0" distL="0" distR="0" wp14:anchorId="2AB416BC" wp14:editId="59D8E783">
             <wp:extent cx="2482462" cy="2108063"/>
             <wp:effectExtent l="0" t="0" r="0" b="6985"/>
             <wp:docPr id="26" name="Imagem 26" descr="C:\Users\Guilherme Sanches\Desktop\tela-raspberry.JPG"/>
@@ -23818,7 +24478,7 @@
       <w:pPr>
         <w:pStyle w:val="Legenda"/>
       </w:pPr>
-      <w:bookmarkStart w:id="100" w:name="_Toc462599762"/>
+      <w:bookmarkStart w:id="103" w:name="_Toc462599762"/>
       <w:r>
         <w:rPr>
           <w:b/>
@@ -23859,7 +24519,7 @@
       <w:r>
         <w:t xml:space="preserve"> - Tela de configuração da Raspberry</w:t>
       </w:r>
-      <w:bookmarkEnd w:id="100"/>
+      <w:bookmarkEnd w:id="103"/>
     </w:p>
     <w:p>
       <w:pPr>
@@ -23872,7 +24532,7 @@
           <w:lang w:eastAsia="pt-BR"/>
         </w:rPr>
         <w:drawing>
-          <wp:inline distT="0" distB="0" distL="0" distR="0" wp14:anchorId="318F6E23" wp14:editId="668108C8">
+          <wp:inline distT="0" distB="0" distL="0" distR="0" wp14:anchorId="713675C9" wp14:editId="5151A11F">
             <wp:extent cx="4912413" cy="1552575"/>
             <wp:effectExtent l="0" t="0" r="2540" b="0"/>
             <wp:docPr id="27" name="Imagem 27" descr="C:\Users\Guilherme Sanches\Desktop\DSCN0054.JPG"/>
@@ -24065,7 +24725,7 @@
       <w:pPr>
         <w:pStyle w:val="Legenda"/>
       </w:pPr>
-      <w:bookmarkStart w:id="101" w:name="_Toc462599763"/>
+      <w:bookmarkStart w:id="104" w:name="_Toc462599763"/>
       <w:r>
         <w:rPr>
           <w:b/>
@@ -24106,7 +24766,7 @@
       <w:r>
         <w:t xml:space="preserve"> - Tela inicial Raspberry</w:t>
       </w:r>
-      <w:bookmarkEnd w:id="101"/>
+      <w:bookmarkEnd w:id="104"/>
     </w:p>
     <w:p>
       <w:pPr>
@@ -24120,7 +24780,7 @@
           <w:lang w:eastAsia="pt-BR"/>
         </w:rPr>
         <w:drawing>
-          <wp:inline distT="0" distB="0" distL="0" distR="0" wp14:anchorId="7F3AD936" wp14:editId="0FABF6CA">
+          <wp:inline distT="0" distB="0" distL="0" distR="0" wp14:anchorId="439EFAE7" wp14:editId="450C4530">
             <wp:extent cx="2661542" cy="2000250"/>
             <wp:effectExtent l="0" t="0" r="5715" b="0"/>
             <wp:docPr id="28" name="Imagem 28" descr="C:\Users\Guilherme Sanches\Desktop\DSCN0058.JPG"/>
@@ -24225,7 +24885,7 @@
       <w:pPr>
         <w:pStyle w:val="Legenda"/>
       </w:pPr>
-      <w:bookmarkStart w:id="102" w:name="_Toc462599733"/>
+      <w:bookmarkStart w:id="105" w:name="_Toc462599733"/>
       <w:r>
         <w:rPr>
           <w:b/>
@@ -24266,7 +24926,7 @@
       <w:r>
         <w:t xml:space="preserve"> - Atualizar dependências</w:t>
       </w:r>
-      <w:bookmarkEnd w:id="102"/>
+      <w:bookmarkEnd w:id="105"/>
     </w:p>
     <w:tbl>
       <w:tblPr>
@@ -24377,7 +25037,7 @@
       <w:pPr>
         <w:pStyle w:val="Legenda"/>
       </w:pPr>
-      <w:bookmarkStart w:id="103" w:name="_Toc462599734"/>
+      <w:bookmarkStart w:id="106" w:name="_Toc462599734"/>
       <w:r>
         <w:rPr>
           <w:b/>
@@ -24433,7 +25093,7 @@
         </w:rPr>
         <w:t>Linux</w:t>
       </w:r>
-      <w:bookmarkEnd w:id="103"/>
+      <w:bookmarkEnd w:id="106"/>
     </w:p>
     <w:tbl>
       <w:tblPr>
@@ -24560,7 +25220,7 @@
       <w:pPr>
         <w:pStyle w:val="Legenda"/>
       </w:pPr>
-      <w:bookmarkStart w:id="104" w:name="_Toc462599735"/>
+      <w:bookmarkStart w:id="107" w:name="_Toc462599735"/>
       <w:r>
         <w:rPr>
           <w:b/>
@@ -24601,7 +25261,7 @@
       <w:r>
         <w:t xml:space="preserve"> - Instalação Nodejs</w:t>
       </w:r>
-      <w:bookmarkEnd w:id="104"/>
+      <w:bookmarkEnd w:id="107"/>
     </w:p>
     <w:tbl>
       <w:tblPr>
@@ -24710,7 +25370,7 @@
       <w:pPr>
         <w:pStyle w:val="Legenda"/>
       </w:pPr>
-      <w:bookmarkStart w:id="105" w:name="_Toc462599736"/>
+      <w:bookmarkStart w:id="108" w:name="_Toc462599736"/>
       <w:r>
         <w:rPr>
           <w:b/>
@@ -24751,7 +25411,7 @@
       <w:r>
         <w:t xml:space="preserve"> - Verificar versão instalado</w:t>
       </w:r>
-      <w:bookmarkEnd w:id="105"/>
+      <w:bookmarkEnd w:id="108"/>
     </w:p>
     <w:tbl>
       <w:tblPr>
@@ -24874,7 +25534,7 @@
       <w:pPr>
         <w:pStyle w:val="Legenda"/>
       </w:pPr>
-      <w:bookmarkStart w:id="106" w:name="_Toc462599737"/>
+      <w:bookmarkStart w:id="109" w:name="_Toc462599737"/>
       <w:r>
         <w:rPr>
           <w:b/>
@@ -24915,7 +25575,7 @@
       <w:r>
         <w:t xml:space="preserve"> - Instalação mongodb</w:t>
       </w:r>
-      <w:bookmarkEnd w:id="106"/>
+      <w:bookmarkEnd w:id="109"/>
     </w:p>
     <w:tbl>
       <w:tblPr>
@@ -25021,7 +25681,7 @@
       <w:pPr>
         <w:pStyle w:val="Legenda"/>
       </w:pPr>
-      <w:bookmarkStart w:id="107" w:name="_Toc462599738"/>
+      <w:bookmarkStart w:id="110" w:name="_Toc462599738"/>
       <w:r>
         <w:rPr>
           <w:b/>
@@ -25063,7 +25723,7 @@
       <w:r>
         <w:t xml:space="preserve"> - Acessar Shell do MongoDB</w:t>
       </w:r>
-      <w:bookmarkEnd w:id="107"/>
+      <w:bookmarkEnd w:id="110"/>
     </w:p>
     <w:tbl>
       <w:tblPr>
@@ -25146,7 +25806,7 @@
       <w:pPr>
         <w:pStyle w:val="Legenda"/>
       </w:pPr>
-      <w:bookmarkStart w:id="108" w:name="_Toc462599739"/>
+      <w:bookmarkStart w:id="111" w:name="_Toc462599739"/>
       <w:r>
         <w:rPr>
           <w:b/>
@@ -25187,7 +25847,7 @@
       <w:r>
         <w:t xml:space="preserve"> - Criação da coleção</w:t>
       </w:r>
-      <w:bookmarkEnd w:id="108"/>
+      <w:bookmarkEnd w:id="111"/>
     </w:p>
     <w:tbl>
       <w:tblPr>
@@ -25270,7 +25930,7 @@
       <w:pPr>
         <w:pStyle w:val="Legenda"/>
       </w:pPr>
-      <w:bookmarkStart w:id="109" w:name="_Toc462599740"/>
+      <w:bookmarkStart w:id="112" w:name="_Toc462599740"/>
       <w:r>
         <w:rPr>
           <w:b/>
@@ -25314,7 +25974,7 @@
       <w:r>
         <w:t xml:space="preserve"> para sensor 1</w:t>
       </w:r>
-      <w:bookmarkEnd w:id="109"/>
+      <w:bookmarkEnd w:id="112"/>
     </w:p>
     <w:tbl>
       <w:tblPr>
@@ -25462,7 +26122,7 @@
       <w:pPr>
         <w:pStyle w:val="Legenda"/>
       </w:pPr>
-      <w:bookmarkStart w:id="110" w:name="_Toc462599741"/>
+      <w:bookmarkStart w:id="113" w:name="_Toc462599741"/>
       <w:r>
         <w:rPr>
           <w:b/>
@@ -25503,7 +26163,7 @@
       <w:r>
         <w:t xml:space="preserve"> - Instalação cliente MongoDB</w:t>
       </w:r>
-      <w:bookmarkEnd w:id="110"/>
+      <w:bookmarkEnd w:id="113"/>
     </w:p>
     <w:tbl>
       <w:tblPr>
@@ -25612,7 +26272,7 @@
       <w:pPr>
         <w:pStyle w:val="Legenda"/>
       </w:pPr>
-      <w:bookmarkStart w:id="111" w:name="_Toc462599742"/>
+      <w:bookmarkStart w:id="114" w:name="_Toc462599742"/>
       <w:r>
         <w:rPr>
           <w:b/>
@@ -25656,7 +26316,7 @@
       <w:r>
         <w:t>dulo Request</w:t>
       </w:r>
-      <w:bookmarkEnd w:id="111"/>
+      <w:bookmarkEnd w:id="114"/>
     </w:p>
     <w:tbl>
       <w:tblPr>
@@ -25789,7 +26449,7 @@
       <w:pPr>
         <w:pStyle w:val="Legenda"/>
       </w:pPr>
-      <w:bookmarkStart w:id="112" w:name="_Toc462599833"/>
+      <w:bookmarkStart w:id="115" w:name="_Toc462599833"/>
       <w:r>
         <w:rPr>
           <w:b/>
@@ -25830,7 +26490,7 @@
       <w:r>
         <w:t xml:space="preserve"> - Login através do modulo Request</w:t>
       </w:r>
-      <w:bookmarkEnd w:id="112"/>
+      <w:bookmarkEnd w:id="115"/>
     </w:p>
     <w:p>
       <w:pPr>
@@ -26845,7 +27505,7 @@
       <w:pPr>
         <w:pStyle w:val="Legenda"/>
       </w:pPr>
-      <w:bookmarkStart w:id="113" w:name="_Toc462599743"/>
+      <w:bookmarkStart w:id="116" w:name="_Toc462599743"/>
       <w:r>
         <w:rPr>
           <w:b/>
@@ -26889,7 +27549,7 @@
       <w:r>
         <w:t>port</w:t>
       </w:r>
-      <w:bookmarkEnd w:id="113"/>
+      <w:bookmarkEnd w:id="116"/>
     </w:p>
     <w:tbl>
       <w:tblPr>
@@ -26988,7 +27648,7 @@
           <w:noProof/>
         </w:rPr>
       </w:pPr>
-      <w:bookmarkStart w:id="114" w:name="_Toc462599834"/>
+      <w:bookmarkStart w:id="117" w:name="_Toc462599834"/>
       <w:r>
         <w:rPr>
           <w:b/>
@@ -27035,7 +27695,7 @@
         </w:rPr>
         <w:t xml:space="preserve"> leitura serial</w:t>
       </w:r>
-      <w:bookmarkEnd w:id="114"/>
+      <w:bookmarkEnd w:id="117"/>
     </w:p>
     <w:p>
       <w:pPr>
@@ -27736,13 +28396,13 @@
         <w:lastRenderedPageBreak/>
         <w:t xml:space="preserve"> </w:t>
       </w:r>
-      <w:bookmarkStart w:id="115" w:name="_Toc459306650"/>
-      <w:bookmarkStart w:id="116" w:name="_Toc462599826"/>
+      <w:bookmarkStart w:id="118" w:name="_Toc459306650"/>
+      <w:bookmarkStart w:id="119" w:name="_Toc462602551"/>
       <w:r>
         <w:t>Instalação do sensor de corrente com Arduíno</w:t>
       </w:r>
-      <w:bookmarkEnd w:id="115"/>
-      <w:bookmarkEnd w:id="116"/>
+      <w:bookmarkEnd w:id="118"/>
+      <w:bookmarkEnd w:id="119"/>
     </w:p>
     <w:p>
       <w:pPr>
@@ -28203,7 +28863,7 @@
       <w:pPr>
         <w:pStyle w:val="Legenda"/>
       </w:pPr>
-      <w:bookmarkStart w:id="117" w:name="_Toc462599764"/>
+      <w:bookmarkStart w:id="120" w:name="_Toc462599764"/>
       <w:r>
         <w:rPr>
           <w:b/>
@@ -28244,7 +28904,7 @@
       <w:r>
         <w:t xml:space="preserve"> - Integração sensor TC com Arduíno</w:t>
       </w:r>
-      <w:bookmarkEnd w:id="117"/>
+      <w:bookmarkEnd w:id="120"/>
     </w:p>
     <w:p>
       <w:pPr>
@@ -28257,7 +28917,7 @@
           <w:lang w:eastAsia="pt-BR"/>
         </w:rPr>
         <w:drawing>
-          <wp:inline distT="0" distB="0" distL="0" distR="0" wp14:anchorId="532754C2" wp14:editId="26EB8B37">
+          <wp:inline distT="0" distB="0" distL="0" distR="0" wp14:anchorId="02C7110B" wp14:editId="29E574DE">
             <wp:extent cx="2619191" cy="3977287"/>
             <wp:effectExtent l="0" t="0" r="0" b="4445"/>
             <wp:docPr id="48" name="Imagem 48" descr="C:\Users\Guilherme Sanches\Desktop\currentOnly_bb.png"/>
@@ -28348,7 +29008,7 @@
       <w:pPr>
         <w:pStyle w:val="Legenda"/>
       </w:pPr>
-      <w:bookmarkStart w:id="118" w:name="_Toc462599835"/>
+      <w:bookmarkStart w:id="121" w:name="_Toc462599835"/>
       <w:r>
         <w:rPr>
           <w:b/>
@@ -28390,7 +29050,7 @@
       <w:r>
         <w:t xml:space="preserve"> - Configuração e leitura de corrente com Arduíno</w:t>
       </w:r>
-      <w:bookmarkEnd w:id="118"/>
+      <w:bookmarkEnd w:id="121"/>
     </w:p>
     <w:p>
       <w:pPr>
@@ -32279,14 +32939,14 @@
           <w:numId w:val="17"/>
         </w:numPr>
       </w:pPr>
-      <w:bookmarkStart w:id="119" w:name="_Toc459306651"/>
-      <w:bookmarkStart w:id="120" w:name="_Toc459306652"/>
-      <w:bookmarkStart w:id="121" w:name="_Toc462599827"/>
+      <w:bookmarkStart w:id="122" w:name="_Toc459306651"/>
+      <w:bookmarkStart w:id="123" w:name="_Toc459306652"/>
+      <w:bookmarkStart w:id="124" w:name="_Toc462602552"/>
       <w:r>
         <w:t>Prototipação, wireframes e mockups</w:t>
       </w:r>
-      <w:bookmarkEnd w:id="119"/>
-      <w:bookmarkEnd w:id="121"/>
+      <w:bookmarkEnd w:id="122"/>
+      <w:bookmarkEnd w:id="124"/>
     </w:p>
     <w:p>
       <w:pPr>
@@ -32563,7 +33223,7 @@
       <w:pPr>
         <w:pStyle w:val="Legenda"/>
       </w:pPr>
-      <w:bookmarkStart w:id="122" w:name="_Toc462599765"/>
+      <w:bookmarkStart w:id="125" w:name="_Toc462599765"/>
       <w:r>
         <w:rPr>
           <w:b/>
@@ -32613,7 +33273,7 @@
       <w:r>
         <w:t xml:space="preserve"> tela de login</w:t>
       </w:r>
-      <w:bookmarkEnd w:id="122"/>
+      <w:bookmarkEnd w:id="125"/>
     </w:p>
     <w:p>
       <w:pPr>
@@ -32627,7 +33287,7 @@
           <w:lang w:eastAsia="pt-BR"/>
         </w:rPr>
         <w:drawing>
-          <wp:inline distT="0" distB="0" distL="0" distR="0" wp14:anchorId="354896AC" wp14:editId="3CC90838">
+          <wp:inline distT="0" distB="0" distL="0" distR="0" wp14:anchorId="62C12005" wp14:editId="25F65994">
             <wp:extent cx="4955317" cy="3010619"/>
             <wp:effectExtent l="0" t="0" r="0" b="0"/>
             <wp:docPr id="29" name="Imagem 29" descr="C:\Users\Guilherme Sanches\Desktop\wireframeLogin.PNG"/>
@@ -32735,7 +33395,7 @@
       <w:pPr>
         <w:pStyle w:val="Legenda"/>
       </w:pPr>
-      <w:bookmarkStart w:id="123" w:name="_Toc462599766"/>
+      <w:bookmarkStart w:id="126" w:name="_Toc462599766"/>
       <w:r>
         <w:rPr>
           <w:b/>
@@ -32787,7 +33447,7 @@
       <w:r>
         <w:t xml:space="preserve"> painel principal da aplicação</w:t>
       </w:r>
-      <w:bookmarkEnd w:id="123"/>
+      <w:bookmarkEnd w:id="126"/>
     </w:p>
     <w:p>
       <w:pPr>
@@ -32801,7 +33461,7 @@
           <w:lang w:eastAsia="pt-BR"/>
         </w:rPr>
         <w:drawing>
-          <wp:inline distT="0" distB="0" distL="0" distR="0" wp14:anchorId="074D2DFB" wp14:editId="36E99D4C">
+          <wp:inline distT="0" distB="0" distL="0" distR="0" wp14:anchorId="76D73C9B" wp14:editId="3A3D0F34">
             <wp:extent cx="4973955" cy="2982604"/>
             <wp:effectExtent l="0" t="0" r="0" b="8255"/>
             <wp:docPr id="30" name="Imagem 30" descr="C:\Users\Guilherme Sanches\Desktop\wireframesPainel.PNG"/>
@@ -32883,13 +33543,13 @@
         </w:numPr>
         <w:ind w:left="0" w:firstLine="0"/>
       </w:pPr>
-      <w:bookmarkStart w:id="124" w:name="_Toc462599828"/>
+      <w:bookmarkStart w:id="127" w:name="_Toc462602553"/>
       <w:r>
         <w:lastRenderedPageBreak/>
         <w:t>Modelagem do banco de dados</w:t>
       </w:r>
-      <w:bookmarkEnd w:id="120"/>
-      <w:bookmarkEnd w:id="124"/>
+      <w:bookmarkEnd w:id="123"/>
+      <w:bookmarkEnd w:id="127"/>
     </w:p>
     <w:p>
       <w:pPr>
@@ -32980,7 +33640,7 @@
       <w:pPr>
         <w:pStyle w:val="Legenda"/>
       </w:pPr>
-      <w:bookmarkStart w:id="125" w:name="_Toc462599767"/>
+      <w:bookmarkStart w:id="128" w:name="_Toc462599767"/>
       <w:r>
         <w:rPr>
           <w:b/>
@@ -33021,7 +33681,7 @@
       <w:r>
         <w:t xml:space="preserve"> - Modelamento do banco de dados</w:t>
       </w:r>
-      <w:bookmarkEnd w:id="125"/>
+      <w:bookmarkEnd w:id="128"/>
     </w:p>
     <w:p>
       <w:pPr>
@@ -33046,7 +33706,7 @@
           <w:lang w:eastAsia="pt-BR"/>
         </w:rPr>
         <w:drawing>
-          <wp:inline distT="0" distB="0" distL="0" distR="0" wp14:anchorId="3B443F68" wp14:editId="4441479B">
+          <wp:inline distT="0" distB="0" distL="0" distR="0" wp14:anchorId="537D1255" wp14:editId="00353BEC">
             <wp:extent cx="7603233" cy="2838450"/>
             <wp:effectExtent l="0" t="0" r="0" b="0"/>
             <wp:docPr id="32" name="Imagem 32" descr="C:\Users\Guilherme Sanches\Desktop\model_database.png"/>
@@ -33161,13 +33821,13 @@
         <w:lastRenderedPageBreak/>
         <w:t xml:space="preserve"> </w:t>
       </w:r>
-      <w:bookmarkStart w:id="126" w:name="_Toc459306653"/>
-      <w:bookmarkStart w:id="127" w:name="_Toc462599829"/>
+      <w:bookmarkStart w:id="129" w:name="_Toc459306653"/>
+      <w:bookmarkStart w:id="130" w:name="_Toc462602554"/>
       <w:r>
         <w:t>Desenvolvimento da API RESTful</w:t>
       </w:r>
-      <w:bookmarkEnd w:id="126"/>
-      <w:bookmarkEnd w:id="127"/>
+      <w:bookmarkEnd w:id="129"/>
+      <w:bookmarkEnd w:id="130"/>
     </w:p>
     <w:p>
       <w:pPr>
@@ -33255,7 +33915,7 @@
       <w:pPr>
         <w:pStyle w:val="Legenda"/>
       </w:pPr>
-      <w:bookmarkStart w:id="128" w:name="_Toc462599744"/>
+      <w:bookmarkStart w:id="131" w:name="_Toc462599744"/>
       <w:r>
         <w:rPr>
           <w:b/>
@@ -33300,7 +33960,7 @@
       <w:r>
         <w:t>ExpressJS</w:t>
       </w:r>
-      <w:bookmarkEnd w:id="128"/>
+      <w:bookmarkEnd w:id="131"/>
       <w:proofErr w:type="spellEnd"/>
     </w:p>
     <w:tbl>
@@ -33481,7 +34141,7 @@
       <w:pPr>
         <w:pStyle w:val="Legenda"/>
       </w:pPr>
-      <w:bookmarkStart w:id="129" w:name="_Toc462599768"/>
+      <w:bookmarkStart w:id="132" w:name="_Toc462599768"/>
       <w:r>
         <w:rPr>
           <w:b/>
@@ -33527,7 +34187,7 @@
       <w:r>
         <w:t>ExpressJS</w:t>
       </w:r>
-      <w:bookmarkEnd w:id="129"/>
+      <w:bookmarkEnd w:id="132"/>
       <w:proofErr w:type="spellEnd"/>
     </w:p>
     <w:p>
@@ -33542,7 +34202,7 @@
           <w:lang w:eastAsia="pt-BR"/>
         </w:rPr>
         <w:drawing>
-          <wp:inline distT="0" distB="0" distL="0" distR="0" wp14:anchorId="1764E272" wp14:editId="145000CA">
+          <wp:inline distT="0" distB="0" distL="0" distR="0" wp14:anchorId="15487593" wp14:editId="17D33BA8">
             <wp:extent cx="4152900" cy="3195815"/>
             <wp:effectExtent l="0" t="0" r="0" b="5080"/>
             <wp:docPr id="36" name="Imagem 36" descr="C:\Users\Guilherme Sanches\Desktop\Express.PNG"/>
@@ -33650,7 +34310,7 @@
       <w:pPr>
         <w:pStyle w:val="Legenda"/>
       </w:pPr>
-      <w:bookmarkStart w:id="130" w:name="_Toc462599745"/>
+      <w:bookmarkStart w:id="133" w:name="_Toc462599745"/>
       <w:r>
         <w:rPr>
           <w:b/>
@@ -33696,7 +34356,7 @@
       <w:r>
         <w:t>package.json</w:t>
       </w:r>
-      <w:bookmarkEnd w:id="130"/>
+      <w:bookmarkEnd w:id="133"/>
       <w:proofErr w:type="spellEnd"/>
       <w:proofErr w:type="gramEnd"/>
     </w:p>
@@ -33815,7 +34475,7 @@
       <w:pPr>
         <w:pStyle w:val="Legenda"/>
       </w:pPr>
-      <w:bookmarkStart w:id="131" w:name="_Toc462599769"/>
+      <w:bookmarkStart w:id="134" w:name="_Toc462599769"/>
       <w:r>
         <w:rPr>
           <w:b/>
@@ -33862,7 +34522,7 @@
       <w:r>
         <w:t>package.json</w:t>
       </w:r>
-      <w:bookmarkEnd w:id="131"/>
+      <w:bookmarkEnd w:id="134"/>
       <w:proofErr w:type="spellEnd"/>
       <w:proofErr w:type="gramEnd"/>
     </w:p>
@@ -33878,7 +34538,7 @@
           <w:lang w:eastAsia="pt-BR"/>
         </w:rPr>
         <w:drawing>
-          <wp:inline distT="0" distB="0" distL="0" distR="0" wp14:anchorId="5C3B02E6" wp14:editId="5EEB1043">
+          <wp:inline distT="0" distB="0" distL="0" distR="0" wp14:anchorId="1DA4672B" wp14:editId="47169F10">
             <wp:extent cx="5720080" cy="6794500"/>
             <wp:effectExtent l="0" t="0" r="0" b="6350"/>
             <wp:docPr id="35" name="Imagem 35" descr="C:\Users\Guilherme Sanches\Desktop\package.PNG"/>
@@ -33973,7 +34633,7 @@
       <w:pPr>
         <w:pStyle w:val="Legenda"/>
       </w:pPr>
-      <w:bookmarkStart w:id="132" w:name="_Toc462599836"/>
+      <w:bookmarkStart w:id="135" w:name="_Toc462599836"/>
       <w:r>
         <w:rPr>
           <w:b/>
@@ -34019,7 +34679,7 @@
       <w:r>
         <w:t>ExpressJS</w:t>
       </w:r>
-      <w:bookmarkEnd w:id="132"/>
+      <w:bookmarkEnd w:id="135"/>
       <w:proofErr w:type="spellEnd"/>
     </w:p>
     <w:p>
@@ -35334,7 +35994,7 @@
       <w:pPr>
         <w:pStyle w:val="Legenda"/>
       </w:pPr>
-      <w:bookmarkStart w:id="133" w:name="_Toc462599770"/>
+      <w:bookmarkStart w:id="136" w:name="_Toc462599770"/>
       <w:r>
         <w:rPr>
           <w:b/>
@@ -35375,7 +36035,7 @@
       <w:r>
         <w:t xml:space="preserve"> - Estrutura de diretórios aplicação web</w:t>
       </w:r>
-      <w:bookmarkEnd w:id="133"/>
+      <w:bookmarkEnd w:id="136"/>
     </w:p>
     <w:p>
       <w:pPr>
@@ -35394,7 +36054,7 @@
           <w:lang w:eastAsia="pt-BR"/>
         </w:rPr>
         <w:drawing>
-          <wp:inline distT="0" distB="0" distL="0" distR="0" wp14:anchorId="7ADBCAF4" wp14:editId="5D05F311">
+          <wp:inline distT="0" distB="0" distL="0" distR="0" wp14:anchorId="49E10EF1" wp14:editId="5A06FD21">
             <wp:extent cx="1445895" cy="3221355"/>
             <wp:effectExtent l="0" t="0" r="1905" b="0"/>
             <wp:docPr id="38" name="Imagem 38" descr="C:\Users\Guilherme Sanches\Desktop\estrutura.PNG"/>
@@ -35530,7 +36190,7 @@
       <w:pPr>
         <w:pStyle w:val="Legenda"/>
       </w:pPr>
-      <w:bookmarkStart w:id="134" w:name="_Toc462599771"/>
+      <w:bookmarkStart w:id="137" w:name="_Toc462599771"/>
       <w:r>
         <w:rPr>
           <w:b/>
@@ -35575,7 +36235,7 @@
       <w:r>
         <w:t>- Lista de dependências</w:t>
       </w:r>
-      <w:bookmarkEnd w:id="134"/>
+      <w:bookmarkEnd w:id="137"/>
     </w:p>
     <w:p>
       <w:pPr>
@@ -35589,7 +36249,7 @@
           <w:lang w:eastAsia="pt-BR"/>
         </w:rPr>
         <w:drawing>
-          <wp:inline distT="0" distB="0" distL="0" distR="0" wp14:anchorId="484AB9E7" wp14:editId="75CAADE1">
+          <wp:inline distT="0" distB="0" distL="0" distR="0" wp14:anchorId="5929C310" wp14:editId="322D221E">
             <wp:extent cx="2805222" cy="2247900"/>
             <wp:effectExtent l="0" t="0" r="0" b="0"/>
             <wp:docPr id="39" name="Imagem 39" descr="C:\Users\Guilherme Sanches\Desktop\dependencias.PNG"/>
@@ -35674,13 +36334,13 @@
       <w:r>
         <w:t xml:space="preserve"> </w:t>
       </w:r>
-      <w:bookmarkStart w:id="135" w:name="_Toc459306654"/>
-      <w:bookmarkStart w:id="136" w:name="_Toc462599830"/>
+      <w:bookmarkStart w:id="138" w:name="_Toc459306654"/>
+      <w:bookmarkStart w:id="139" w:name="_Toc462602555"/>
       <w:r>
         <w:t>Desenvolvimento da aplicação web</w:t>
       </w:r>
-      <w:bookmarkEnd w:id="135"/>
-      <w:bookmarkEnd w:id="136"/>
+      <w:bookmarkEnd w:id="138"/>
+      <w:bookmarkEnd w:id="139"/>
     </w:p>
     <w:p>
       <w:pPr>
@@ -35764,7 +36424,7 @@
       <w:pPr>
         <w:pStyle w:val="Legenda"/>
       </w:pPr>
-      <w:bookmarkStart w:id="137" w:name="_Toc462599746"/>
+      <w:bookmarkStart w:id="140" w:name="_Toc462599746"/>
       <w:r>
         <w:rPr>
           <w:b/>
@@ -35805,7 +36465,7 @@
       <w:r>
         <w:t xml:space="preserve"> - Instalação do AngularJS</w:t>
       </w:r>
-      <w:bookmarkEnd w:id="137"/>
+      <w:bookmarkEnd w:id="140"/>
     </w:p>
     <w:tbl>
       <w:tblPr>
@@ -35942,7 +36602,7 @@
       <w:pPr>
         <w:pStyle w:val="Legenda"/>
       </w:pPr>
-      <w:bookmarkStart w:id="138" w:name="_Toc462599837"/>
+      <w:bookmarkStart w:id="141" w:name="_Toc462599837"/>
       <w:r>
         <w:rPr>
           <w:b/>
@@ -35983,7 +36643,7 @@
       <w:r>
         <w:t xml:space="preserve"> - Tag de inclusão AngularJS</w:t>
       </w:r>
-      <w:bookmarkEnd w:id="138"/>
+      <w:bookmarkEnd w:id="141"/>
     </w:p>
     <w:p>
       <w:pPr>
@@ -36210,7 +36870,7 @@
       <w:pPr>
         <w:pStyle w:val="Legenda"/>
       </w:pPr>
-      <w:bookmarkStart w:id="139" w:name="_Toc462599747"/>
+      <w:bookmarkStart w:id="142" w:name="_Toc462599747"/>
       <w:r>
         <w:rPr>
           <w:b/>
@@ -36254,7 +36914,7 @@
       <w:r>
         <w:t>- Instalação angular-route</w:t>
       </w:r>
-      <w:bookmarkEnd w:id="139"/>
+      <w:bookmarkEnd w:id="142"/>
     </w:p>
     <w:tbl>
       <w:tblPr>
@@ -36367,7 +37027,7 @@
       <w:pPr>
         <w:pStyle w:val="Legenda"/>
       </w:pPr>
-      <w:bookmarkStart w:id="140" w:name="_Toc462599838"/>
+      <w:bookmarkStart w:id="143" w:name="_Toc462599838"/>
       <w:r>
         <w:rPr>
           <w:b/>
@@ -36408,7 +37068,7 @@
       <w:r>
         <w:t xml:space="preserve"> - Exemplo de rotas utilizando angular-route</w:t>
       </w:r>
-      <w:bookmarkEnd w:id="140"/>
+      <w:bookmarkEnd w:id="143"/>
     </w:p>
     <w:p>
       <w:pPr>
@@ -38416,7 +39076,7 @@
       <w:pPr>
         <w:pStyle w:val="Legenda"/>
       </w:pPr>
-      <w:bookmarkStart w:id="141" w:name="_Toc462599748"/>
+      <w:bookmarkStart w:id="144" w:name="_Toc462599748"/>
       <w:r>
         <w:rPr>
           <w:b/>
@@ -38460,7 +39120,7 @@
       <w:r>
         <w:t>- Instalação jQuery</w:t>
       </w:r>
-      <w:bookmarkEnd w:id="141"/>
+      <w:bookmarkEnd w:id="144"/>
     </w:p>
     <w:tbl>
       <w:tblPr>
@@ -38573,7 +39233,7 @@
       <w:pPr>
         <w:pStyle w:val="Legenda"/>
       </w:pPr>
-      <w:bookmarkStart w:id="142" w:name="_Toc462599749"/>
+      <w:bookmarkStart w:id="145" w:name="_Toc462599749"/>
       <w:r>
         <w:rPr>
           <w:b/>
@@ -38617,7 +39277,7 @@
       <w:r>
         <w:t>- Instalação servidor HTTP</w:t>
       </w:r>
-      <w:bookmarkEnd w:id="142"/>
+      <w:bookmarkEnd w:id="145"/>
     </w:p>
     <w:tbl>
       <w:tblPr>
@@ -38724,7 +39384,7 @@
       <w:pPr>
         <w:pStyle w:val="Legenda"/>
       </w:pPr>
-      <w:bookmarkStart w:id="143" w:name="_Toc462599772"/>
+      <w:bookmarkStart w:id="146" w:name="_Toc462599772"/>
       <w:r>
         <w:rPr>
           <w:b/>
@@ -38766,7 +39426,7 @@
       <w:r>
         <w:t xml:space="preserve"> - Estrutura de pastas da aplicação</w:t>
       </w:r>
-      <w:bookmarkEnd w:id="143"/>
+      <w:bookmarkEnd w:id="146"/>
     </w:p>
     <w:p>
       <w:pPr>
@@ -38799,7 +39459,7 @@
             <v:path o:extrusionok="f" gradientshapeok="t" o:connecttype="rect"/>
             <o:lock v:ext="edit" aspectratio="t"/>
           </v:shapetype>
-          <v:shape id="_x0000_i1055" type="#_x0000_t75" style="width:133.1pt;height:279.65pt">
+          <v:shape id="_x0000_i1055" type="#_x0000_t75" style="width:133.5pt;height:279.75pt">
             <v:imagedata r:id="rId32" o:title="estruturapastasclienteweb"/>
           </v:shape>
         </w:pict>
@@ -38863,7 +39523,7 @@
       <w:pPr>
         <w:pStyle w:val="Legenda"/>
       </w:pPr>
-      <w:bookmarkStart w:id="144" w:name="_Toc462599750"/>
+      <w:bookmarkStart w:id="147" w:name="_Toc462599750"/>
       <w:r>
         <w:rPr>
           <w:b/>
@@ -38904,7 +39564,7 @@
       <w:r>
         <w:t xml:space="preserve"> - Instalação Angular Material</w:t>
       </w:r>
-      <w:bookmarkEnd w:id="144"/>
+      <w:bookmarkEnd w:id="147"/>
     </w:p>
     <w:tbl>
       <w:tblPr>
@@ -39011,7 +39671,7 @@
       <w:pPr>
         <w:pStyle w:val="Legenda"/>
       </w:pPr>
-      <w:bookmarkStart w:id="145" w:name="_Toc462599773"/>
+      <w:bookmarkStart w:id="148" w:name="_Toc462599773"/>
       <w:r>
         <w:rPr>
           <w:b/>
@@ -39059,7 +39719,7 @@
       <w:r>
         <w:t>- Menu de componentes Angular Material</w:t>
       </w:r>
-      <w:bookmarkEnd w:id="145"/>
+      <w:bookmarkEnd w:id="148"/>
     </w:p>
     <w:p>
       <w:pPr>
@@ -39073,7 +39733,7 @@
           <w:lang w:eastAsia="pt-BR"/>
         </w:rPr>
         <w:drawing>
-          <wp:inline distT="0" distB="0" distL="0" distR="0" wp14:anchorId="7B7D7E35" wp14:editId="185F9FA2">
+          <wp:inline distT="0" distB="0" distL="0" distR="0" wp14:anchorId="0882A28F" wp14:editId="16A2EA45">
             <wp:extent cx="1379725" cy="3183147"/>
             <wp:effectExtent l="0" t="0" r="0" b="0"/>
             <wp:docPr id="45" name="Imagem 45" descr="C:\Users\Guilherme Sanches\Desktop\am.PNG"/>
@@ -39162,8 +39822,8 @@
         <w:br w:type="page"/>
       </w:r>
     </w:p>
-    <w:bookmarkStart w:id="146" w:name="_Toc461800149"/>
-    <w:bookmarkStart w:id="147" w:name="_Toc462599831"/>
+    <w:bookmarkStart w:id="149" w:name="_Toc461800149"/>
+    <w:bookmarkStart w:id="150" w:name="_Toc462602556"/>
     <w:p>
       <w:pPr>
         <w:pStyle w:val="Ttulo1"/>
@@ -39185,7 +39845,7 @@
         <mc:AlternateContent>
           <mc:Choice Requires="wps">
             <w:drawing>
-              <wp:anchor distT="0" distB="0" distL="114300" distR="114300" simplePos="0" relativeHeight="251687424" behindDoc="0" locked="0" layoutInCell="1" allowOverlap="1" wp14:anchorId="277BBE61" wp14:editId="51434F60">
+              <wp:anchor distT="0" distB="0" distL="114300" distR="114300" simplePos="0" relativeHeight="251687424" behindDoc="0" locked="0" layoutInCell="1" allowOverlap="1" wp14:anchorId="030213E4" wp14:editId="01C1B580">
                 <wp:simplePos x="0" y="0"/>
                 <wp:positionH relativeFrom="column">
                   <wp:posOffset>5485765</wp:posOffset>
@@ -39272,7 +39932,7 @@
         <mc:AlternateContent>
           <mc:Choice Requires="wps">
             <w:drawing>
-              <wp:anchor distT="0" distB="0" distL="114300" distR="114300" simplePos="0" relativeHeight="251686400" behindDoc="0" locked="0" layoutInCell="1" allowOverlap="1" wp14:anchorId="1E49024C" wp14:editId="71E9F114">
+              <wp:anchor distT="0" distB="0" distL="114300" distR="114300" simplePos="0" relativeHeight="251686400" behindDoc="0" locked="0" layoutInCell="1" allowOverlap="1" wp14:anchorId="7F5C8E4B" wp14:editId="1CCBDD30">
                 <wp:simplePos x="0" y="0"/>
                 <wp:positionH relativeFrom="column">
                   <wp:posOffset>5486400</wp:posOffset>
@@ -39354,8 +40014,8 @@
       <w:r>
         <w:t xml:space="preserve"> DISCUSSÃO DE RESULTADOS</w:t>
       </w:r>
-      <w:bookmarkEnd w:id="146"/>
-      <w:bookmarkEnd w:id="147"/>
+      <w:bookmarkEnd w:id="149"/>
+      <w:bookmarkEnd w:id="150"/>
     </w:p>
     <w:p>
       <w:pPr>
@@ -39463,8 +40123,8 @@
       <w:pPr>
         <w:pStyle w:val="Legenda"/>
       </w:pPr>
-      <w:bookmarkStart w:id="148" w:name="_Toc461811249"/>
-      <w:bookmarkStart w:id="149" w:name="_Toc462599774"/>
+      <w:bookmarkStart w:id="151" w:name="_Toc461811249"/>
+      <w:bookmarkStart w:id="152" w:name="_Toc462599774"/>
       <w:r>
         <w:rPr>
           <w:b/>
@@ -39505,8 +40165,8 @@
       <w:r>
         <w:t xml:space="preserve"> - Conexão entre as placas</w:t>
       </w:r>
-      <w:bookmarkEnd w:id="148"/>
-      <w:bookmarkEnd w:id="149"/>
+      <w:bookmarkEnd w:id="151"/>
+      <w:bookmarkEnd w:id="152"/>
     </w:p>
     <w:p>
       <w:pPr>
@@ -39520,7 +40180,7 @@
           <w:lang w:eastAsia="pt-BR"/>
         </w:rPr>
         <w:drawing>
-          <wp:inline distT="0" distB="0" distL="0" distR="0" wp14:anchorId="36D27371" wp14:editId="42A39489">
+          <wp:inline distT="0" distB="0" distL="0" distR="0" wp14:anchorId="53F135B4" wp14:editId="67A62E3A">
             <wp:extent cx="3220278" cy="2413432"/>
             <wp:effectExtent l="0" t="0" r="0" b="6350"/>
             <wp:docPr id="14" name="Imagem 14" descr="C:\Users\Guilherme Sanches\Desktop\ligaçãosensores.jpg"/>
@@ -39645,8 +40305,8 @@
       <w:pPr>
         <w:pStyle w:val="Legenda"/>
       </w:pPr>
-      <w:bookmarkStart w:id="150" w:name="_Toc461811250"/>
-      <w:bookmarkStart w:id="151" w:name="_Toc462599775"/>
+      <w:bookmarkStart w:id="153" w:name="_Toc461811250"/>
+      <w:bookmarkStart w:id="154" w:name="_Toc462599775"/>
       <w:r>
         <w:rPr>
           <w:b/>
@@ -39690,8 +40350,8 @@
       <w:r>
         <w:t>Medições comparativas dos equipamentos de teste</w:t>
       </w:r>
-      <w:bookmarkEnd w:id="150"/>
-      <w:bookmarkEnd w:id="151"/>
+      <w:bookmarkEnd w:id="153"/>
+      <w:bookmarkEnd w:id="154"/>
     </w:p>
     <w:p>
       <w:pPr>
@@ -39706,7 +40366,7 @@
           <w:lang w:eastAsia="pt-BR"/>
         </w:rPr>
         <w:drawing>
-          <wp:inline distT="0" distB="0" distL="0" distR="0" wp14:anchorId="1886277C" wp14:editId="6DA5801C">
+          <wp:inline distT="0" distB="0" distL="0" distR="0" wp14:anchorId="6D48603A" wp14:editId="0CA08643">
             <wp:extent cx="5760085" cy="2190115"/>
             <wp:effectExtent l="0" t="0" r="0" b="635"/>
             <wp:docPr id="18" name="Imagem 18"/>
@@ -39801,8 +40461,8 @@
       <w:pPr>
         <w:pStyle w:val="Legenda"/>
       </w:pPr>
-      <w:bookmarkStart w:id="152" w:name="_Toc461811251"/>
-      <w:bookmarkStart w:id="153" w:name="_Toc462599776"/>
+      <w:bookmarkStart w:id="155" w:name="_Toc461811251"/>
+      <w:bookmarkStart w:id="156" w:name="_Toc462599776"/>
       <w:r>
         <w:rPr>
           <w:b/>
@@ -39846,8 +40506,8 @@
       <w:r>
         <w:t>Conexão entre os sensores e os disjuntores</w:t>
       </w:r>
-      <w:bookmarkEnd w:id="152"/>
-      <w:bookmarkEnd w:id="153"/>
+      <w:bookmarkEnd w:id="155"/>
+      <w:bookmarkEnd w:id="156"/>
     </w:p>
     <w:p>
       <w:pPr>
@@ -39861,7 +40521,7 @@
           <w:lang w:eastAsia="pt-BR"/>
         </w:rPr>
         <w:drawing>
-          <wp:inline distT="0" distB="0" distL="0" distR="0" wp14:anchorId="013097A1" wp14:editId="4035ACDE">
+          <wp:inline distT="0" distB="0" distL="0" distR="0" wp14:anchorId="054B6F1E" wp14:editId="39F27CE8">
             <wp:extent cx="3213100" cy="2408052"/>
             <wp:effectExtent l="0" t="0" r="6350" b="0"/>
             <wp:docPr id="16" name="Imagem 16" descr="C:\Users\Guilherme Sanches\Desktop\sensores.jpg"/>
@@ -40007,8 +40667,8 @@
       <w:pPr>
         <w:pStyle w:val="Legenda"/>
       </w:pPr>
-      <w:bookmarkStart w:id="154" w:name="_Toc461811252"/>
-      <w:bookmarkStart w:id="155" w:name="_Toc462599777"/>
+      <w:bookmarkStart w:id="157" w:name="_Toc461811252"/>
+      <w:bookmarkStart w:id="158" w:name="_Toc462599777"/>
       <w:r>
         <w:rPr>
           <w:b/>
@@ -40053,8 +40713,8 @@
       <w:r>
         <w:t>- Dados persistidos no banco online</w:t>
       </w:r>
-      <w:bookmarkEnd w:id="154"/>
-      <w:bookmarkEnd w:id="155"/>
+      <w:bookmarkEnd w:id="157"/>
+      <w:bookmarkEnd w:id="158"/>
     </w:p>
     <w:p>
       <w:pPr>
@@ -40068,7 +40728,7 @@
           <w:lang w:eastAsia="pt-BR"/>
         </w:rPr>
         <w:drawing>
-          <wp:inline distT="0" distB="0" distL="0" distR="0" wp14:anchorId="66358F06" wp14:editId="2FBCBE56">
+          <wp:inline distT="0" distB="0" distL="0" distR="0" wp14:anchorId="26AEB42A" wp14:editId="1742679B">
             <wp:extent cx="4210050" cy="1866900"/>
             <wp:effectExtent l="0" t="0" r="0" b="0"/>
             <wp:docPr id="19" name="Imagem 19" descr="C:\Users\Guilherme Sanches\Desktop\figura1.PNG"/>
@@ -40208,8 +40868,8 @@
       <w:pPr>
         <w:pStyle w:val="Legenda"/>
       </w:pPr>
-      <w:bookmarkStart w:id="156" w:name="_Toc461811253"/>
-      <w:bookmarkStart w:id="157" w:name="_Toc462599778"/>
+      <w:bookmarkStart w:id="159" w:name="_Toc461811253"/>
+      <w:bookmarkStart w:id="160" w:name="_Toc462599778"/>
       <w:r>
         <w:rPr>
           <w:b/>
@@ -40253,8 +40913,8 @@
       <w:r>
         <w:t>- Consumo em 16 de setembro de 2016 às 12h e 09 minutos</w:t>
       </w:r>
-      <w:bookmarkEnd w:id="156"/>
-      <w:bookmarkEnd w:id="157"/>
+      <w:bookmarkEnd w:id="159"/>
+      <w:bookmarkEnd w:id="160"/>
     </w:p>
     <w:p>
       <w:pPr>
@@ -40268,7 +40928,7 @@
           <w:lang w:eastAsia="pt-BR"/>
         </w:rPr>
         <w:drawing>
-          <wp:inline distT="0" distB="0" distL="0" distR="0" wp14:anchorId="76DEA4F5" wp14:editId="566B424A">
+          <wp:inline distT="0" distB="0" distL="0" distR="0" wp14:anchorId="698D6F8F" wp14:editId="71FDC160">
             <wp:extent cx="2990850" cy="508000"/>
             <wp:effectExtent l="0" t="0" r="0" b="6350"/>
             <wp:docPr id="20" name="Imagem 20" descr="C:\Users\Guilherme Sanches\Desktop\Figura2.PNG"/>
@@ -40342,8 +41002,8 @@
       <w:pPr>
         <w:pStyle w:val="Legenda"/>
       </w:pPr>
-      <w:bookmarkStart w:id="158" w:name="_Toc461811254"/>
-      <w:bookmarkStart w:id="159" w:name="_Toc462599779"/>
+      <w:bookmarkStart w:id="161" w:name="_Toc461811254"/>
+      <w:bookmarkStart w:id="162" w:name="_Toc462599779"/>
       <w:r>
         <w:rPr>
           <w:b/>
@@ -40387,8 +41047,8 @@
       <w:r>
         <w:t>- Consumo em 16 de setembro de 2016 às 12h e 10 minutos</w:t>
       </w:r>
-      <w:bookmarkEnd w:id="158"/>
-      <w:bookmarkEnd w:id="159"/>
+      <w:bookmarkEnd w:id="161"/>
+      <w:bookmarkEnd w:id="162"/>
     </w:p>
     <w:p>
       <w:pPr>
@@ -40402,7 +41062,7 @@
           <w:lang w:eastAsia="pt-BR"/>
         </w:rPr>
         <w:drawing>
-          <wp:inline distT="0" distB="0" distL="0" distR="0" wp14:anchorId="6BDAF150" wp14:editId="4968817F">
+          <wp:inline distT="0" distB="0" distL="0" distR="0" wp14:anchorId="2EF06674" wp14:editId="57973D3E">
             <wp:extent cx="3041650" cy="514350"/>
             <wp:effectExtent l="0" t="0" r="6350" b="0"/>
             <wp:docPr id="21" name="Imagem 21" descr="C:\Users\Guilherme Sanches\Desktop\Figura3.PNG"/>
@@ -40565,7 +41225,7 @@
       <w:pPr>
         <w:pStyle w:val="Legenda"/>
       </w:pPr>
-      <w:bookmarkStart w:id="160" w:name="_Toc462599780"/>
+      <w:bookmarkStart w:id="163" w:name="_Toc462599780"/>
       <w:r>
         <w:rPr>
           <w:b/>
@@ -40606,7 +41266,7 @@
       <w:r>
         <w:t xml:space="preserve"> - Ferramenta de diagnóstico</w:t>
       </w:r>
-      <w:bookmarkEnd w:id="160"/>
+      <w:bookmarkEnd w:id="163"/>
     </w:p>
     <w:p>
       <w:pPr>
@@ -40616,7 +41276,7 @@
       </w:pPr>
       <w:r>
         <w:pict>
-          <v:shape id="_x0000_i1025" type="#_x0000_t75" style="width:453.75pt;height:149.85pt">
+          <v:shape id="_x0000_i1025" type="#_x0000_t75" style="width:453.75pt;height:150pt">
             <v:imagedata r:id="rId41" o:title="diagnostico"/>
           </v:shape>
         </w:pict>
@@ -40708,8 +41368,8 @@
       <w:pPr>
         <w:pStyle w:val="Legenda"/>
       </w:pPr>
-      <w:bookmarkStart w:id="161" w:name="_Toc461811255"/>
-      <w:bookmarkStart w:id="162" w:name="_Toc462599781"/>
+      <w:bookmarkStart w:id="164" w:name="_Toc461811255"/>
+      <w:bookmarkStart w:id="165" w:name="_Toc462599781"/>
       <w:r>
         <w:rPr>
           <w:b/>
@@ -40760,8 +41420,8 @@
         </w:rPr>
         <w:t>login</w:t>
       </w:r>
-      <w:bookmarkEnd w:id="161"/>
-      <w:bookmarkEnd w:id="162"/>
+      <w:bookmarkEnd w:id="164"/>
+      <w:bookmarkEnd w:id="165"/>
     </w:p>
     <w:p>
       <w:pPr>
@@ -40773,7 +41433,7 @@
           <w:lang w:eastAsia="pt-BR"/>
         </w:rPr>
         <w:drawing>
-          <wp:inline distT="0" distB="0" distL="0" distR="0" wp14:anchorId="493CD3A8" wp14:editId="3D90AACC">
+          <wp:inline distT="0" distB="0" distL="0" distR="0" wp14:anchorId="601549D7" wp14:editId="2BBEA089">
             <wp:extent cx="5746750" cy="2717800"/>
             <wp:effectExtent l="0" t="0" r="6350" b="6350"/>
             <wp:docPr id="25" name="Imagem 25" descr="C:\Users\Guilherme Sanches\Desktop\Figura4.PNG"/>
@@ -40890,8 +41550,8 @@
       <w:pPr>
         <w:pStyle w:val="Legenda"/>
       </w:pPr>
-      <w:bookmarkStart w:id="163" w:name="_Toc461811256"/>
-      <w:bookmarkStart w:id="164" w:name="_Toc462599782"/>
+      <w:bookmarkStart w:id="166" w:name="_Toc461811256"/>
+      <w:bookmarkStart w:id="167" w:name="_Toc462599782"/>
       <w:r>
         <w:rPr>
           <w:b/>
@@ -40935,8 +41595,8 @@
       <w:r>
         <w:t>- Gráficos de apresentação de resultados</w:t>
       </w:r>
-      <w:bookmarkEnd w:id="163"/>
-      <w:bookmarkEnd w:id="164"/>
+      <w:bookmarkEnd w:id="166"/>
+      <w:bookmarkEnd w:id="167"/>
     </w:p>
     <w:p>
       <w:pPr>
@@ -40950,7 +41610,7 @@
           <w:lang w:eastAsia="pt-BR"/>
         </w:rPr>
         <w:drawing>
-          <wp:inline distT="0" distB="0" distL="0" distR="0" wp14:anchorId="71F53AFC" wp14:editId="67E4BE72">
+          <wp:inline distT="0" distB="0" distL="0" distR="0" wp14:anchorId="4B218308" wp14:editId="5FACACE3">
             <wp:extent cx="5271715" cy="1873612"/>
             <wp:effectExtent l="0" t="0" r="5715" b="0"/>
             <wp:docPr id="31" name="Imagem 31" descr="C:\Users\Guilherme Sanches\Desktop\Figura5.PNG"/>
@@ -41055,8 +41715,8 @@
       <w:pPr>
         <w:pStyle w:val="Legenda"/>
       </w:pPr>
-      <w:bookmarkStart w:id="165" w:name="_Toc461811257"/>
-      <w:bookmarkStart w:id="166" w:name="_Toc462599783"/>
+      <w:bookmarkStart w:id="168" w:name="_Toc461811257"/>
+      <w:bookmarkStart w:id="169" w:name="_Toc462599783"/>
       <w:r>
         <w:rPr>
           <w:b/>
@@ -41100,8 +41760,8 @@
       <w:r>
         <w:t>- Testes e validações com alicate amperímetro</w:t>
       </w:r>
-      <w:bookmarkEnd w:id="165"/>
-      <w:bookmarkEnd w:id="166"/>
+      <w:bookmarkEnd w:id="168"/>
+      <w:bookmarkEnd w:id="169"/>
     </w:p>
     <w:p>
       <w:pPr>
@@ -41115,7 +41775,7 @@
           <w:lang w:eastAsia="pt-BR"/>
         </w:rPr>
         <w:drawing>
-          <wp:inline distT="0" distB="0" distL="0" distR="0" wp14:anchorId="4D6B00A4" wp14:editId="1D047CA1">
+          <wp:inline distT="0" distB="0" distL="0" distR="0" wp14:anchorId="7E715847" wp14:editId="5D549780">
             <wp:extent cx="2282493" cy="3042064"/>
             <wp:effectExtent l="1270" t="0" r="5080" b="5080"/>
             <wp:docPr id="17" name="Imagem 17" descr="C:\Users\Guilherme Sanches\Desktop\alicateamperimetro.jpg"/>
@@ -41261,8 +41921,8 @@
         <w:br w:type="page"/>
       </w:r>
     </w:p>
-    <w:bookmarkStart w:id="167" w:name="_Ref450074686"/>
-    <w:bookmarkStart w:id="168" w:name="_Toc462599832"/>
+    <w:bookmarkStart w:id="170" w:name="_Ref450074686"/>
+    <w:bookmarkStart w:id="171" w:name="_Toc462602557"/>
     <w:p>
       <w:pPr>
         <w:pStyle w:val="Ttulo1"/>
@@ -41276,7 +41936,7 @@
         <mc:AlternateContent>
           <mc:Choice Requires="wps">
             <w:drawing>
-              <wp:anchor distT="0" distB="0" distL="114300" distR="114300" simplePos="0" relativeHeight="251682304" behindDoc="0" locked="0" layoutInCell="1" allowOverlap="1" wp14:anchorId="502DF94A" wp14:editId="0EC16CB2">
+              <wp:anchor distT="0" distB="0" distL="114300" distR="114300" simplePos="0" relativeHeight="251682304" behindDoc="0" locked="0" layoutInCell="1" allowOverlap="1" wp14:anchorId="1144DF25" wp14:editId="1A315986">
                 <wp:simplePos x="0" y="0"/>
                 <wp:positionH relativeFrom="column">
                   <wp:posOffset>5372100</wp:posOffset>
@@ -41358,8 +42018,8 @@
       <w:r>
         <w:t>REFERÊNCIAS</w:t>
       </w:r>
-      <w:bookmarkEnd w:id="167"/>
-      <w:bookmarkEnd w:id="168"/>
+      <w:bookmarkEnd w:id="170"/>
+      <w:bookmarkEnd w:id="171"/>
     </w:p>
     <w:sdt>
       <w:sdtPr>
@@ -42905,7 +43565,7 @@
           <w:rPr>
             <w:noProof/>
           </w:rPr>
-          <w:t>6</w:t>
+          <w:t>15</w:t>
         </w:r>
         <w:r>
           <w:fldChar w:fldCharType="end"/>
@@ -48302,7 +48962,7 @@
 </file>
 
 <file path=customXml/itemProps1.xml><?xml version="1.0" encoding="utf-8"?>
-<ds:datastoreItem xmlns:ds="http://schemas.openxmlformats.org/officeDocument/2006/customXml" ds:itemID="{5B4EEFAD-2051-4567-BA4A-7F745C384F33}">
+<ds:datastoreItem xmlns:ds="http://schemas.openxmlformats.org/officeDocument/2006/customXml" ds:itemID="{61812ABB-B3C7-40FA-A636-C569DE784681}">
   <ds:schemaRefs>
     <ds:schemaRef ds:uri="http://schemas.openxmlformats.org/officeDocument/2006/bibliography"/>
   </ds:schemaRefs>

</xml_diff>

<commit_message>
alteração discussão de resultados
</commit_message>
<xml_diff>
--- a/documents/life_cycle/pré-banca/Entrega-pre-banca.docx
+++ b/documents/life_cycle/pré-banca/Entrega-pre-banca.docx
@@ -497,11 +497,9 @@
       <w:r>
         <w:t xml:space="preserve"> Artur </w:t>
       </w:r>
-      <w:proofErr w:type="spellStart"/>
       <w:r>
         <w:t>Luis</w:t>
       </w:r>
-      <w:proofErr w:type="spellEnd"/>
       <w:r>
         <w:t xml:space="preserve"> Ribas Barbosa</w:t>
       </w:r>
@@ -7798,8 +7796,6 @@
             </w:rPr>
             <w:fldChar w:fldCharType="separate"/>
           </w:r>
-          <w:bookmarkStart w:id="3" w:name="_GoBack"/>
-          <w:bookmarkEnd w:id="3"/>
           <w:r>
             <w:rPr>
               <w:noProof/>
@@ -10718,7 +10714,7 @@
         </w:p>
       </w:sdtContent>
     </w:sdt>
-    <w:bookmarkStart w:id="4" w:name="_Toc462602515"/>
+    <w:bookmarkStart w:id="3" w:name="_Toc462602515"/>
     <w:p>
       <w:pPr>
         <w:pStyle w:val="Ttulo1"/>
@@ -10910,7 +10906,7 @@
       <w:r>
         <w:t>QUADRO TEÓRICO</w:t>
       </w:r>
-      <w:bookmarkEnd w:id="4"/>
+      <w:bookmarkEnd w:id="3"/>
     </w:p>
     <w:p>
       <w:pPr>
@@ -10985,20 +10981,21 @@
           <w:szCs w:val="26"/>
         </w:rPr>
       </w:pPr>
-      <w:bookmarkStart w:id="5" w:name="_Toc461549094"/>
-      <w:bookmarkStart w:id="6" w:name="_Toc461551044"/>
-      <w:bookmarkStart w:id="7" w:name="_Toc461829001"/>
-      <w:bookmarkStart w:id="8" w:name="_Toc462141567"/>
-      <w:bookmarkStart w:id="9" w:name="_Toc462142736"/>
-      <w:bookmarkStart w:id="10" w:name="_Toc462142939"/>
-      <w:bookmarkStart w:id="11" w:name="_Toc462143017"/>
-      <w:bookmarkStart w:id="12" w:name="_Toc462143122"/>
-      <w:bookmarkStart w:id="13" w:name="_Toc462143497"/>
-      <w:bookmarkStart w:id="14" w:name="_Toc462590799"/>
-      <w:bookmarkStart w:id="15" w:name="_Toc462593486"/>
-      <w:bookmarkStart w:id="16" w:name="_Toc462598010"/>
-      <w:bookmarkStart w:id="17" w:name="_Toc462599791"/>
-      <w:bookmarkStart w:id="18" w:name="_Toc462602516"/>
+      <w:bookmarkStart w:id="4" w:name="_Toc461549094"/>
+      <w:bookmarkStart w:id="5" w:name="_Toc461551044"/>
+      <w:bookmarkStart w:id="6" w:name="_Toc461829001"/>
+      <w:bookmarkStart w:id="7" w:name="_Toc462141567"/>
+      <w:bookmarkStart w:id="8" w:name="_Toc462142736"/>
+      <w:bookmarkStart w:id="9" w:name="_Toc462142939"/>
+      <w:bookmarkStart w:id="10" w:name="_Toc462143017"/>
+      <w:bookmarkStart w:id="11" w:name="_Toc462143122"/>
+      <w:bookmarkStart w:id="12" w:name="_Toc462143497"/>
+      <w:bookmarkStart w:id="13" w:name="_Toc462590799"/>
+      <w:bookmarkStart w:id="14" w:name="_Toc462593486"/>
+      <w:bookmarkStart w:id="15" w:name="_Toc462598010"/>
+      <w:bookmarkStart w:id="16" w:name="_Toc462599791"/>
+      <w:bookmarkStart w:id="17" w:name="_Toc462602516"/>
+      <w:bookmarkEnd w:id="4"/>
       <w:bookmarkEnd w:id="5"/>
       <w:bookmarkEnd w:id="6"/>
       <w:bookmarkEnd w:id="7"/>
@@ -11012,7 +11009,6 @@
       <w:bookmarkEnd w:id="15"/>
       <w:bookmarkEnd w:id="16"/>
       <w:bookmarkEnd w:id="17"/>
-      <w:bookmarkEnd w:id="18"/>
     </w:p>
     <w:p>
       <w:pPr>
@@ -11035,20 +11031,21 @@
           <w:szCs w:val="26"/>
         </w:rPr>
       </w:pPr>
-      <w:bookmarkStart w:id="19" w:name="_Toc461549095"/>
-      <w:bookmarkStart w:id="20" w:name="_Toc461551045"/>
-      <w:bookmarkStart w:id="21" w:name="_Toc461829002"/>
-      <w:bookmarkStart w:id="22" w:name="_Toc462141568"/>
-      <w:bookmarkStart w:id="23" w:name="_Toc462142737"/>
-      <w:bookmarkStart w:id="24" w:name="_Toc462142940"/>
-      <w:bookmarkStart w:id="25" w:name="_Toc462143018"/>
-      <w:bookmarkStart w:id="26" w:name="_Toc462143123"/>
-      <w:bookmarkStart w:id="27" w:name="_Toc462143498"/>
-      <w:bookmarkStart w:id="28" w:name="_Toc462590800"/>
-      <w:bookmarkStart w:id="29" w:name="_Toc462593487"/>
-      <w:bookmarkStart w:id="30" w:name="_Toc462598011"/>
-      <w:bookmarkStart w:id="31" w:name="_Toc462599792"/>
-      <w:bookmarkStart w:id="32" w:name="_Toc462602517"/>
+      <w:bookmarkStart w:id="18" w:name="_Toc461549095"/>
+      <w:bookmarkStart w:id="19" w:name="_Toc461551045"/>
+      <w:bookmarkStart w:id="20" w:name="_Toc461829002"/>
+      <w:bookmarkStart w:id="21" w:name="_Toc462141568"/>
+      <w:bookmarkStart w:id="22" w:name="_Toc462142737"/>
+      <w:bookmarkStart w:id="23" w:name="_Toc462142940"/>
+      <w:bookmarkStart w:id="24" w:name="_Toc462143018"/>
+      <w:bookmarkStart w:id="25" w:name="_Toc462143123"/>
+      <w:bookmarkStart w:id="26" w:name="_Toc462143498"/>
+      <w:bookmarkStart w:id="27" w:name="_Toc462590800"/>
+      <w:bookmarkStart w:id="28" w:name="_Toc462593487"/>
+      <w:bookmarkStart w:id="29" w:name="_Toc462598011"/>
+      <w:bookmarkStart w:id="30" w:name="_Toc462599792"/>
+      <w:bookmarkStart w:id="31" w:name="_Toc462602517"/>
+      <w:bookmarkEnd w:id="18"/>
       <w:bookmarkEnd w:id="19"/>
       <w:bookmarkEnd w:id="20"/>
       <w:bookmarkEnd w:id="21"/>
@@ -11062,7 +11059,6 @@
       <w:bookmarkEnd w:id="29"/>
       <w:bookmarkEnd w:id="30"/>
       <w:bookmarkEnd w:id="31"/>
-      <w:bookmarkEnd w:id="32"/>
     </w:p>
     <w:p>
       <w:pPr>
@@ -11077,11 +11073,11 @@
       <w:r>
         <w:t xml:space="preserve"> </w:t>
       </w:r>
-      <w:bookmarkStart w:id="33" w:name="_Toc462602518"/>
+      <w:bookmarkStart w:id="32" w:name="_Toc462602518"/>
       <w:r>
         <w:t>Internet das Coisas</w:t>
       </w:r>
-      <w:bookmarkEnd w:id="33"/>
+      <w:bookmarkEnd w:id="32"/>
     </w:p>
     <w:p>
       <w:pPr>
@@ -11741,11 +11737,11 @@
       <w:r>
         <w:t xml:space="preserve"> </w:t>
       </w:r>
-      <w:bookmarkStart w:id="34" w:name="_Toc462602519"/>
+      <w:bookmarkStart w:id="33" w:name="_Toc462602519"/>
       <w:r>
         <w:t>Microcomputador, sensores e prototipação</w:t>
       </w:r>
-      <w:bookmarkEnd w:id="34"/>
+      <w:bookmarkEnd w:id="33"/>
       <w:r>
         <w:t xml:space="preserve"> </w:t>
       </w:r>
@@ -11819,11 +11815,11 @@
       <w:r>
         <w:t xml:space="preserve"> </w:t>
       </w:r>
-      <w:bookmarkStart w:id="35" w:name="_Toc462602520"/>
+      <w:bookmarkStart w:id="34" w:name="_Toc462602520"/>
       <w:r>
         <w:t>Raspberry Pi</w:t>
       </w:r>
-      <w:bookmarkEnd w:id="35"/>
+      <w:bookmarkEnd w:id="34"/>
     </w:p>
     <w:p>
       <w:pPr>
@@ -12252,7 +12248,7 @@
           <w:i/>
         </w:rPr>
       </w:pPr>
-      <w:bookmarkStart w:id="36" w:name="_Toc462599751"/>
+      <w:bookmarkStart w:id="35" w:name="_Toc462599751"/>
       <w:r>
         <w:rPr>
           <w:b/>
@@ -12299,7 +12295,7 @@
         </w:rPr>
         <w:t xml:space="preserve"> Raspberry Pi 2</w:t>
       </w:r>
-      <w:bookmarkEnd w:id="36"/>
+      <w:bookmarkEnd w:id="35"/>
     </w:p>
     <w:p>
       <w:pPr>
@@ -12462,11 +12458,11 @@
       <w:r>
         <w:t xml:space="preserve"> </w:t>
       </w:r>
-      <w:bookmarkStart w:id="37" w:name="_Toc462602521"/>
+      <w:bookmarkStart w:id="36" w:name="_Toc462602521"/>
       <w:r>
         <w:t>Arduino</w:t>
       </w:r>
-      <w:bookmarkEnd w:id="37"/>
+      <w:bookmarkEnd w:id="36"/>
     </w:p>
     <w:p>
       <w:pPr>
@@ -12829,7 +12825,7 @@
       <w:pPr>
         <w:pStyle w:val="Legenda"/>
       </w:pPr>
-      <w:bookmarkStart w:id="38" w:name="_Toc462599752"/>
+      <w:bookmarkStart w:id="37" w:name="_Toc462599752"/>
       <w:r>
         <w:rPr>
           <w:b/>
@@ -12873,7 +12869,7 @@
       <w:r>
         <w:t>Modelo plataforma Arduino UNO REV 3.</w:t>
       </w:r>
-      <w:bookmarkEnd w:id="38"/>
+      <w:bookmarkEnd w:id="37"/>
     </w:p>
     <w:p>
       <w:pPr>
@@ -13303,11 +13299,11 @@
       <w:r>
         <w:t xml:space="preserve"> </w:t>
       </w:r>
-      <w:bookmarkStart w:id="39" w:name="_Toc462602522"/>
+      <w:bookmarkStart w:id="38" w:name="_Toc462602522"/>
       <w:r>
         <w:t>Sensor de corrente</w:t>
       </w:r>
-      <w:bookmarkEnd w:id="39"/>
+      <w:bookmarkEnd w:id="38"/>
       <w:r>
         <w:t xml:space="preserve"> </w:t>
       </w:r>
@@ -13510,7 +13506,7 @@
       <w:pPr>
         <w:pStyle w:val="Legenda"/>
       </w:pPr>
-      <w:bookmarkStart w:id="40" w:name="_Toc462599753"/>
+      <w:bookmarkStart w:id="39" w:name="_Toc462599753"/>
       <w:r>
         <w:rPr>
           <w:b/>
@@ -13555,7 +13551,7 @@
       <w:r>
         <w:t>Modelo de Sensor de Corrente TC SCT 013-000</w:t>
       </w:r>
-      <w:bookmarkEnd w:id="40"/>
+      <w:bookmarkEnd w:id="39"/>
     </w:p>
     <w:p>
       <w:pPr>
@@ -13857,11 +13853,11 @@
       <w:r>
         <w:t xml:space="preserve"> </w:t>
       </w:r>
-      <w:bookmarkStart w:id="41" w:name="_Toc462602523"/>
+      <w:bookmarkStart w:id="40" w:name="_Toc462602523"/>
       <w:r>
         <w:t>Linguagens de programação</w:t>
       </w:r>
-      <w:bookmarkEnd w:id="41"/>
+      <w:bookmarkEnd w:id="40"/>
     </w:p>
     <w:p>
       <w:pPr>
@@ -13923,11 +13919,11 @@
       <w:r>
         <w:t xml:space="preserve"> </w:t>
       </w:r>
-      <w:bookmarkStart w:id="42" w:name="_Toc462602524"/>
+      <w:bookmarkStart w:id="41" w:name="_Toc462602524"/>
       <w:r>
         <w:t>NodeJS</w:t>
       </w:r>
-      <w:bookmarkEnd w:id="42"/>
+      <w:bookmarkEnd w:id="41"/>
     </w:p>
     <w:p>
       <w:pPr>
@@ -14417,7 +14413,7 @@
       <w:pPr>
         <w:pStyle w:val="Legenda"/>
       </w:pPr>
-      <w:bookmarkStart w:id="43" w:name="_Toc462599754"/>
+      <w:bookmarkStart w:id="42" w:name="_Toc462599754"/>
       <w:r>
         <w:rPr>
           <w:b/>
@@ -14461,7 +14457,7 @@
       <w:r>
         <w:t>Ciclo de funcionamento interno Node.js</w:t>
       </w:r>
-      <w:bookmarkEnd w:id="43"/>
+      <w:bookmarkEnd w:id="42"/>
     </w:p>
     <w:p>
       <w:pPr>
@@ -14682,11 +14678,11 @@
       <w:r>
         <w:t xml:space="preserve"> </w:t>
       </w:r>
-      <w:bookmarkStart w:id="44" w:name="_Toc462602525"/>
+      <w:bookmarkStart w:id="43" w:name="_Toc462602525"/>
       <w:r>
         <w:t>JavaScript</w:t>
       </w:r>
-      <w:bookmarkEnd w:id="44"/>
+      <w:bookmarkEnd w:id="43"/>
     </w:p>
     <w:p>
       <w:pPr>
@@ -15161,11 +15157,11 @@
       <w:r>
         <w:t xml:space="preserve"> </w:t>
       </w:r>
-      <w:bookmarkStart w:id="45" w:name="_Toc462602526"/>
+      <w:bookmarkStart w:id="44" w:name="_Toc462602526"/>
       <w:r>
         <w:t>Linguagem C</w:t>
       </w:r>
-      <w:bookmarkEnd w:id="45"/>
+      <w:bookmarkEnd w:id="44"/>
     </w:p>
     <w:p>
       <w:pPr>
@@ -15451,11 +15447,11 @@
       <w:r>
         <w:t xml:space="preserve"> </w:t>
       </w:r>
-      <w:bookmarkStart w:id="46" w:name="_Toc462602527"/>
+      <w:bookmarkStart w:id="45" w:name="_Toc462602527"/>
       <w:r>
         <w:t>Frameworks e bibliotecas</w:t>
       </w:r>
-      <w:bookmarkEnd w:id="46"/>
+      <w:bookmarkEnd w:id="45"/>
     </w:p>
     <w:p>
       <w:pPr>
@@ -15601,11 +15597,11 @@
       <w:r>
         <w:t xml:space="preserve"> </w:t>
       </w:r>
-      <w:bookmarkStart w:id="47" w:name="_Toc462602528"/>
+      <w:bookmarkStart w:id="46" w:name="_Toc462602528"/>
       <w:r>
         <w:t>AngularJS</w:t>
       </w:r>
-      <w:bookmarkEnd w:id="47"/>
+      <w:bookmarkEnd w:id="46"/>
     </w:p>
     <w:p>
       <w:pPr>
@@ -16132,11 +16128,11 @@
       <w:r>
         <w:t xml:space="preserve"> </w:t>
       </w:r>
-      <w:bookmarkStart w:id="48" w:name="_Toc462602529"/>
+      <w:bookmarkStart w:id="47" w:name="_Toc462602529"/>
       <w:r>
         <w:t>Materialize</w:t>
       </w:r>
-      <w:bookmarkEnd w:id="48"/>
+      <w:bookmarkEnd w:id="47"/>
     </w:p>
     <w:p>
       <w:pPr>
@@ -16664,7 +16660,7 @@
       <w:r>
         <w:t xml:space="preserve"> </w:t>
       </w:r>
-      <w:bookmarkStart w:id="49" w:name="_Toc462602530"/>
+      <w:bookmarkStart w:id="48" w:name="_Toc462602530"/>
       <w:proofErr w:type="spellStart"/>
       <w:r>
         <w:t>Express</w:t>
@@ -16672,7 +16668,7 @@
       <w:r>
         <w:t>JS</w:t>
       </w:r>
-      <w:bookmarkEnd w:id="49"/>
+      <w:bookmarkEnd w:id="48"/>
       <w:proofErr w:type="spellEnd"/>
     </w:p>
     <w:p>
@@ -17862,7 +17858,7 @@
       <w:r>
         <w:t xml:space="preserve"> </w:t>
       </w:r>
-      <w:bookmarkStart w:id="50" w:name="_Toc462602531"/>
+      <w:bookmarkStart w:id="49" w:name="_Toc462602531"/>
       <w:proofErr w:type="gramStart"/>
       <w:r>
         <w:t>j</w:t>
@@ -17870,7 +17866,7 @@
       <w:r>
         <w:t>Query</w:t>
       </w:r>
-      <w:bookmarkEnd w:id="50"/>
+      <w:bookmarkEnd w:id="49"/>
       <w:proofErr w:type="gramEnd"/>
     </w:p>
     <w:p>
@@ -18212,12 +18208,12 @@
         <w:lastRenderedPageBreak/>
         <w:t xml:space="preserve"> </w:t>
       </w:r>
-      <w:bookmarkStart w:id="51" w:name="_Toc462602532"/>
+      <w:bookmarkStart w:id="50" w:name="_Toc462602532"/>
       <w:proofErr w:type="spellStart"/>
       <w:r>
         <w:t>Highcharts</w:t>
       </w:r>
-      <w:bookmarkEnd w:id="51"/>
+      <w:bookmarkEnd w:id="50"/>
       <w:proofErr w:type="spellEnd"/>
     </w:p>
     <w:p>
@@ -18561,7 +18557,7 @@
           <w:lang w:val="en-US"/>
         </w:rPr>
       </w:pPr>
-      <w:bookmarkStart w:id="52" w:name="_Toc462599755"/>
+      <w:bookmarkStart w:id="51" w:name="_Toc462599755"/>
       <w:proofErr w:type="spellStart"/>
       <w:r>
         <w:rPr>
@@ -18684,7 +18680,7 @@
         </w:rPr>
         <w:t xml:space="preserve"> and pie</w:t>
       </w:r>
-      <w:bookmarkEnd w:id="52"/>
+      <w:bookmarkEnd w:id="51"/>
     </w:p>
     <w:p>
       <w:pPr>
@@ -18846,7 +18842,7 @@
       <w:r>
         <w:t xml:space="preserve"> </w:t>
       </w:r>
-      <w:bookmarkStart w:id="53" w:name="_Toc462602533"/>
+      <w:bookmarkStart w:id="52" w:name="_Toc462602533"/>
       <w:r>
         <w:t xml:space="preserve">Armazenamento </w:t>
       </w:r>
@@ -18856,7 +18852,7 @@
       <w:r>
         <w:t>de dados</w:t>
       </w:r>
-      <w:bookmarkEnd w:id="53"/>
+      <w:bookmarkEnd w:id="52"/>
     </w:p>
     <w:p>
       <w:pPr>
@@ -18918,11 +18914,11 @@
       <w:r>
         <w:t xml:space="preserve"> </w:t>
       </w:r>
-      <w:bookmarkStart w:id="54" w:name="_Toc462602534"/>
+      <w:bookmarkStart w:id="53" w:name="_Toc462602534"/>
       <w:r>
         <w:t>MySQL</w:t>
       </w:r>
-      <w:bookmarkEnd w:id="54"/>
+      <w:bookmarkEnd w:id="53"/>
     </w:p>
     <w:p>
       <w:pPr>
@@ -19055,16 +19051,16 @@
         </w:numPr>
         <w:ind w:left="426" w:firstLine="0"/>
       </w:pPr>
-      <w:bookmarkStart w:id="55" w:name="_Toc458453963"/>
+      <w:bookmarkStart w:id="54" w:name="_Toc458453963"/>
       <w:r>
         <w:t xml:space="preserve"> </w:t>
       </w:r>
-      <w:bookmarkStart w:id="56" w:name="_Toc462602535"/>
+      <w:bookmarkStart w:id="55" w:name="_Toc462602535"/>
       <w:r>
         <w:t>MongoDB</w:t>
       </w:r>
+      <w:bookmarkEnd w:id="54"/>
       <w:bookmarkEnd w:id="55"/>
-      <w:bookmarkEnd w:id="56"/>
     </w:p>
     <w:p>
       <w:pPr>
@@ -19282,11 +19278,11 @@
       <w:r>
         <w:t xml:space="preserve"> </w:t>
       </w:r>
-      <w:bookmarkStart w:id="57" w:name="_Toc462602536"/>
+      <w:bookmarkStart w:id="56" w:name="_Toc462602536"/>
       <w:r>
         <w:t>Métodos de integração e suas tecnologias</w:t>
       </w:r>
-      <w:bookmarkEnd w:id="57"/>
+      <w:bookmarkEnd w:id="56"/>
     </w:p>
     <w:p>
       <w:pPr>
@@ -19335,7 +19331,7 @@
       <w:r>
         <w:t xml:space="preserve"> </w:t>
       </w:r>
-      <w:bookmarkStart w:id="58" w:name="_Toc462602537"/>
+      <w:bookmarkStart w:id="57" w:name="_Toc462602537"/>
       <w:r>
         <w:t>R</w:t>
       </w:r>
@@ -19345,7 +19341,7 @@
       <w:r>
         <w:t>ul</w:t>
       </w:r>
-      <w:bookmarkEnd w:id="58"/>
+      <w:bookmarkEnd w:id="57"/>
     </w:p>
     <w:p>
       <w:pPr>
@@ -20060,7 +20056,7 @@
       <w:r>
         <w:t xml:space="preserve"> </w:t>
       </w:r>
-      <w:bookmarkStart w:id="59" w:name="_Toc462602538"/>
+      <w:bookmarkStart w:id="58" w:name="_Toc462602538"/>
       <w:r>
         <w:t xml:space="preserve">JavaScript </w:t>
       </w:r>
@@ -20086,7 +20082,7 @@
       <w:r>
         <w:t>)</w:t>
       </w:r>
-      <w:bookmarkEnd w:id="59"/>
+      <w:bookmarkEnd w:id="58"/>
     </w:p>
     <w:p>
       <w:pPr>
@@ -20275,20 +20271,20 @@
           <w:szCs w:val="32"/>
         </w:rPr>
       </w:pPr>
-      <w:bookmarkStart w:id="60" w:name="_Toc462143145"/>
-      <w:bookmarkStart w:id="61" w:name="_Toc462143520"/>
-      <w:bookmarkStart w:id="62" w:name="_Toc462590822"/>
-      <w:bookmarkStart w:id="63" w:name="_Toc462593509"/>
-      <w:bookmarkStart w:id="64" w:name="_Toc462598033"/>
-      <w:bookmarkStart w:id="65" w:name="_Toc462599814"/>
-      <w:bookmarkStart w:id="66" w:name="_Toc462602539"/>
+      <w:bookmarkStart w:id="59" w:name="_Toc462143145"/>
+      <w:bookmarkStart w:id="60" w:name="_Toc462143520"/>
+      <w:bookmarkStart w:id="61" w:name="_Toc462590822"/>
+      <w:bookmarkStart w:id="62" w:name="_Toc462593509"/>
+      <w:bookmarkStart w:id="63" w:name="_Toc462598033"/>
+      <w:bookmarkStart w:id="64" w:name="_Toc462599814"/>
+      <w:bookmarkStart w:id="65" w:name="_Toc462602539"/>
+      <w:bookmarkEnd w:id="59"/>
       <w:bookmarkEnd w:id="60"/>
       <w:bookmarkEnd w:id="61"/>
       <w:bookmarkEnd w:id="62"/>
       <w:bookmarkEnd w:id="63"/>
       <w:bookmarkEnd w:id="64"/>
       <w:bookmarkEnd w:id="65"/>
-      <w:bookmarkEnd w:id="66"/>
     </w:p>
     <w:p>
       <w:pPr>
@@ -20308,12 +20304,12 @@
       <w:r>
         <w:br w:type="page"/>
       </w:r>
-      <w:bookmarkStart w:id="67" w:name="_Toc459306640"/>
+      <w:bookmarkStart w:id="66" w:name="_Toc459306640"/>
       <w:r>
         <w:lastRenderedPageBreak/>
         <w:t xml:space="preserve"> </w:t>
       </w:r>
-      <w:bookmarkStart w:id="68" w:name="_Toc462602540"/>
+      <w:bookmarkStart w:id="67" w:name="_Toc462602540"/>
       <w:r>
         <w:t>QUADRO</w:t>
       </w:r>
@@ -20326,8 +20322,8 @@
       <w:r>
         <w:t>METODOLÓGICO</w:t>
       </w:r>
+      <w:bookmarkEnd w:id="66"/>
       <w:bookmarkEnd w:id="67"/>
-      <w:bookmarkEnd w:id="68"/>
     </w:p>
     <w:p>
       <w:pPr>
@@ -20357,20 +20353,20 @@
         <w:ind w:left="284" w:firstLine="0"/>
         <w:jc w:val="left"/>
       </w:pPr>
-      <w:bookmarkStart w:id="69" w:name="_Toc450496136"/>
-      <w:bookmarkStart w:id="70" w:name="_Toc459242193"/>
+      <w:bookmarkStart w:id="68" w:name="_Toc450496136"/>
+      <w:bookmarkStart w:id="69" w:name="_Toc459242193"/>
       <w:r>
         <w:t xml:space="preserve"> </w:t>
       </w:r>
-      <w:bookmarkStart w:id="71" w:name="_Toc459306641"/>
-      <w:bookmarkStart w:id="72" w:name="_Toc462602541"/>
+      <w:bookmarkStart w:id="70" w:name="_Toc459306641"/>
+      <w:bookmarkStart w:id="71" w:name="_Toc462602541"/>
       <w:r>
         <w:t>Tipo de pesquisa</w:t>
       </w:r>
+      <w:bookmarkEnd w:id="68"/>
       <w:bookmarkEnd w:id="69"/>
       <w:bookmarkEnd w:id="70"/>
       <w:bookmarkEnd w:id="71"/>
-      <w:bookmarkEnd w:id="72"/>
     </w:p>
     <w:p>
       <w:pPr>
@@ -20531,21 +20527,21 @@
         <w:ind w:left="284" w:firstLine="0"/>
         <w:jc w:val="left"/>
       </w:pPr>
-      <w:bookmarkStart w:id="73" w:name="_Toc450496137"/>
-      <w:bookmarkStart w:id="74" w:name="_Toc459242194"/>
+      <w:bookmarkStart w:id="72" w:name="_Toc450496137"/>
+      <w:bookmarkStart w:id="73" w:name="_Toc459242194"/>
       <w:r>
         <w:lastRenderedPageBreak/>
         <w:t xml:space="preserve"> </w:t>
       </w:r>
-      <w:bookmarkStart w:id="75" w:name="_Toc459306642"/>
-      <w:bookmarkStart w:id="76" w:name="_Toc462602542"/>
+      <w:bookmarkStart w:id="74" w:name="_Toc459306642"/>
+      <w:bookmarkStart w:id="75" w:name="_Toc462602542"/>
       <w:r>
         <w:t>Contexto de pesquisa</w:t>
       </w:r>
+      <w:bookmarkEnd w:id="72"/>
       <w:bookmarkEnd w:id="73"/>
       <w:bookmarkEnd w:id="74"/>
       <w:bookmarkEnd w:id="75"/>
-      <w:bookmarkEnd w:id="76"/>
     </w:p>
     <w:p>
       <w:pPr>
@@ -20745,23 +20741,23 @@
         <w:ind w:left="284" w:firstLine="0"/>
         <w:jc w:val="left"/>
       </w:pPr>
-      <w:bookmarkStart w:id="77" w:name="_Toc450496138"/>
-      <w:bookmarkStart w:id="78" w:name="_Toc459242195"/>
+      <w:bookmarkStart w:id="76" w:name="_Toc450496138"/>
+      <w:bookmarkStart w:id="77" w:name="_Toc459242195"/>
       <w:r>
         <w:t xml:space="preserve"> </w:t>
       </w:r>
-      <w:bookmarkStart w:id="79" w:name="_Toc459306643"/>
-      <w:bookmarkStart w:id="80" w:name="_Toc462602543"/>
+      <w:bookmarkStart w:id="78" w:name="_Toc459306643"/>
+      <w:bookmarkStart w:id="79" w:name="_Toc462602543"/>
       <w:r>
         <w:t>Instrumento</w:t>
       </w:r>
       <w:r>
         <w:t>s</w:t>
       </w:r>
+      <w:bookmarkEnd w:id="76"/>
       <w:bookmarkEnd w:id="77"/>
       <w:bookmarkEnd w:id="78"/>
       <w:bookmarkEnd w:id="79"/>
-      <w:bookmarkEnd w:id="80"/>
     </w:p>
     <w:p>
       <w:pPr>
@@ -20854,13 +20850,13 @@
         <w:lastRenderedPageBreak/>
         <w:t xml:space="preserve"> </w:t>
       </w:r>
-      <w:bookmarkStart w:id="81" w:name="_Toc459306644"/>
-      <w:bookmarkStart w:id="82" w:name="_Toc462602544"/>
+      <w:bookmarkStart w:id="80" w:name="_Toc459306644"/>
+      <w:bookmarkStart w:id="81" w:name="_Toc462602544"/>
       <w:r>
         <w:t>Diagramas</w:t>
       </w:r>
+      <w:bookmarkEnd w:id="80"/>
       <w:bookmarkEnd w:id="81"/>
-      <w:bookmarkEnd w:id="82"/>
     </w:p>
     <w:p>
       <w:pPr>
@@ -20901,13 +20897,13 @@
       <w:r>
         <w:t xml:space="preserve"> </w:t>
       </w:r>
-      <w:bookmarkStart w:id="83" w:name="_Toc459306645"/>
-      <w:bookmarkStart w:id="84" w:name="_Toc462602545"/>
+      <w:bookmarkStart w:id="82" w:name="_Toc459306645"/>
+      <w:bookmarkStart w:id="83" w:name="_Toc462602545"/>
       <w:r>
         <w:t>Casos de uso</w:t>
       </w:r>
+      <w:bookmarkEnd w:id="82"/>
       <w:bookmarkEnd w:id="83"/>
-      <w:bookmarkEnd w:id="84"/>
     </w:p>
     <w:p>
       <w:pPr>
@@ -21033,7 +21029,7 @@
       <w:pPr>
         <w:pStyle w:val="Legenda"/>
       </w:pPr>
-      <w:bookmarkStart w:id="85" w:name="_Toc462599756"/>
+      <w:bookmarkStart w:id="84" w:name="_Toc462599756"/>
       <w:r>
         <w:rPr>
           <w:b/>
@@ -21075,7 +21071,7 @@
       <w:r>
         <w:t xml:space="preserve"> - Caso de uso</w:t>
       </w:r>
-      <w:bookmarkEnd w:id="85"/>
+      <w:bookmarkEnd w:id="84"/>
     </w:p>
     <w:p>
       <w:pPr>
@@ -21196,16 +21192,16 @@
       <w:r>
         <w:t xml:space="preserve"> </w:t>
       </w:r>
-      <w:bookmarkStart w:id="86" w:name="_Toc459306646"/>
-      <w:bookmarkStart w:id="87" w:name="_Toc462602546"/>
+      <w:bookmarkStart w:id="85" w:name="_Toc459306646"/>
+      <w:bookmarkStart w:id="86" w:name="_Toc462602546"/>
       <w:r>
         <w:t>Procedimentos</w:t>
       </w:r>
       <w:r>
         <w:t xml:space="preserve"> e resultados</w:t>
       </w:r>
+      <w:bookmarkEnd w:id="85"/>
       <w:bookmarkEnd w:id="86"/>
-      <w:bookmarkEnd w:id="87"/>
     </w:p>
     <w:p>
       <w:pPr>
@@ -21234,16 +21230,16 @@
         </w:numPr>
         <w:ind w:left="0" w:firstLine="0"/>
       </w:pPr>
-      <w:bookmarkStart w:id="88" w:name="_Toc459306647"/>
+      <w:bookmarkStart w:id="87" w:name="_Toc459306647"/>
       <w:r>
         <w:t xml:space="preserve"> </w:t>
       </w:r>
-      <w:bookmarkStart w:id="89" w:name="_Toc462602547"/>
+      <w:bookmarkStart w:id="88" w:name="_Toc462602547"/>
       <w:r>
         <w:t>Modelagem da arquitetura</w:t>
       </w:r>
+      <w:bookmarkEnd w:id="87"/>
       <w:bookmarkEnd w:id="88"/>
-      <w:bookmarkEnd w:id="89"/>
     </w:p>
     <w:p>
       <w:pPr>
@@ -21297,7 +21293,7 @@
       <w:pPr>
         <w:pStyle w:val="Legenda"/>
       </w:pPr>
-      <w:bookmarkStart w:id="90" w:name="_Toc462599757"/>
+      <w:bookmarkStart w:id="89" w:name="_Toc462599757"/>
       <w:r>
         <w:rPr>
           <w:b/>
@@ -21338,7 +21334,7 @@
       <w:r>
         <w:t xml:space="preserve"> - Arquitetura final da solução</w:t>
       </w:r>
-      <w:bookmarkEnd w:id="90"/>
+      <w:bookmarkEnd w:id="89"/>
     </w:p>
     <w:p>
       <w:pPr>
@@ -21468,88 +21464,88 @@
         <w:lastRenderedPageBreak/>
         <w:t xml:space="preserve"> </w:t>
       </w:r>
-      <w:bookmarkStart w:id="91" w:name="_Toc462602548"/>
+      <w:bookmarkStart w:id="90" w:name="_Toc462602548"/>
       <w:r>
         <w:t>Aquisição dos equipamentos e componentes</w:t>
       </w:r>
+      <w:bookmarkEnd w:id="90"/>
+    </w:p>
+    <w:p>
+      <w:pPr>
+        <w:pStyle w:val="CorpoTexto"/>
+      </w:pPr>
+    </w:p>
+    <w:p>
+      <w:pPr>
+        <w:pStyle w:val="CorpoTexto"/>
+      </w:pPr>
+      <w:r>
+        <w:t>Inicialmente foram adquiridos todos os componentes eletrônicos necessários para a concepção do modelo. Buscou-se a compra dos materiais de menor custo em várias lojas especializadas da internet e de Santa Rita do Sapucaí visando à viabilidade econômica da pesquisa. Dessa forma, obteve-se um orçamento relativamente baixo para se desenv</w:t>
+      </w:r>
+      <w:r>
+        <w:t>olver um protótipo funcional</w:t>
+      </w:r>
+      <w:r>
+        <w:t xml:space="preserve"> (ver T</w:t>
+      </w:r>
+      <w:r>
+        <w:t>abela 1</w:t>
+      </w:r>
+      <w:r>
+        <w:t>).</w:t>
+      </w:r>
+    </w:p>
+    <w:p>
+      <w:pPr>
+        <w:pStyle w:val="CorpoTexto"/>
+      </w:pPr>
+    </w:p>
+    <w:p>
+      <w:pPr>
+        <w:pStyle w:val="Legenda"/>
+      </w:pPr>
+      <w:bookmarkStart w:id="91" w:name="_Toc462599701"/>
+      <w:r>
+        <w:rPr>
+          <w:b/>
+        </w:rPr>
+        <w:t xml:space="preserve">Tabela </w:t>
+      </w:r>
+      <w:r>
+        <w:rPr>
+          <w:b/>
+        </w:rPr>
+        <w:fldChar w:fldCharType="begin"/>
+      </w:r>
+      <w:r>
+        <w:rPr>
+          <w:b/>
+        </w:rPr>
+        <w:instrText xml:space="preserve"> SEQ Tabela \* ARABIC </w:instrText>
+      </w:r>
+      <w:r>
+        <w:rPr>
+          <w:b/>
+        </w:rPr>
+        <w:fldChar w:fldCharType="separate"/>
+      </w:r>
+      <w:r>
+        <w:rPr>
+          <w:b/>
+          <w:noProof/>
+        </w:rPr>
+        <w:t>1</w:t>
+      </w:r>
+      <w:r>
+        <w:rPr>
+          <w:b/>
+        </w:rPr>
+        <w:fldChar w:fldCharType="end"/>
+      </w:r>
+      <w:r>
+        <w:t xml:space="preserve"> - Custo de materiais adquiridos</w:t>
+      </w:r>
       <w:bookmarkEnd w:id="91"/>
-    </w:p>
-    <w:p>
-      <w:pPr>
-        <w:pStyle w:val="CorpoTexto"/>
-      </w:pPr>
-    </w:p>
-    <w:p>
-      <w:pPr>
-        <w:pStyle w:val="CorpoTexto"/>
-      </w:pPr>
-      <w:r>
-        <w:t>Inicialmente foram adquiridos todos os componentes eletrônicos necessários para a concepção do modelo. Buscou-se a compra dos materiais de menor custo em várias lojas especializadas da internet e de Santa Rita do Sapucaí visando à viabilidade econômica da pesquisa. Dessa forma, obteve-se um orçamento relativamente baixo para se desenv</w:t>
-      </w:r>
-      <w:r>
-        <w:t>olver um protótipo funcional</w:t>
-      </w:r>
-      <w:r>
-        <w:t xml:space="preserve"> (ver T</w:t>
-      </w:r>
-      <w:r>
-        <w:t>abela 1</w:t>
-      </w:r>
-      <w:r>
-        <w:t>).</w:t>
-      </w:r>
-    </w:p>
-    <w:p>
-      <w:pPr>
-        <w:pStyle w:val="CorpoTexto"/>
-      </w:pPr>
-    </w:p>
-    <w:p>
-      <w:pPr>
-        <w:pStyle w:val="Legenda"/>
-      </w:pPr>
-      <w:bookmarkStart w:id="92" w:name="_Toc462599701"/>
-      <w:r>
-        <w:rPr>
-          <w:b/>
-        </w:rPr>
-        <w:t xml:space="preserve">Tabela </w:t>
-      </w:r>
-      <w:r>
-        <w:rPr>
-          <w:b/>
-        </w:rPr>
-        <w:fldChar w:fldCharType="begin"/>
-      </w:r>
-      <w:r>
-        <w:rPr>
-          <w:b/>
-        </w:rPr>
-        <w:instrText xml:space="preserve"> SEQ Tabela \* ARABIC </w:instrText>
-      </w:r>
-      <w:r>
-        <w:rPr>
-          <w:b/>
-        </w:rPr>
-        <w:fldChar w:fldCharType="separate"/>
-      </w:r>
-      <w:r>
-        <w:rPr>
-          <w:b/>
-          <w:noProof/>
-        </w:rPr>
-        <w:t>1</w:t>
-      </w:r>
-      <w:r>
-        <w:rPr>
-          <w:b/>
-        </w:rPr>
-        <w:fldChar w:fldCharType="end"/>
-      </w:r>
-      <w:r>
-        <w:t xml:space="preserve"> - Custo de materiais adquiridos</w:t>
-      </w:r>
-      <w:bookmarkEnd w:id="92"/>
     </w:p>
     <w:tbl>
       <w:tblPr>
@@ -22396,13 +22392,13 @@
       <w:r>
         <w:t xml:space="preserve"> </w:t>
       </w:r>
-      <w:bookmarkStart w:id="93" w:name="_Toc459306648"/>
-      <w:bookmarkStart w:id="94" w:name="_Toc462602549"/>
+      <w:bookmarkStart w:id="92" w:name="_Toc459306648"/>
+      <w:bookmarkStart w:id="93" w:name="_Toc462602549"/>
       <w:r>
         <w:t>Configuração de ambiente da aplicação web e API RESTful</w:t>
       </w:r>
+      <w:bookmarkEnd w:id="92"/>
       <w:bookmarkEnd w:id="93"/>
-      <w:bookmarkEnd w:id="94"/>
     </w:p>
     <w:p>
       <w:pPr>
@@ -22458,7 +22454,7 @@
       <w:pPr>
         <w:pStyle w:val="Legenda"/>
       </w:pPr>
-      <w:bookmarkStart w:id="95" w:name="_Toc462599731"/>
+      <w:bookmarkStart w:id="94" w:name="_Toc462599731"/>
       <w:r>
         <w:rPr>
           <w:b/>
@@ -22500,7 +22496,7 @@
       <w:r>
         <w:t xml:space="preserve"> - Listagem de ferramentas</w:t>
       </w:r>
-      <w:bookmarkEnd w:id="95"/>
+      <w:bookmarkEnd w:id="94"/>
     </w:p>
     <w:tbl>
       <w:tblPr>
@@ -22986,13 +22982,13 @@
       <w:r>
         <w:t xml:space="preserve"> </w:t>
       </w:r>
-      <w:bookmarkStart w:id="96" w:name="_Toc459306649"/>
-      <w:bookmarkStart w:id="97" w:name="_Toc462602550"/>
+      <w:bookmarkStart w:id="95" w:name="_Toc459306649"/>
+      <w:bookmarkStart w:id="96" w:name="_Toc462602550"/>
       <w:r>
         <w:t>Configuração de ambiente da Raspberry</w:t>
       </w:r>
+      <w:bookmarkEnd w:id="95"/>
       <w:bookmarkEnd w:id="96"/>
-      <w:bookmarkEnd w:id="97"/>
     </w:p>
     <w:p>
       <w:pPr>
@@ -23147,7 +23143,7 @@
       <w:pPr>
         <w:pStyle w:val="Legenda"/>
       </w:pPr>
-      <w:bookmarkStart w:id="98" w:name="_Toc462599732"/>
+      <w:bookmarkStart w:id="97" w:name="_Toc462599732"/>
       <w:r>
         <w:rPr>
           <w:b/>
@@ -23188,7 +23184,7 @@
       <w:r>
         <w:t xml:space="preserve"> - Listagem de ferramentas para Raspberry</w:t>
       </w:r>
-      <w:bookmarkEnd w:id="98"/>
+      <w:bookmarkEnd w:id="97"/>
     </w:p>
     <w:tbl>
       <w:tblPr>
@@ -23595,7 +23591,7 @@
       <w:pPr>
         <w:pStyle w:val="Legenda"/>
       </w:pPr>
-      <w:bookmarkStart w:id="99" w:name="_Toc462599758"/>
+      <w:bookmarkStart w:id="98" w:name="_Toc462599758"/>
       <w:r>
         <w:rPr>
           <w:b/>
@@ -23645,7 +23641,7 @@
       <w:r>
         <w:t xml:space="preserve"> 4</w:t>
       </w:r>
-      <w:bookmarkEnd w:id="99"/>
+      <w:bookmarkEnd w:id="98"/>
     </w:p>
     <w:p>
       <w:pPr>
@@ -23792,7 +23788,7 @@
       <w:pPr>
         <w:pStyle w:val="Legenda"/>
       </w:pPr>
-      <w:bookmarkStart w:id="100" w:name="_Toc462599759"/>
+      <w:bookmarkStart w:id="99" w:name="_Toc462599759"/>
       <w:r>
         <w:rPr>
           <w:b/>
@@ -23837,7 +23833,7 @@
       <w:r>
         <w:t>SDFormatter</w:t>
       </w:r>
-      <w:bookmarkEnd w:id="100"/>
+      <w:bookmarkEnd w:id="99"/>
       <w:proofErr w:type="spellEnd"/>
     </w:p>
     <w:p>
@@ -23979,7 +23975,7 @@
       <w:pPr>
         <w:pStyle w:val="Legenda"/>
       </w:pPr>
-      <w:bookmarkStart w:id="101" w:name="_Toc462599760"/>
+      <w:bookmarkStart w:id="100" w:name="_Toc462599760"/>
       <w:r>
         <w:rPr>
           <w:b/>
@@ -24021,7 +24017,7 @@
       <w:r>
         <w:t xml:space="preserve"> - Diretório raiz</w:t>
       </w:r>
-      <w:bookmarkEnd w:id="101"/>
+      <w:bookmarkEnd w:id="100"/>
     </w:p>
     <w:p>
       <w:pPr>
@@ -24270,7 +24266,7 @@
       <w:pPr>
         <w:pStyle w:val="Legenda"/>
       </w:pPr>
-      <w:bookmarkStart w:id="102" w:name="_Toc462599761"/>
+      <w:bookmarkStart w:id="101" w:name="_Toc462599761"/>
       <w:r>
         <w:rPr>
           <w:b/>
@@ -24312,7 +24308,7 @@
       <w:r>
         <w:t xml:space="preserve"> - Tela de seleção do Sistema Operacional</w:t>
       </w:r>
-      <w:bookmarkEnd w:id="102"/>
+      <w:bookmarkEnd w:id="101"/>
     </w:p>
     <w:p>
       <w:pPr>
@@ -24478,7 +24474,7 @@
       <w:pPr>
         <w:pStyle w:val="Legenda"/>
       </w:pPr>
-      <w:bookmarkStart w:id="103" w:name="_Toc462599762"/>
+      <w:bookmarkStart w:id="102" w:name="_Toc462599762"/>
       <w:r>
         <w:rPr>
           <w:b/>
@@ -24519,7 +24515,7 @@
       <w:r>
         <w:t xml:space="preserve"> - Tela de configuração da Raspberry</w:t>
       </w:r>
-      <w:bookmarkEnd w:id="103"/>
+      <w:bookmarkEnd w:id="102"/>
     </w:p>
     <w:p>
       <w:pPr>
@@ -24725,7 +24721,7 @@
       <w:pPr>
         <w:pStyle w:val="Legenda"/>
       </w:pPr>
-      <w:bookmarkStart w:id="104" w:name="_Toc462599763"/>
+      <w:bookmarkStart w:id="103" w:name="_Toc462599763"/>
       <w:r>
         <w:rPr>
           <w:b/>
@@ -24766,7 +24762,7 @@
       <w:r>
         <w:t xml:space="preserve"> - Tela inicial Raspberry</w:t>
       </w:r>
-      <w:bookmarkEnd w:id="104"/>
+      <w:bookmarkEnd w:id="103"/>
     </w:p>
     <w:p>
       <w:pPr>
@@ -24885,7 +24881,7 @@
       <w:pPr>
         <w:pStyle w:val="Legenda"/>
       </w:pPr>
-      <w:bookmarkStart w:id="105" w:name="_Toc462599733"/>
+      <w:bookmarkStart w:id="104" w:name="_Toc462599733"/>
       <w:r>
         <w:rPr>
           <w:b/>
@@ -24926,7 +24922,7 @@
       <w:r>
         <w:t xml:space="preserve"> - Atualizar dependências</w:t>
       </w:r>
-      <w:bookmarkEnd w:id="105"/>
+      <w:bookmarkEnd w:id="104"/>
     </w:p>
     <w:tbl>
       <w:tblPr>
@@ -25037,7 +25033,7 @@
       <w:pPr>
         <w:pStyle w:val="Legenda"/>
       </w:pPr>
-      <w:bookmarkStart w:id="106" w:name="_Toc462599734"/>
+      <w:bookmarkStart w:id="105" w:name="_Toc462599734"/>
       <w:r>
         <w:rPr>
           <w:b/>
@@ -25093,7 +25089,7 @@
         </w:rPr>
         <w:t>Linux</w:t>
       </w:r>
-      <w:bookmarkEnd w:id="106"/>
+      <w:bookmarkEnd w:id="105"/>
     </w:p>
     <w:tbl>
       <w:tblPr>
@@ -25220,7 +25216,7 @@
       <w:pPr>
         <w:pStyle w:val="Legenda"/>
       </w:pPr>
-      <w:bookmarkStart w:id="107" w:name="_Toc462599735"/>
+      <w:bookmarkStart w:id="106" w:name="_Toc462599735"/>
       <w:r>
         <w:rPr>
           <w:b/>
@@ -25261,7 +25257,7 @@
       <w:r>
         <w:t xml:space="preserve"> - Instalação Nodejs</w:t>
       </w:r>
-      <w:bookmarkEnd w:id="107"/>
+      <w:bookmarkEnd w:id="106"/>
     </w:p>
     <w:tbl>
       <w:tblPr>
@@ -25370,7 +25366,7 @@
       <w:pPr>
         <w:pStyle w:val="Legenda"/>
       </w:pPr>
-      <w:bookmarkStart w:id="108" w:name="_Toc462599736"/>
+      <w:bookmarkStart w:id="107" w:name="_Toc462599736"/>
       <w:r>
         <w:rPr>
           <w:b/>
@@ -25411,7 +25407,7 @@
       <w:r>
         <w:t xml:space="preserve"> - Verificar versão instalado</w:t>
       </w:r>
-      <w:bookmarkEnd w:id="108"/>
+      <w:bookmarkEnd w:id="107"/>
     </w:p>
     <w:tbl>
       <w:tblPr>
@@ -25534,7 +25530,7 @@
       <w:pPr>
         <w:pStyle w:val="Legenda"/>
       </w:pPr>
-      <w:bookmarkStart w:id="109" w:name="_Toc462599737"/>
+      <w:bookmarkStart w:id="108" w:name="_Toc462599737"/>
       <w:r>
         <w:rPr>
           <w:b/>
@@ -25575,7 +25571,7 @@
       <w:r>
         <w:t xml:space="preserve"> - Instalação mongodb</w:t>
       </w:r>
-      <w:bookmarkEnd w:id="109"/>
+      <w:bookmarkEnd w:id="108"/>
     </w:p>
     <w:tbl>
       <w:tblPr>
@@ -25681,7 +25677,7 @@
       <w:pPr>
         <w:pStyle w:val="Legenda"/>
       </w:pPr>
-      <w:bookmarkStart w:id="110" w:name="_Toc462599738"/>
+      <w:bookmarkStart w:id="109" w:name="_Toc462599738"/>
       <w:r>
         <w:rPr>
           <w:b/>
@@ -25723,7 +25719,7 @@
       <w:r>
         <w:t xml:space="preserve"> - Acessar Shell do MongoDB</w:t>
       </w:r>
-      <w:bookmarkEnd w:id="110"/>
+      <w:bookmarkEnd w:id="109"/>
     </w:p>
     <w:tbl>
       <w:tblPr>
@@ -25769,15 +25765,7 @@
                 <w:sz w:val="22"/>
                 <w:lang w:eastAsia="pt-BR"/>
               </w:rPr>
-              <w:t xml:space="preserve"> </w:t>
-            </w:r>
-            <w:r>
-              <w:rPr>
-                <w:rFonts w:ascii="Consolas" w:eastAsia="Times New Roman" w:hAnsi="Consolas" w:cs="Consolas"/>
-                <w:sz w:val="22"/>
-                <w:lang w:eastAsia="pt-BR"/>
-              </w:rPr>
-              <w:t>mongo</w:t>
+              <w:t xml:space="preserve"> mongo</w:t>
             </w:r>
           </w:p>
         </w:tc>
@@ -25806,7 +25794,7 @@
       <w:pPr>
         <w:pStyle w:val="Legenda"/>
       </w:pPr>
-      <w:bookmarkStart w:id="111" w:name="_Toc462599739"/>
+      <w:bookmarkStart w:id="110" w:name="_Toc462599739"/>
       <w:r>
         <w:rPr>
           <w:b/>
@@ -25847,7 +25835,7 @@
       <w:r>
         <w:t xml:space="preserve"> - Criação da coleção</w:t>
       </w:r>
-      <w:bookmarkEnd w:id="111"/>
+      <w:bookmarkEnd w:id="110"/>
     </w:p>
     <w:tbl>
       <w:tblPr>
@@ -25893,15 +25881,7 @@
                 <w:sz w:val="22"/>
                 <w:lang w:eastAsia="pt-BR"/>
               </w:rPr>
-              <w:t xml:space="preserve"> </w:t>
-            </w:r>
-            <w:r>
-              <w:rPr>
-                <w:rFonts w:ascii="Consolas" w:eastAsia="Times New Roman" w:hAnsi="Consolas" w:cs="Consolas"/>
-                <w:sz w:val="22"/>
-                <w:lang w:eastAsia="pt-BR"/>
-              </w:rPr>
-              <w:t>use Raspberry</w:t>
+              <w:t xml:space="preserve"> use Raspberry</w:t>
             </w:r>
           </w:p>
         </w:tc>
@@ -25930,7 +25910,7 @@
       <w:pPr>
         <w:pStyle w:val="Legenda"/>
       </w:pPr>
-      <w:bookmarkStart w:id="112" w:name="_Toc462599740"/>
+      <w:bookmarkStart w:id="111" w:name="_Toc462599740"/>
       <w:r>
         <w:rPr>
           <w:b/>
@@ -25974,7 +25954,7 @@
       <w:r>
         <w:t xml:space="preserve"> para sensor 1</w:t>
       </w:r>
-      <w:bookmarkEnd w:id="112"/>
+      <w:bookmarkEnd w:id="111"/>
     </w:p>
     <w:tbl>
       <w:tblPr>
@@ -26122,7 +26102,7 @@
       <w:pPr>
         <w:pStyle w:val="Legenda"/>
       </w:pPr>
-      <w:bookmarkStart w:id="113" w:name="_Toc462599741"/>
+      <w:bookmarkStart w:id="112" w:name="_Toc462599741"/>
       <w:r>
         <w:rPr>
           <w:b/>
@@ -26163,7 +26143,7 @@
       <w:r>
         <w:t xml:space="preserve"> - Instalação cliente MongoDB</w:t>
       </w:r>
-      <w:bookmarkEnd w:id="113"/>
+      <w:bookmarkEnd w:id="112"/>
     </w:p>
     <w:tbl>
       <w:tblPr>
@@ -26209,15 +26189,7 @@
                 <w:sz w:val="22"/>
                 <w:lang w:eastAsia="pt-BR"/>
               </w:rPr>
-              <w:t xml:space="preserve"> </w:t>
-            </w:r>
-            <w:r>
-              <w:rPr>
-                <w:rFonts w:ascii="Consolas" w:eastAsia="Times New Roman" w:hAnsi="Consolas" w:cs="Consolas"/>
-                <w:sz w:val="22"/>
-                <w:lang w:eastAsia="pt-BR"/>
-              </w:rPr>
-              <w:t>npm install –save mongodb</w:t>
+              <w:t xml:space="preserve"> npm install –save mongodb</w:t>
             </w:r>
           </w:p>
         </w:tc>
@@ -26272,7 +26244,7 @@
       <w:pPr>
         <w:pStyle w:val="Legenda"/>
       </w:pPr>
-      <w:bookmarkStart w:id="114" w:name="_Toc462599742"/>
+      <w:bookmarkStart w:id="113" w:name="_Toc462599742"/>
       <w:r>
         <w:rPr>
           <w:b/>
@@ -26316,7 +26288,7 @@
       <w:r>
         <w:t>dulo Request</w:t>
       </w:r>
-      <w:bookmarkEnd w:id="114"/>
+      <w:bookmarkEnd w:id="113"/>
     </w:p>
     <w:tbl>
       <w:tblPr>
@@ -26362,15 +26334,7 @@
                 <w:sz w:val="22"/>
                 <w:lang w:eastAsia="pt-BR"/>
               </w:rPr>
-              <w:t xml:space="preserve"> npm install –save </w:t>
-            </w:r>
-            <w:r>
-              <w:rPr>
-                <w:rFonts w:ascii="Consolas" w:eastAsia="Times New Roman" w:hAnsi="Consolas" w:cs="Consolas"/>
-                <w:sz w:val="22"/>
-                <w:lang w:eastAsia="pt-BR"/>
-              </w:rPr>
-              <w:t>request</w:t>
+              <w:t xml:space="preserve"> npm install –save request</w:t>
             </w:r>
           </w:p>
         </w:tc>
@@ -26449,7 +26413,7 @@
       <w:pPr>
         <w:pStyle w:val="Legenda"/>
       </w:pPr>
-      <w:bookmarkStart w:id="115" w:name="_Toc462599833"/>
+      <w:bookmarkStart w:id="114" w:name="_Toc462599833"/>
       <w:r>
         <w:rPr>
           <w:b/>
@@ -26490,7 +26454,7 @@
       <w:r>
         <w:t xml:space="preserve"> - Login através do modulo Request</w:t>
       </w:r>
-      <w:bookmarkEnd w:id="115"/>
+      <w:bookmarkEnd w:id="114"/>
     </w:p>
     <w:p>
       <w:pPr>
@@ -27505,7 +27469,7 @@
       <w:pPr>
         <w:pStyle w:val="Legenda"/>
       </w:pPr>
-      <w:bookmarkStart w:id="116" w:name="_Toc462599743"/>
+      <w:bookmarkStart w:id="115" w:name="_Toc462599743"/>
       <w:r>
         <w:rPr>
           <w:b/>
@@ -27549,7 +27513,7 @@
       <w:r>
         <w:t>port</w:t>
       </w:r>
-      <w:bookmarkEnd w:id="116"/>
+      <w:bookmarkEnd w:id="115"/>
     </w:p>
     <w:tbl>
       <w:tblPr>
@@ -27648,7 +27612,7 @@
           <w:noProof/>
         </w:rPr>
       </w:pPr>
-      <w:bookmarkStart w:id="117" w:name="_Toc462599834"/>
+      <w:bookmarkStart w:id="116" w:name="_Toc462599834"/>
       <w:r>
         <w:rPr>
           <w:b/>
@@ -27695,7 +27659,7 @@
         </w:rPr>
         <w:t xml:space="preserve"> leitura serial</w:t>
       </w:r>
-      <w:bookmarkEnd w:id="117"/>
+      <w:bookmarkEnd w:id="116"/>
     </w:p>
     <w:p>
       <w:pPr>
@@ -28396,13 +28360,13 @@
         <w:lastRenderedPageBreak/>
         <w:t xml:space="preserve"> </w:t>
       </w:r>
-      <w:bookmarkStart w:id="118" w:name="_Toc459306650"/>
-      <w:bookmarkStart w:id="119" w:name="_Toc462602551"/>
+      <w:bookmarkStart w:id="117" w:name="_Toc459306650"/>
+      <w:bookmarkStart w:id="118" w:name="_Toc462602551"/>
       <w:r>
         <w:t>Instalação do sensor de corrente com Arduíno</w:t>
       </w:r>
+      <w:bookmarkEnd w:id="117"/>
       <w:bookmarkEnd w:id="118"/>
-      <w:bookmarkEnd w:id="119"/>
     </w:p>
     <w:p>
       <w:pPr>
@@ -28863,7 +28827,7 @@
       <w:pPr>
         <w:pStyle w:val="Legenda"/>
       </w:pPr>
-      <w:bookmarkStart w:id="120" w:name="_Toc462599764"/>
+      <w:bookmarkStart w:id="119" w:name="_Toc462599764"/>
       <w:r>
         <w:rPr>
           <w:b/>
@@ -28904,7 +28868,7 @@
       <w:r>
         <w:t xml:space="preserve"> - Integração sensor TC com Arduíno</w:t>
       </w:r>
-      <w:bookmarkEnd w:id="120"/>
+      <w:bookmarkEnd w:id="119"/>
     </w:p>
     <w:p>
       <w:pPr>
@@ -29008,7 +28972,7 @@
       <w:pPr>
         <w:pStyle w:val="Legenda"/>
       </w:pPr>
-      <w:bookmarkStart w:id="121" w:name="_Toc462599835"/>
+      <w:bookmarkStart w:id="120" w:name="_Toc462599835"/>
       <w:r>
         <w:rPr>
           <w:b/>
@@ -29050,7 +29014,7 @@
       <w:r>
         <w:t xml:space="preserve"> - Configuração e leitura de corrente com Arduíno</w:t>
       </w:r>
-      <w:bookmarkEnd w:id="121"/>
+      <w:bookmarkEnd w:id="120"/>
     </w:p>
     <w:p>
       <w:pPr>
@@ -32939,14 +32903,14 @@
           <w:numId w:val="17"/>
         </w:numPr>
       </w:pPr>
-      <w:bookmarkStart w:id="122" w:name="_Toc459306651"/>
-      <w:bookmarkStart w:id="123" w:name="_Toc459306652"/>
-      <w:bookmarkStart w:id="124" w:name="_Toc462602552"/>
+      <w:bookmarkStart w:id="121" w:name="_Toc459306651"/>
+      <w:bookmarkStart w:id="122" w:name="_Toc459306652"/>
+      <w:bookmarkStart w:id="123" w:name="_Toc462602552"/>
       <w:r>
         <w:t>Prototipação, wireframes e mockups</w:t>
       </w:r>
-      <w:bookmarkEnd w:id="122"/>
-      <w:bookmarkEnd w:id="124"/>
+      <w:bookmarkEnd w:id="121"/>
+      <w:bookmarkEnd w:id="123"/>
     </w:p>
     <w:p>
       <w:pPr>
@@ -33223,7 +33187,7 @@
       <w:pPr>
         <w:pStyle w:val="Legenda"/>
       </w:pPr>
-      <w:bookmarkStart w:id="125" w:name="_Toc462599765"/>
+      <w:bookmarkStart w:id="124" w:name="_Toc462599765"/>
       <w:r>
         <w:rPr>
           <w:b/>
@@ -33273,7 +33237,7 @@
       <w:r>
         <w:t xml:space="preserve"> tela de login</w:t>
       </w:r>
-      <w:bookmarkEnd w:id="125"/>
+      <w:bookmarkEnd w:id="124"/>
     </w:p>
     <w:p>
       <w:pPr>
@@ -33395,7 +33359,7 @@
       <w:pPr>
         <w:pStyle w:val="Legenda"/>
       </w:pPr>
-      <w:bookmarkStart w:id="126" w:name="_Toc462599766"/>
+      <w:bookmarkStart w:id="125" w:name="_Toc462599766"/>
       <w:r>
         <w:rPr>
           <w:b/>
@@ -33447,7 +33411,7 @@
       <w:r>
         <w:t xml:space="preserve"> painel principal da aplicação</w:t>
       </w:r>
-      <w:bookmarkEnd w:id="126"/>
+      <w:bookmarkEnd w:id="125"/>
     </w:p>
     <w:p>
       <w:pPr>
@@ -33543,13 +33507,13 @@
         </w:numPr>
         <w:ind w:left="0" w:firstLine="0"/>
       </w:pPr>
-      <w:bookmarkStart w:id="127" w:name="_Toc462602553"/>
+      <w:bookmarkStart w:id="126" w:name="_Toc462602553"/>
       <w:r>
         <w:lastRenderedPageBreak/>
         <w:t>Modelagem do banco de dados</w:t>
       </w:r>
-      <w:bookmarkEnd w:id="123"/>
-      <w:bookmarkEnd w:id="127"/>
+      <w:bookmarkEnd w:id="122"/>
+      <w:bookmarkEnd w:id="126"/>
     </w:p>
     <w:p>
       <w:pPr>
@@ -33640,7 +33604,7 @@
       <w:pPr>
         <w:pStyle w:val="Legenda"/>
       </w:pPr>
-      <w:bookmarkStart w:id="128" w:name="_Toc462599767"/>
+      <w:bookmarkStart w:id="127" w:name="_Toc462599767"/>
       <w:r>
         <w:rPr>
           <w:b/>
@@ -33681,7 +33645,7 @@
       <w:r>
         <w:t xml:space="preserve"> - Modelamento do banco de dados</w:t>
       </w:r>
-      <w:bookmarkEnd w:id="128"/>
+      <w:bookmarkEnd w:id="127"/>
     </w:p>
     <w:p>
       <w:pPr>
@@ -33821,146 +33785,146 @@
         <w:lastRenderedPageBreak/>
         <w:t xml:space="preserve"> </w:t>
       </w:r>
-      <w:bookmarkStart w:id="129" w:name="_Toc459306653"/>
-      <w:bookmarkStart w:id="130" w:name="_Toc462602554"/>
+      <w:bookmarkStart w:id="128" w:name="_Toc459306653"/>
+      <w:bookmarkStart w:id="129" w:name="_Toc462602554"/>
       <w:r>
         <w:t>Desenvolvimento da API RESTful</w:t>
       </w:r>
+      <w:bookmarkEnd w:id="128"/>
       <w:bookmarkEnd w:id="129"/>
+    </w:p>
+    <w:p>
+      <w:pPr>
+        <w:pStyle w:val="CorpoTexto"/>
+      </w:pPr>
+    </w:p>
+    <w:p>
+      <w:pPr>
+        <w:pStyle w:val="CorpoTexto"/>
+      </w:pPr>
+      <w:r>
+        <w:t xml:space="preserve">Com o ambiente local instalado, o ambiente da Raspberry, os </w:t>
+      </w:r>
+      <w:r>
+        <w:rPr>
+          <w:i/>
+        </w:rPr>
+        <w:t>wireframes</w:t>
+      </w:r>
+      <w:r>
+        <w:t xml:space="preserve"> e modelo de dados foi iniciado o desenvolvimento da API RESTful que realiza a integração entre </w:t>
+      </w:r>
+      <w:r>
+        <w:rPr>
+          <w:i/>
+        </w:rPr>
+        <w:t>hardware</w:t>
+      </w:r>
+      <w:r>
+        <w:t xml:space="preserve">, aplicação </w:t>
+      </w:r>
+      <w:r>
+        <w:rPr>
+          <w:i/>
+        </w:rPr>
+        <w:t>web</w:t>
+      </w:r>
+      <w:r>
+        <w:t xml:space="preserve"> e banco de dados. </w:t>
+      </w:r>
+    </w:p>
+    <w:p>
+      <w:pPr>
+        <w:pStyle w:val="CorpoTexto"/>
+      </w:pPr>
+      <w:r>
+        <w:t>Inicialmente</w:t>
+      </w:r>
+      <w:r>
+        <w:t xml:space="preserve"> foi feita a instalação e configuração do </w:t>
+      </w:r>
+      <w:r>
+        <w:rPr>
+          <w:i/>
+        </w:rPr>
+        <w:t>framework</w:t>
+      </w:r>
+      <w:r>
+        <w:t xml:space="preserve"> </w:t>
+      </w:r>
+      <w:proofErr w:type="spellStart"/>
+      <w:r>
+        <w:t>Express</w:t>
+      </w:r>
+      <w:r>
+        <w:t>JS</w:t>
+      </w:r>
+      <w:proofErr w:type="spellEnd"/>
+      <w:r>
+        <w:t xml:space="preserve"> através da linha de comando</w:t>
+      </w:r>
+      <w:r>
+        <w:t xml:space="preserve"> exibida no Quadro 7.</w:t>
+      </w:r>
+    </w:p>
+    <w:p>
+      <w:pPr>
+        <w:pStyle w:val="CorpoTexto"/>
+      </w:pPr>
+      <w:r>
+        <w:t xml:space="preserve"> </w:t>
+      </w:r>
+    </w:p>
+    <w:p>
+      <w:pPr>
+        <w:pStyle w:val="Legenda"/>
+      </w:pPr>
+      <w:bookmarkStart w:id="130" w:name="_Toc462599744"/>
+      <w:r>
+        <w:rPr>
+          <w:b/>
+        </w:rPr>
+        <w:t xml:space="preserve">Quadro </w:t>
+      </w:r>
+      <w:r>
+        <w:rPr>
+          <w:b/>
+        </w:rPr>
+        <w:fldChar w:fldCharType="begin"/>
+      </w:r>
+      <w:r>
+        <w:rPr>
+          <w:b/>
+        </w:rPr>
+        <w:instrText xml:space="preserve"> SEQ Quadro \* ARABIC </w:instrText>
+      </w:r>
+      <w:r>
+        <w:rPr>
+          <w:b/>
+        </w:rPr>
+        <w:fldChar w:fldCharType="separate"/>
+      </w:r>
+      <w:r>
+        <w:rPr>
+          <w:b/>
+          <w:noProof/>
+        </w:rPr>
+        <w:t>14</w:t>
+      </w:r>
+      <w:r>
+        <w:rPr>
+          <w:b/>
+        </w:rPr>
+        <w:fldChar w:fldCharType="end"/>
+      </w:r>
+      <w:r>
+        <w:t xml:space="preserve"> - Instalação </w:t>
+      </w:r>
+      <w:proofErr w:type="spellStart"/>
+      <w:r>
+        <w:t>ExpressJS</w:t>
+      </w:r>
       <w:bookmarkEnd w:id="130"/>
-    </w:p>
-    <w:p>
-      <w:pPr>
-        <w:pStyle w:val="CorpoTexto"/>
-      </w:pPr>
-    </w:p>
-    <w:p>
-      <w:pPr>
-        <w:pStyle w:val="CorpoTexto"/>
-      </w:pPr>
-      <w:r>
-        <w:t xml:space="preserve">Com o ambiente local instalado, o ambiente da Raspberry, os </w:t>
-      </w:r>
-      <w:r>
-        <w:rPr>
-          <w:i/>
-        </w:rPr>
-        <w:t>wireframes</w:t>
-      </w:r>
-      <w:r>
-        <w:t xml:space="preserve"> e modelo de dados foi iniciado o desenvolvimento da API RESTful que realiza a integração entre </w:t>
-      </w:r>
-      <w:r>
-        <w:rPr>
-          <w:i/>
-        </w:rPr>
-        <w:t>hardware</w:t>
-      </w:r>
-      <w:r>
-        <w:t xml:space="preserve">, aplicação </w:t>
-      </w:r>
-      <w:r>
-        <w:rPr>
-          <w:i/>
-        </w:rPr>
-        <w:t>web</w:t>
-      </w:r>
-      <w:r>
-        <w:t xml:space="preserve"> e banco de dados. </w:t>
-      </w:r>
-    </w:p>
-    <w:p>
-      <w:pPr>
-        <w:pStyle w:val="CorpoTexto"/>
-      </w:pPr>
-      <w:r>
-        <w:t>Inicialmente</w:t>
-      </w:r>
-      <w:r>
-        <w:t xml:space="preserve"> foi feita a instalação e configuração do </w:t>
-      </w:r>
-      <w:r>
-        <w:rPr>
-          <w:i/>
-        </w:rPr>
-        <w:t>framework</w:t>
-      </w:r>
-      <w:r>
-        <w:t xml:space="preserve"> </w:t>
-      </w:r>
-      <w:proofErr w:type="spellStart"/>
-      <w:r>
-        <w:t>Express</w:t>
-      </w:r>
-      <w:r>
-        <w:t>JS</w:t>
-      </w:r>
-      <w:proofErr w:type="spellEnd"/>
-      <w:r>
-        <w:t xml:space="preserve"> através da linha de comando</w:t>
-      </w:r>
-      <w:r>
-        <w:t xml:space="preserve"> exibida no Quadro 7.</w:t>
-      </w:r>
-    </w:p>
-    <w:p>
-      <w:pPr>
-        <w:pStyle w:val="CorpoTexto"/>
-      </w:pPr>
-      <w:r>
-        <w:t xml:space="preserve"> </w:t>
-      </w:r>
-    </w:p>
-    <w:p>
-      <w:pPr>
-        <w:pStyle w:val="Legenda"/>
-      </w:pPr>
-      <w:bookmarkStart w:id="131" w:name="_Toc462599744"/>
-      <w:r>
-        <w:rPr>
-          <w:b/>
-        </w:rPr>
-        <w:t xml:space="preserve">Quadro </w:t>
-      </w:r>
-      <w:r>
-        <w:rPr>
-          <w:b/>
-        </w:rPr>
-        <w:fldChar w:fldCharType="begin"/>
-      </w:r>
-      <w:r>
-        <w:rPr>
-          <w:b/>
-        </w:rPr>
-        <w:instrText xml:space="preserve"> SEQ Quadro \* ARABIC </w:instrText>
-      </w:r>
-      <w:r>
-        <w:rPr>
-          <w:b/>
-        </w:rPr>
-        <w:fldChar w:fldCharType="separate"/>
-      </w:r>
-      <w:r>
-        <w:rPr>
-          <w:b/>
-          <w:noProof/>
-        </w:rPr>
-        <w:t>14</w:t>
-      </w:r>
-      <w:r>
-        <w:rPr>
-          <w:b/>
-        </w:rPr>
-        <w:fldChar w:fldCharType="end"/>
-      </w:r>
-      <w:r>
-        <w:t xml:space="preserve"> - Instalação </w:t>
-      </w:r>
-      <w:proofErr w:type="spellStart"/>
-      <w:r>
-        <w:t>ExpressJS</w:t>
-      </w:r>
-      <w:bookmarkEnd w:id="131"/>
       <w:proofErr w:type="spellEnd"/>
     </w:p>
     <w:tbl>
@@ -34141,7 +34105,7 @@
       <w:pPr>
         <w:pStyle w:val="Legenda"/>
       </w:pPr>
-      <w:bookmarkStart w:id="132" w:name="_Toc462599768"/>
+      <w:bookmarkStart w:id="131" w:name="_Toc462599768"/>
       <w:r>
         <w:rPr>
           <w:b/>
@@ -34187,7 +34151,7 @@
       <w:r>
         <w:t>ExpressJS</w:t>
       </w:r>
-      <w:bookmarkEnd w:id="132"/>
+      <w:bookmarkEnd w:id="131"/>
       <w:proofErr w:type="spellEnd"/>
     </w:p>
     <w:p>
@@ -34310,7 +34274,7 @@
       <w:pPr>
         <w:pStyle w:val="Legenda"/>
       </w:pPr>
-      <w:bookmarkStart w:id="133" w:name="_Toc462599745"/>
+      <w:bookmarkStart w:id="132" w:name="_Toc462599745"/>
       <w:r>
         <w:rPr>
           <w:b/>
@@ -34356,7 +34320,7 @@
       <w:r>
         <w:t>package.json</w:t>
       </w:r>
-      <w:bookmarkEnd w:id="133"/>
+      <w:bookmarkEnd w:id="132"/>
       <w:proofErr w:type="spellEnd"/>
       <w:proofErr w:type="gramEnd"/>
     </w:p>
@@ -34475,7 +34439,7 @@
       <w:pPr>
         <w:pStyle w:val="Legenda"/>
       </w:pPr>
-      <w:bookmarkStart w:id="134" w:name="_Toc462599769"/>
+      <w:bookmarkStart w:id="133" w:name="_Toc462599769"/>
       <w:r>
         <w:rPr>
           <w:b/>
@@ -34522,7 +34486,7 @@
       <w:r>
         <w:t>package.json</w:t>
       </w:r>
-      <w:bookmarkEnd w:id="134"/>
+      <w:bookmarkEnd w:id="133"/>
       <w:proofErr w:type="spellEnd"/>
       <w:proofErr w:type="gramEnd"/>
     </w:p>
@@ -34633,7 +34597,7 @@
       <w:pPr>
         <w:pStyle w:val="Legenda"/>
       </w:pPr>
-      <w:bookmarkStart w:id="135" w:name="_Toc462599836"/>
+      <w:bookmarkStart w:id="134" w:name="_Toc462599836"/>
       <w:r>
         <w:rPr>
           <w:b/>
@@ -34679,7 +34643,7 @@
       <w:r>
         <w:t>ExpressJS</w:t>
       </w:r>
-      <w:bookmarkEnd w:id="135"/>
+      <w:bookmarkEnd w:id="134"/>
       <w:proofErr w:type="spellEnd"/>
     </w:p>
     <w:p>
@@ -35994,7 +35958,7 @@
       <w:pPr>
         <w:pStyle w:val="Legenda"/>
       </w:pPr>
-      <w:bookmarkStart w:id="136" w:name="_Toc462599770"/>
+      <w:bookmarkStart w:id="135" w:name="_Toc462599770"/>
       <w:r>
         <w:rPr>
           <w:b/>
@@ -36035,7 +35999,7 @@
       <w:r>
         <w:t xml:space="preserve"> - Estrutura de diretórios aplicação web</w:t>
       </w:r>
-      <w:bookmarkEnd w:id="136"/>
+      <w:bookmarkEnd w:id="135"/>
     </w:p>
     <w:p>
       <w:pPr>
@@ -36190,7 +36154,7 @@
       <w:pPr>
         <w:pStyle w:val="Legenda"/>
       </w:pPr>
-      <w:bookmarkStart w:id="137" w:name="_Toc462599771"/>
+      <w:bookmarkStart w:id="136" w:name="_Toc462599771"/>
       <w:r>
         <w:rPr>
           <w:b/>
@@ -36235,7 +36199,7 @@
       <w:r>
         <w:t>- Lista de dependências</w:t>
       </w:r>
-      <w:bookmarkEnd w:id="137"/>
+      <w:bookmarkEnd w:id="136"/>
     </w:p>
     <w:p>
       <w:pPr>
@@ -36334,138 +36298,138 @@
       <w:r>
         <w:t xml:space="preserve"> </w:t>
       </w:r>
-      <w:bookmarkStart w:id="138" w:name="_Toc459306654"/>
-      <w:bookmarkStart w:id="139" w:name="_Toc462602555"/>
+      <w:bookmarkStart w:id="137" w:name="_Toc459306654"/>
+      <w:bookmarkStart w:id="138" w:name="_Toc462602555"/>
       <w:r>
         <w:t>Desenvolvimento da aplicação web</w:t>
       </w:r>
+      <w:bookmarkEnd w:id="137"/>
       <w:bookmarkEnd w:id="138"/>
+    </w:p>
+    <w:p>
+      <w:pPr>
+        <w:pStyle w:val="CorpoTexto"/>
+      </w:pPr>
+    </w:p>
+    <w:p>
+      <w:pPr>
+        <w:pStyle w:val="CorpoTexto"/>
+      </w:pPr>
+      <w:r>
+        <w:t xml:space="preserve">A API RESTful possui função de fornecer uma integração entre o hardware e o painel de visualização de dados acessado pelos usuários de forma </w:t>
+      </w:r>
+      <w:r>
+        <w:rPr>
+          <w:i/>
+        </w:rPr>
+        <w:t>online</w:t>
+      </w:r>
+      <w:r>
+        <w:t xml:space="preserve">, portanto foi necessário o desenvolvimento de uma </w:t>
+      </w:r>
+      <w:r>
+        <w:rPr>
+          <w:i/>
+        </w:rPr>
+        <w:t>interface</w:t>
+      </w:r>
+      <w:r>
+        <w:t xml:space="preserve"> </w:t>
+      </w:r>
+      <w:r>
+        <w:rPr>
+          <w:i/>
+        </w:rPr>
+        <w:t>web</w:t>
+      </w:r>
+      <w:r>
+        <w:t xml:space="preserve"> para que os usuários das residências possam verificar os dados colhidos pela Arduíno, sensor e Raspberry e gerar dados analíticos a partir dos mesmos.</w:t>
+      </w:r>
+    </w:p>
+    <w:p>
+      <w:pPr>
+        <w:pStyle w:val="CorpoTexto"/>
+      </w:pPr>
+      <w:r>
+        <w:t xml:space="preserve">O primeiro passo nessa etapa de projeto foi a criação do diretório raiz e instalação de um projeto inicial usando o </w:t>
+      </w:r>
+      <w:r>
+        <w:rPr>
+          <w:i/>
+        </w:rPr>
+        <w:t>framework</w:t>
+      </w:r>
+      <w:r>
+        <w:t xml:space="preserve"> AngularJS na versão estável, 1.5.8.</w:t>
+      </w:r>
+    </w:p>
+    <w:p>
+      <w:pPr>
+        <w:pStyle w:val="CorpoTexto"/>
+      </w:pPr>
+      <w:r>
+        <w:t>Para esta instalação necessitou-se previamente da instalação do gerenciador de dependências NPM que é instalado juntamente com o NodeJS, logo, a sessão de preparação do ambiente da API já havia contemplado este requisito.</w:t>
+      </w:r>
+    </w:p>
+    <w:p>
+      <w:pPr>
+        <w:pStyle w:val="CorpoTexto"/>
+      </w:pPr>
+      <w:r>
+        <w:t>Dentro de um terminal de comando aberto dentro do diretório raiz, foi digitado o comando exibido no Quadro 9.</w:t>
+      </w:r>
+    </w:p>
+    <w:p>
+      <w:pPr>
+        <w:pStyle w:val="CorpoTexto"/>
+      </w:pPr>
+    </w:p>
+    <w:p>
+      <w:pPr>
+        <w:pStyle w:val="Legenda"/>
+      </w:pPr>
+      <w:bookmarkStart w:id="139" w:name="_Toc462599746"/>
+      <w:r>
+        <w:rPr>
+          <w:b/>
+        </w:rPr>
+        <w:t xml:space="preserve">Quadro </w:t>
+      </w:r>
+      <w:r>
+        <w:rPr>
+          <w:b/>
+        </w:rPr>
+        <w:fldChar w:fldCharType="begin"/>
+      </w:r>
+      <w:r>
+        <w:rPr>
+          <w:b/>
+        </w:rPr>
+        <w:instrText xml:space="preserve"> SEQ Quadro \* ARABIC </w:instrText>
+      </w:r>
+      <w:r>
+        <w:rPr>
+          <w:b/>
+        </w:rPr>
+        <w:fldChar w:fldCharType="separate"/>
+      </w:r>
+      <w:r>
+        <w:rPr>
+          <w:b/>
+          <w:noProof/>
+        </w:rPr>
+        <w:t>16</w:t>
+      </w:r>
+      <w:r>
+        <w:rPr>
+          <w:b/>
+        </w:rPr>
+        <w:fldChar w:fldCharType="end"/>
+      </w:r>
+      <w:r>
+        <w:t xml:space="preserve"> - Instalação do AngularJS</w:t>
+      </w:r>
       <w:bookmarkEnd w:id="139"/>
-    </w:p>
-    <w:p>
-      <w:pPr>
-        <w:pStyle w:val="CorpoTexto"/>
-      </w:pPr>
-    </w:p>
-    <w:p>
-      <w:pPr>
-        <w:pStyle w:val="CorpoTexto"/>
-      </w:pPr>
-      <w:r>
-        <w:t xml:space="preserve">A API RESTful possui função de fornecer uma integração entre o hardware e o painel de visualização de dados acessado pelos usuários de forma </w:t>
-      </w:r>
-      <w:r>
-        <w:rPr>
-          <w:i/>
-        </w:rPr>
-        <w:t>online</w:t>
-      </w:r>
-      <w:r>
-        <w:t xml:space="preserve">, portanto foi necessário o desenvolvimento de uma </w:t>
-      </w:r>
-      <w:r>
-        <w:rPr>
-          <w:i/>
-        </w:rPr>
-        <w:t>interface</w:t>
-      </w:r>
-      <w:r>
-        <w:t xml:space="preserve"> </w:t>
-      </w:r>
-      <w:r>
-        <w:rPr>
-          <w:i/>
-        </w:rPr>
-        <w:t>web</w:t>
-      </w:r>
-      <w:r>
-        <w:t xml:space="preserve"> para que os usuários das residências possam verificar os dados colhidos pela Arduíno, sensor e Raspberry e gerar dados analíticos a partir dos mesmos.</w:t>
-      </w:r>
-    </w:p>
-    <w:p>
-      <w:pPr>
-        <w:pStyle w:val="CorpoTexto"/>
-      </w:pPr>
-      <w:r>
-        <w:t xml:space="preserve">O primeiro passo nessa etapa de projeto foi a criação do diretório raiz e instalação de um projeto inicial usando o </w:t>
-      </w:r>
-      <w:r>
-        <w:rPr>
-          <w:i/>
-        </w:rPr>
-        <w:t>framework</w:t>
-      </w:r>
-      <w:r>
-        <w:t xml:space="preserve"> AngularJS na versão estável, 1.5.8.</w:t>
-      </w:r>
-    </w:p>
-    <w:p>
-      <w:pPr>
-        <w:pStyle w:val="CorpoTexto"/>
-      </w:pPr>
-      <w:r>
-        <w:t>Para esta instalação necessitou-se previamente da instalação do gerenciador de dependências NPM que é instalado juntamente com o NodeJS, logo, a sessão de preparação do ambiente da API já havia contemplado este requisito.</w:t>
-      </w:r>
-    </w:p>
-    <w:p>
-      <w:pPr>
-        <w:pStyle w:val="CorpoTexto"/>
-      </w:pPr>
-      <w:r>
-        <w:t>Dentro de um terminal de comando aberto dentro do diretório raiz, foi digitado o comando exibido no Quadro 9.</w:t>
-      </w:r>
-    </w:p>
-    <w:p>
-      <w:pPr>
-        <w:pStyle w:val="CorpoTexto"/>
-      </w:pPr>
-    </w:p>
-    <w:p>
-      <w:pPr>
-        <w:pStyle w:val="Legenda"/>
-      </w:pPr>
-      <w:bookmarkStart w:id="140" w:name="_Toc462599746"/>
-      <w:r>
-        <w:rPr>
-          <w:b/>
-        </w:rPr>
-        <w:t xml:space="preserve">Quadro </w:t>
-      </w:r>
-      <w:r>
-        <w:rPr>
-          <w:b/>
-        </w:rPr>
-        <w:fldChar w:fldCharType="begin"/>
-      </w:r>
-      <w:r>
-        <w:rPr>
-          <w:b/>
-        </w:rPr>
-        <w:instrText xml:space="preserve"> SEQ Quadro \* ARABIC </w:instrText>
-      </w:r>
-      <w:r>
-        <w:rPr>
-          <w:b/>
-        </w:rPr>
-        <w:fldChar w:fldCharType="separate"/>
-      </w:r>
-      <w:r>
-        <w:rPr>
-          <w:b/>
-          <w:noProof/>
-        </w:rPr>
-        <w:t>16</w:t>
-      </w:r>
-      <w:r>
-        <w:rPr>
-          <w:b/>
-        </w:rPr>
-        <w:fldChar w:fldCharType="end"/>
-      </w:r>
-      <w:r>
-        <w:t xml:space="preserve"> - Instalação do AngularJS</w:t>
-      </w:r>
-      <w:bookmarkEnd w:id="140"/>
     </w:p>
     <w:tbl>
       <w:tblPr>
@@ -36602,7 +36566,7 @@
       <w:pPr>
         <w:pStyle w:val="Legenda"/>
       </w:pPr>
-      <w:bookmarkStart w:id="141" w:name="_Toc462599837"/>
+      <w:bookmarkStart w:id="140" w:name="_Toc462599837"/>
       <w:r>
         <w:rPr>
           <w:b/>
@@ -36643,7 +36607,7 @@
       <w:r>
         <w:t xml:space="preserve"> - Tag de inclusão AngularJS</w:t>
       </w:r>
-      <w:bookmarkEnd w:id="141"/>
+      <w:bookmarkEnd w:id="140"/>
     </w:p>
     <w:p>
       <w:pPr>
@@ -36870,7 +36834,7 @@
       <w:pPr>
         <w:pStyle w:val="Legenda"/>
       </w:pPr>
-      <w:bookmarkStart w:id="142" w:name="_Toc462599747"/>
+      <w:bookmarkStart w:id="141" w:name="_Toc462599747"/>
       <w:r>
         <w:rPr>
           <w:b/>
@@ -36914,7 +36878,7 @@
       <w:r>
         <w:t>- Instalação angular-route</w:t>
       </w:r>
-      <w:bookmarkEnd w:id="142"/>
+      <w:bookmarkEnd w:id="141"/>
     </w:p>
     <w:tbl>
       <w:tblPr>
@@ -37027,7 +36991,7 @@
       <w:pPr>
         <w:pStyle w:val="Legenda"/>
       </w:pPr>
-      <w:bookmarkStart w:id="143" w:name="_Toc462599838"/>
+      <w:bookmarkStart w:id="142" w:name="_Toc462599838"/>
       <w:r>
         <w:rPr>
           <w:b/>
@@ -37068,7 +37032,7 @@
       <w:r>
         <w:t xml:space="preserve"> - Exemplo de rotas utilizando angular-route</w:t>
       </w:r>
-      <w:bookmarkEnd w:id="143"/>
+      <w:bookmarkEnd w:id="142"/>
     </w:p>
     <w:p>
       <w:pPr>
@@ -39076,7 +39040,7 @@
       <w:pPr>
         <w:pStyle w:val="Legenda"/>
       </w:pPr>
-      <w:bookmarkStart w:id="144" w:name="_Toc462599748"/>
+      <w:bookmarkStart w:id="143" w:name="_Toc462599748"/>
       <w:r>
         <w:rPr>
           <w:b/>
@@ -39120,7 +39084,7 @@
       <w:r>
         <w:t>- Instalação jQuery</w:t>
       </w:r>
-      <w:bookmarkEnd w:id="144"/>
+      <w:bookmarkEnd w:id="143"/>
     </w:p>
     <w:tbl>
       <w:tblPr>
@@ -39233,7 +39197,7 @@
       <w:pPr>
         <w:pStyle w:val="Legenda"/>
       </w:pPr>
-      <w:bookmarkStart w:id="145" w:name="_Toc462599749"/>
+      <w:bookmarkStart w:id="144" w:name="_Toc462599749"/>
       <w:r>
         <w:rPr>
           <w:b/>
@@ -39277,7 +39241,7 @@
       <w:r>
         <w:t>- Instalação servidor HTTP</w:t>
       </w:r>
-      <w:bookmarkEnd w:id="145"/>
+      <w:bookmarkEnd w:id="144"/>
     </w:p>
     <w:tbl>
       <w:tblPr>
@@ -39384,7 +39348,7 @@
       <w:pPr>
         <w:pStyle w:val="Legenda"/>
       </w:pPr>
-      <w:bookmarkStart w:id="146" w:name="_Toc462599772"/>
+      <w:bookmarkStart w:id="145" w:name="_Toc462599772"/>
       <w:r>
         <w:rPr>
           <w:b/>
@@ -39426,7 +39390,7 @@
       <w:r>
         <w:t xml:space="preserve"> - Estrutura de pastas da aplicação</w:t>
       </w:r>
-      <w:bookmarkEnd w:id="146"/>
+      <w:bookmarkEnd w:id="145"/>
     </w:p>
     <w:p>
       <w:pPr>
@@ -39459,7 +39423,7 @@
             <v:path o:extrusionok="f" gradientshapeok="t" o:connecttype="rect"/>
             <o:lock v:ext="edit" aspectratio="t"/>
           </v:shapetype>
-          <v:shape id="_x0000_i1055" type="#_x0000_t75" style="width:133.5pt;height:279.75pt">
+          <v:shape id="_x0000_i1055" type="#_x0000_t75" style="width:133.1pt;height:279.65pt">
             <v:imagedata r:id="rId32" o:title="estruturapastasclienteweb"/>
           </v:shape>
         </w:pict>
@@ -39523,7 +39487,7 @@
       <w:pPr>
         <w:pStyle w:val="Legenda"/>
       </w:pPr>
-      <w:bookmarkStart w:id="147" w:name="_Toc462599750"/>
+      <w:bookmarkStart w:id="146" w:name="_Toc462599750"/>
       <w:r>
         <w:rPr>
           <w:b/>
@@ -39564,7 +39528,7 @@
       <w:r>
         <w:t xml:space="preserve"> - Instalação Angular Material</w:t>
       </w:r>
-      <w:bookmarkEnd w:id="147"/>
+      <w:bookmarkEnd w:id="146"/>
     </w:p>
     <w:tbl>
       <w:tblPr>
@@ -39671,7 +39635,7 @@
       <w:pPr>
         <w:pStyle w:val="Legenda"/>
       </w:pPr>
-      <w:bookmarkStart w:id="148" w:name="_Toc462599773"/>
+      <w:bookmarkStart w:id="147" w:name="_Toc462599773"/>
       <w:r>
         <w:rPr>
           <w:b/>
@@ -39719,7 +39683,7 @@
       <w:r>
         <w:t>- Menu de componentes Angular Material</w:t>
       </w:r>
-      <w:bookmarkEnd w:id="148"/>
+      <w:bookmarkEnd w:id="147"/>
     </w:p>
     <w:p>
       <w:pPr>
@@ -39822,8 +39786,8 @@
         <w:br w:type="page"/>
       </w:r>
     </w:p>
-    <w:bookmarkStart w:id="149" w:name="_Toc461800149"/>
-    <w:bookmarkStart w:id="150" w:name="_Toc462602556"/>
+    <w:bookmarkStart w:id="148" w:name="_Toc461800149"/>
+    <w:bookmarkStart w:id="149" w:name="_Toc462602556"/>
     <w:p>
       <w:pPr>
         <w:pStyle w:val="Ttulo1"/>
@@ -40014,159 +39978,159 @@
       <w:r>
         <w:t xml:space="preserve"> DISCUSSÃO DE RESULTADOS</w:t>
       </w:r>
+      <w:bookmarkEnd w:id="148"/>
       <w:bookmarkEnd w:id="149"/>
+    </w:p>
+    <w:p>
+      <w:pPr>
+        <w:pStyle w:val="CorpoTexto"/>
+      </w:pPr>
+    </w:p>
+    <w:p>
+      <w:pPr>
+        <w:pStyle w:val="CorpoTexto"/>
+      </w:pPr>
+      <w:r>
+        <w:t>Neste capítulo são apresentados e discutidos os resultados obtidos pela pesquisa por meio do desenvolvimento das tecn</w:t>
+      </w:r>
+      <w:r>
+        <w:t xml:space="preserve">ologias empregadas no trabalho, </w:t>
+      </w:r>
+      <w:r>
+        <w:t>com o intuito de demons</w:t>
+      </w:r>
+      <w:r>
+        <w:t>trar os pontos fortes e fracos encontrados</w:t>
+      </w:r>
+      <w:r>
+        <w:t>.</w:t>
+      </w:r>
+      <w:r>
+        <w:t xml:space="preserve"> </w:t>
+      </w:r>
+    </w:p>
+    <w:p>
+      <w:pPr>
+        <w:spacing w:after="0"/>
+      </w:pPr>
+      <w:r>
+        <w:t>Este trabalho teve como objetivo d</w:t>
+      </w:r>
+      <w:r>
+        <w:t xml:space="preserve">esenvolver uma aplicação </w:t>
+      </w:r>
+      <w:r>
+        <w:rPr>
+          <w:i/>
+        </w:rPr>
+        <w:t>web</w:t>
+      </w:r>
+      <w:r>
+        <w:t xml:space="preserve"> capaz de gerenciar o consumo de energia elétrica residencial</w:t>
+      </w:r>
+      <w:r>
+        <w:t>. Esta aplicação tinha por objetivo coletar a energia elétrica dos setores</w:t>
+      </w:r>
+      <w:r>
+        <w:rPr>
+          <w:rStyle w:val="Refdenotaderodap"/>
+        </w:rPr>
+        <w:footnoteReference w:id="14"/>
+      </w:r>
+      <w:r>
+        <w:t xml:space="preserve"> de uma residência através de placas eletrônicas com a utilização de sensores; armazenar os dados em um banco de dados externo e dem</w:t>
+      </w:r>
+      <w:r>
+        <w:t>onstrar as informações mensurada</w:t>
+      </w:r>
+      <w:r>
+        <w:t xml:space="preserve">s para os usuários em um ambiente </w:t>
+      </w:r>
+      <w:r>
+        <w:rPr>
+          <w:i/>
+        </w:rPr>
+        <w:t>online</w:t>
+      </w:r>
+      <w:r>
+        <w:t>.</w:t>
+      </w:r>
+    </w:p>
+    <w:p>
+      <w:pPr>
+        <w:spacing w:after="0"/>
+      </w:pPr>
+      <w:r>
+        <w:t xml:space="preserve">Para alcançar os objetivos mencionados foram indispensáveis diversas pesquisas para modelagem da arquitetura utilizada e escolha das ferramentas e tecnologias que atenderiam da melhor forma as necessidades do trabalho. </w:t>
+      </w:r>
+    </w:p>
+    <w:p>
+      <w:pPr>
+        <w:spacing w:after="0"/>
+      </w:pPr>
+      <w:r>
+        <w:t>A arquitetura desenvolvida contou com total desacoplamento entre as camadas refletindo resultados positivos em relação à manutenibilidade do sistema. Tendo sido definida a arquitetura e as tecnologias utilizadas foram feitas as ligações dos equipamentos e o protótipo do produto final,</w:t>
+      </w:r>
+      <w:r>
+        <w:t xml:space="preserve"> como pode ser visto na Figura 24</w:t>
+      </w:r>
+      <w:r>
+        <w:t>.</w:t>
+      </w:r>
+    </w:p>
+    <w:p>
+      <w:pPr>
+        <w:spacing w:after="0"/>
+      </w:pPr>
+    </w:p>
+    <w:p>
+      <w:pPr>
+        <w:pStyle w:val="Legenda"/>
+      </w:pPr>
+      <w:bookmarkStart w:id="150" w:name="_Toc461811249"/>
+      <w:bookmarkStart w:id="151" w:name="_Toc462599774"/>
+      <w:r>
+        <w:rPr>
+          <w:b/>
+        </w:rPr>
+        <w:t xml:space="preserve">Figura </w:t>
+      </w:r>
+      <w:r>
+        <w:rPr>
+          <w:b/>
+        </w:rPr>
+        <w:fldChar w:fldCharType="begin"/>
+      </w:r>
+      <w:r>
+        <w:rPr>
+          <w:b/>
+        </w:rPr>
+        <w:instrText xml:space="preserve"> SEQ Figura \* ARABIC </w:instrText>
+      </w:r>
+      <w:r>
+        <w:rPr>
+          <w:b/>
+        </w:rPr>
+        <w:fldChar w:fldCharType="separate"/>
+      </w:r>
+      <w:r>
+        <w:rPr>
+          <w:b/>
+          <w:noProof/>
+        </w:rPr>
+        <w:t>24</w:t>
+      </w:r>
+      <w:r>
+        <w:rPr>
+          <w:b/>
+        </w:rPr>
+        <w:fldChar w:fldCharType="end"/>
+      </w:r>
+      <w:r>
+        <w:t xml:space="preserve"> - Conexão entre as placas</w:t>
+      </w:r>
       <w:bookmarkEnd w:id="150"/>
-    </w:p>
-    <w:p>
-      <w:pPr>
-        <w:pStyle w:val="CorpoTexto"/>
-      </w:pPr>
-    </w:p>
-    <w:p>
-      <w:pPr>
-        <w:pStyle w:val="CorpoTexto"/>
-      </w:pPr>
-      <w:r>
-        <w:t>Neste capítulo são apresentados e discutidos os resultados obtidos pela pesquisa por meio do desenvolvimento das tecn</w:t>
-      </w:r>
-      <w:r>
-        <w:t xml:space="preserve">ologias empregadas no trabalho, </w:t>
-      </w:r>
-      <w:r>
-        <w:t>com o intuito de demons</w:t>
-      </w:r>
-      <w:r>
-        <w:t>trar os pontos fortes e fracos encontrados</w:t>
-      </w:r>
-      <w:r>
-        <w:t>.</w:t>
-      </w:r>
-      <w:r>
-        <w:t xml:space="preserve"> </w:t>
-      </w:r>
-    </w:p>
-    <w:p>
-      <w:pPr>
-        <w:spacing w:after="0"/>
-      </w:pPr>
-      <w:r>
-        <w:t>Este trabalho teve como objetivo d</w:t>
-      </w:r>
-      <w:r>
-        <w:t xml:space="preserve">esenvolver uma aplicação </w:t>
-      </w:r>
-      <w:r>
-        <w:rPr>
-          <w:i/>
-        </w:rPr>
-        <w:t>web</w:t>
-      </w:r>
-      <w:r>
-        <w:t xml:space="preserve"> capaz de gerenciar o consumo de energia elétrica residencial</w:t>
-      </w:r>
-      <w:r>
-        <w:t>. Esta aplicação tinha por objetivo coletar a energia elétrica dos setores</w:t>
-      </w:r>
-      <w:r>
-        <w:rPr>
-          <w:rStyle w:val="Refdenotaderodap"/>
-        </w:rPr>
-        <w:footnoteReference w:id="14"/>
-      </w:r>
-      <w:r>
-        <w:t xml:space="preserve"> de uma residência através de placas eletrônicas com a utilização de sensores; armazenar os dados em um banco de dados externo e dem</w:t>
-      </w:r>
-      <w:r>
-        <w:t>onstrar as informações mensurada</w:t>
-      </w:r>
-      <w:r>
-        <w:t xml:space="preserve">s para os usuários em um ambiente </w:t>
-      </w:r>
-      <w:r>
-        <w:rPr>
-          <w:i/>
-        </w:rPr>
-        <w:t>online</w:t>
-      </w:r>
-      <w:r>
-        <w:t>.</w:t>
-      </w:r>
-    </w:p>
-    <w:p>
-      <w:pPr>
-        <w:spacing w:after="0"/>
-      </w:pPr>
-      <w:r>
-        <w:t xml:space="preserve">Para alcançar os objetivos mencionados foram indispensáveis diversas pesquisas para modelagem da arquitetura utilizada e escolha das ferramentas e tecnologias que atenderiam da melhor forma as necessidades do trabalho. </w:t>
-      </w:r>
-    </w:p>
-    <w:p>
-      <w:pPr>
-        <w:spacing w:after="0"/>
-      </w:pPr>
-      <w:r>
-        <w:t>A arquitetura desenvolvida contou com total desacoplamento entre as camadas refletindo resultados positivos em relação à manutenibilidade do sistema. Tendo sido definida a arquitetura e as tecnologias utilizadas foram feitas as ligações dos equipamentos e o protótipo do produto final,</w:t>
-      </w:r>
-      <w:r>
-        <w:t xml:space="preserve"> como pode ser visto na Figura 24</w:t>
-      </w:r>
-      <w:r>
-        <w:t>.</w:t>
-      </w:r>
-    </w:p>
-    <w:p>
-      <w:pPr>
-        <w:spacing w:after="0"/>
-      </w:pPr>
-    </w:p>
-    <w:p>
-      <w:pPr>
-        <w:pStyle w:val="Legenda"/>
-      </w:pPr>
-      <w:bookmarkStart w:id="151" w:name="_Toc461811249"/>
-      <w:bookmarkStart w:id="152" w:name="_Toc462599774"/>
-      <w:r>
-        <w:rPr>
-          <w:b/>
-        </w:rPr>
-        <w:t xml:space="preserve">Figura </w:t>
-      </w:r>
-      <w:r>
-        <w:rPr>
-          <w:b/>
-        </w:rPr>
-        <w:fldChar w:fldCharType="begin"/>
-      </w:r>
-      <w:r>
-        <w:rPr>
-          <w:b/>
-        </w:rPr>
-        <w:instrText xml:space="preserve"> SEQ Figura \* ARABIC </w:instrText>
-      </w:r>
-      <w:r>
-        <w:rPr>
-          <w:b/>
-        </w:rPr>
-        <w:fldChar w:fldCharType="separate"/>
-      </w:r>
-      <w:r>
-        <w:rPr>
-          <w:b/>
-          <w:noProof/>
-        </w:rPr>
-        <w:t>24</w:t>
-      </w:r>
-      <w:r>
-        <w:rPr>
-          <w:b/>
-        </w:rPr>
-        <w:fldChar w:fldCharType="end"/>
-      </w:r>
-      <w:r>
-        <w:t xml:space="preserve"> - Conexão entre as placas</w:t>
-      </w:r>
       <w:bookmarkEnd w:id="151"/>
-      <w:bookmarkEnd w:id="152"/>
     </w:p>
     <w:p>
       <w:pPr>
@@ -40305,8 +40269,8 @@
       <w:pPr>
         <w:pStyle w:val="Legenda"/>
       </w:pPr>
-      <w:bookmarkStart w:id="153" w:name="_Toc461811250"/>
-      <w:bookmarkStart w:id="154" w:name="_Toc462599775"/>
+      <w:bookmarkStart w:id="152" w:name="_Toc461811250"/>
+      <w:bookmarkStart w:id="153" w:name="_Toc462599775"/>
       <w:r>
         <w:rPr>
           <w:b/>
@@ -40350,8 +40314,8 @@
       <w:r>
         <w:t>Medições comparativas dos equipamentos de teste</w:t>
       </w:r>
+      <w:bookmarkEnd w:id="152"/>
       <w:bookmarkEnd w:id="153"/>
-      <w:bookmarkEnd w:id="154"/>
     </w:p>
     <w:p>
       <w:pPr>
@@ -40461,8 +40425,8 @@
       <w:pPr>
         <w:pStyle w:val="Legenda"/>
       </w:pPr>
-      <w:bookmarkStart w:id="155" w:name="_Toc461811251"/>
-      <w:bookmarkStart w:id="156" w:name="_Toc462599776"/>
+      <w:bookmarkStart w:id="154" w:name="_Toc461811251"/>
+      <w:bookmarkStart w:id="155" w:name="_Toc462599776"/>
       <w:r>
         <w:rPr>
           <w:b/>
@@ -40506,8 +40470,8 @@
       <w:r>
         <w:t>Conexão entre os sensores e os disjuntores</w:t>
       </w:r>
+      <w:bookmarkEnd w:id="154"/>
       <w:bookmarkEnd w:id="155"/>
-      <w:bookmarkEnd w:id="156"/>
     </w:p>
     <w:p>
       <w:pPr>
@@ -40667,8 +40631,8 @@
       <w:pPr>
         <w:pStyle w:val="Legenda"/>
       </w:pPr>
-      <w:bookmarkStart w:id="157" w:name="_Toc461811252"/>
-      <w:bookmarkStart w:id="158" w:name="_Toc462599777"/>
+      <w:bookmarkStart w:id="156" w:name="_Toc461811252"/>
+      <w:bookmarkStart w:id="157" w:name="_Toc462599777"/>
       <w:r>
         <w:rPr>
           <w:b/>
@@ -40713,8 +40677,8 @@
       <w:r>
         <w:t>- Dados persistidos no banco online</w:t>
       </w:r>
+      <w:bookmarkEnd w:id="156"/>
       <w:bookmarkEnd w:id="157"/>
-      <w:bookmarkEnd w:id="158"/>
     </w:p>
     <w:p>
       <w:pPr>
@@ -40868,8 +40832,8 @@
       <w:pPr>
         <w:pStyle w:val="Legenda"/>
       </w:pPr>
-      <w:bookmarkStart w:id="159" w:name="_Toc461811253"/>
-      <w:bookmarkStart w:id="160" w:name="_Toc462599778"/>
+      <w:bookmarkStart w:id="158" w:name="_Toc461811253"/>
+      <w:bookmarkStart w:id="159" w:name="_Toc462599778"/>
       <w:r>
         <w:rPr>
           <w:b/>
@@ -40913,8 +40877,8 @@
       <w:r>
         <w:t>- Consumo em 16 de setembro de 2016 às 12h e 09 minutos</w:t>
       </w:r>
+      <w:bookmarkEnd w:id="158"/>
       <w:bookmarkEnd w:id="159"/>
-      <w:bookmarkEnd w:id="160"/>
     </w:p>
     <w:p>
       <w:pPr>
@@ -41002,8 +40966,8 @@
       <w:pPr>
         <w:pStyle w:val="Legenda"/>
       </w:pPr>
-      <w:bookmarkStart w:id="161" w:name="_Toc461811254"/>
-      <w:bookmarkStart w:id="162" w:name="_Toc462599779"/>
+      <w:bookmarkStart w:id="160" w:name="_Toc461811254"/>
+      <w:bookmarkStart w:id="161" w:name="_Toc462599779"/>
       <w:r>
         <w:rPr>
           <w:b/>
@@ -41047,8 +41011,8 @@
       <w:r>
         <w:t>- Consumo em 16 de setembro de 2016 às 12h e 10 minutos</w:t>
       </w:r>
+      <w:bookmarkEnd w:id="160"/>
       <w:bookmarkEnd w:id="161"/>
-      <w:bookmarkEnd w:id="162"/>
     </w:p>
     <w:p>
       <w:pPr>
@@ -41225,7 +41189,7 @@
       <w:pPr>
         <w:pStyle w:val="Legenda"/>
       </w:pPr>
-      <w:bookmarkStart w:id="163" w:name="_Toc462599780"/>
+      <w:bookmarkStart w:id="162" w:name="_Toc462599780"/>
       <w:r>
         <w:rPr>
           <w:b/>
@@ -41266,7 +41230,7 @@
       <w:r>
         <w:t xml:space="preserve"> - Ferramenta de diagnóstico</w:t>
       </w:r>
-      <w:bookmarkEnd w:id="163"/>
+      <w:bookmarkEnd w:id="162"/>
     </w:p>
     <w:p>
       <w:pPr>
@@ -41276,7 +41240,7 @@
       </w:pPr>
       <w:r>
         <w:pict>
-          <v:shape id="_x0000_i1025" type="#_x0000_t75" style="width:453.75pt;height:150pt">
+          <v:shape id="_x0000_i1025" type="#_x0000_t75" style="width:453.75pt;height:149.85pt">
             <v:imagedata r:id="rId41" o:title="diagnostico"/>
           </v:shape>
         </w:pict>
@@ -41356,7 +41320,13 @@
         <w:t>login</w:t>
       </w:r>
       <w:r>
-        <w:t xml:space="preserve"> de forma segura. Como pode ser visto na Figura 7.</w:t>
+        <w:t xml:space="preserve"> de forma segura.</w:t>
+      </w:r>
+      <w:r>
+        <w:t xml:space="preserve"> Como pode ser visto na Figura 31</w:t>
+      </w:r>
+      <w:r>
+        <w:t>.</w:t>
       </w:r>
     </w:p>
     <w:p>
@@ -41368,8 +41338,8 @@
       <w:pPr>
         <w:pStyle w:val="Legenda"/>
       </w:pPr>
-      <w:bookmarkStart w:id="164" w:name="_Toc461811255"/>
-      <w:bookmarkStart w:id="165" w:name="_Toc462599781"/>
+      <w:bookmarkStart w:id="163" w:name="_Toc461811255"/>
+      <w:bookmarkStart w:id="164" w:name="_Toc462599781"/>
       <w:r>
         <w:rPr>
           <w:b/>
@@ -41420,8 +41390,8 @@
         </w:rPr>
         <w:t>login</w:t>
       </w:r>
+      <w:bookmarkEnd w:id="163"/>
       <w:bookmarkEnd w:id="164"/>
-      <w:bookmarkEnd w:id="165"/>
     </w:p>
     <w:p>
       <w:pPr>
@@ -41550,8 +41520,8 @@
       <w:pPr>
         <w:pStyle w:val="Legenda"/>
       </w:pPr>
-      <w:bookmarkStart w:id="166" w:name="_Toc461811256"/>
-      <w:bookmarkStart w:id="167" w:name="_Toc462599782"/>
+      <w:bookmarkStart w:id="165" w:name="_Toc461811256"/>
+      <w:bookmarkStart w:id="166" w:name="_Toc462599782"/>
       <w:r>
         <w:rPr>
           <w:b/>
@@ -41595,8 +41565,8 @@
       <w:r>
         <w:t>- Gráficos de apresentação de resultados</w:t>
       </w:r>
+      <w:bookmarkEnd w:id="165"/>
       <w:bookmarkEnd w:id="166"/>
-      <w:bookmarkEnd w:id="167"/>
     </w:p>
     <w:p>
       <w:pPr>
@@ -41661,7 +41631,7 @@
     </w:p>
     <w:p>
       <w:pPr>
-        <w:pStyle w:val="Legenda"/>
+        <w:pStyle w:val="Fonte"/>
       </w:pPr>
       <w:r>
         <w:rPr>
@@ -41688,19 +41658,137 @@
         <w:t xml:space="preserve"> </w:t>
       </w:r>
       <w:r>
-        <w:t xml:space="preserve">A Figura 8 mostra dois gráficos representando os valores lidos. O primeiro mostra os dados lidos desde o início do monitoramento e o segundo os valores até os últimos 20 segundos. </w:t>
-      </w:r>
+        <w:t>A Figura 32</w:t>
+      </w:r>
+      <w:r>
+        <w:t xml:space="preserve"> mostra dois gráficos representando os valores lidos. O primeiro mostra os dados lidos desde o início do monitoramento e o segundo os valores até os últimos 20 segundos. </w:t>
+      </w:r>
+    </w:p>
+    <w:p>
+      <w:pPr>
+        <w:pStyle w:val="CorpoTexto"/>
+      </w:pPr>
+    </w:p>
+    <w:p>
+      <w:pPr>
+        <w:pStyle w:val="CorpoTexto"/>
+      </w:pPr>
       <w:r>
         <w:lastRenderedPageBreak/>
-        <w:t>Pode-se notar que no primeiro gráfico houve um pico ao final do dia 16 de setembro de 2016, este pico ocorreu, pois ainda estavam sendo realizados os testes no alicate amperímetro.</w:t>
+        <w:t>Na Figura 33 e</w:t>
+      </w:r>
+      <w:bookmarkStart w:id="167" w:name="_GoBack"/>
+      <w:bookmarkEnd w:id="167"/>
+      <w:r>
+        <w:t>xibe-se os resultados lidos de cada sensor a cada intervalo de 30 minutos.</w:t>
       </w:r>
     </w:p>
     <w:p>
       <w:pPr>
         <w:pStyle w:val="CorpoTexto"/>
       </w:pPr>
-      <w:r>
-        <w:t>Na figura 32</w:t>
+    </w:p>
+    <w:p>
+      <w:pPr>
+        <w:pStyle w:val="Legenda"/>
+      </w:pPr>
+      <w:r>
+        <w:rPr>
+          <w:b/>
+        </w:rPr>
+        <w:t xml:space="preserve">Figura </w:t>
+      </w:r>
+      <w:r>
+        <w:rPr>
+          <w:b/>
+        </w:rPr>
+        <w:fldChar w:fldCharType="begin"/>
+      </w:r>
+      <w:r>
+        <w:rPr>
+          <w:b/>
+        </w:rPr>
+        <w:instrText xml:space="preserve"> SEQ Figura \* ARABIC </w:instrText>
+      </w:r>
+      <w:r>
+        <w:rPr>
+          <w:b/>
+        </w:rPr>
+        <w:fldChar w:fldCharType="separate"/>
+      </w:r>
+      <w:r>
+        <w:rPr>
+          <w:b/>
+          <w:noProof/>
+        </w:rPr>
+        <w:t>33</w:t>
+      </w:r>
+      <w:r>
+        <w:rPr>
+          <w:b/>
+        </w:rPr>
+        <w:fldChar w:fldCharType="end"/>
+      </w:r>
+      <w:r>
+        <w:t xml:space="preserve"> - Gráfico de consumo por sensor</w:t>
+      </w:r>
+    </w:p>
+    <w:p>
+      <w:pPr>
+        <w:pStyle w:val="CorpoTexto"/>
+        <w:ind w:firstLine="0"/>
+        <w:jc w:val="center"/>
+      </w:pPr>
+      <w:r>
+        <w:pict>
+          <v:shape id="_x0000_i1074" type="#_x0000_t75" style="width:331.55pt;height:324.85pt">
+            <v:imagedata r:id="rId44" o:title="grafico3"/>
+          </v:shape>
+        </w:pict>
+      </w:r>
+    </w:p>
+    <w:p>
+      <w:pPr>
+        <w:pStyle w:val="Fonte"/>
+      </w:pPr>
+      <w:r>
+        <w:rPr>
+          <w:b/>
+        </w:rPr>
+        <w:t>Fonte</w:t>
+      </w:r>
+      <w:r>
+        <w:t xml:space="preserve"> – Elaborada pelos autores</w:t>
+      </w:r>
+    </w:p>
+    <w:p>
+      <w:pPr>
+        <w:pStyle w:val="CorpoTexto"/>
+      </w:pPr>
+    </w:p>
+    <w:p>
+      <w:pPr>
+        <w:pStyle w:val="CorpoTexto"/>
+      </w:pPr>
+      <w:r>
+        <w:t>Pode-se notar que no primeiro gráfico</w:t>
+      </w:r>
+      <w:r>
+        <w:t xml:space="preserve"> (Figura 32)</w:t>
+      </w:r>
+      <w:r>
+        <w:t xml:space="preserve"> houve um pico ao final do dia 16 de setembro de 2016, este pico ocorreu, pois ainda estavam sendo realizados os testes no alicate amperímetro.</w:t>
+      </w:r>
+    </w:p>
+    <w:p>
+      <w:pPr>
+        <w:pStyle w:val="CorpoTexto"/>
+      </w:pPr>
+      <w:r>
+        <w:t>Na</w:t>
+      </w:r>
+      <w:r>
+        <w:t xml:space="preserve"> figura 34</w:t>
       </w:r>
       <w:r>
         <w:t>, pode-se observar o alicate amperímetro fazendo a mensuração dos equipamentos ligados na extensão.</w:t>
@@ -41721,6 +41809,7 @@
         <w:rPr>
           <w:b/>
         </w:rPr>
+        <w:lastRenderedPageBreak/>
         <w:t xml:space="preserve">Figura </w:t>
       </w:r>
       <w:r>
@@ -41746,7 +41835,7 @@
           <w:b/>
           <w:noProof/>
         </w:rPr>
-        <w:t>33</w:t>
+        <w:t>34</w:t>
       </w:r>
       <w:r>
         <w:rPr>
@@ -41792,7 +41881,7 @@
                     </pic:cNvPicPr>
                   </pic:nvPicPr>
                   <pic:blipFill>
-                    <a:blip r:embed="rId44" cstate="print">
+                    <a:blip r:embed="rId45" cstate="print">
                       <a:extLst>
                         <a:ext uri="{28A0092B-C50C-407E-A947-70E740481C1C}">
                           <a14:useLocalDpi xmlns:a14="http://schemas.microsoft.com/office/drawing/2010/main" val="0"/>
@@ -41917,7 +42006,6 @@
         </w:rPr>
       </w:pPr>
       <w:r>
-        <w:lastRenderedPageBreak/>
         <w:br w:type="page"/>
       </w:r>
     </w:p>
@@ -43106,7 +43194,7 @@
       </w:pPr>
     </w:p>
     <w:sectPr>
-      <w:headerReference w:type="default" r:id="rId45"/>
+      <w:headerReference w:type="default" r:id="rId46"/>
       <w:pgSz w:w="11906" w:h="16838" w:code="9"/>
       <w:pgMar w:top="1701" w:right="1134" w:bottom="1134" w:left="1701" w:header="1134" w:footer="1134" w:gutter="0"/>
       <w:pgNumType w:start="6"/>
@@ -43565,7 +43653,7 @@
           <w:rPr>
             <w:noProof/>
           </w:rPr>
-          <w:t>15</w:t>
+          <w:t>63</w:t>
         </w:r>
         <w:r>
           <w:fldChar w:fldCharType="end"/>
@@ -48962,7 +49050,7 @@
 </file>
 
 <file path=customXml/itemProps1.xml><?xml version="1.0" encoding="utf-8"?>
-<ds:datastoreItem xmlns:ds="http://schemas.openxmlformats.org/officeDocument/2006/customXml" ds:itemID="{61812ABB-B3C7-40FA-A636-C569DE784681}">
+<ds:datastoreItem xmlns:ds="http://schemas.openxmlformats.org/officeDocument/2006/customXml" ds:itemID="{CF010229-0EBA-4806-9014-C40F334FB199}">
   <ds:schemaRefs>
     <ds:schemaRef ds:uri="http://schemas.openxmlformats.org/officeDocument/2006/bibliography"/>
   </ds:schemaRefs>

</xml_diff>

<commit_message>
alteração 2 discussão de resultados
</commit_message>
<xml_diff>
--- a/documents/life_cycle/pré-banca/Entrega-pre-banca.docx
+++ b/documents/life_cycle/pré-banca/Entrega-pre-banca.docx
@@ -36149,12 +36149,22 @@
       <w:pPr>
         <w:pStyle w:val="CorpoTexto"/>
       </w:pPr>
+      <w:r>
+        <w:t>Com o decorrer do desenvolvimento, foram surgindo necessidade de novas dependências e as mesmas vieram a serem instaladas e salvas no gerenciador de dependências utilizado NPM.</w:t>
+      </w:r>
+      <w:bookmarkStart w:id="136" w:name="_GoBack"/>
+      <w:bookmarkEnd w:id="136"/>
+    </w:p>
+    <w:p>
+      <w:pPr>
+        <w:pStyle w:val="CorpoTexto"/>
+      </w:pPr>
     </w:p>
     <w:p>
       <w:pPr>
         <w:pStyle w:val="Legenda"/>
       </w:pPr>
-      <w:bookmarkStart w:id="136" w:name="_Toc462599771"/>
+      <w:bookmarkStart w:id="137" w:name="_Toc462599771"/>
       <w:r>
         <w:rPr>
           <w:b/>
@@ -36199,7 +36209,7 @@
       <w:r>
         <w:t>- Lista de dependências</w:t>
       </w:r>
-      <w:bookmarkEnd w:id="136"/>
+      <w:bookmarkEnd w:id="137"/>
     </w:p>
     <w:p>
       <w:pPr>
@@ -36298,13 +36308,13 @@
       <w:r>
         <w:t xml:space="preserve"> </w:t>
       </w:r>
-      <w:bookmarkStart w:id="137" w:name="_Toc459306654"/>
-      <w:bookmarkStart w:id="138" w:name="_Toc462602555"/>
+      <w:bookmarkStart w:id="138" w:name="_Toc459306654"/>
+      <w:bookmarkStart w:id="139" w:name="_Toc462602555"/>
       <w:r>
         <w:t>Desenvolvimento da aplicação web</w:t>
       </w:r>
-      <w:bookmarkEnd w:id="137"/>
       <w:bookmarkEnd w:id="138"/>
+      <w:bookmarkEnd w:id="139"/>
     </w:p>
     <w:p>
       <w:pPr>
@@ -36388,7 +36398,7 @@
       <w:pPr>
         <w:pStyle w:val="Legenda"/>
       </w:pPr>
-      <w:bookmarkStart w:id="139" w:name="_Toc462599746"/>
+      <w:bookmarkStart w:id="140" w:name="_Toc462599746"/>
       <w:r>
         <w:rPr>
           <w:b/>
@@ -36429,7 +36439,7 @@
       <w:r>
         <w:t xml:space="preserve"> - Instalação do AngularJS</w:t>
       </w:r>
-      <w:bookmarkEnd w:id="139"/>
+      <w:bookmarkEnd w:id="140"/>
     </w:p>
     <w:tbl>
       <w:tblPr>
@@ -36566,7 +36576,7 @@
       <w:pPr>
         <w:pStyle w:val="Legenda"/>
       </w:pPr>
-      <w:bookmarkStart w:id="140" w:name="_Toc462599837"/>
+      <w:bookmarkStart w:id="141" w:name="_Toc462599837"/>
       <w:r>
         <w:rPr>
           <w:b/>
@@ -36607,7 +36617,7 @@
       <w:r>
         <w:t xml:space="preserve"> - Tag de inclusão AngularJS</w:t>
       </w:r>
-      <w:bookmarkEnd w:id="140"/>
+      <w:bookmarkEnd w:id="141"/>
     </w:p>
     <w:p>
       <w:pPr>
@@ -36834,7 +36844,7 @@
       <w:pPr>
         <w:pStyle w:val="Legenda"/>
       </w:pPr>
-      <w:bookmarkStart w:id="141" w:name="_Toc462599747"/>
+      <w:bookmarkStart w:id="142" w:name="_Toc462599747"/>
       <w:r>
         <w:rPr>
           <w:b/>
@@ -36878,7 +36888,7 @@
       <w:r>
         <w:t>- Instalação angular-route</w:t>
       </w:r>
-      <w:bookmarkEnd w:id="141"/>
+      <w:bookmarkEnd w:id="142"/>
     </w:p>
     <w:tbl>
       <w:tblPr>
@@ -36991,7 +37001,7 @@
       <w:pPr>
         <w:pStyle w:val="Legenda"/>
       </w:pPr>
-      <w:bookmarkStart w:id="142" w:name="_Toc462599838"/>
+      <w:bookmarkStart w:id="143" w:name="_Toc462599838"/>
       <w:r>
         <w:rPr>
           <w:b/>
@@ -37032,7 +37042,7 @@
       <w:r>
         <w:t xml:space="preserve"> - Exemplo de rotas utilizando angular-route</w:t>
       </w:r>
-      <w:bookmarkEnd w:id="142"/>
+      <w:bookmarkEnd w:id="143"/>
     </w:p>
     <w:p>
       <w:pPr>
@@ -39040,7 +39050,7 @@
       <w:pPr>
         <w:pStyle w:val="Legenda"/>
       </w:pPr>
-      <w:bookmarkStart w:id="143" w:name="_Toc462599748"/>
+      <w:bookmarkStart w:id="144" w:name="_Toc462599748"/>
       <w:r>
         <w:rPr>
           <w:b/>
@@ -39084,7 +39094,7 @@
       <w:r>
         <w:t>- Instalação jQuery</w:t>
       </w:r>
-      <w:bookmarkEnd w:id="143"/>
+      <w:bookmarkEnd w:id="144"/>
     </w:p>
     <w:tbl>
       <w:tblPr>
@@ -39197,7 +39207,7 @@
       <w:pPr>
         <w:pStyle w:val="Legenda"/>
       </w:pPr>
-      <w:bookmarkStart w:id="144" w:name="_Toc462599749"/>
+      <w:bookmarkStart w:id="145" w:name="_Toc462599749"/>
       <w:r>
         <w:rPr>
           <w:b/>
@@ -39241,7 +39251,7 @@
       <w:r>
         <w:t>- Instalação servidor HTTP</w:t>
       </w:r>
-      <w:bookmarkEnd w:id="144"/>
+      <w:bookmarkEnd w:id="145"/>
     </w:p>
     <w:tbl>
       <w:tblPr>
@@ -39348,7 +39358,7 @@
       <w:pPr>
         <w:pStyle w:val="Legenda"/>
       </w:pPr>
-      <w:bookmarkStart w:id="145" w:name="_Toc462599772"/>
+      <w:bookmarkStart w:id="146" w:name="_Toc462599772"/>
       <w:r>
         <w:rPr>
           <w:b/>
@@ -39390,7 +39400,7 @@
       <w:r>
         <w:t xml:space="preserve"> - Estrutura de pastas da aplicação</w:t>
       </w:r>
-      <w:bookmarkEnd w:id="145"/>
+      <w:bookmarkEnd w:id="146"/>
     </w:p>
     <w:p>
       <w:pPr>
@@ -39487,7 +39497,7 @@
       <w:pPr>
         <w:pStyle w:val="Legenda"/>
       </w:pPr>
-      <w:bookmarkStart w:id="146" w:name="_Toc462599750"/>
+      <w:bookmarkStart w:id="147" w:name="_Toc462599750"/>
       <w:r>
         <w:rPr>
           <w:b/>
@@ -39528,7 +39538,7 @@
       <w:r>
         <w:t xml:space="preserve"> - Instalação Angular Material</w:t>
       </w:r>
-      <w:bookmarkEnd w:id="146"/>
+      <w:bookmarkEnd w:id="147"/>
     </w:p>
     <w:tbl>
       <w:tblPr>
@@ -39635,7 +39645,7 @@
       <w:pPr>
         <w:pStyle w:val="Legenda"/>
       </w:pPr>
-      <w:bookmarkStart w:id="147" w:name="_Toc462599773"/>
+      <w:bookmarkStart w:id="148" w:name="_Toc462599773"/>
       <w:r>
         <w:rPr>
           <w:b/>
@@ -39683,7 +39693,7 @@
       <w:r>
         <w:t>- Menu de componentes Angular Material</w:t>
       </w:r>
-      <w:bookmarkEnd w:id="147"/>
+      <w:bookmarkEnd w:id="148"/>
     </w:p>
     <w:p>
       <w:pPr>
@@ -39786,8 +39796,8 @@
         <w:br w:type="page"/>
       </w:r>
     </w:p>
-    <w:bookmarkStart w:id="148" w:name="_Toc461800149"/>
-    <w:bookmarkStart w:id="149" w:name="_Toc462602556"/>
+    <w:bookmarkStart w:id="149" w:name="_Toc461800149"/>
+    <w:bookmarkStart w:id="150" w:name="_Toc462602556"/>
     <w:p>
       <w:pPr>
         <w:pStyle w:val="Ttulo1"/>
@@ -39978,8 +39988,8 @@
       <w:r>
         <w:t xml:space="preserve"> DISCUSSÃO DE RESULTADOS</w:t>
       </w:r>
-      <w:bookmarkEnd w:id="148"/>
       <w:bookmarkEnd w:id="149"/>
+      <w:bookmarkEnd w:id="150"/>
     </w:p>
     <w:p>
       <w:pPr>
@@ -40087,8 +40097,8 @@
       <w:pPr>
         <w:pStyle w:val="Legenda"/>
       </w:pPr>
-      <w:bookmarkStart w:id="150" w:name="_Toc461811249"/>
-      <w:bookmarkStart w:id="151" w:name="_Toc462599774"/>
+      <w:bookmarkStart w:id="151" w:name="_Toc461811249"/>
+      <w:bookmarkStart w:id="152" w:name="_Toc462599774"/>
       <w:r>
         <w:rPr>
           <w:b/>
@@ -40129,8 +40139,8 @@
       <w:r>
         <w:t xml:space="preserve"> - Conexão entre as placas</w:t>
       </w:r>
-      <w:bookmarkEnd w:id="150"/>
       <w:bookmarkEnd w:id="151"/>
+      <w:bookmarkEnd w:id="152"/>
     </w:p>
     <w:p>
       <w:pPr>
@@ -40269,8 +40279,8 @@
       <w:pPr>
         <w:pStyle w:val="Legenda"/>
       </w:pPr>
-      <w:bookmarkStart w:id="152" w:name="_Toc461811250"/>
-      <w:bookmarkStart w:id="153" w:name="_Toc462599775"/>
+      <w:bookmarkStart w:id="153" w:name="_Toc461811250"/>
+      <w:bookmarkStart w:id="154" w:name="_Toc462599775"/>
       <w:r>
         <w:rPr>
           <w:b/>
@@ -40314,8 +40324,8 @@
       <w:r>
         <w:t>Medições comparativas dos equipamentos de teste</w:t>
       </w:r>
-      <w:bookmarkEnd w:id="152"/>
       <w:bookmarkEnd w:id="153"/>
+      <w:bookmarkEnd w:id="154"/>
     </w:p>
     <w:p>
       <w:pPr>
@@ -40425,8 +40435,8 @@
       <w:pPr>
         <w:pStyle w:val="Legenda"/>
       </w:pPr>
-      <w:bookmarkStart w:id="154" w:name="_Toc461811251"/>
-      <w:bookmarkStart w:id="155" w:name="_Toc462599776"/>
+      <w:bookmarkStart w:id="155" w:name="_Toc461811251"/>
+      <w:bookmarkStart w:id="156" w:name="_Toc462599776"/>
       <w:r>
         <w:rPr>
           <w:b/>
@@ -40470,8 +40480,8 @@
       <w:r>
         <w:t>Conexão entre os sensores e os disjuntores</w:t>
       </w:r>
-      <w:bookmarkEnd w:id="154"/>
       <w:bookmarkEnd w:id="155"/>
+      <w:bookmarkEnd w:id="156"/>
     </w:p>
     <w:p>
       <w:pPr>
@@ -40631,8 +40641,8 @@
       <w:pPr>
         <w:pStyle w:val="Legenda"/>
       </w:pPr>
-      <w:bookmarkStart w:id="156" w:name="_Toc461811252"/>
-      <w:bookmarkStart w:id="157" w:name="_Toc462599777"/>
+      <w:bookmarkStart w:id="157" w:name="_Toc461811252"/>
+      <w:bookmarkStart w:id="158" w:name="_Toc462599777"/>
       <w:r>
         <w:rPr>
           <w:b/>
@@ -40677,8 +40687,8 @@
       <w:r>
         <w:t>- Dados persistidos no banco online</w:t>
       </w:r>
-      <w:bookmarkEnd w:id="156"/>
       <w:bookmarkEnd w:id="157"/>
+      <w:bookmarkEnd w:id="158"/>
     </w:p>
     <w:p>
       <w:pPr>
@@ -40832,8 +40842,8 @@
       <w:pPr>
         <w:pStyle w:val="Legenda"/>
       </w:pPr>
-      <w:bookmarkStart w:id="158" w:name="_Toc461811253"/>
-      <w:bookmarkStart w:id="159" w:name="_Toc462599778"/>
+      <w:bookmarkStart w:id="159" w:name="_Toc461811253"/>
+      <w:bookmarkStart w:id="160" w:name="_Toc462599778"/>
       <w:r>
         <w:rPr>
           <w:b/>
@@ -40877,8 +40887,8 @@
       <w:r>
         <w:t>- Consumo em 16 de setembro de 2016 às 12h e 09 minutos</w:t>
       </w:r>
-      <w:bookmarkEnd w:id="158"/>
       <w:bookmarkEnd w:id="159"/>
+      <w:bookmarkEnd w:id="160"/>
     </w:p>
     <w:p>
       <w:pPr>
@@ -40966,8 +40976,8 @@
       <w:pPr>
         <w:pStyle w:val="Legenda"/>
       </w:pPr>
-      <w:bookmarkStart w:id="160" w:name="_Toc461811254"/>
-      <w:bookmarkStart w:id="161" w:name="_Toc462599779"/>
+      <w:bookmarkStart w:id="161" w:name="_Toc461811254"/>
+      <w:bookmarkStart w:id="162" w:name="_Toc462599779"/>
       <w:r>
         <w:rPr>
           <w:b/>
@@ -41011,8 +41021,8 @@
       <w:r>
         <w:t>- Consumo em 16 de setembro de 2016 às 12h e 10 minutos</w:t>
       </w:r>
-      <w:bookmarkEnd w:id="160"/>
       <w:bookmarkEnd w:id="161"/>
+      <w:bookmarkEnd w:id="162"/>
     </w:p>
     <w:p>
       <w:pPr>
@@ -41189,7 +41199,7 @@
       <w:pPr>
         <w:pStyle w:val="Legenda"/>
       </w:pPr>
-      <w:bookmarkStart w:id="162" w:name="_Toc462599780"/>
+      <w:bookmarkStart w:id="163" w:name="_Toc462599780"/>
       <w:r>
         <w:rPr>
           <w:b/>
@@ -41230,7 +41240,7 @@
       <w:r>
         <w:t xml:space="preserve"> - Ferramenta de diagnóstico</w:t>
       </w:r>
-      <w:bookmarkEnd w:id="162"/>
+      <w:bookmarkEnd w:id="163"/>
     </w:p>
     <w:p>
       <w:pPr>
@@ -41338,8 +41348,8 @@
       <w:pPr>
         <w:pStyle w:val="Legenda"/>
       </w:pPr>
-      <w:bookmarkStart w:id="163" w:name="_Toc461811255"/>
-      <w:bookmarkStart w:id="164" w:name="_Toc462599781"/>
+      <w:bookmarkStart w:id="164" w:name="_Toc461811255"/>
+      <w:bookmarkStart w:id="165" w:name="_Toc462599781"/>
       <w:r>
         <w:rPr>
           <w:b/>
@@ -41390,8 +41400,8 @@
         </w:rPr>
         <w:t>login</w:t>
       </w:r>
-      <w:bookmarkEnd w:id="163"/>
       <w:bookmarkEnd w:id="164"/>
+      <w:bookmarkEnd w:id="165"/>
     </w:p>
     <w:p>
       <w:pPr>
@@ -41404,8 +41414,8 @@
         </w:rPr>
         <w:drawing>
           <wp:inline distT="0" distB="0" distL="0" distR="0" wp14:anchorId="601549D7" wp14:editId="2BBEA089">
-            <wp:extent cx="5746750" cy="2717800"/>
-            <wp:effectExtent l="0" t="0" r="6350" b="6350"/>
+            <wp:extent cx="5552904" cy="2626124"/>
+            <wp:effectExtent l="0" t="0" r="0" b="3175"/>
             <wp:docPr id="25" name="Imagem 25" descr="C:\Users\Guilherme Sanches\Desktop\Figura4.PNG"/>
             <wp:cNvGraphicFramePr>
               <a:graphicFrameLocks xmlns:a="http://schemas.openxmlformats.org/drawingml/2006/main" noChangeAspect="1"/>
@@ -41435,7 +41445,7 @@
                   <pic:spPr bwMode="auto">
                     <a:xfrm>
                       <a:off x="0" y="0"/>
-                      <a:ext cx="5746750" cy="2717800"/>
+                      <a:ext cx="5581562" cy="2639677"/>
                     </a:xfrm>
                     <a:prstGeom prst="rect">
                       <a:avLst/>
@@ -41520,8 +41530,8 @@
       <w:pPr>
         <w:pStyle w:val="Legenda"/>
       </w:pPr>
-      <w:bookmarkStart w:id="165" w:name="_Toc461811256"/>
-      <w:bookmarkStart w:id="166" w:name="_Toc462599782"/>
+      <w:bookmarkStart w:id="166" w:name="_Toc461811256"/>
+      <w:bookmarkStart w:id="167" w:name="_Toc462599782"/>
       <w:r>
         <w:rPr>
           <w:b/>
@@ -41565,8 +41575,8 @@
       <w:r>
         <w:t>- Gráficos de apresentação de resultados</w:t>
       </w:r>
-      <w:bookmarkEnd w:id="165"/>
       <w:bookmarkEnd w:id="166"/>
+      <w:bookmarkEnd w:id="167"/>
     </w:p>
     <w:p>
       <w:pPr>
@@ -41581,8 +41591,8 @@
         </w:rPr>
         <w:drawing>
           <wp:inline distT="0" distB="0" distL="0" distR="0" wp14:anchorId="4B218308" wp14:editId="5FACACE3">
-            <wp:extent cx="5271715" cy="1873612"/>
-            <wp:effectExtent l="0" t="0" r="5715" b="0"/>
+            <wp:extent cx="5414877" cy="1924493"/>
+            <wp:effectExtent l="0" t="0" r="0" b="0"/>
             <wp:docPr id="31" name="Imagem 31" descr="C:\Users\Guilherme Sanches\Desktop\Figura5.PNG"/>
             <wp:cNvGraphicFramePr>
               <a:graphicFrameLocks xmlns:a="http://schemas.openxmlformats.org/drawingml/2006/main" noChangeAspect="1"/>
@@ -41612,7 +41622,7 @@
                   <pic:spPr bwMode="auto">
                     <a:xfrm>
                       <a:off x="0" y="0"/>
-                      <a:ext cx="5280186" cy="1876623"/>
+                      <a:ext cx="5434625" cy="1931512"/>
                     </a:xfrm>
                     <a:prstGeom prst="rect">
                       <a:avLst/>
@@ -41673,25 +41683,40 @@
       <w:pPr>
         <w:pStyle w:val="CorpoTexto"/>
       </w:pPr>
-      <w:r>
-        <w:lastRenderedPageBreak/>
-        <w:t>Na Figura 33 e</w:t>
-      </w:r>
-      <w:bookmarkStart w:id="167" w:name="_GoBack"/>
-      <w:bookmarkEnd w:id="167"/>
-      <w:r>
-        <w:t>xibe-se os resultados lidos de cada sensor a cada intervalo de 30 minutos.</w:t>
-      </w:r>
     </w:p>
     <w:p>
       <w:pPr>
         <w:pStyle w:val="CorpoTexto"/>
       </w:pPr>
+      <w:r>
+        <w:t>Pode-se notar que no primeiro gráfico (Figura 32) houve um pico ao final do dia 16 de setembro de 2016, este pico ocorreu, pois ainda estavam sendo realizados os testes no alicate amperímetro.</w:t>
+      </w:r>
+    </w:p>
+    <w:p>
+      <w:pPr>
+        <w:pStyle w:val="CorpoTexto"/>
+      </w:pPr>
+      <w:r>
+        <w:t>Na</w:t>
+      </w:r>
+      <w:r>
+        <w:t xml:space="preserve"> figura 33</w:t>
+      </w:r>
+      <w:r>
+        <w:t>, pode-se observar o alicate amperímetro fazendo a mensuração dos equipamentos ligados na extensão.</w:t>
+      </w:r>
+    </w:p>
+    <w:p>
+      <w:pPr>
+        <w:pStyle w:val="CorpoTexto"/>
+      </w:pPr>
     </w:p>
     <w:p>
       <w:pPr>
         <w:pStyle w:val="Legenda"/>
       </w:pPr>
+      <w:bookmarkStart w:id="168" w:name="_Toc461811257"/>
+      <w:bookmarkStart w:id="169" w:name="_Toc462599783"/>
       <w:r>
         <w:rPr>
           <w:b/>
@@ -41730,8 +41755,13 @@
         <w:fldChar w:fldCharType="end"/>
       </w:r>
       <w:r>
-        <w:t xml:space="preserve"> - Gráfico de consumo por sensor</w:t>
-      </w:r>
+        <w:t xml:space="preserve"> </w:t>
+      </w:r>
+      <w:r>
+        <w:t>- Testes e validações com alicate amperímetro</w:t>
+      </w:r>
+      <w:bookmarkEnd w:id="168"/>
+      <w:bookmarkEnd w:id="169"/>
     </w:p>
     <w:p>
       <w:pPr>
@@ -41740,133 +41770,14 @@
         <w:jc w:val="center"/>
       </w:pPr>
       <w:r>
-        <w:pict>
-          <v:shape id="_x0000_i1074" type="#_x0000_t75" style="width:331.55pt;height:324.85pt">
-            <v:imagedata r:id="rId44" o:title="grafico3"/>
-          </v:shape>
-        </w:pict>
-      </w:r>
-    </w:p>
-    <w:p>
-      <w:pPr>
-        <w:pStyle w:val="Fonte"/>
-      </w:pPr>
-      <w:r>
-        <w:rPr>
-          <w:b/>
-        </w:rPr>
-        <w:t>Fonte</w:t>
-      </w:r>
-      <w:r>
-        <w:t xml:space="preserve"> – Elaborada pelos autores</w:t>
-      </w:r>
-    </w:p>
-    <w:p>
-      <w:pPr>
-        <w:pStyle w:val="CorpoTexto"/>
-      </w:pPr>
-    </w:p>
-    <w:p>
-      <w:pPr>
-        <w:pStyle w:val="CorpoTexto"/>
-      </w:pPr>
-      <w:r>
-        <w:t>Pode-se notar que no primeiro gráfico</w:t>
-      </w:r>
-      <w:r>
-        <w:t xml:space="preserve"> (Figura 32)</w:t>
-      </w:r>
-      <w:r>
-        <w:t xml:space="preserve"> houve um pico ao final do dia 16 de setembro de 2016, este pico ocorreu, pois ainda estavam sendo realizados os testes no alicate amperímetro.</w:t>
-      </w:r>
-    </w:p>
-    <w:p>
-      <w:pPr>
-        <w:pStyle w:val="CorpoTexto"/>
-      </w:pPr>
-      <w:r>
-        <w:t>Na</w:t>
-      </w:r>
-      <w:r>
-        <w:t xml:space="preserve"> figura 34</w:t>
-      </w:r>
-      <w:r>
-        <w:t>, pode-se observar o alicate amperímetro fazendo a mensuração dos equipamentos ligados na extensão.</w:t>
-      </w:r>
-    </w:p>
-    <w:p>
-      <w:pPr>
-        <w:pStyle w:val="CorpoTexto"/>
-      </w:pPr>
-    </w:p>
-    <w:p>
-      <w:pPr>
-        <w:pStyle w:val="Legenda"/>
-      </w:pPr>
-      <w:bookmarkStart w:id="168" w:name="_Toc461811257"/>
-      <w:bookmarkStart w:id="169" w:name="_Toc462599783"/>
-      <w:r>
-        <w:rPr>
-          <w:b/>
-        </w:rPr>
-        <w:lastRenderedPageBreak/>
-        <w:t xml:space="preserve">Figura </w:t>
-      </w:r>
-      <w:r>
-        <w:rPr>
-          <w:b/>
-        </w:rPr>
-        <w:fldChar w:fldCharType="begin"/>
-      </w:r>
-      <w:r>
-        <w:rPr>
-          <w:b/>
-        </w:rPr>
-        <w:instrText xml:space="preserve"> SEQ Figura \* ARABIC </w:instrText>
-      </w:r>
-      <w:r>
-        <w:rPr>
-          <w:b/>
-        </w:rPr>
-        <w:fldChar w:fldCharType="separate"/>
-      </w:r>
-      <w:r>
-        <w:rPr>
-          <w:b/>
+        <w:rPr>
           <w:noProof/>
-        </w:rPr>
-        <w:t>34</w:t>
-      </w:r>
-      <w:r>
-        <w:rPr>
-          <w:b/>
-        </w:rPr>
-        <w:fldChar w:fldCharType="end"/>
-      </w:r>
-      <w:r>
-        <w:t xml:space="preserve"> </w:t>
-      </w:r>
-      <w:r>
-        <w:t>- Testes e validações com alicate amperímetro</w:t>
-      </w:r>
-      <w:bookmarkEnd w:id="168"/>
-      <w:bookmarkEnd w:id="169"/>
-    </w:p>
-    <w:p>
-      <w:pPr>
-        <w:pStyle w:val="CorpoTexto"/>
-        <w:ind w:firstLine="0"/>
-        <w:jc w:val="center"/>
-      </w:pPr>
-      <w:r>
-        <w:rPr>
-          <w:noProof/>
           <w:lang w:eastAsia="pt-BR"/>
         </w:rPr>
         <w:drawing>
-          <wp:inline distT="0" distB="0" distL="0" distR="0" wp14:anchorId="7E715847" wp14:editId="5D549780">
-            <wp:extent cx="2282493" cy="3042064"/>
-            <wp:effectExtent l="1270" t="0" r="5080" b="5080"/>
+          <wp:inline distT="0" distB="0" distL="0" distR="0" wp14:anchorId="1B4F3109" wp14:editId="4818F59E">
+            <wp:extent cx="2799403" cy="3730991"/>
+            <wp:effectExtent l="0" t="8573" r="0" b="0"/>
             <wp:docPr id="17" name="Imagem 17" descr="C:\Users\Guilherme Sanches\Desktop\alicateamperimetro.jpg"/>
             <wp:cNvGraphicFramePr>
               <a:graphicFrameLocks xmlns:a="http://schemas.openxmlformats.org/drawingml/2006/main" noChangeAspect="1"/>
@@ -41881,7 +41792,7 @@
                     </pic:cNvPicPr>
                   </pic:nvPicPr>
                   <pic:blipFill>
-                    <a:blip r:embed="rId45" cstate="print">
+                    <a:blip r:embed="rId44" cstate="print">
                       <a:extLst>
                         <a:ext uri="{28A0092B-C50C-407E-A947-70E740481C1C}">
                           <a14:useLocalDpi xmlns:a14="http://schemas.microsoft.com/office/drawing/2010/main" val="0"/>
@@ -41896,7 +41807,7 @@
                   <pic:spPr bwMode="auto">
                     <a:xfrm rot="5400000">
                       <a:off x="0" y="0"/>
-                      <a:ext cx="2289404" cy="3051274"/>
+                      <a:ext cx="2814583" cy="3751222"/>
                     </a:xfrm>
                     <a:prstGeom prst="rect">
                       <a:avLst/>
@@ -41938,6 +41849,211 @@
       </w:pPr>
       <w:r>
         <w:t>Após este período de testes e validações, os sensores foram conectados aos disjuntores da residência e então os valores medidos se elevaram, devido a mensuração estar sendo feita por toda parte elétrica da residência.</w:t>
+      </w:r>
+    </w:p>
+    <w:p>
+      <w:pPr>
+        <w:pStyle w:val="CorpoTexto"/>
+      </w:pPr>
+      <w:r>
+        <w:t>Na Figura 3</w:t>
+      </w:r>
+      <w:r>
+        <w:t>4</w:t>
+      </w:r>
+      <w:r>
+        <w:t xml:space="preserve"> exibe-se os resultados lidos de cada sensor a cada intervalo de 30 minutos.</w:t>
+      </w:r>
+      <w:r>
+        <w:t xml:space="preserve"> Ao passar o mouse em cima de cada barra exibida no gráfico o mesmo exibe uma caixa de texto informativa contendo os valores de consumo desde a última mensuração até o momento desta outra mensuração</w:t>
+      </w:r>
+      <w:r>
+        <w:t xml:space="preserve"> de cada sensor. Abaixo exibe-se uma legenda informando ao usuário a cor de cada sensor representando cada um, um setor residencial.</w:t>
+      </w:r>
+    </w:p>
+    <w:p>
+      <w:pPr>
+        <w:pStyle w:val="CorpoTexto"/>
+      </w:pPr>
+    </w:p>
+    <w:p>
+      <w:pPr>
+        <w:pStyle w:val="Legenda"/>
+      </w:pPr>
+      <w:r>
+        <w:rPr>
+          <w:b/>
+        </w:rPr>
+        <w:lastRenderedPageBreak/>
+        <w:t xml:space="preserve">Figura </w:t>
+      </w:r>
+      <w:r>
+        <w:rPr>
+          <w:b/>
+        </w:rPr>
+        <w:fldChar w:fldCharType="begin"/>
+      </w:r>
+      <w:r>
+        <w:rPr>
+          <w:b/>
+        </w:rPr>
+        <w:instrText xml:space="preserve"> SEQ Figura \* ARABIC </w:instrText>
+      </w:r>
+      <w:r>
+        <w:rPr>
+          <w:b/>
+        </w:rPr>
+        <w:fldChar w:fldCharType="separate"/>
+      </w:r>
+      <w:r>
+        <w:rPr>
+          <w:b/>
+          <w:noProof/>
+        </w:rPr>
+        <w:t>34</w:t>
+      </w:r>
+      <w:r>
+        <w:rPr>
+          <w:b/>
+        </w:rPr>
+        <w:fldChar w:fldCharType="end"/>
+      </w:r>
+      <w:r>
+        <w:t xml:space="preserve"> - Gráfico de consumo por sensor</w:t>
+      </w:r>
+    </w:p>
+    <w:p>
+      <w:pPr>
+        <w:pStyle w:val="CorpoTexto"/>
+        <w:ind w:firstLine="0"/>
+        <w:jc w:val="center"/>
+      </w:pPr>
+      <w:r>
+        <w:pict>
+          <v:shape id="_x0000_i1074" type="#_x0000_t75" style="width:263.7pt;height:257.85pt">
+            <v:imagedata r:id="rId45" o:title="grafico3"/>
+          </v:shape>
+        </w:pict>
+      </w:r>
+    </w:p>
+    <w:p>
+      <w:pPr>
+        <w:pStyle w:val="Fonte"/>
+      </w:pPr>
+      <w:r>
+        <w:rPr>
+          <w:b/>
+        </w:rPr>
+        <w:t>Fonte</w:t>
+      </w:r>
+      <w:r>
+        <w:t xml:space="preserve"> – Elaborada pelos autores</w:t>
+      </w:r>
+    </w:p>
+    <w:p>
+      <w:pPr>
+        <w:pStyle w:val="CorpoTexto"/>
+      </w:pPr>
+    </w:p>
+    <w:p>
+      <w:pPr>
+        <w:pStyle w:val="CorpoTexto"/>
+      </w:pPr>
+      <w:r>
+        <w:t>Enquanto que na Figura 34, mostra-se os dados lidos das 21 às 23 horas do mesmo dia.</w:t>
+      </w:r>
+    </w:p>
+    <w:p>
+      <w:pPr>
+        <w:pStyle w:val="CorpoTexto"/>
+      </w:pPr>
+    </w:p>
+    <w:p>
+      <w:pPr>
+        <w:pStyle w:val="Legenda"/>
+      </w:pPr>
+      <w:r>
+        <w:rPr>
+          <w:b/>
+        </w:rPr>
+        <w:t xml:space="preserve">Figura </w:t>
+      </w:r>
+      <w:r>
+        <w:rPr>
+          <w:b/>
+        </w:rPr>
+        <w:fldChar w:fldCharType="begin"/>
+      </w:r>
+      <w:r>
+        <w:rPr>
+          <w:b/>
+        </w:rPr>
+        <w:instrText xml:space="preserve"> SEQ Figura \* ARABIC </w:instrText>
+      </w:r>
+      <w:r>
+        <w:rPr>
+          <w:b/>
+        </w:rPr>
+        <w:fldChar w:fldCharType="separate"/>
+      </w:r>
+      <w:r>
+        <w:rPr>
+          <w:b/>
+          <w:noProof/>
+        </w:rPr>
+        <w:t>35</w:t>
+      </w:r>
+      <w:r>
+        <w:rPr>
+          <w:b/>
+        </w:rPr>
+        <w:fldChar w:fldCharType="end"/>
+      </w:r>
+      <w:r>
+        <w:t xml:space="preserve"> - Gráfico de consumo por sensor</w:t>
+      </w:r>
+    </w:p>
+    <w:p>
+      <w:pPr>
+        <w:pStyle w:val="CorpoTexto"/>
+        <w:ind w:firstLine="0"/>
+        <w:jc w:val="center"/>
+      </w:pPr>
+      <w:r>
+        <w:pict>
+          <v:shape id="_x0000_i1077" type="#_x0000_t75" style="width:252.85pt;height:247pt">
+            <v:imagedata r:id="rId46" o:title="grafico32"/>
+          </v:shape>
+        </w:pict>
+      </w:r>
+    </w:p>
+    <w:p>
+      <w:pPr>
+        <w:pStyle w:val="Fonte"/>
+      </w:pPr>
+      <w:r>
+        <w:rPr>
+          <w:b/>
+        </w:rPr>
+        <w:t>Fonte</w:t>
+      </w:r>
+      <w:r>
+        <w:t xml:space="preserve"> – Elaborada pelos autores</w:t>
+      </w:r>
+    </w:p>
+    <w:p>
+      <w:pPr>
+        <w:pStyle w:val="CorpoTexto"/>
+        <w:ind w:firstLine="0"/>
+      </w:pPr>
+    </w:p>
+    <w:p>
+      <w:pPr>
+        <w:pStyle w:val="CorpoTexto"/>
+      </w:pPr>
+      <w:r>
+        <w:lastRenderedPageBreak/>
+        <w:t>Ao analisar os gráficos, pode-se notar que entre as 21h30 e 22h30 houve um aumento grande no sensor do chuveiro, conclui-se, portanto, que neste período um ou mais usuários da residência utilizaram o chuveiro elétrico. Através destes gráficos detalhados, pode-se criar rotinas de comparação entre cada pessoa da residência, criar períodos em que são gastos maior valor energético e diversos outros recursos.</w:t>
       </w:r>
     </w:p>
     <w:p>
@@ -43194,7 +43310,7 @@
       </w:pPr>
     </w:p>
     <w:sectPr>
-      <w:headerReference w:type="default" r:id="rId46"/>
+      <w:headerReference w:type="default" r:id="rId47"/>
       <w:pgSz w:w="11906" w:h="16838" w:code="9"/>
       <w:pgMar w:top="1701" w:right="1134" w:bottom="1134" w:left="1701" w:header="1134" w:footer="1134" w:gutter="0"/>
       <w:pgNumType w:start="6"/>
@@ -43653,7 +43769,7 @@
           <w:rPr>
             <w:noProof/>
           </w:rPr>
-          <w:t>63</w:t>
+          <w:t>59</w:t>
         </w:r>
         <w:r>
           <w:fldChar w:fldCharType="end"/>
@@ -49050,7 +49166,7 @@
 </file>
 
 <file path=customXml/itemProps1.xml><?xml version="1.0" encoding="utf-8"?>
-<ds:datastoreItem xmlns:ds="http://schemas.openxmlformats.org/officeDocument/2006/customXml" ds:itemID="{CF010229-0EBA-4806-9014-C40F334FB199}">
+<ds:datastoreItem xmlns:ds="http://schemas.openxmlformats.org/officeDocument/2006/customXml" ds:itemID="{9AF4B158-6115-4113-8CF3-85B49221B0A4}">
   <ds:schemaRefs>
     <ds:schemaRef ds:uri="http://schemas.openxmlformats.org/officeDocument/2006/bibliography"/>
   </ds:schemaRefs>

</xml_diff>

<commit_message>
finalização quadro teórico github pages
</commit_message>
<xml_diff>
--- a/documents/life_cycle/pré-banca/Entrega-pre-banca.docx
+++ b/documents/life_cycle/pré-banca/Entrega-pre-banca.docx
@@ -10476,24 +10476,14 @@
       <w:r>
         <w:t xml:space="preserve">Figura </w:t>
       </w:r>
-      <w:r>
-        <w:fldChar w:fldCharType="begin"/>
-      </w:r>
-      <w:r>
-        <w:instrText xml:space="preserve"> SEQ Figura \* ARABIC </w:instrText>
-      </w:r>
-      <w:r>
-        <w:fldChar w:fldCharType="separate"/>
-      </w:r>
-      <w:r>
-        <w:rPr>
-          <w:noProof/>
-        </w:rPr>
-        <w:t>1</w:t>
-      </w:r>
-      <w:r>
-        <w:fldChar w:fldCharType="end"/>
-      </w:r>
+      <w:fldSimple w:instr=" SEQ Figura \* ARABIC ">
+        <w:r>
+          <w:rPr>
+            <w:noProof/>
+          </w:rPr>
+          <w:t>1</w:t>
+        </w:r>
+      </w:fldSimple>
       <w:r>
         <w:t xml:space="preserve"> -</w:t>
       </w:r>
@@ -15826,21 +15816,12 @@
           <w:lang w:val="en-US"/>
         </w:rPr>
       </w:pPr>
-      <w:proofErr w:type="spellStart"/>
       <w:r>
         <w:rPr>
           <w:szCs w:val="24"/>
           <w:lang w:val="en-US"/>
         </w:rPr>
-        <w:t>Suporte</w:t>
-      </w:r>
-      <w:proofErr w:type="spellEnd"/>
-      <w:r>
-        <w:rPr>
-          <w:szCs w:val="24"/>
-          <w:lang w:val="en-US"/>
-        </w:rPr>
-        <w:t xml:space="preserve"> a </w:t>
+        <w:t xml:space="preserve">Suporte a </w:t>
       </w:r>
       <w:r>
         <w:rPr>
@@ -16350,10 +16331,7 @@
         <w:t>site</w:t>
       </w:r>
       <w:r>
-        <w:t xml:space="preserve"> da ferramenta</w:t>
-      </w:r>
-      <w:r>
-        <w:t>,</w:t>
+        <w:t xml:space="preserve"> da ferramenta,</w:t>
       </w:r>
       <w:r>
         <w:t xml:space="preserve"> </w:t>
@@ -16414,16 +16392,7 @@
         <w:t xml:space="preserve"> </w:t>
       </w:r>
       <w:r>
-        <w:t xml:space="preserve">que </w:t>
-      </w:r>
-      <w:r>
-        <w:t>começou a elaborar suas primeiras intenções sobre como resolver problemas de robustez de código para solução de simples problemas</w:t>
-      </w:r>
-      <w:r>
-        <w:t xml:space="preserve">, </w:t>
-      </w:r>
-      <w:r>
-        <w:t>seguindo os padrões w</w:t>
+        <w:t>que começou a elaborar suas primeiras intenções sobre como resolver problemas de robustez de código para solução de simples problemas, seguindo os padrões w</w:t>
       </w:r>
       <w:r>
         <w:t>eb estipulados pela W3C</w:t>
@@ -16449,10 +16418,7 @@
         <w:footnoteReference w:id="12"/>
       </w:r>
       <w:r>
-        <w:t xml:space="preserve"> para a biblioteca e disponibilizado</w:t>
-      </w:r>
-      <w:r>
-        <w:t xml:space="preserve"> de forma pública </w:t>
+        <w:t xml:space="preserve"> para a biblioteca e disponibilizado de forma pública </w:t>
       </w:r>
       <w:sdt>
         <w:sdtPr>
@@ -16990,21 +16956,12 @@
         </w:rPr>
       </w:pPr>
       <w:bookmarkStart w:id="40" w:name="_Toc462143753"/>
-      <w:proofErr w:type="spellStart"/>
       <w:r>
         <w:rPr>
           <w:b/>
           <w:lang w:val="en-US"/>
         </w:rPr>
-        <w:t>Figura</w:t>
-      </w:r>
-      <w:proofErr w:type="spellEnd"/>
-      <w:r>
-        <w:rPr>
-          <w:b/>
-          <w:lang w:val="en-US"/>
-        </w:rPr>
-        <w:t xml:space="preserve"> </w:t>
+        <w:t xml:space="preserve">Figura </w:t>
       </w:r>
       <w:r>
         <w:rPr>
@@ -17210,14 +17167,12 @@
       <w:pPr>
         <w:spacing w:after="0"/>
       </w:pPr>
-      <w:proofErr w:type="spellStart"/>
       <w:r>
         <w:rPr>
           <w:i/>
         </w:rPr>
         <w:t>Highcharts</w:t>
       </w:r>
-      <w:proofErr w:type="spellEnd"/>
       <w:r>
         <w:t xml:space="preserve"> foi implementado no desenvolvimento deste projeto, pois tornou mais fácil a criação de gráficos interativos na geração de relatórios nas páginas da aplicaç</w:t>
       </w:r>
@@ -18793,10 +18748,7 @@
         <w:spacing w:after="0"/>
       </w:pPr>
       <w:r>
-        <w:t>Para disponibilizar serviços no ambiente em nuvem, é necessário que haja uma infraestrutura de servi</w:t>
-      </w:r>
-      <w:r>
-        <w:t>d</w:t>
+        <w:t>Para disponibilizar serviços no ambiente em nuvem, é necessário que haja uma infraestrutura de servid</w:t>
       </w:r>
       <w:r>
         <w:t>ores robusta e boa ambientação. Para atender a necessidade do trabalho</w:t>
@@ -18861,10 +18813,7 @@
         <w:t xml:space="preserve"> é </w:t>
       </w:r>
       <w:r>
-        <w:t xml:space="preserve">uma plataforma </w:t>
-      </w:r>
-      <w:r>
-        <w:t>como um serviço em nuvem que automatiza a hospedagem, a configuração, a implantação e a administração de aplicativos em um ambiente em nuvem</w:t>
+        <w:t>uma plataforma como um serviço em nuvem que automatiza a hospedagem, a configuração, a implantação e a administração de aplicativos em um ambiente em nuvem</w:t>
       </w:r>
       <w:r>
         <w:t xml:space="preserve"> flexível</w:t>
@@ -18873,10 +18822,7 @@
         <w:t>.</w:t>
       </w:r>
       <w:r>
-        <w:t xml:space="preserve"> Ela oferece aos desenvolvedores de aplicativos o acesso por autosserviço, para que eles possam implantar com facili</w:t>
-      </w:r>
-      <w:r>
-        <w:t>dade os aplicativos sob demanda (</w:t>
+        <w:t xml:space="preserve"> Ela oferece aos desenvolvedores de aplicativos o acesso por autosserviço, para que eles possam implantar com facilidade os aplicativos sob demanda (</w:t>
       </w:r>
       <w:r>
         <w:t xml:space="preserve">REDHAT, </w:t>
@@ -18890,13 +18836,26 @@
         <w:spacing w:after="0"/>
       </w:pPr>
       <w:r>
-        <w:t>Aproveitando a experiência que já</w:t>
-      </w:r>
+        <w:t xml:space="preserve">Aproveitando a experiência que já possui no ramo, a </w:t>
+      </w:r>
+      <w:proofErr w:type="spellStart"/>
+      <w:r>
+        <w:t>Red</w:t>
+      </w:r>
+      <w:proofErr w:type="spellEnd"/>
       <w:r>
         <w:t xml:space="preserve"> </w:t>
       </w:r>
-      <w:r>
-        <w:t xml:space="preserve">possui no ramo, a </w:t>
+      <w:proofErr w:type="spellStart"/>
+      <w:r>
+        <w:t>Hat</w:t>
+      </w:r>
+      <w:proofErr w:type="spellEnd"/>
+      <w:r>
+        <w:t xml:space="preserve"> lançou, em maio </w:t>
+      </w:r>
+      <w:r>
+        <w:t>de 2011, durante o evento ‘</w:t>
       </w:r>
       <w:proofErr w:type="spellStart"/>
       <w:r>
@@ -18912,55 +18871,36 @@
       </w:r>
       <w:proofErr w:type="spellEnd"/>
       <w:r>
-        <w:t xml:space="preserve"> lançou, em maio </w:t>
-      </w:r>
-      <w:r>
-        <w:t>de 2011, durante o evento ‘</w:t>
-      </w:r>
-      <w:proofErr w:type="spellStart"/>
-      <w:r>
-        <w:t>Red</w:t>
-      </w:r>
-      <w:proofErr w:type="spellEnd"/>
-      <w:r>
         <w:t xml:space="preserve"> </w:t>
       </w:r>
       <w:proofErr w:type="spellStart"/>
       <w:r>
-        <w:t>Hat</w:t>
-      </w:r>
-      <w:proofErr w:type="spellEnd"/>
+        <w:t>Summit</w:t>
+      </w:r>
+      <w:proofErr w:type="spellEnd"/>
+      <w:r>
+        <w:t>’</w:t>
+      </w:r>
+      <w:r>
+        <w:t xml:space="preserve"> a</w:t>
+      </w:r>
+      <w:r>
+        <w:t xml:space="preserve"> plataforma </w:t>
+      </w:r>
+      <w:proofErr w:type="spellStart"/>
+      <w:r>
+        <w:rPr>
+          <w:i/>
+        </w:rPr>
+        <w:t>OpenShift</w:t>
+      </w:r>
+      <w:proofErr w:type="spellEnd"/>
+      <w:r>
+        <w:t>, que</w:t>
+      </w:r>
       <w:r>
         <w:t xml:space="preserve"> </w:t>
       </w:r>
-      <w:proofErr w:type="spellStart"/>
-      <w:r>
-        <w:t>Summit</w:t>
-      </w:r>
-      <w:proofErr w:type="spellEnd"/>
-      <w:r>
-        <w:t>’</w:t>
-      </w:r>
-      <w:r>
-        <w:t xml:space="preserve"> a</w:t>
-      </w:r>
-      <w:r>
-        <w:t xml:space="preserve"> plataforma </w:t>
-      </w:r>
-      <w:proofErr w:type="spellStart"/>
-      <w:r>
-        <w:rPr>
-          <w:i/>
-        </w:rPr>
-        <w:t>OpenShift</w:t>
-      </w:r>
-      <w:proofErr w:type="spellEnd"/>
-      <w:r>
-        <w:t>, que</w:t>
-      </w:r>
-      <w:r>
-        <w:t xml:space="preserve"> </w:t>
-      </w:r>
       <w:r>
         <w:t xml:space="preserve">cuida de toda a infraestrutura, </w:t>
       </w:r>
@@ -18971,13 +18911,7 @@
         <w:t>middleware</w:t>
       </w:r>
       <w:r>
-        <w:t xml:space="preserve"> e gerenciamento de rede,</w:t>
-      </w:r>
-      <w:r>
-        <w:t xml:space="preserve"> </w:t>
-      </w:r>
-      <w:r>
-        <w:t>permitindo que os desenvolvedores se concentrem apenas na criação de seus aplicativos</w:t>
+        <w:t xml:space="preserve"> e gerenciamento de rede, permitindo que os desenvolvedores se concentrem apenas na criação de seus aplicativos</w:t>
       </w:r>
       <w:r>
         <w:t xml:space="preserve">. </w:t>
@@ -18986,10 +18920,7 @@
         <w:t>Este</w:t>
       </w:r>
       <w:r>
-        <w:t xml:space="preserve"> modelo de solução tecnológica suporta a implantação de</w:t>
-      </w:r>
-      <w:r>
-        <w:t xml:space="preserve"> </w:t>
+        <w:t xml:space="preserve"> modelo de solução tecnológica suporta a implantação de </w:t>
       </w:r>
       <w:r>
         <w:rPr>
@@ -19012,16 +18943,7 @@
       </w:r>
       <w:proofErr w:type="spellEnd"/>
       <w:r>
-        <w:t>. É</w:t>
-      </w:r>
-      <w:r>
-        <w:t xml:space="preserve"> </w:t>
-      </w:r>
-      <w:r>
-        <w:t>oferecida ainda a possibilidade de uso de uma vasta gama de servidores, bancos de dados e</w:t>
-      </w:r>
-      <w:r>
-        <w:t xml:space="preserve"> </w:t>
+        <w:t xml:space="preserve">. É oferecida ainda a possibilidade de uso de uma vasta gama de servidores, bancos de dados e </w:t>
       </w:r>
       <w:r>
         <w:rPr>
@@ -19047,43 +18969,7 @@
         <w:t>ele</w:t>
       </w:r>
       <w:r>
-        <w:t xml:space="preserve"> permite</w:t>
-      </w:r>
-      <w:r>
-        <w:t xml:space="preserve"> </w:t>
-      </w:r>
-      <w:r>
-        <w:t>ao desenvolvedor manter o foco no desenvolvimento da aplicação, realizando a</w:t>
-      </w:r>
-      <w:r>
-        <w:t xml:space="preserve"> </w:t>
-      </w:r>
-      <w:r>
-        <w:t>implementação das aplicações de forma ágil, por meio de ferramentas disponibilizadas e</w:t>
-      </w:r>
-      <w:r>
-        <w:t xml:space="preserve"> </w:t>
-      </w:r>
-      <w:r>
-        <w:t>possibilitando testá-las em um ambiente real de produção. É possível, ainda, mostrar,</w:t>
-      </w:r>
-      <w:r>
-        <w:t xml:space="preserve"> </w:t>
-      </w:r>
-      <w:r>
-        <w:t>distribuir e compartilhar a aplicação funcionando sem se preocupar com a infraestrutura</w:t>
-      </w:r>
-      <w:r>
-        <w:t xml:space="preserve"> </w:t>
-      </w:r>
-      <w:r>
-        <w:t>necessária. Tais fatores ajudam com a redução dos custos no projeto e no impacto ambiental</w:t>
-      </w:r>
-      <w:r>
-        <w:t xml:space="preserve"> </w:t>
-      </w:r>
-      <w:r>
-        <w:t>dos recursos computacionais usados com a infraestrutura local (DIAS; JUNIOR, 2012).</w:t>
+        <w:t xml:space="preserve"> permite ao desenvolvedor manter o foco no desenvolvimento da aplicação, realizando a implementação das aplicações de forma ágil, por meio de ferramentas disponibilizadas e possibilitando testá-las em um ambiente real de produção. É possível, ainda, mostrar, distribuir e compartilhar a aplicação funcionando sem se preocupar com a infraestrutura necessária. Tais fatores ajudam com a redução dos custos no projeto e no impacto ambiental dos recursos computacionais usados com a infraestrutura local (DIAS; JUNIOR, 2012).</w:t>
       </w:r>
     </w:p>
     <w:p>
@@ -19091,19 +18977,7 @@
         <w:spacing w:after="0"/>
       </w:pPr>
       <w:r>
-        <w:t>Outra grande característica da plataforma é o gerenciamento do volume de</w:t>
-      </w:r>
-      <w:r>
-        <w:t xml:space="preserve"> </w:t>
-      </w:r>
-      <w:r>
-        <w:t>conexões aos aplicativos implantados. Ela faz escalonamento automático ou manual dos recursos que apoiam as aplicações de modo que o desempenho não seja prejudicado à medida</w:t>
-      </w:r>
-      <w:r>
-        <w:t xml:space="preserve"> </w:t>
-      </w:r>
-      <w:r>
-        <w:t>que varia o uso.</w:t>
+        <w:t>Outra grande característica da plataforma é o gerenciamento do volume de conexões aos aplicativos implantados. Ela faz escalonamento automático ou manual dos recursos que apoiam as aplicações de modo que o desempenho não seja prejudicado à medida que varia o uso.</w:t>
       </w:r>
     </w:p>
     <w:p>
@@ -19169,22 +19043,7 @@
         <w:t>:</w:t>
       </w:r>
       <w:r>
-        <w:t xml:space="preserve"> é a versão gratuita da plataforma, que permite aos usuários</w:t>
-      </w:r>
-      <w:r>
-        <w:t xml:space="preserve"> </w:t>
-      </w:r>
-      <w:r>
-        <w:t>criarem até três aplicações sem custos, permitindo utilizar por aplicação até 1GB de</w:t>
-      </w:r>
-      <w:r>
-        <w:t xml:space="preserve"> </w:t>
-      </w:r>
-      <w:r>
-        <w:t>espaço em disco e 512 MB de memória. Nesta versão o usuário pode optar por</w:t>
-      </w:r>
-      <w:r>
-        <w:t xml:space="preserve"> </w:t>
+        <w:t xml:space="preserve"> é a versão gratuita da plataforma, que permite aos usuários criarem até três aplicações sem custos, permitindo utilizar por aplicação até 1GB de espaço em disco e 512 MB de memória. Nesta versão o usuário pode optar por </w:t>
       </w:r>
       <w:r>
         <w:t xml:space="preserve">outros planos em </w:t>
@@ -19230,55 +19089,37 @@
         <w:t>software</w:t>
       </w:r>
       <w:r>
-        <w:t xml:space="preserve"> anual,</w:t>
+        <w:t xml:space="preserve"> anual, </w:t>
+      </w:r>
+      <w:r>
+        <w:t xml:space="preserve">que </w:t>
+      </w:r>
+      <w:r>
+        <w:t xml:space="preserve">permite ser implementada em uma nuvem privada. </w:t>
+      </w:r>
+      <w:r>
+        <w:t>Ela</w:t>
       </w:r>
       <w:r>
         <w:t xml:space="preserve"> </w:t>
       </w:r>
       <w:r>
-        <w:t xml:space="preserve">que </w:t>
-      </w:r>
-      <w:r>
-        <w:t xml:space="preserve">permite ser implementada em uma nuvem privada. </w:t>
-      </w:r>
-      <w:r>
-        <w:t>Ela</w:t>
-      </w:r>
-      <w:r>
-        <w:t xml:space="preserve"> </w:t>
-      </w:r>
-      <w:r>
         <w:t>acelera</w:t>
       </w:r>
       <w:r>
-        <w:t xml:space="preserve"> a</w:t>
-      </w:r>
-      <w:r>
-        <w:t xml:space="preserve"> </w:t>
+        <w:t xml:space="preserve"> a </w:t>
       </w:r>
       <w:r>
         <w:t>entrega de serviços e agiliza</w:t>
       </w:r>
       <w:r>
-        <w:t xml:space="preserve"> o desenvolvimento de aplicações, oferecendo um</w:t>
-      </w:r>
-      <w:r>
-        <w:t xml:space="preserve"> </w:t>
-      </w:r>
-      <w:r>
-        <w:t xml:space="preserve">maior grau de controle e escolha sobre os componentes </w:t>
+        <w:t xml:space="preserve"> o desenvolvimento de aplicações, oferecendo um maior grau de controle e escolha sobre os componentes </w:t>
       </w:r>
       <w:r>
         <w:t>podendo ser alocados</w:t>
       </w:r>
       <w:r>
-        <w:t xml:space="preserve"> mais</w:t>
-      </w:r>
-      <w:r>
-        <w:t xml:space="preserve"> </w:t>
-      </w:r>
-      <w:r>
-        <w:t xml:space="preserve">recursos de </w:t>
+        <w:t xml:space="preserve"> mais recursos de </w:t>
       </w:r>
       <w:r>
         <w:rPr>
@@ -19346,16 +19187,7 @@
       </w:r>
       <w:proofErr w:type="spellEnd"/>
       <w:r>
-        <w:t>, onde está</w:t>
-      </w:r>
-      <w:r>
-        <w:t xml:space="preserve"> </w:t>
-      </w:r>
-      <w:r>
-        <w:t>disponível todo o seu código fonte para ser copiado, possibilitando ao usuário, criar</w:t>
-      </w:r>
-      <w:r>
-        <w:t xml:space="preserve"> </w:t>
+        <w:t xml:space="preserve">, onde está disponível todo o seu código fonte para ser copiado, possibilitando ao usuário, criar </w:t>
       </w:r>
       <w:r>
         <w:t>a sua própria versão</w:t>
@@ -19377,10 +19209,7 @@
         <w:t>Esta plataforma foi escolhida neste trabalho, pois ela possibilitou</w:t>
       </w:r>
       <w:r>
-        <w:t xml:space="preserve"> criar, implantar e gerenciar</w:t>
-      </w:r>
-      <w:r>
-        <w:t xml:space="preserve"> </w:t>
+        <w:t xml:space="preserve"> criar, implantar e gerenciar </w:t>
       </w:r>
       <w:r>
         <w:t>a aplicação</w:t>
@@ -19455,65 +19284,63 @@
         <w:t>site</w:t>
       </w:r>
       <w:r>
-        <w:t xml:space="preserve"> em que você pode carregar uma cópia de seu repositório</w:t>
-      </w:r>
-      <w:r>
+        <w:t xml:space="preserve"> em que você pode carregar uma cópia de seu repositório </w:t>
+      </w:r>
+      <w:proofErr w:type="spellStart"/>
+      <w:r>
+        <w:t>git</w:t>
+      </w:r>
+      <w:proofErr w:type="spellEnd"/>
+      <w:r>
+        <w:t xml:space="preserve"> (controlador de versão)</w:t>
+      </w:r>
+      <w:r>
+        <w:t xml:space="preserve">. Ele permite que você colabore facilmente com outras pessoas em um projeto. Isso é feito por meio da disponibilização de um local centralizado para compartilhar o repositório, uma </w:t>
+      </w:r>
+      <w:r>
+        <w:rPr>
+          <w:i/>
+        </w:rPr>
+        <w:t>interface web</w:t>
+      </w:r>
+      <w:r>
+        <w:t xml:space="preserve"> para visualizá-lo e recursos como </w:t>
+      </w:r>
+      <w:proofErr w:type="spellStart"/>
+      <w:r>
+        <w:rPr>
+          <w:i/>
+        </w:rPr>
+        <w:t>forking</w:t>
+      </w:r>
+      <w:proofErr w:type="spellEnd"/>
+      <w:r>
+        <w:rPr>
+          <w:i/>
+        </w:rPr>
+        <w:t xml:space="preserve">, </w:t>
+      </w:r>
+      <w:proofErr w:type="spellStart"/>
+      <w:r>
+        <w:rPr>
+          <w:i/>
+        </w:rPr>
+        <w:t>pull</w:t>
+      </w:r>
+      <w:proofErr w:type="spellEnd"/>
+      <w:r>
+        <w:rPr>
+          <w:i/>
+        </w:rPr>
         <w:t xml:space="preserve"> </w:t>
       </w:r>
       <w:proofErr w:type="spellStart"/>
       <w:r>
-        <w:t>git</w:t>
-      </w:r>
-      <w:proofErr w:type="spellEnd"/>
-      <w:r>
-        <w:t xml:space="preserve">. Ele permite que você colabore facilmente com outras pessoas em um projeto. Isso é feito por meio da disponibilização de um local centralizado para compartilhar o repositório, uma </w:t>
-      </w:r>
-      <w:r>
-        <w:rPr>
-          <w:i/>
-        </w:rPr>
-        <w:t>interface web</w:t>
-      </w:r>
-      <w:r>
-        <w:t xml:space="preserve"> para visualizá-lo e recursos como </w:t>
-      </w:r>
-      <w:proofErr w:type="spellStart"/>
-      <w:r>
-        <w:rPr>
-          <w:i/>
-        </w:rPr>
-        <w:t>forking</w:t>
-      </w:r>
-      <w:proofErr w:type="spellEnd"/>
-      <w:r>
-        <w:rPr>
-          <w:i/>
-        </w:rPr>
-        <w:t xml:space="preserve">, </w:t>
-      </w:r>
-      <w:proofErr w:type="spellStart"/>
-      <w:r>
-        <w:rPr>
-          <w:i/>
-        </w:rPr>
-        <w:t>pull</w:t>
-      </w:r>
-      <w:proofErr w:type="spellEnd"/>
-      <w:r>
-        <w:rPr>
-          <w:i/>
-        </w:rPr>
-        <w:t xml:space="preserve"> </w:t>
-      </w:r>
-      <w:proofErr w:type="spellStart"/>
-      <w:r>
         <w:rPr>
           <w:i/>
         </w:rPr>
         <w:t>requests</w:t>
       </w:r>
-      <w:bookmarkStart w:id="48" w:name="_GoBack"/>
-      <w:bookmarkEnd w:id="48"/>
       <w:proofErr w:type="spellEnd"/>
       <w:r>
         <w:rPr>
@@ -19550,264 +19377,10 @@
         <w:spacing w:after="0"/>
       </w:pPr>
       <w:r>
-        <w:t xml:space="preserve">Visando expandir a forma de divulgação de projetos, o </w:t>
-      </w:r>
-      <w:proofErr w:type="spellStart"/>
-      <w:r>
-        <w:rPr>
-          <w:i/>
-        </w:rPr>
-        <w:t>github</w:t>
-      </w:r>
-      <w:proofErr w:type="spellEnd"/>
-      <w:r>
-        <w:t xml:space="preserve"> possui um serviço chamado </w:t>
-      </w:r>
-      <w:proofErr w:type="spellStart"/>
-      <w:r>
-        <w:rPr>
-          <w:i/>
-        </w:rPr>
-        <w:t>github</w:t>
-      </w:r>
-      <w:proofErr w:type="spellEnd"/>
-      <w:r>
-        <w:rPr>
-          <w:i/>
-        </w:rPr>
-        <w:t xml:space="preserve"> </w:t>
-      </w:r>
-      <w:proofErr w:type="spellStart"/>
-      <w:r>
-        <w:rPr>
-          <w:i/>
-        </w:rPr>
-        <w:t>pages</w:t>
-      </w:r>
-      <w:proofErr w:type="spellEnd"/>
-      <w:r>
-        <w:t xml:space="preserve">, que serve principalmente para prover páginas na internet sobre os repositórios. Essas páginas podem servir para divulgar exemplos, documentações e qualquer outro tipo de informação sobre o seu projeto. E o melhor, esse serviço é de graça, basta ter uma conta no </w:t>
-      </w:r>
-      <w:proofErr w:type="spellStart"/>
-      <w:r>
-        <w:rPr>
-          <w:i/>
-        </w:rPr>
-        <w:t>github</w:t>
-      </w:r>
-      <w:proofErr w:type="spellEnd"/>
-      <w:r>
-        <w:rPr>
-          <w:i/>
-        </w:rPr>
-        <w:t>.</w:t>
-      </w:r>
-    </w:p>
-    <w:p>
-      <w:pPr>
-        <w:spacing w:after="0"/>
-      </w:pPr>
-      <w:r>
-        <w:rPr>
-          <w:i/>
-        </w:rPr>
-        <w:t xml:space="preserve">GitHub </w:t>
-      </w:r>
-      <w:proofErr w:type="spellStart"/>
-      <w:r>
-        <w:rPr>
-          <w:i/>
-        </w:rPr>
-        <w:t>Pages</w:t>
-      </w:r>
-      <w:proofErr w:type="spellEnd"/>
-      <w:r>
-        <w:t xml:space="preserve"> é um serviço</w:t>
-      </w:r>
-      <w:r>
-        <w:t xml:space="preserve"> de </w:t>
-      </w:r>
-      <w:r>
-        <w:t>hospedagem estática</w:t>
-      </w:r>
-      <w:r>
-        <w:t xml:space="preserve"> de </w:t>
-      </w:r>
-      <w:r>
-        <w:rPr>
-          <w:i/>
-        </w:rPr>
-        <w:t>site</w:t>
-      </w:r>
-      <w:r>
-        <w:t xml:space="preserve"> projetado para hospedar su</w:t>
-      </w:r>
-      <w:r>
-        <w:t>as páginas pessoais, organizações</w:t>
-      </w:r>
-      <w:r>
-        <w:t xml:space="preserve"> ou projeto</w:t>
-      </w:r>
-      <w:r>
-        <w:t>s</w:t>
-      </w:r>
-      <w:r>
-        <w:t xml:space="preserve"> direta</w:t>
-      </w:r>
-      <w:r>
-        <w:t xml:space="preserve">mente de um repositório </w:t>
-      </w:r>
-      <w:r>
-        <w:rPr>
-          <w:i/>
-        </w:rPr>
-        <w:t>GitHub</w:t>
-      </w:r>
-      <w:r>
-        <w:t xml:space="preserve">. É possível </w:t>
-      </w:r>
-      <w:r>
-        <w:t xml:space="preserve">criar e publicar </w:t>
-      </w:r>
-      <w:r>
-        <w:rPr>
-          <w:i/>
-        </w:rPr>
-        <w:t xml:space="preserve">GitHub </w:t>
-      </w:r>
-      <w:proofErr w:type="spellStart"/>
-      <w:r>
-        <w:rPr>
-          <w:i/>
-        </w:rPr>
-        <w:t>Pages</w:t>
-      </w:r>
-      <w:proofErr w:type="spellEnd"/>
-      <w:r>
-        <w:rPr>
-          <w:i/>
-        </w:rPr>
-        <w:t xml:space="preserve"> online</w:t>
-      </w:r>
-      <w:r>
-        <w:t xml:space="preserve"> usando o gerador de páginas automático</w:t>
-      </w:r>
-      <w:r>
-        <w:t>;</w:t>
-      </w:r>
-      <w:r>
-        <w:t xml:space="preserve"> </w:t>
-      </w:r>
-      <w:r>
-        <w:t>ou s</w:t>
-      </w:r>
-      <w:r>
-        <w:t xml:space="preserve">e preferir trabalhar localmente, </w:t>
-      </w:r>
-      <w:r>
-        <w:t>usando</w:t>
-      </w:r>
-      <w:r>
-        <w:t xml:space="preserve"> o </w:t>
-      </w:r>
-      <w:r>
-        <w:rPr>
-          <w:i/>
-        </w:rPr>
-        <w:t>GitHub desktop</w:t>
-      </w:r>
-      <w:r>
-        <w:t xml:space="preserve"> ou a linha de comando.</w:t>
-      </w:r>
-    </w:p>
-    <w:p>
-      <w:pPr>
-        <w:spacing w:after="0"/>
-      </w:pPr>
-      <w:r>
-        <w:t xml:space="preserve">O </w:t>
-      </w:r>
-      <w:proofErr w:type="spellStart"/>
-      <w:r>
-        <w:t>gh-pages</w:t>
-      </w:r>
-      <w:proofErr w:type="spellEnd"/>
-      <w:r>
-        <w:t xml:space="preserve"> é o responsável por conter os arquivos que darão vida à nossa página, assim, se o explorarmos, poderemos ver que existem arquivos como ‘index.html’, arquivos ‘.</w:t>
-      </w:r>
-      <w:proofErr w:type="spellStart"/>
-      <w:r>
-        <w:t>css</w:t>
-      </w:r>
-      <w:proofErr w:type="spellEnd"/>
-      <w:r>
-        <w:t xml:space="preserve">’ entre outros. Enfim, é um </w:t>
-      </w:r>
-      <w:proofErr w:type="spellStart"/>
-      <w:r>
-        <w:t>branch</w:t>
-      </w:r>
-      <w:proofErr w:type="spellEnd"/>
-      <w:r>
-        <w:t xml:space="preserve"> que representa toda a página gerada.</w:t>
-      </w:r>
-    </w:p>
-    <w:p>
-      <w:pPr>
-        <w:spacing w:after="0"/>
-      </w:pPr>
-      <w:r>
-        <w:t xml:space="preserve">O uso de GitHub </w:t>
-      </w:r>
-      <w:proofErr w:type="spellStart"/>
-      <w:r>
-        <w:t>Pages</w:t>
-      </w:r>
-      <w:proofErr w:type="spellEnd"/>
-      <w:r>
-        <w:t xml:space="preserve"> </w:t>
-      </w:r>
-      <w:r>
-        <w:t xml:space="preserve">está sujeito </w:t>
-      </w:r>
-      <w:r>
-        <w:t>aos Termos de Serviço do GitHub</w:t>
-      </w:r>
-      <w:r>
-        <w:t xml:space="preserve">, </w:t>
-      </w:r>
-      <w:r>
-        <w:t xml:space="preserve">que vem a ser </w:t>
-      </w:r>
-      <w:r>
-        <w:t xml:space="preserve">uma plataforma de hospedagem </w:t>
-      </w:r>
-      <w:r>
-        <w:t xml:space="preserve">de código </w:t>
-      </w:r>
-      <w:r>
-        <w:t>para controle de versão e colaboração. Ele pe</w:t>
-      </w:r>
-      <w:r>
-        <w:t>rmite que você e outros trabalhe</w:t>
-      </w:r>
-      <w:r>
-        <w:t>m juntos em projetos de qualquer lugar.</w:t>
-      </w:r>
-      <w:r>
-        <w:t xml:space="preserve"> (GITHUB, 2016).</w:t>
-      </w:r>
-    </w:p>
-    <w:p>
-      <w:pPr>
-        <w:spacing w:after="0"/>
-      </w:pPr>
-      <w:r>
-        <w:lastRenderedPageBreak/>
-        <w:t>Suas capacidades incluem</w:t>
-      </w:r>
-      <w:r>
-        <w:t xml:space="preserve"> o seguinte:</w:t>
+        <w:t>Ainda seguindo o autor, s</w:t>
+      </w:r>
+      <w:r>
+        <w:t>uas capacidades incluem o seguinte:</w:t>
       </w:r>
     </w:p>
     <w:p>
@@ -19820,15 +19393,36 @@
         <w:spacing w:after="0"/>
       </w:pPr>
       <w:r>
-        <w:t xml:space="preserve">Documentar requisitos: Ao usar </w:t>
-      </w:r>
-      <w:proofErr w:type="spellStart"/>
-      <w:r>
+        <w:t>Documentar requisitos: a</w:t>
+      </w:r>
+      <w:r>
+        <w:t xml:space="preserve">o usar </w:t>
+      </w:r>
+      <w:proofErr w:type="spellStart"/>
+      <w:r>
+        <w:rPr>
+          <w:i/>
+        </w:rPr>
         <w:t>issues</w:t>
       </w:r>
       <w:proofErr w:type="spellEnd"/>
       <w:r>
-        <w:t>, é possível documentar bugs ou especificar novas funcionalidades que você queira que a sua equipe desenvolva;</w:t>
+        <w:t xml:space="preserve">, é possível documentar </w:t>
+      </w:r>
+      <w:r>
+        <w:rPr>
+          <w:i/>
+        </w:rPr>
+        <w:t>bugs</w:t>
+      </w:r>
+      <w:r>
+        <w:t xml:space="preserve"> ou especificar novas funcionalidades </w:t>
+      </w:r>
+      <w:r>
+        <w:t>para sua equipe desenvolver</w:t>
+      </w:r>
+      <w:r>
+        <w:t>;</w:t>
       </w:r>
     </w:p>
     <w:p>
@@ -19841,10 +19435,19 @@
         <w:spacing w:after="0"/>
       </w:pPr>
       <w:r>
-        <w:t xml:space="preserve">Colaborar com linhas independentes de história: Ao usar </w:t>
-      </w:r>
-      <w:proofErr w:type="spellStart"/>
-      <w:r>
+        <w:t>Colaborar com lin</w:t>
+      </w:r>
+      <w:r>
+        <w:t>has independentes:</w:t>
+      </w:r>
+      <w:r>
+        <w:t xml:space="preserve"> usar </w:t>
+      </w:r>
+      <w:proofErr w:type="spellStart"/>
+      <w:r>
+        <w:rPr>
+          <w:i/>
+        </w:rPr>
         <w:t>branches</w:t>
       </w:r>
       <w:proofErr w:type="spellEnd"/>
@@ -19853,27 +19456,31 @@
       </w:r>
       <w:proofErr w:type="spellStart"/>
       <w:r>
+        <w:rPr>
+          <w:i/>
+        </w:rPr>
         <w:t>pull</w:t>
       </w:r>
       <w:proofErr w:type="spellEnd"/>
       <w:r>
+        <w:rPr>
+          <w:i/>
+        </w:rPr>
         <w:t xml:space="preserve"> </w:t>
       </w:r>
       <w:proofErr w:type="spellStart"/>
       <w:r>
+        <w:rPr>
+          <w:i/>
+        </w:rPr>
         <w:t>requests</w:t>
       </w:r>
       <w:proofErr w:type="spellEnd"/>
       <w:r>
-        <w:t xml:space="preserve">, você poderá colaborar em </w:t>
-      </w:r>
-      <w:proofErr w:type="spellStart"/>
-      <w:r>
-        <w:t>branches</w:t>
-      </w:r>
-      <w:proofErr w:type="spellEnd"/>
-      <w:r>
-        <w:t xml:space="preserve"> ou funcionalidades diferentes.</w:t>
+        <w:t xml:space="preserve"> para poder colaborar em diferentes</w:t>
+      </w:r>
+      <w:r>
+        <w:t xml:space="preserve"> funcionalidades.</w:t>
       </w:r>
     </w:p>
     <w:p>
@@ -19886,45 +19493,241 @@
         <w:spacing w:after="0"/>
       </w:pPr>
       <w:r>
-        <w:t xml:space="preserve">Revisar um trabalho em progresso: Ao observar uma lista de </w:t>
-      </w:r>
-      <w:proofErr w:type="spellStart"/>
-      <w:r>
-        <w:t>pull</w:t>
-      </w:r>
-      <w:proofErr w:type="spellEnd"/>
+        <w:t xml:space="preserve">Revisar um trabalho em progresso: poderá ver todas as funcionalidades </w:t>
+      </w:r>
+      <w:r>
+        <w:t xml:space="preserve">em </w:t>
+      </w:r>
+      <w:r>
+        <w:t xml:space="preserve">que as pessoas estão trabalhando no momento e, ao clicar </w:t>
+      </w:r>
+      <w:r>
+        <w:t xml:space="preserve">nele </w:t>
+      </w:r>
+      <w:r>
+        <w:t>poderá ver as últimas alterações bem como todas as discussões em torno delas.</w:t>
+      </w:r>
+    </w:p>
+    <w:p>
+      <w:pPr>
+        <w:spacing w:after="0"/>
+      </w:pPr>
+      <w:r>
+        <w:t xml:space="preserve">Visando expandir a forma de divulgação de projetos, o </w:t>
+      </w:r>
+      <w:proofErr w:type="spellStart"/>
+      <w:r>
+        <w:rPr>
+          <w:i/>
+        </w:rPr>
+        <w:t>github</w:t>
+      </w:r>
+      <w:proofErr w:type="spellEnd"/>
+      <w:r>
+        <w:t xml:space="preserve"> possui um serviço chamado </w:t>
+      </w:r>
+      <w:r>
+        <w:rPr>
+          <w:i/>
+        </w:rPr>
+        <w:t xml:space="preserve">GitHub </w:t>
+      </w:r>
+      <w:proofErr w:type="spellStart"/>
+      <w:r>
+        <w:rPr>
+          <w:i/>
+        </w:rPr>
+        <w:t>P</w:t>
+      </w:r>
+      <w:r>
+        <w:rPr>
+          <w:i/>
+        </w:rPr>
+        <w:t>ages</w:t>
+      </w:r>
+      <w:proofErr w:type="spellEnd"/>
+      <w:r>
+        <w:t>, que serve principalmente para prover páginas na internet sobre os repositórios. Essas páginas podem servir para divulgar exem</w:t>
+      </w:r>
+      <w:r>
+        <w:t>plos, documentações e quaisquer</w:t>
+      </w:r>
+      <w:r>
+        <w:t xml:space="preserve"> outro</w:t>
+      </w:r>
+      <w:r>
+        <w:t>s</w:t>
+      </w:r>
+      <w:r>
+        <w:t xml:space="preserve"> tipo</w:t>
+      </w:r>
+      <w:r>
+        <w:t>s</w:t>
+      </w:r>
+      <w:r>
+        <w:t xml:space="preserve"> de informaç</w:t>
+      </w:r>
+      <w:r>
+        <w:t>ões</w:t>
+      </w:r>
+      <w:r>
+        <w:t xml:space="preserve"> sobre o </w:t>
+      </w:r>
+      <w:r>
+        <w:t xml:space="preserve">seu projeto. E o melhor, esse serviço é de graça, basta ter uma conta no </w:t>
+      </w:r>
+      <w:r>
+        <w:t>G</w:t>
+      </w:r>
+      <w:r>
+        <w:rPr>
+          <w:i/>
+        </w:rPr>
+        <w:t>it</w:t>
+      </w:r>
+      <w:r>
+        <w:rPr>
+          <w:i/>
+        </w:rPr>
+        <w:t>H</w:t>
+      </w:r>
+      <w:r>
+        <w:rPr>
+          <w:i/>
+        </w:rPr>
+        <w:t>ub</w:t>
+      </w:r>
       <w:r>
         <w:t xml:space="preserve"> </w:t>
       </w:r>
-      <w:proofErr w:type="spellStart"/>
-      <w:r>
-        <w:t>requests</w:t>
-      </w:r>
-      <w:proofErr w:type="spellEnd"/>
-      <w:r>
-        <w:t xml:space="preserve">, você poderá ver todas as diferentes funcionalidades em que as pessoas estão trabalhando no momento e, ao clicar em qualquer </w:t>
-      </w:r>
-      <w:proofErr w:type="spellStart"/>
-      <w:r>
-        <w:t>pull</w:t>
-      </w:r>
-      <w:proofErr w:type="spellEnd"/>
+      <w:r>
+        <w:t>(MARTINS, 2013).</w:t>
+      </w:r>
+    </w:p>
+    <w:p>
+      <w:pPr>
+        <w:spacing w:after="0"/>
+      </w:pPr>
+      <w:r>
+        <w:rPr>
+          <w:i/>
+        </w:rPr>
+        <w:lastRenderedPageBreak/>
+        <w:t xml:space="preserve">GitHub </w:t>
+      </w:r>
+      <w:proofErr w:type="spellStart"/>
+      <w:r>
+        <w:rPr>
+          <w:i/>
+        </w:rPr>
+        <w:t>Pages</w:t>
+      </w:r>
+      <w:proofErr w:type="spellEnd"/>
+      <w:r>
+        <w:t xml:space="preserve"> é um serviço de </w:t>
+      </w:r>
+      <w:r>
+        <w:t>hospedagem estática</w:t>
+      </w:r>
+      <w:r>
+        <w:t xml:space="preserve"> de </w:t>
+      </w:r>
+      <w:r>
+        <w:rPr>
+          <w:i/>
+        </w:rPr>
+        <w:t>site</w:t>
+      </w:r>
+      <w:r>
+        <w:t xml:space="preserve"> projetado para hospedar </w:t>
+      </w:r>
+      <w:r>
+        <w:t>páginas pessoais, organizações</w:t>
+      </w:r>
+      <w:r>
+        <w:t xml:space="preserve"> ou projeto</w:t>
+      </w:r>
+      <w:r>
+        <w:t>s</w:t>
+      </w:r>
+      <w:r>
+        <w:t xml:space="preserve"> direta</w:t>
+      </w:r>
+      <w:r>
+        <w:t xml:space="preserve">mente de um repositório </w:t>
+      </w:r>
+      <w:r>
+        <w:rPr>
+          <w:i/>
+        </w:rPr>
+        <w:t>GitHub</w:t>
+      </w:r>
+      <w:r>
+        <w:t xml:space="preserve">. </w:t>
+      </w:r>
+      <w:r>
+        <w:t>Com ele é</w:t>
+      </w:r>
       <w:r>
         <w:t xml:space="preserve"> </w:t>
       </w:r>
-      <w:proofErr w:type="spellStart"/>
-      <w:r>
-        <w:t>request</w:t>
-      </w:r>
-      <w:proofErr w:type="spellEnd"/>
+      <w:bookmarkStart w:id="48" w:name="_GoBack"/>
+      <w:bookmarkEnd w:id="48"/>
+      <w:r>
+        <w:t xml:space="preserve">possível </w:t>
+      </w:r>
+      <w:r>
+        <w:t xml:space="preserve">criar e publicar </w:t>
+      </w:r>
+      <w:r>
+        <w:rPr>
+          <w:i/>
+        </w:rPr>
+        <w:t xml:space="preserve">GitHub </w:t>
+      </w:r>
+      <w:proofErr w:type="spellStart"/>
+      <w:r>
+        <w:rPr>
+          <w:i/>
+        </w:rPr>
+        <w:t>Pages</w:t>
+      </w:r>
+      <w:proofErr w:type="spellEnd"/>
+      <w:r>
+        <w:rPr>
+          <w:i/>
+        </w:rPr>
+        <w:t xml:space="preserve"> online</w:t>
+      </w:r>
+      <w:r>
+        <w:t xml:space="preserve"> usando o gerador de páginas automático</w:t>
+      </w:r>
+      <w:r>
+        <w:t>;</w:t>
+      </w:r>
       <w:r>
         <w:t xml:space="preserve"> </w:t>
       </w:r>
       <w:r>
-        <w:t>específico, você poderá ver as ú</w:t>
-      </w:r>
-      <w:r>
-        <w:t>ltimas alterações bem como todas as discussões em torno delas.</w:t>
+        <w:t>ou s</w:t>
+      </w:r>
+      <w:r>
+        <w:t xml:space="preserve">e preferir trabalhar localmente, </w:t>
+      </w:r>
+      <w:r>
+        <w:t>usando</w:t>
+      </w:r>
+      <w:r>
+        <w:t xml:space="preserve"> o </w:t>
+      </w:r>
+      <w:r>
+        <w:rPr>
+          <w:i/>
+        </w:rPr>
+        <w:t>GitHub desktop</w:t>
+      </w:r>
+      <w:r>
+        <w:t xml:space="preserve"> ou a linha de comando (GITHUB, 2016).</w:t>
       </w:r>
     </w:p>
     <w:p>
@@ -19932,54 +19735,32 @@
         <w:spacing w:after="0"/>
       </w:pPr>
       <w:r>
-        <w:t>O GitHub é a rede para programadores. Nele podemos criar repositórios (públicos e privados) para os nossos projetos, seguir outros desenvolvedores, baixar projetos, modificar projetos, receber atualizações de modificações de projetos</w:t>
-      </w:r>
-    </w:p>
-    <w:p>
-      <w:pPr>
-        <w:spacing w:after="0"/>
-      </w:pPr>
-      <w:r>
-        <w:t xml:space="preserve">Importante lembrar que o repositório </w:t>
-      </w:r>
-      <w:proofErr w:type="spellStart"/>
-      <w:r>
-        <w:t>Github</w:t>
-      </w:r>
-      <w:proofErr w:type="spellEnd"/>
-      <w:r>
-        <w:t xml:space="preserve"> é gratuito, porém é de acesso público (qualquer um pode pegar seu conteúdo), mas existe a opção de pagar pelo repositório</w:t>
-      </w:r>
-      <w:r>
-        <w:t xml:space="preserve"> e</w:t>
-      </w:r>
+        <w:t xml:space="preserve">Através dele foi criado automaticamente o </w:t>
+      </w:r>
+      <w:proofErr w:type="spellStart"/>
+      <w:r>
+        <w:t>branch</w:t>
+      </w:r>
+      <w:proofErr w:type="spellEnd"/>
       <w:r>
         <w:t xml:space="preserve"> </w:t>
       </w:r>
-      <w:r>
-        <w:t>torna-</w:t>
-      </w:r>
-      <w:r>
-        <w:t>lo</w:t>
-      </w:r>
-      <w:r>
-        <w:t xml:space="preserve"> privado.</w:t>
-      </w:r>
-    </w:p>
-    <w:p>
-      <w:pPr>
-        <w:spacing w:after="0"/>
-      </w:pPr>
-      <w:r>
-        <w:t xml:space="preserve">Algumas empresas de tecnologia hoje procuram suas informações pelo seu </w:t>
-      </w:r>
-      <w:proofErr w:type="spellStart"/>
-      <w:r>
-        <w:t>Github</w:t>
-      </w:r>
-      <w:proofErr w:type="spellEnd"/>
-      <w:r>
-        <w:t xml:space="preserve"> ao invés de analisarem seu currículo.</w:t>
+      <w:proofErr w:type="spellStart"/>
+      <w:r>
+        <w:t>gh-pages</w:t>
+      </w:r>
+      <w:proofErr w:type="spellEnd"/>
+      <w:r>
+        <w:t xml:space="preserve"> responsável por criar e publicar toda a página gerada do repositório privado deste trabalho, </w:t>
+      </w:r>
+      <w:r>
+        <w:t xml:space="preserve">possibilitando </w:t>
+      </w:r>
+      <w:r>
+        <w:t>baixar, modificar</w:t>
+      </w:r>
+      <w:r>
+        <w:t xml:space="preserve"> e receber atualizações das modificações.</w:t>
       </w:r>
     </w:p>
     <w:p>
@@ -20783,24 +20564,14 @@
         <w:lastRenderedPageBreak/>
         <w:t xml:space="preserve">Figura </w:t>
       </w:r>
-      <w:r>
-        <w:fldChar w:fldCharType="begin"/>
-      </w:r>
-      <w:r>
-        <w:instrText xml:space="preserve"> SEQ Figura \* ARABIC </w:instrText>
-      </w:r>
-      <w:r>
-        <w:fldChar w:fldCharType="separate"/>
-      </w:r>
-      <w:r>
-        <w:rPr>
-          <w:noProof/>
-        </w:rPr>
-        <w:t>6</w:t>
-      </w:r>
-      <w:r>
-        <w:fldChar w:fldCharType="end"/>
-      </w:r>
+      <w:fldSimple w:instr=" SEQ Figura \* ARABIC ">
+        <w:r>
+          <w:rPr>
+            <w:noProof/>
+          </w:rPr>
+          <w:t>6</w:t>
+        </w:r>
+      </w:fldSimple>
       <w:r>
         <w:t xml:space="preserve"> - Caso de uso</w:t>
       </w:r>
@@ -21028,24 +20799,14 @@
       <w:r>
         <w:t xml:space="preserve">Figura </w:t>
       </w:r>
-      <w:r>
-        <w:fldChar w:fldCharType="begin"/>
-      </w:r>
-      <w:r>
-        <w:instrText xml:space="preserve"> SEQ Figura \* ARABIC </w:instrText>
-      </w:r>
-      <w:r>
-        <w:fldChar w:fldCharType="separate"/>
-      </w:r>
-      <w:r>
-        <w:rPr>
-          <w:noProof/>
-        </w:rPr>
-        <w:t>7</w:t>
-      </w:r>
-      <w:r>
-        <w:fldChar w:fldCharType="end"/>
-      </w:r>
+      <w:fldSimple w:instr=" SEQ Figura \* ARABIC ">
+        <w:r>
+          <w:rPr>
+            <w:noProof/>
+          </w:rPr>
+          <w:t>7</w:t>
+        </w:r>
+      </w:fldSimple>
       <w:r>
         <w:t xml:space="preserve"> - Arquitetura final da solução</w:t>
       </w:r>
@@ -21228,24 +20989,14 @@
       <w:r>
         <w:t xml:space="preserve">Quadro </w:t>
       </w:r>
-      <w:r>
-        <w:fldChar w:fldCharType="begin"/>
-      </w:r>
-      <w:r>
-        <w:instrText xml:space="preserve"> SEQ Quadro \* ARABIC </w:instrText>
-      </w:r>
-      <w:r>
-        <w:fldChar w:fldCharType="separate"/>
-      </w:r>
-      <w:r>
-        <w:rPr>
-          <w:noProof/>
-        </w:rPr>
-        <w:t>1</w:t>
-      </w:r>
-      <w:r>
-        <w:fldChar w:fldCharType="end"/>
-      </w:r>
+      <w:fldSimple w:instr=" SEQ Quadro \* ARABIC ">
+        <w:r>
+          <w:rPr>
+            <w:noProof/>
+          </w:rPr>
+          <w:t>1</w:t>
+        </w:r>
+      </w:fldSimple>
       <w:r>
         <w:t xml:space="preserve"> - Listagem de ferramentas</w:t>
       </w:r>
@@ -22394,24 +22145,14 @@
       <w:r>
         <w:t xml:space="preserve">Figura </w:t>
       </w:r>
-      <w:r>
-        <w:fldChar w:fldCharType="begin"/>
-      </w:r>
-      <w:r>
-        <w:instrText xml:space="preserve"> SEQ Figura \* ARABIC </w:instrText>
-      </w:r>
-      <w:r>
-        <w:fldChar w:fldCharType="separate"/>
-      </w:r>
-      <w:r>
-        <w:rPr>
-          <w:noProof/>
-        </w:rPr>
-        <w:t>8</w:t>
-      </w:r>
-      <w:r>
-        <w:fldChar w:fldCharType="end"/>
-      </w:r>
+      <w:fldSimple w:instr=" SEQ Figura \* ARABIC ">
+        <w:r>
+          <w:rPr>
+            <w:noProof/>
+          </w:rPr>
+          <w:t>8</w:t>
+        </w:r>
+      </w:fldSimple>
       <w:r>
         <w:t xml:space="preserve"> - </w:t>
       </w:r>
@@ -22564,24 +22305,14 @@
       <w:r>
         <w:t xml:space="preserve">Figura </w:t>
       </w:r>
-      <w:r>
-        <w:fldChar w:fldCharType="begin"/>
-      </w:r>
-      <w:r>
-        <w:instrText xml:space="preserve"> SEQ Figura \* ARABIC </w:instrText>
-      </w:r>
-      <w:r>
-        <w:fldChar w:fldCharType="separate"/>
-      </w:r>
-      <w:r>
-        <w:rPr>
-          <w:noProof/>
-        </w:rPr>
-        <w:t>9</w:t>
-      </w:r>
-      <w:r>
-        <w:fldChar w:fldCharType="end"/>
-      </w:r>
+      <w:fldSimple w:instr=" SEQ Figura \* ARABIC ">
+        <w:r>
+          <w:rPr>
+            <w:noProof/>
+          </w:rPr>
+          <w:t>9</w:t>
+        </w:r>
+      </w:fldSimple>
       <w:r>
         <w:t xml:space="preserve"> - Tela opções </w:t>
       </w:r>
@@ -22734,24 +22465,14 @@
       <w:r>
         <w:t xml:space="preserve">Figura </w:t>
       </w:r>
-      <w:r>
-        <w:fldChar w:fldCharType="begin"/>
-      </w:r>
-      <w:r>
-        <w:instrText xml:space="preserve"> SEQ Figura \* ARABIC </w:instrText>
-      </w:r>
-      <w:r>
-        <w:fldChar w:fldCharType="separate"/>
-      </w:r>
-      <w:r>
-        <w:rPr>
-          <w:noProof/>
-        </w:rPr>
-        <w:t>10</w:t>
-      </w:r>
-      <w:r>
-        <w:fldChar w:fldCharType="end"/>
-      </w:r>
+      <w:fldSimple w:instr=" SEQ Figura \* ARABIC ">
+        <w:r>
+          <w:rPr>
+            <w:noProof/>
+          </w:rPr>
+          <w:t>10</w:t>
+        </w:r>
+      </w:fldSimple>
       <w:r>
         <w:t xml:space="preserve"> - Diretório raiz</w:t>
       </w:r>
@@ -23384,24 +23105,14 @@
       <w:r>
         <w:t xml:space="preserve">Figura </w:t>
       </w:r>
-      <w:r>
-        <w:fldChar w:fldCharType="begin"/>
-      </w:r>
-      <w:r>
-        <w:instrText xml:space="preserve"> SEQ Figura \* ARABIC </w:instrText>
-      </w:r>
-      <w:r>
-        <w:fldChar w:fldCharType="separate"/>
-      </w:r>
-      <w:r>
-        <w:rPr>
-          <w:noProof/>
-        </w:rPr>
-        <w:t>13</w:t>
-      </w:r>
-      <w:r>
-        <w:fldChar w:fldCharType="end"/>
-      </w:r>
+      <w:fldSimple w:instr=" SEQ Figura \* ARABIC ">
+        <w:r>
+          <w:rPr>
+            <w:noProof/>
+          </w:rPr>
+          <w:t>13</w:t>
+        </w:r>
+      </w:fldSimple>
       <w:r>
         <w:t xml:space="preserve"> - Tela inicial </w:t>
       </w:r>
@@ -23537,24 +23248,14 @@
       <w:r>
         <w:t xml:space="preserve">Quadro </w:t>
       </w:r>
-      <w:r>
-        <w:fldChar w:fldCharType="begin"/>
-      </w:r>
-      <w:r>
-        <w:instrText xml:space="preserve"> SEQ Quadro \* ARABIC </w:instrText>
-      </w:r>
-      <w:r>
-        <w:fldChar w:fldCharType="separate"/>
-      </w:r>
-      <w:r>
-        <w:rPr>
-          <w:noProof/>
-        </w:rPr>
-        <w:t>3</w:t>
-      </w:r>
-      <w:r>
-        <w:fldChar w:fldCharType="end"/>
-      </w:r>
+      <w:fldSimple w:instr=" SEQ Quadro \* ARABIC ">
+        <w:r>
+          <w:rPr>
+            <w:noProof/>
+          </w:rPr>
+          <w:t>3</w:t>
+        </w:r>
+      </w:fldSimple>
       <w:r>
         <w:t xml:space="preserve"> - Atualizar dependências</w:t>
       </w:r>
@@ -23661,24 +23362,14 @@
         <w:lastRenderedPageBreak/>
         <w:t xml:space="preserve">Quadro </w:t>
       </w:r>
-      <w:r>
-        <w:fldChar w:fldCharType="begin"/>
-      </w:r>
-      <w:r>
-        <w:instrText xml:space="preserve"> SEQ Quadro \* ARABIC </w:instrText>
-      </w:r>
-      <w:r>
-        <w:fldChar w:fldCharType="separate"/>
-      </w:r>
-      <w:r>
-        <w:rPr>
-          <w:noProof/>
-        </w:rPr>
-        <w:t>4</w:t>
-      </w:r>
-      <w:r>
-        <w:fldChar w:fldCharType="end"/>
-      </w:r>
+      <w:fldSimple w:instr=" SEQ Quadro \* ARABIC ">
+        <w:r>
+          <w:rPr>
+            <w:noProof/>
+          </w:rPr>
+          <w:t>4</w:t>
+        </w:r>
+      </w:fldSimple>
       <w:r>
         <w:t xml:space="preserve"> - </w:t>
       </w:r>
@@ -23850,24 +23541,14 @@
       <w:r>
         <w:t xml:space="preserve">Quadro </w:t>
       </w:r>
-      <w:r>
-        <w:fldChar w:fldCharType="begin"/>
-      </w:r>
-      <w:r>
-        <w:instrText xml:space="preserve"> SEQ Quadro \* ARABIC </w:instrText>
-      </w:r>
-      <w:r>
-        <w:fldChar w:fldCharType="separate"/>
-      </w:r>
-      <w:r>
-        <w:rPr>
-          <w:noProof/>
-        </w:rPr>
-        <w:t>5</w:t>
-      </w:r>
-      <w:r>
-        <w:fldChar w:fldCharType="end"/>
-      </w:r>
+      <w:fldSimple w:instr=" SEQ Quadro \* ARABIC ">
+        <w:r>
+          <w:rPr>
+            <w:noProof/>
+          </w:rPr>
+          <w:t>5</w:t>
+        </w:r>
+      </w:fldSimple>
       <w:r>
         <w:t xml:space="preserve"> - Instalação </w:t>
       </w:r>
@@ -23994,24 +23675,14 @@
       <w:r>
         <w:t xml:space="preserve">Quadro </w:t>
       </w:r>
-      <w:r>
-        <w:fldChar w:fldCharType="begin"/>
-      </w:r>
-      <w:r>
-        <w:instrText xml:space="preserve"> SEQ Quadro \* ARABIC </w:instrText>
-      </w:r>
-      <w:r>
-        <w:fldChar w:fldCharType="separate"/>
-      </w:r>
-      <w:r>
-        <w:rPr>
-          <w:noProof/>
-        </w:rPr>
-        <w:t>6</w:t>
-      </w:r>
-      <w:r>
-        <w:fldChar w:fldCharType="end"/>
-      </w:r>
+      <w:fldSimple w:instr=" SEQ Quadro \* ARABIC ">
+        <w:r>
+          <w:rPr>
+            <w:noProof/>
+          </w:rPr>
+          <w:t>6</w:t>
+        </w:r>
+      </w:fldSimple>
       <w:r>
         <w:t xml:space="preserve"> - Verificar versão instalado</w:t>
       </w:r>
@@ -25337,24 +25008,14 @@
         <w:lastRenderedPageBreak/>
         <w:t xml:space="preserve">Figura </w:t>
       </w:r>
-      <w:r>
-        <w:fldChar w:fldCharType="begin"/>
-      </w:r>
-      <w:r>
-        <w:instrText xml:space="preserve"> SEQ Figura \* ARABIC </w:instrText>
-      </w:r>
-      <w:r>
-        <w:fldChar w:fldCharType="separate"/>
-      </w:r>
-      <w:r>
-        <w:rPr>
-          <w:noProof/>
-        </w:rPr>
-        <w:t>15</w:t>
-      </w:r>
-      <w:r>
-        <w:fldChar w:fldCharType="end"/>
-      </w:r>
+      <w:fldSimple w:instr=" SEQ Figura \* ARABIC ">
+        <w:r>
+          <w:rPr>
+            <w:noProof/>
+          </w:rPr>
+          <w:t>15</w:t>
+        </w:r>
+      </w:fldSimple>
       <w:r>
         <w:t xml:space="preserve"> - </w:t>
       </w:r>
@@ -25726,24 +25387,14 @@
       <w:r>
         <w:t xml:space="preserve">Figura </w:t>
       </w:r>
-      <w:r>
-        <w:fldChar w:fldCharType="begin"/>
-      </w:r>
-      <w:r>
-        <w:instrText xml:space="preserve"> SEQ Figura \* ARABIC </w:instrText>
-      </w:r>
-      <w:r>
-        <w:fldChar w:fldCharType="separate"/>
-      </w:r>
-      <w:r>
-        <w:rPr>
-          <w:noProof/>
-        </w:rPr>
-        <w:t>17</w:t>
-      </w:r>
-      <w:r>
-        <w:fldChar w:fldCharType="end"/>
-      </w:r>
+      <w:fldSimple w:instr=" SEQ Figura \* ARABIC ">
+        <w:r>
+          <w:rPr>
+            <w:noProof/>
+          </w:rPr>
+          <w:t>17</w:t>
+        </w:r>
+      </w:fldSimple>
       <w:r>
         <w:t xml:space="preserve"> - Modelamento do banco de dados</w:t>
       </w:r>
@@ -25999,24 +25650,14 @@
       <w:r>
         <w:t xml:space="preserve">Quadro </w:t>
       </w:r>
-      <w:r>
-        <w:fldChar w:fldCharType="begin"/>
-      </w:r>
-      <w:r>
-        <w:instrText xml:space="preserve"> SEQ Quadro \* ARABIC </w:instrText>
-      </w:r>
-      <w:r>
-        <w:fldChar w:fldCharType="separate"/>
-      </w:r>
-      <w:r>
-        <w:rPr>
-          <w:noProof/>
-        </w:rPr>
-        <w:t>7</w:t>
-      </w:r>
-      <w:r>
-        <w:fldChar w:fldCharType="end"/>
-      </w:r>
+      <w:fldSimple w:instr=" SEQ Quadro \* ARABIC ">
+        <w:r>
+          <w:rPr>
+            <w:noProof/>
+          </w:rPr>
+          <w:t>7</w:t>
+        </w:r>
+      </w:fldSimple>
       <w:r>
         <w:t xml:space="preserve"> - Instalação </w:t>
       </w:r>
@@ -26188,24 +25829,14 @@
         <w:lastRenderedPageBreak/>
         <w:t xml:space="preserve">Figura </w:t>
       </w:r>
-      <w:r>
-        <w:fldChar w:fldCharType="begin"/>
-      </w:r>
-      <w:r>
-        <w:instrText xml:space="preserve"> SEQ Figura \* ARABIC </w:instrText>
-      </w:r>
-      <w:r>
-        <w:fldChar w:fldCharType="separate"/>
-      </w:r>
-      <w:r>
-        <w:rPr>
-          <w:noProof/>
-        </w:rPr>
-        <w:t>18</w:t>
-      </w:r>
-      <w:r>
-        <w:fldChar w:fldCharType="end"/>
-      </w:r>
+      <w:fldSimple w:instr=" SEQ Figura \* ARABIC ">
+        <w:r>
+          <w:rPr>
+            <w:noProof/>
+          </w:rPr>
+          <w:t>18</w:t>
+        </w:r>
+      </w:fldSimple>
       <w:r>
         <w:t xml:space="preserve"> - Resultado instalação </w:t>
       </w:r>
@@ -26669,24 +26300,14 @@
         <w:lastRenderedPageBreak/>
         <w:t xml:space="preserve">Código </w:t>
       </w:r>
-      <w:r>
-        <w:fldChar w:fldCharType="begin"/>
-      </w:r>
-      <w:r>
-        <w:instrText xml:space="preserve"> SEQ Código \* ARABIC </w:instrText>
-      </w:r>
-      <w:r>
-        <w:fldChar w:fldCharType="separate"/>
-      </w:r>
-      <w:r>
-        <w:rPr>
-          <w:noProof/>
-        </w:rPr>
-        <w:t>2</w:t>
-      </w:r>
-      <w:r>
-        <w:fldChar w:fldCharType="end"/>
-      </w:r>
+      <w:fldSimple w:instr=" SEQ Código \* ARABIC ">
+        <w:r>
+          <w:rPr>
+            <w:noProof/>
+          </w:rPr>
+          <w:t>2</w:t>
+        </w:r>
+      </w:fldSimple>
       <w:r>
         <w:t xml:space="preserve"> - Servidor básico </w:t>
       </w:r>
@@ -27667,24 +27288,14 @@
         <w:lastRenderedPageBreak/>
         <w:t xml:space="preserve">Figura </w:t>
       </w:r>
-      <w:r>
-        <w:fldChar w:fldCharType="begin"/>
-      </w:r>
-      <w:r>
-        <w:instrText xml:space="preserve"> SEQ Figura \* ARABIC </w:instrText>
-      </w:r>
-      <w:r>
-        <w:fldChar w:fldCharType="separate"/>
-      </w:r>
-      <w:r>
-        <w:rPr>
-          <w:noProof/>
-        </w:rPr>
-        <w:t>21</w:t>
-      </w:r>
-      <w:r>
-        <w:fldChar w:fldCharType="end"/>
-      </w:r>
+      <w:fldSimple w:instr=" SEQ Figura \* ARABIC ">
+        <w:r>
+          <w:rPr>
+            <w:noProof/>
+          </w:rPr>
+          <w:t>21</w:t>
+        </w:r>
+      </w:fldSimple>
       <w:r>
         <w:t xml:space="preserve"> </w:t>
       </w:r>
@@ -27924,24 +27535,14 @@
       <w:r>
         <w:t xml:space="preserve">Quadro </w:t>
       </w:r>
-      <w:r>
-        <w:fldChar w:fldCharType="begin"/>
-      </w:r>
-      <w:r>
-        <w:instrText xml:space="preserve"> SEQ Quadro \* ARABIC </w:instrText>
-      </w:r>
-      <w:r>
-        <w:fldChar w:fldCharType="separate"/>
-      </w:r>
-      <w:r>
-        <w:rPr>
-          <w:noProof/>
-        </w:rPr>
-        <w:t>9</w:t>
-      </w:r>
-      <w:r>
-        <w:fldChar w:fldCharType="end"/>
-      </w:r>
+      <w:fldSimple w:instr=" SEQ Quadro \* ARABIC ">
+        <w:r>
+          <w:rPr>
+            <w:noProof/>
+          </w:rPr>
+          <w:t>9</w:t>
+        </w:r>
+      </w:fldSimple>
       <w:r>
         <w:t xml:space="preserve"> - Instalação do </w:t>
       </w:r>
@@ -28103,7 +27704,6 @@
         </w:rPr>
         <w:t> </w:t>
       </w:r>
-      <w:proofErr w:type="spellStart"/>
       <w:r>
         <w:rPr>
           <w:rStyle w:val="entity"/>
@@ -28118,7 +27718,6 @@
         </w:rPr>
         <w:t>src</w:t>
       </w:r>
-      <w:proofErr w:type="spellEnd"/>
       <w:r>
         <w:rPr>
           <w:rFonts w:cs="Times New Roman"/>
@@ -28152,33 +27751,7 @@
           <w:shd w:val="clear" w:color="auto" w:fill="F0F0F0"/>
           <w:lang w:val="en-US"/>
         </w:rPr>
-        <w:t>/</w:t>
-      </w:r>
-      <w:proofErr w:type="spellStart"/>
-      <w:r>
-        <w:rPr>
-          <w:rStyle w:val="string"/>
-          <w:rFonts w:cs="Times New Roman"/>
-          <w:color w:val="DD1144"/>
-          <w:spacing w:val="-7"/>
-          <w:bdr w:val="none" w:sz="0" w:space="0" w:color="auto" w:frame="1"/>
-          <w:shd w:val="clear" w:color="auto" w:fill="F0F0F0"/>
-          <w:lang w:val="en-US"/>
-        </w:rPr>
-        <w:t>node_modules</w:t>
-      </w:r>
-      <w:proofErr w:type="spellEnd"/>
-      <w:r>
-        <w:rPr>
-          <w:rStyle w:val="string"/>
-          <w:rFonts w:cs="Times New Roman"/>
-          <w:color w:val="DD1144"/>
-          <w:spacing w:val="-7"/>
-          <w:bdr w:val="none" w:sz="0" w:space="0" w:color="auto" w:frame="1"/>
-          <w:shd w:val="clear" w:color="auto" w:fill="F0F0F0"/>
-          <w:lang w:val="en-US"/>
-        </w:rPr>
-        <w:t>/angular/angular.js</w:t>
+        <w:t>/node_modules/angular/angular.js</w:t>
       </w:r>
       <w:r>
         <w:rPr>
@@ -28327,24 +27900,14 @@
       <w:r>
         <w:t xml:space="preserve">Quadro </w:t>
       </w:r>
-      <w:r>
-        <w:fldChar w:fldCharType="begin"/>
-      </w:r>
-      <w:r>
-        <w:instrText xml:space="preserve"> SEQ Quadro \* ARABIC </w:instrText>
-      </w:r>
-      <w:r>
-        <w:fldChar w:fldCharType="separate"/>
-      </w:r>
-      <w:r>
-        <w:rPr>
-          <w:noProof/>
-        </w:rPr>
-        <w:t>10</w:t>
-      </w:r>
-      <w:r>
-        <w:fldChar w:fldCharType="end"/>
-      </w:r>
+      <w:fldSimple w:instr=" SEQ Quadro \* ARABIC ">
+        <w:r>
+          <w:rPr>
+            <w:noProof/>
+          </w:rPr>
+          <w:t>10</w:t>
+        </w:r>
+      </w:fldSimple>
       <w:r>
         <w:t xml:space="preserve"> </w:t>
       </w:r>
@@ -28458,24 +28021,14 @@
       <w:r>
         <w:t xml:space="preserve">Quadro </w:t>
       </w:r>
-      <w:r>
-        <w:fldChar w:fldCharType="begin"/>
-      </w:r>
-      <w:r>
-        <w:instrText xml:space="preserve"> SEQ Quadro \* ARABIC </w:instrText>
-      </w:r>
-      <w:r>
-        <w:fldChar w:fldCharType="separate"/>
-      </w:r>
-      <w:r>
-        <w:rPr>
-          <w:noProof/>
-        </w:rPr>
-        <w:t>11</w:t>
-      </w:r>
-      <w:r>
-        <w:fldChar w:fldCharType="end"/>
-      </w:r>
+      <w:fldSimple w:instr=" SEQ Quadro \* ARABIC ">
+        <w:r>
+          <w:rPr>
+            <w:noProof/>
+          </w:rPr>
+          <w:t>11</w:t>
+        </w:r>
+      </w:fldSimple>
       <w:r>
         <w:t xml:space="preserve"> </w:t>
       </w:r>
@@ -28592,24 +28145,14 @@
       <w:r>
         <w:t xml:space="preserve">Quadro </w:t>
       </w:r>
-      <w:r>
-        <w:fldChar w:fldCharType="begin"/>
-      </w:r>
-      <w:r>
-        <w:instrText xml:space="preserve"> SEQ Quadro \* ARABIC </w:instrText>
-      </w:r>
-      <w:r>
-        <w:fldChar w:fldCharType="separate"/>
-      </w:r>
-      <w:r>
-        <w:rPr>
-          <w:noProof/>
-        </w:rPr>
-        <w:t>12</w:t>
-      </w:r>
-      <w:r>
-        <w:fldChar w:fldCharType="end"/>
-      </w:r>
+      <w:fldSimple w:instr=" SEQ Quadro \* ARABIC ">
+        <w:r>
+          <w:rPr>
+            <w:noProof/>
+          </w:rPr>
+          <w:t>12</w:t>
+        </w:r>
+      </w:fldSimple>
       <w:r>
         <w:t xml:space="preserve"> </w:t>
       </w:r>
@@ -28894,24 +28437,14 @@
       <w:r>
         <w:t xml:space="preserve">Quadro </w:t>
       </w:r>
-      <w:r>
-        <w:fldChar w:fldCharType="begin"/>
-      </w:r>
-      <w:r>
-        <w:instrText xml:space="preserve"> SEQ Quadro \* ARABIC </w:instrText>
-      </w:r>
-      <w:r>
-        <w:fldChar w:fldCharType="separate"/>
-      </w:r>
-      <w:r>
-        <w:rPr>
-          <w:noProof/>
-        </w:rPr>
-        <w:t>13</w:t>
-      </w:r>
-      <w:r>
-        <w:fldChar w:fldCharType="end"/>
-      </w:r>
+      <w:fldSimple w:instr=" SEQ Quadro \* ARABIC ">
+        <w:r>
+          <w:rPr>
+            <w:noProof/>
+          </w:rPr>
+          <w:t>13</w:t>
+        </w:r>
+      </w:fldSimple>
       <w:r>
         <w:t xml:space="preserve"> - Instalação Angular Material</w:t>
       </w:r>
@@ -29453,24 +28986,14 @@
       <w:r>
         <w:t xml:space="preserve">Figura </w:t>
       </w:r>
-      <w:r>
-        <w:fldChar w:fldCharType="begin"/>
-      </w:r>
-      <w:r>
-        <w:instrText xml:space="preserve"> SEQ Figura \* ARABIC </w:instrText>
-      </w:r>
-      <w:r>
-        <w:fldChar w:fldCharType="separate"/>
-      </w:r>
-      <w:r>
-        <w:rPr>
-          <w:noProof/>
-        </w:rPr>
-        <w:t>24</w:t>
-      </w:r>
-      <w:r>
-        <w:fldChar w:fldCharType="end"/>
-      </w:r>
+      <w:fldSimple w:instr=" SEQ Figura \* ARABIC ">
+        <w:r>
+          <w:rPr>
+            <w:noProof/>
+          </w:rPr>
+          <w:t>24</w:t>
+        </w:r>
+      </w:fldSimple>
       <w:r>
         <w:t xml:space="preserve"> - Conexão entre as placas</w:t>
       </w:r>
@@ -30544,24 +30067,14 @@
       <w:r>
         <w:t xml:space="preserve">Figura </w:t>
       </w:r>
-      <w:r>
-        <w:fldChar w:fldCharType="begin"/>
-      </w:r>
-      <w:r>
-        <w:instrText xml:space="preserve"> SEQ Figura \* ARABIC </w:instrText>
-      </w:r>
-      <w:r>
-        <w:fldChar w:fldCharType="separate"/>
-      </w:r>
-      <w:r>
-        <w:rPr>
-          <w:noProof/>
-        </w:rPr>
-        <w:t>30</w:t>
-      </w:r>
-      <w:r>
-        <w:fldChar w:fldCharType="end"/>
-      </w:r>
+      <w:fldSimple w:instr=" SEQ Figura \* ARABIC ">
+        <w:r>
+          <w:rPr>
+            <w:noProof/>
+          </w:rPr>
+          <w:t>30</w:t>
+        </w:r>
+      </w:fldSimple>
       <w:r>
         <w:t xml:space="preserve"> </w:t>
       </w:r>
@@ -37628,7 +37141,7 @@
 </file>
 
 <file path=customXml/itemProps1.xml><?xml version="1.0" encoding="utf-8"?>
-<ds:datastoreItem xmlns:ds="http://schemas.openxmlformats.org/officeDocument/2006/customXml" ds:itemID="{A913EB6A-CE70-4D54-8F9E-A01C99E13EF8}">
+<ds:datastoreItem xmlns:ds="http://schemas.openxmlformats.org/officeDocument/2006/customXml" ds:itemID="{F999E02A-EF27-4DA7-AAA5-D58661DB35E5}">
   <ds:schemaRefs>
     <ds:schemaRef ds:uri="http://schemas.openxmlformats.org/officeDocument/2006/bibliography"/>
   </ds:schemaRefs>

</xml_diff>

<commit_message>
revisão referência sensor de corrente tc
</commit_message>
<xml_diff>
--- a/documents/life_cycle/pré-banca/Entrega-pre-banca.docx
+++ b/documents/life_cycle/pré-banca/Entrega-pre-banca.docx
@@ -11619,9 +11619,6 @@
     <w:p>
       <w:pPr>
         <w:pStyle w:val="CorpoTexto"/>
-        <w:rPr>
-          <w:i/>
-        </w:rPr>
       </w:pPr>
       <w:r>
         <w:t xml:space="preserve">Os sensores de correntes, conhecidos também como </w:t>
@@ -11661,9 +11658,67 @@
       </w:r>
       <w:proofErr w:type="spellEnd"/>
       <w:r>
-        <w:rPr>
-          <w:i/>
-        </w:rPr>
+        <w:t xml:space="preserve"> (PORTA, 2015).</w:t>
+      </w:r>
+    </w:p>
+    <w:p>
+      <w:pPr>
+        <w:pStyle w:val="CorpoTexto"/>
+      </w:pPr>
+      <w:r>
+        <w:t>Ele é</w:t>
+      </w:r>
+      <w:r>
+        <w:t xml:space="preserve"> um componente extremamente útil, que oferece informações importantes aos </w:t>
+      </w:r>
+      <w:proofErr w:type="spellStart"/>
+      <w:r>
+        <w:t>microcontroladores</w:t>
+      </w:r>
+      <w:proofErr w:type="spellEnd"/>
+      <w:r>
+        <w:t xml:space="preserve">, </w:t>
+      </w:r>
+      <w:r>
+        <w:t xml:space="preserve">informando a </w:t>
+      </w:r>
+      <w:r>
+        <w:t>corrente consumida pel</w:t>
+      </w:r>
+      <w:r>
+        <w:t xml:space="preserve">o componente elétrico ligado, </w:t>
+      </w:r>
+      <w:r>
+        <w:t>podendo</w:t>
+      </w:r>
+      <w:r>
+        <w:t xml:space="preserve"> </w:t>
+      </w:r>
+      <w:r>
+        <w:t xml:space="preserve">assim, </w:t>
+      </w:r>
+      <w:r>
+        <w:t xml:space="preserve">calcular o consumo de determinado </w:t>
+      </w:r>
+      <w:r>
+        <w:t xml:space="preserve">aparelho </w:t>
+      </w:r>
+      <w:r>
+        <w:t>eletrônico</w:t>
+      </w:r>
+      <w:r>
+        <w:t xml:space="preserve"> </w:t>
+      </w:r>
+      <w:r>
+        <w:t>e</w:t>
+      </w:r>
+      <w:r>
+        <w:t xml:space="preserve"> também</w:t>
+      </w:r>
+      <w:r>
+        <w:t xml:space="preserve"> diagnosticar se determinado circuito anda consumindo mais energia do que deveria</w:t>
+      </w:r>
+      <w:r>
         <w:t>.</w:t>
       </w:r>
     </w:p>
@@ -11672,68 +11727,10 @@
         <w:pStyle w:val="CorpoTexto"/>
       </w:pPr>
       <w:r>
-        <w:t>Ele é</w:t>
-      </w:r>
-      <w:r>
-        <w:t xml:space="preserve"> um componente extremamente útil, que oferece informações importantes aos </w:t>
-      </w:r>
-      <w:proofErr w:type="spellStart"/>
-      <w:r>
-        <w:t>microcontroladores</w:t>
-      </w:r>
-      <w:proofErr w:type="spellEnd"/>
-      <w:r>
-        <w:t xml:space="preserve">, </w:t>
-      </w:r>
-      <w:r>
-        <w:t xml:space="preserve">informando a </w:t>
-      </w:r>
-      <w:r>
-        <w:t>corrente consumida pel</w:t>
-      </w:r>
-      <w:r>
-        <w:t xml:space="preserve">o componente elétrico ligado, </w:t>
-      </w:r>
-      <w:r>
-        <w:t>podendo</w:t>
-      </w:r>
-      <w:r>
-        <w:t xml:space="preserve"> </w:t>
-      </w:r>
-      <w:r>
-        <w:t xml:space="preserve">assim, </w:t>
-      </w:r>
-      <w:r>
-        <w:t xml:space="preserve">calcular o consumo de determinado </w:t>
-      </w:r>
-      <w:r>
-        <w:t xml:space="preserve">aparelho </w:t>
-      </w:r>
-      <w:r>
-        <w:t>eletrônico</w:t>
-      </w:r>
-      <w:r>
-        <w:t xml:space="preserve"> </w:t>
-      </w:r>
-      <w:r>
-        <w:t>e</w:t>
-      </w:r>
-      <w:r>
-        <w:t xml:space="preserve"> também</w:t>
-      </w:r>
-      <w:r>
-        <w:t xml:space="preserve"> diagnosticar se determinado circuito anda consumindo mais energia do que deveria</w:t>
-      </w:r>
-      <w:r>
-        <w:t>.</w:t>
-      </w:r>
-    </w:p>
-    <w:p>
-      <w:pPr>
-        <w:pStyle w:val="CorpoTexto"/>
-      </w:pPr>
-      <w:r>
-        <w:t xml:space="preserve">O princípio deste sensor é o mesmo </w:t>
+        <w:t>De acordo com Porta (2015), o</w:t>
+      </w:r>
+      <w:r>
+        <w:t xml:space="preserve"> princípio deste sensor é o mesmo </w:t>
       </w:r>
       <w:r>
         <w:t xml:space="preserve">de um transformador normal, </w:t>
@@ -11756,6 +11753,13 @@
       <w:r>
         <w:t xml:space="preserve">conduzida. </w:t>
       </w:r>
+      <w:bookmarkStart w:id="29" w:name="_GoBack"/>
+      <w:bookmarkEnd w:id="29"/>
+    </w:p>
+    <w:p>
+      <w:pPr>
+        <w:pStyle w:val="CorpoTexto"/>
+      </w:pPr>
       <w:r>
         <w:t xml:space="preserve">Existem diversos modelos no mercado com diversas potências máximas de mensuração. </w:t>
       </w:r>
@@ -11821,7 +11825,7 @@
       <w:pPr>
         <w:pStyle w:val="Legenda"/>
       </w:pPr>
-      <w:bookmarkStart w:id="29" w:name="_Toc462143751"/>
+      <w:bookmarkStart w:id="30" w:name="_Toc462143751"/>
       <w:r>
         <w:rPr>
           <w:b/>
@@ -11866,7 +11870,7 @@
       <w:r>
         <w:t>Modelo de Sensor de Corrente TC SCT 013-000</w:t>
       </w:r>
-      <w:bookmarkEnd w:id="29"/>
+      <w:bookmarkEnd w:id="30"/>
     </w:p>
     <w:p>
       <w:pPr>
@@ -12176,11 +12180,11 @@
       <w:r>
         <w:t xml:space="preserve"> </w:t>
       </w:r>
-      <w:bookmarkStart w:id="30" w:name="_Toc462143504"/>
+      <w:bookmarkStart w:id="31" w:name="_Toc462143504"/>
       <w:r>
         <w:t>Linguagens de programação</w:t>
       </w:r>
-      <w:bookmarkEnd w:id="30"/>
+      <w:bookmarkEnd w:id="31"/>
     </w:p>
     <w:p>
       <w:pPr>
@@ -12242,12 +12246,12 @@
       <w:r>
         <w:t xml:space="preserve"> </w:t>
       </w:r>
-      <w:bookmarkStart w:id="31" w:name="_Toc462143505"/>
+      <w:bookmarkStart w:id="32" w:name="_Toc462143505"/>
       <w:proofErr w:type="spellStart"/>
       <w:r>
         <w:t>NodeJS</w:t>
       </w:r>
-      <w:bookmarkEnd w:id="31"/>
+      <w:bookmarkEnd w:id="32"/>
       <w:proofErr w:type="spellEnd"/>
     </w:p>
     <w:p>
@@ -12744,7 +12748,7 @@
       <w:pPr>
         <w:pStyle w:val="Legenda"/>
       </w:pPr>
-      <w:bookmarkStart w:id="32" w:name="_Toc462143752"/>
+      <w:bookmarkStart w:id="33" w:name="_Toc462143752"/>
       <w:r>
         <w:rPr>
           <w:b/>
@@ -12788,7 +12792,7 @@
       <w:r>
         <w:t>Ciclo de funcionamento interno Node.js</w:t>
       </w:r>
-      <w:bookmarkEnd w:id="32"/>
+      <w:bookmarkEnd w:id="33"/>
     </w:p>
     <w:p>
       <w:pPr>
@@ -13012,12 +13016,12 @@
         <w:lastRenderedPageBreak/>
         <w:t xml:space="preserve"> </w:t>
       </w:r>
-      <w:bookmarkStart w:id="33" w:name="_Toc462143506"/>
+      <w:bookmarkStart w:id="34" w:name="_Toc462143506"/>
       <w:proofErr w:type="spellStart"/>
       <w:r>
         <w:t>JavaScript</w:t>
       </w:r>
-      <w:bookmarkEnd w:id="33"/>
+      <w:bookmarkEnd w:id="34"/>
       <w:proofErr w:type="spellEnd"/>
     </w:p>
     <w:p>
@@ -13499,11 +13503,11 @@
       <w:r>
         <w:t xml:space="preserve"> </w:t>
       </w:r>
-      <w:bookmarkStart w:id="34" w:name="_Toc462143507"/>
+      <w:bookmarkStart w:id="35" w:name="_Toc462143507"/>
       <w:r>
         <w:t>Linguagem C</w:t>
       </w:r>
-      <w:bookmarkEnd w:id="34"/>
+      <w:bookmarkEnd w:id="35"/>
     </w:p>
     <w:p>
       <w:pPr>
@@ -13794,11 +13798,11 @@
       <w:r>
         <w:t xml:space="preserve"> </w:t>
       </w:r>
-      <w:bookmarkStart w:id="35" w:name="_Toc462143508"/>
+      <w:bookmarkStart w:id="36" w:name="_Toc462143508"/>
       <w:r>
         <w:t>Frameworks e bibliotecas</w:t>
       </w:r>
-      <w:bookmarkEnd w:id="35"/>
+      <w:bookmarkEnd w:id="36"/>
     </w:p>
     <w:p>
       <w:pPr>
@@ -13939,12 +13943,12 @@
         <w:lastRenderedPageBreak/>
         <w:t xml:space="preserve"> </w:t>
       </w:r>
-      <w:bookmarkStart w:id="36" w:name="_Toc462143509"/>
+      <w:bookmarkStart w:id="37" w:name="_Toc462143509"/>
       <w:proofErr w:type="spellStart"/>
       <w:r>
         <w:t>AngularJS</w:t>
       </w:r>
-      <w:bookmarkEnd w:id="36"/>
+      <w:bookmarkEnd w:id="37"/>
       <w:proofErr w:type="spellEnd"/>
     </w:p>
     <w:p>
@@ -14482,11 +14486,11 @@
       <w:r>
         <w:t xml:space="preserve"> </w:t>
       </w:r>
-      <w:bookmarkStart w:id="37" w:name="_Toc462143510"/>
+      <w:bookmarkStart w:id="38" w:name="_Toc462143510"/>
       <w:r>
         <w:t>Materialize</w:t>
       </w:r>
-      <w:bookmarkEnd w:id="37"/>
+      <w:bookmarkEnd w:id="38"/>
     </w:p>
     <w:p>
       <w:pPr>
@@ -15013,7 +15017,7 @@
       <w:r>
         <w:t xml:space="preserve"> </w:t>
       </w:r>
-      <w:bookmarkStart w:id="38" w:name="_Toc462143511"/>
+      <w:bookmarkStart w:id="39" w:name="_Toc462143511"/>
       <w:proofErr w:type="spellStart"/>
       <w:r>
         <w:t>Express</w:t>
@@ -15021,7 +15025,7 @@
       <w:r>
         <w:t>JS</w:t>
       </w:r>
-      <w:bookmarkEnd w:id="38"/>
+      <w:bookmarkEnd w:id="39"/>
       <w:proofErr w:type="spellEnd"/>
     </w:p>
     <w:p>
@@ -16600,12 +16604,12 @@
         <w:lastRenderedPageBreak/>
         <w:t xml:space="preserve"> </w:t>
       </w:r>
-      <w:bookmarkStart w:id="39" w:name="_Toc462143513"/>
+      <w:bookmarkStart w:id="40" w:name="_Toc462143513"/>
       <w:proofErr w:type="spellStart"/>
       <w:r>
         <w:t>Highcharts</w:t>
       </w:r>
-      <w:bookmarkEnd w:id="39"/>
+      <w:bookmarkEnd w:id="40"/>
       <w:proofErr w:type="spellEnd"/>
     </w:p>
     <w:p>
@@ -16955,7 +16959,7 @@
           <w:lang w:val="en-US"/>
         </w:rPr>
       </w:pPr>
-      <w:bookmarkStart w:id="40" w:name="_Toc462143753"/>
+      <w:bookmarkStart w:id="41" w:name="_Toc462143753"/>
       <w:r>
         <w:rPr>
           <w:b/>
@@ -17051,7 +17055,7 @@
         </w:rPr>
         <w:t xml:space="preserve"> - Column, line , and pie</w:t>
       </w:r>
-      <w:bookmarkEnd w:id="40"/>
+      <w:bookmarkEnd w:id="41"/>
     </w:p>
     <w:p>
       <w:pPr>
@@ -17213,7 +17217,7 @@
       <w:r>
         <w:t xml:space="preserve"> </w:t>
       </w:r>
-      <w:bookmarkStart w:id="41" w:name="_Toc462143514"/>
+      <w:bookmarkStart w:id="42" w:name="_Toc462143514"/>
       <w:r>
         <w:t xml:space="preserve">Armazenamento </w:t>
       </w:r>
@@ -17223,7 +17227,7 @@
       <w:r>
         <w:t>de dados</w:t>
       </w:r>
-      <w:bookmarkEnd w:id="41"/>
+      <w:bookmarkEnd w:id="42"/>
     </w:p>
     <w:p>
       <w:pPr>
@@ -17285,11 +17289,11 @@
       <w:r>
         <w:t xml:space="preserve"> </w:t>
       </w:r>
-      <w:bookmarkStart w:id="42" w:name="_Toc462143515"/>
+      <w:bookmarkStart w:id="43" w:name="_Toc462143515"/>
       <w:r>
         <w:t>MySQL</w:t>
       </w:r>
-      <w:bookmarkEnd w:id="42"/>
+      <w:bookmarkEnd w:id="43"/>
     </w:p>
     <w:p>
       <w:pPr>
@@ -17423,17 +17427,17 @@
         </w:numPr>
         <w:ind w:left="426" w:firstLine="0"/>
       </w:pPr>
-      <w:bookmarkStart w:id="43" w:name="_Toc458453963"/>
+      <w:bookmarkStart w:id="44" w:name="_Toc458453963"/>
       <w:r>
         <w:t xml:space="preserve"> </w:t>
       </w:r>
-      <w:bookmarkStart w:id="44" w:name="_Toc462143516"/>
+      <w:bookmarkStart w:id="45" w:name="_Toc462143516"/>
       <w:proofErr w:type="spellStart"/>
       <w:r>
         <w:t>MongoDB</w:t>
       </w:r>
-      <w:bookmarkEnd w:id="43"/>
       <w:bookmarkEnd w:id="44"/>
+      <w:bookmarkEnd w:id="45"/>
       <w:proofErr w:type="spellEnd"/>
     </w:p>
     <w:p>
@@ -17721,11 +17725,11 @@
       <w:r>
         <w:t xml:space="preserve"> </w:t>
       </w:r>
-      <w:bookmarkStart w:id="45" w:name="_Toc462143517"/>
+      <w:bookmarkStart w:id="46" w:name="_Toc462143517"/>
       <w:r>
         <w:t>Métodos de integração e suas tecnologias</w:t>
       </w:r>
-      <w:bookmarkEnd w:id="45"/>
+      <w:bookmarkEnd w:id="46"/>
     </w:p>
     <w:p>
       <w:pPr>
@@ -17774,7 +17778,7 @@
       <w:r>
         <w:t xml:space="preserve"> </w:t>
       </w:r>
-      <w:bookmarkStart w:id="46" w:name="_Toc462143518"/>
+      <w:bookmarkStart w:id="47" w:name="_Toc462143518"/>
       <w:proofErr w:type="spellStart"/>
       <w:r>
         <w:t>R</w:t>
@@ -17785,7 +17789,7 @@
       <w:r>
         <w:t>ul</w:t>
       </w:r>
-      <w:bookmarkEnd w:id="46"/>
+      <w:bookmarkEnd w:id="47"/>
       <w:proofErr w:type="spellEnd"/>
     </w:p>
     <w:p>
@@ -18520,7 +18524,7 @@
       <w:r>
         <w:t xml:space="preserve"> </w:t>
       </w:r>
-      <w:bookmarkStart w:id="47" w:name="_Toc462143519"/>
+      <w:bookmarkStart w:id="48" w:name="_Toc462143519"/>
       <w:proofErr w:type="spellStart"/>
       <w:r>
         <w:t>JavaScript</w:t>
@@ -18551,7 +18555,7 @@
       <w:r>
         <w:t>)</w:t>
       </w:r>
-      <w:bookmarkEnd w:id="47"/>
+      <w:bookmarkEnd w:id="48"/>
     </w:p>
     <w:p>
       <w:pPr>
@@ -19669,12 +19673,7 @@
         <w:t>Com ele é</w:t>
       </w:r>
       <w:r>
-        <w:t xml:space="preserve"> </w:t>
-      </w:r>
-      <w:bookmarkStart w:id="48" w:name="_GoBack"/>
-      <w:bookmarkEnd w:id="48"/>
-      <w:r>
-        <w:t xml:space="preserve">possível </w:t>
+        <w:t xml:space="preserve"> possível </w:t>
       </w:r>
       <w:r>
         <w:t xml:space="preserve">criar e publicar </w:t>
@@ -32246,7 +32245,7 @@
           <w:rPr>
             <w:noProof/>
           </w:rPr>
-          <w:t>26</w:t>
+          <w:t>15</w:t>
         </w:r>
         <w:r>
           <w:fldChar w:fldCharType="end"/>
@@ -37141,7 +37140,7 @@
 </file>
 
 <file path=customXml/itemProps1.xml><?xml version="1.0" encoding="utf-8"?>
-<ds:datastoreItem xmlns:ds="http://schemas.openxmlformats.org/officeDocument/2006/customXml" ds:itemID="{F999E02A-EF27-4DA7-AAA5-D58661DB35E5}">
+<ds:datastoreItem xmlns:ds="http://schemas.openxmlformats.org/officeDocument/2006/customXml" ds:itemID="{5E3E7E95-F538-4A97-A6C7-2094686FEC67}">
   <ds:schemaRefs>
     <ds:schemaRef ds:uri="http://schemas.openxmlformats.org/officeDocument/2006/bibliography"/>
   </ds:schemaRefs>

</xml_diff>